<commit_message>
Added skeleton for assignment 2.
</commit_message>
<xml_diff>
--- a/Assignment 2/Specifications.docx
+++ b/Assignment 2/Specifications.docx
@@ -2160,20 +2160,6 @@
     </w:p>
     <w:p>
       <w:pPr>
-        <w:ind w:firstLine="720"/>
-      </w:pPr>
-      <w:r>
-        <w:t xml:space="preserve">The purpose of the OnlineChess application is to provide a platform where users can play chess either against an AI opponent or other players online, manage an </w:t>
-      </w:r>
-      <w:r>
-        <w:t>account</w:t>
-      </w:r>
-      <w:r>
-        <w:t>, track game history and ratings, and optionally save and resume AI matches. It aims to deliver an accessible, responsive, and reliable environment for both casual and competitive chess play.</w:t>
-      </w:r>
-    </w:p>
-    <w:p>
-      <w:pPr>
         <w:pStyle w:val="Heading2"/>
       </w:pPr>
       <w:bookmarkStart w:id="2" w:name="_Toc220499645"/>
@@ -2190,14 +2176,6 @@
     </w:p>
     <w:p>
       <w:pPr>
-        <w:ind w:firstLine="720"/>
-      </w:pPr>
-      <w:r>
-        <w:t>The scope of the OnlineChess application includes all functionality required to support online and AI-based chess gameplay within a browser-based environment. This includes user registration and authentication, real-time communication between players, AI-driven move generation, chess rule enforcement, and game state management. The system provides tools for matchmaking, player ranking, move validation, and time control management. It also allows users to save and load AI game sessions, maintain personal profiles, review past matches, and track long-term performance metrics. The application encompasses both the front-end user interface and back-end services responsible for data storage, session management, and integration with external systems such as authentication providers.</w:t>
-      </w:r>
-    </w:p>
-    <w:p>
-      <w:pPr>
         <w:pStyle w:val="Heading2"/>
       </w:pPr>
       <w:bookmarkStart w:id="3" w:name="_Toc220499646"/>
@@ -2222,266 +2200,12 @@
           <w:numId w:val="112"/>
         </w:numPr>
       </w:pPr>
-      <w:r>
-        <w:t xml:space="preserve"> </w:t>
-      </w:r>
-      <w:r>
-        <w:rPr>
-          <w:b/>
-          <w:bCs/>
-        </w:rPr>
-        <w:t>User</w:t>
-      </w:r>
-      <w:r>
-        <w:rPr>
-          <w:b/>
-          <w:bCs/>
-        </w:rPr>
-        <w:t>s</w:t>
-      </w:r>
-      <w:r>
-        <w:rPr>
-          <w:b/>
-          <w:bCs/>
-        </w:rPr>
-        <w:t>:</w:t>
-      </w:r>
-      <w:r>
-        <w:t xml:space="preserve"> </w:t>
-      </w:r>
-      <w:r>
-        <w:t xml:space="preserve">People </w:t>
-      </w:r>
-      <w:r>
-        <w:t>who want to play chess online against AI or other players.</w:t>
-      </w:r>
     </w:p>
     <w:p>
       <w:pPr>
-        <w:pStyle w:val="ListParagraph"/>
-      </w:pPr>
-    </w:p>
-    <w:p>
-      <w:pPr>
-        <w:pStyle w:val="ListParagraph"/>
-        <w:numPr>
-          <w:ilvl w:val="0"/>
-          <w:numId w:val="112"/>
-        </w:numPr>
-      </w:pPr>
-      <w:r>
-        <w:rPr>
-          <w:b/>
-          <w:bCs/>
-        </w:rPr>
-        <w:t>Administrators</w:t>
-      </w:r>
-      <w:r>
-        <w:rPr>
-          <w:b/>
-          <w:bCs/>
-        </w:rPr>
-        <w:t>:</w:t>
-      </w:r>
-      <w:r>
-        <w:t xml:space="preserve"> Staff responsible for managing the system, user accounts, and overall functionality.</w:t>
-      </w:r>
-    </w:p>
-    <w:p>
-      <w:pPr>
-        <w:pStyle w:val="ListParagraph"/>
-      </w:pPr>
-    </w:p>
-    <w:p>
-      <w:pPr>
-        <w:pStyle w:val="ListParagraph"/>
-        <w:numPr>
-          <w:ilvl w:val="0"/>
-          <w:numId w:val="112"/>
-        </w:numPr>
-      </w:pPr>
-      <w:r>
-        <w:rPr>
-          <w:b/>
-          <w:bCs/>
-        </w:rPr>
-        <w:t>Developer</w:t>
-      </w:r>
-      <w:r>
-        <w:rPr>
-          <w:b/>
-          <w:bCs/>
-        </w:rPr>
-        <w:t>s:</w:t>
-      </w:r>
-      <w:r>
-        <w:t xml:space="preserve"> Personnel who develop, maintain, and update the application.</w:t>
-      </w:r>
-    </w:p>
-    <w:p>
-      <w:pPr>
-        <w:pStyle w:val="ListParagraph"/>
-      </w:pPr>
-    </w:p>
-    <w:p>
-      <w:pPr>
-        <w:pStyle w:val="ListParagraph"/>
-        <w:numPr>
-          <w:ilvl w:val="0"/>
-          <w:numId w:val="112"/>
-        </w:numPr>
-      </w:pPr>
-      <w:r>
-        <w:rPr>
-          <w:b/>
-          <w:bCs/>
-        </w:rPr>
-        <w:t>Stakeholders</w:t>
-      </w:r>
-      <w:r>
-        <w:rPr>
-          <w:b/>
-          <w:bCs/>
-        </w:rPr>
-        <w:t>:</w:t>
-      </w:r>
-      <w:r>
-        <w:t xml:space="preserve"> </w:t>
-      </w:r>
-      <w:r>
-        <w:t>Individuals overseeing the project, assessing system capabilities, and guiding development priorities.</w:t>
-      </w:r>
-    </w:p>
-    <w:p>
-      <w:pPr>
-        <w:pStyle w:val="Heading2"/>
-      </w:pPr>
-      <w:bookmarkStart w:id="4" w:name="_Toc220499647"/>
-      <w:r>
-        <w:t>1.4 Reading Suggestions</w:t>
-      </w:r>
-      <w:bookmarkEnd w:id="4"/>
-    </w:p>
-    <w:p>
-      <w:pPr>
-        <w:ind w:firstLine="720"/>
-      </w:pPr>
-      <w:r>
-        <w:t>For each one of the audience types to better understand this document, here is a suggestion of the chapters to read in this document:</w:t>
-      </w:r>
-    </w:p>
-    <w:p>
-      <w:pPr>
-        <w:pStyle w:val="ListParagraph"/>
-        <w:numPr>
-          <w:ilvl w:val="0"/>
-          <w:numId w:val="2"/>
-        </w:numPr>
-      </w:pPr>
-      <w:r>
-        <w:rPr>
-          <w:b/>
-          <w:bCs/>
-        </w:rPr>
-        <w:t xml:space="preserve">Users: </w:t>
-      </w:r>
-      <w:r>
-        <w:t>2.3, 3.3, 4</w:t>
-      </w:r>
-    </w:p>
-    <w:p>
-      <w:pPr>
-        <w:pStyle w:val="ListParagraph"/>
-        <w:ind w:left="1080"/>
-      </w:pPr>
-    </w:p>
-    <w:p>
-      <w:pPr>
-        <w:pStyle w:val="ListParagraph"/>
-        <w:numPr>
-          <w:ilvl w:val="0"/>
-          <w:numId w:val="2"/>
-        </w:numPr>
-      </w:pPr>
-      <w:r>
-        <w:rPr>
-          <w:b/>
-          <w:bCs/>
-        </w:rPr>
-        <w:t xml:space="preserve">Administrators: </w:t>
-      </w:r>
-      <w:r>
-        <w:t>All</w:t>
-      </w:r>
-    </w:p>
-    <w:p>
-      <w:pPr>
-        <w:pStyle w:val="ListParagraph"/>
-        <w:ind w:left="1080"/>
-      </w:pPr>
-    </w:p>
-    <w:p>
-      <w:pPr>
-        <w:pStyle w:val="ListParagraph"/>
-        <w:numPr>
-          <w:ilvl w:val="0"/>
-          <w:numId w:val="2"/>
-        </w:numPr>
-      </w:pPr>
-      <w:r>
-        <w:rPr>
-          <w:b/>
-          <w:bCs/>
-        </w:rPr>
-        <w:t>Stakeholders</w:t>
-      </w:r>
-      <w:r>
-        <w:rPr>
-          <w:b/>
-          <w:bCs/>
-        </w:rPr>
-        <w:t xml:space="preserve">: </w:t>
-      </w:r>
-      <w:r>
-        <w:t>1.1,</w:t>
-      </w:r>
-      <w:r>
-        <w:t xml:space="preserve"> 2.1, 2.2, 3,</w:t>
-      </w:r>
-      <w:r>
-        <w:t xml:space="preserve"> 4</w:t>
-      </w:r>
-    </w:p>
-    <w:p>
-      <w:pPr>
-        <w:pStyle w:val="ListParagraph"/>
-        <w:ind w:left="1080"/>
-      </w:pPr>
-    </w:p>
-    <w:p>
-      <w:pPr>
-        <w:pStyle w:val="ListParagraph"/>
-        <w:numPr>
-          <w:ilvl w:val="0"/>
-          <w:numId w:val="2"/>
-        </w:numPr>
-      </w:pPr>
-      <w:r>
-        <w:rPr>
-          <w:b/>
-          <w:bCs/>
-        </w:rPr>
-        <w:t xml:space="preserve">Developers: </w:t>
-      </w:r>
-      <w:r>
-        <w:t>All</w:t>
-      </w:r>
-    </w:p>
-    <w:p>
-      <w:pPr>
         <w:pStyle w:val="Heading1"/>
       </w:pPr>
-      <w:bookmarkStart w:id="5" w:name="_Toc220499648"/>
+      <w:bookmarkStart w:id="4" w:name="_Toc220499648"/>
       <w:r>
         <w:t>2.</w:t>
       </w:r>
@@ -2494,37 +2218,23 @@
       <w:r>
         <w:t>n</w:t>
       </w:r>
+      <w:bookmarkEnd w:id="4"/>
+    </w:p>
+    <w:p>
+      <w:pPr>
+        <w:pStyle w:val="Heading2"/>
+      </w:pPr>
+      <w:bookmarkStart w:id="5" w:name="_Toc220499649"/>
+      <w:r>
+        <w:t>2.1 Product Perspective</w:t>
+      </w:r>
       <w:bookmarkEnd w:id="5"/>
     </w:p>
     <w:p>
       <w:pPr>
         <w:pStyle w:val="Heading2"/>
       </w:pPr>
-      <w:bookmarkStart w:id="6" w:name="_Toc220499649"/>
-      <w:r>
-        <w:t>2.1 Product Perspective</w:t>
-      </w:r>
-      <w:bookmarkEnd w:id="6"/>
-    </w:p>
-    <w:p>
-      <w:pPr>
-        <w:ind w:firstLine="720"/>
-      </w:pPr>
-      <w:r>
-        <w:t>The OnlineChess application is a standalone, browser-based client–server system that allows users to play chess either against an AI opponent or against other players online. The front</w:t>
-      </w:r>
-      <w:r>
-        <w:t>-</w:t>
-      </w:r>
-      <w:r>
-        <w:t>end renders the chessboard, manages user inputs, displays timers, move history, and game status, and updates the interface in real time. The backend enforces chess rules, processes moves, synchronizes game states, manages matchmaking for online play, and stores persistent data such as user profiles, ratings, and game records. The system also supports saving and loading AI games, allowing users to resume previous sessions.</w:t>
-      </w:r>
-    </w:p>
-    <w:p>
-      <w:pPr>
-        <w:pStyle w:val="Heading2"/>
-      </w:pPr>
-      <w:bookmarkStart w:id="7" w:name="_Toc220499650"/>
+      <w:bookmarkStart w:id="6" w:name="_Toc220499650"/>
       <w:r>
         <w:t>2.</w:t>
       </w:r>
@@ -2534,7 +2244,7 @@
       <w:r>
         <w:t xml:space="preserve"> Major Functions</w:t>
       </w:r>
-      <w:bookmarkEnd w:id="7"/>
+      <w:bookmarkEnd w:id="6"/>
     </w:p>
     <w:p>
       <w:pPr>
@@ -2558,222 +2268,16 @@
         <w:pStyle w:val="ListParagraph"/>
         <w:numPr>
           <w:ilvl w:val="0"/>
-          <w:numId w:val="113"/>
+          <w:numId w:val="114"/>
         </w:numPr>
       </w:pPr>
-      <w:r>
-        <w:rPr>
-          <w:b/>
-          <w:bCs/>
-        </w:rPr>
-        <w:t>Account and Profile:</w:t>
-      </w:r>
-      <w:r>
-        <w:t xml:space="preserve"> Players can create accounts to save their progress, game history, and profile information securely. There will also be functionality to account for password resets in the event of a user forgetting their password.  </w:t>
-      </w:r>
     </w:p>
     <w:p>
       <w:pPr>
-        <w:pStyle w:val="ListParagraph"/>
-      </w:pPr>
-    </w:p>
-    <w:p>
-      <w:pPr>
-        <w:pStyle w:val="ListParagraph"/>
-        <w:numPr>
-          <w:ilvl w:val="0"/>
-          <w:numId w:val="113"/>
-        </w:numPr>
-      </w:pPr>
+        <w:pStyle w:val="Heading2"/>
+      </w:pPr>
+      <w:bookmarkStart w:id="7" w:name="_Toc220499651"/>
       <w:r>
-        <w:rPr>
-          <w:b/>
-          <w:bCs/>
-        </w:rPr>
-        <w:t>Profile Customization:</w:t>
-      </w:r>
-      <w:r>
-        <w:t xml:space="preserve"> Enables personalized experiences and persistence across sessions. Users can set profile pictures, display names, and skill levels or ratings; encourage engagement and community identity. </w:t>
-      </w:r>
-    </w:p>
-    <w:p>
-      <w:pPr>
-        <w:pStyle w:val="ListParagraph"/>
-      </w:pPr>
-    </w:p>
-    <w:p>
-      <w:pPr>
-        <w:pStyle w:val="ListParagraph"/>
-        <w:numPr>
-          <w:ilvl w:val="0"/>
-          <w:numId w:val="113"/>
-        </w:numPr>
-      </w:pPr>
-      <w:r>
-        <w:rPr>
-          <w:b/>
-          <w:bCs/>
-        </w:rPr>
-        <w:t>Statistic Tracking:</w:t>
-      </w:r>
-      <w:r>
-        <w:t xml:space="preserve"> The system will track user performance, display win/loss ratios, and provide leaderboards. Adds motivation through competition and measurable progress. Stats will be updated after every match is played. For certain modes, these stats will be used to match players with each other. </w:t>
-      </w:r>
-    </w:p>
-    <w:p>
-      <w:pPr>
-        <w:pStyle w:val="ListParagraph"/>
-      </w:pPr>
-    </w:p>
-    <w:p>
-      <w:pPr>
-        <w:pStyle w:val="ListParagraph"/>
-        <w:numPr>
-          <w:ilvl w:val="0"/>
-          <w:numId w:val="113"/>
-        </w:numPr>
-      </w:pPr>
-      <w:r>
-        <w:rPr>
-          <w:b/>
-          <w:bCs/>
-        </w:rPr>
-        <w:lastRenderedPageBreak/>
-        <w:t xml:space="preserve">Real-Time Multiplayer Matches: </w:t>
-      </w:r>
-      <w:r>
-        <w:t xml:space="preserve">Users can play against friends or random opponents in real-time through WebSocket-based live connections. This ensures smooth, responsive gameplay and replicates the experience of playing face-to-face. Reconnection functionality should be implemented in case of play disconnection.  </w:t>
-      </w:r>
-    </w:p>
-    <w:p>
-      <w:pPr>
-        <w:pStyle w:val="ListParagraph"/>
-      </w:pPr>
-    </w:p>
-    <w:p>
-      <w:pPr>
-        <w:pStyle w:val="ListParagraph"/>
-        <w:numPr>
-          <w:ilvl w:val="0"/>
-          <w:numId w:val="113"/>
-        </w:numPr>
-      </w:pPr>
-      <w:r>
-        <w:rPr>
-          <w:b/>
-          <w:bCs/>
-        </w:rPr>
-        <w:t>Interactive Chessboard Interface:</w:t>
-      </w:r>
-      <w:r>
-        <w:t xml:space="preserve"> The web-based chessboard will support drag-and-drop functionality for pieces, legal move highlighting, and automatic validation of moves according to chess rules. Provides an intuitive, visually appealing experience that mimics a real chessboard. </w:t>
-      </w:r>
-    </w:p>
-    <w:p>
-      <w:pPr>
-        <w:pStyle w:val="ListParagraph"/>
-      </w:pPr>
-    </w:p>
-    <w:p>
-      <w:pPr>
-        <w:pStyle w:val="ListParagraph"/>
-        <w:numPr>
-          <w:ilvl w:val="0"/>
-          <w:numId w:val="113"/>
-        </w:numPr>
-      </w:pPr>
-      <w:r>
-        <w:rPr>
-          <w:b/>
-          <w:bCs/>
-        </w:rPr>
-        <w:t>Game Mechanics:</w:t>
-      </w:r>
-      <w:r>
-        <w:t xml:space="preserve"> Capabilities to allow for checkmates, stalemates, legal moves, validation for moves to account for illegal moves will be implemented for the core functionality of the game. Additionally, a clock system should be implemented for each player to keep track of play time (player round). </w:t>
-      </w:r>
-    </w:p>
-    <w:p>
-      <w:pPr>
-        <w:pStyle w:val="ListParagraph"/>
-      </w:pPr>
-      <w:r>
-        <w:t xml:space="preserve"> </w:t>
-      </w:r>
-    </w:p>
-    <w:p>
-      <w:pPr>
-        <w:pStyle w:val="ListParagraph"/>
-        <w:numPr>
-          <w:ilvl w:val="0"/>
-          <w:numId w:val="113"/>
-        </w:numPr>
-      </w:pPr>
-      <w:r>
-        <w:rPr>
-          <w:b/>
-          <w:bCs/>
-        </w:rPr>
-        <w:t>Game Modes:</w:t>
-      </w:r>
-      <w:r>
-        <w:t xml:space="preserve"> Like online chess, there should be a rated version (competitive) and a casual play feature for players to play matches without affecting their ranking. The already existing Online Chess also includes functionality for custom challenges, which we would implement as well. </w:t>
-      </w:r>
-    </w:p>
-    <w:p>
-      <w:pPr>
-        <w:pStyle w:val="ListParagraph"/>
-      </w:pPr>
-    </w:p>
-    <w:p>
-      <w:pPr>
-        <w:pStyle w:val="ListParagraph"/>
-        <w:numPr>
-          <w:ilvl w:val="0"/>
-          <w:numId w:val="113"/>
-        </w:numPr>
-      </w:pPr>
-      <w:r>
-        <w:rPr>
-          <w:b/>
-          <w:bCs/>
-        </w:rPr>
-        <w:t>Social/Chat:</w:t>
-      </w:r>
-      <w:r>
-        <w:t xml:space="preserve"> There will be socialization features in the game, by using an in-game chat. The chat will be censored to provide a safe environment for players. Additionally, by accessing the user’s friends list, they will be able to chat with each other. Notifications will be displayed in its own section for users to accept/decline invites to matches, manage friends (remove and add</w:t>
-      </w:r>
-      <w:r>
-        <w:t>).</w:t>
-      </w:r>
-    </w:p>
-    <w:p/>
-    <w:p>
-      <w:pPr>
-        <w:pStyle w:val="ListParagraph"/>
-        <w:numPr>
-          <w:ilvl w:val="0"/>
-          <w:numId w:val="113"/>
-        </w:numPr>
-      </w:pPr>
-      <w:r>
-        <w:rPr>
-          <w:b/>
-          <w:bCs/>
-        </w:rPr>
-        <w:t>Cheat Detection:</w:t>
-      </w:r>
-      <w:r>
-        <w:t xml:space="preserve"> ML model could be implemented to scan for cheating while players are in game. Cheats will be detected based on timing and movement accuracy. There will also be a reporting feature added so users can report suspicious activity, which will then require further review by admins. </w:t>
-      </w:r>
-    </w:p>
-    <w:p>
-      <w:pPr>
-        <w:pStyle w:val="Heading2"/>
-      </w:pPr>
-      <w:bookmarkStart w:id="8" w:name="_Toc220499651"/>
-      <w:r>
-        <w:lastRenderedPageBreak/>
         <w:t>2.</w:t>
       </w:r>
       <w:r>
@@ -2782,21 +2286,13 @@
       <w:r>
         <w:t xml:space="preserve"> Operating Environment</w:t>
       </w:r>
-      <w:bookmarkEnd w:id="8"/>
+      <w:bookmarkEnd w:id="7"/>
     </w:p>
     <w:p>
       <w:pPr>
-        <w:ind w:firstLine="720"/>
-      </w:pPr>
-      <w:r>
-        <w:t>The application will be a web-based application which can be accessed via the internet (URL) and runnable on Windows, Linux, and Mac OS across various web browsers (Chrome, Safari, Firefox, Brave, etc.). The user will need access to a network connection and install a web browser of their choosing via the internet. The user will need to run the URL in the search bar of the web browser. To optimize the experience on the web application, the host machine should have a CPU with 4 cores, allowing for smooth gameplay interactions. In terms of memory, 4GB of memory would be adequate if you were only keeping Chess open. A standard, integrated graphics card is sufficient to run a web application like OnlineChess. A couple hundred MBs should be able to contain the OnlineChess web application. In terms of internet access, 1-5 Mbps is sufficient for running the application.</w:t>
-      </w:r>
-    </w:p>
-    <w:p>
-      <w:pPr>
         <w:pStyle w:val="Heading2"/>
       </w:pPr>
-      <w:bookmarkStart w:id="9" w:name="_Toc220499652"/>
+      <w:bookmarkStart w:id="8" w:name="_Toc220499652"/>
       <w:r>
         <w:t>2.</w:t>
       </w:r>
@@ -2806,40 +2302,17 @@
       <w:r>
         <w:t xml:space="preserve"> Design and Implementation Constraints</w:t>
       </w:r>
-      <w:bookmarkEnd w:id="9"/>
+      <w:bookmarkEnd w:id="8"/>
     </w:p>
     <w:p>
       <w:pPr>
-        <w:ind w:firstLine="720"/>
-      </w:pPr>
+        <w:pStyle w:val="Heading2"/>
+      </w:pPr>
+      <w:bookmarkStart w:id="9" w:name="_Toc220499653"/>
       <w:r>
-        <w:t>Viable technologies that would need to be used to make this a successful product would be HTML, CSS, and JS to tackle the front</w:t>
-      </w:r>
-      <w:r>
-        <w:t>-</w:t>
-      </w:r>
-      <w:r>
-        <w:t>end. Node.js or Flask can be used for backend implementation. We will be choosing Node.js since it handles multiple users and live connections better. Node.js is an event driven structure. WebSockets would have to be used for live gameplay when the opponent moves need to be registered, and a SQL database can be leveraged for accounts and such functions. Constraints with making an online chess game would be the ability to play across browsers (chrome x safari). Docker will be used to containerize the application. What this allows us to do is run all our components separately and deployed together. This includes the backend, database, and other components. We can run the containers on a server to account for scalability and the deployment through CI/CD pipelines on Jenkins, which allows us to automatically build, test, and deploy updates as required. Now that we’ve decided to build OnlineChess, it can also be run from a plethora of devices such as phones and tablets. However, potential drawbacks include the complexity of maintaining real-time synchronization between players, the risk of latency or disconnections affecting gameplay, and the need for testing to ensure consistent performance across different browsers and devices.</w:t>
-      </w:r>
-    </w:p>
-    <w:p>
-      <w:pPr>
-        <w:pStyle w:val="Heading2"/>
-      </w:pPr>
-      <w:bookmarkStart w:id="10" w:name="_Toc220499653"/>
-      <w:r>
-        <w:lastRenderedPageBreak/>
         <w:t>2.5 Assumptions and Dependencies</w:t>
       </w:r>
-      <w:bookmarkEnd w:id="10"/>
-    </w:p>
-    <w:p>
-      <w:pPr>
-        <w:ind w:firstLine="720"/>
-      </w:pPr>
-      <w:r>
-        <w:t>The OnlineChess web application assumes that end users have access to a stable internet connection, and a modern web browser with JavaScript enabled. It is further assumed that users possess a basic understanding of chess rules and standard gameplay conventions. The system depends on server-side components for user authentication, matchmaking services, persistent game state management, and real-time communication. The application also relies on a database system for storing user profiles, game records, and rating data. Additional external dependencies may include third-party authentication providers, cloud hosting infrastructure, analytics services, and optional chess engine integrations for AI gameplay or move validation. Proper functioning of the application requires all dependent services, frameworks, and network infrastructure to remain available and operational.</w:t>
-      </w:r>
+      <w:bookmarkEnd w:id="9"/>
     </w:p>
     <w:p>
       <w:r>
@@ -2850,12 +2323,12 @@
       <w:pPr>
         <w:pStyle w:val="Heading1"/>
       </w:pPr>
-      <w:bookmarkStart w:id="11" w:name="_Toc220499654"/>
+      <w:bookmarkStart w:id="10" w:name="_Toc220499654"/>
       <w:r>
         <w:lastRenderedPageBreak/>
         <w:t>3.Specific Requirements</w:t>
       </w:r>
-      <w:bookmarkEnd w:id="11"/>
+      <w:bookmarkEnd w:id="10"/>
     </w:p>
     <w:p>
       <w:r>
@@ -2866,11 +2339,11 @@
       <w:pPr>
         <w:pStyle w:val="Heading2"/>
       </w:pPr>
-      <w:bookmarkStart w:id="12" w:name="_Toc220499655"/>
+      <w:bookmarkStart w:id="11" w:name="_Toc220499655"/>
       <w:r>
         <w:t>3.1 Functional Requirements</w:t>
       </w:r>
-      <w:bookmarkEnd w:id="12"/>
+      <w:bookmarkEnd w:id="11"/>
     </w:p>
     <w:tbl>
       <w:tblPr>
@@ -2889,7 +2362,7 @@
         </w:trPr>
         <w:tc>
           <w:tcPr>
-            <w:tcW w:w="1215" w:type="dxa"/>
+            <w:tcW w:w="1214" w:type="dxa"/>
           </w:tcPr>
           <w:p>
             <w:r>
@@ -2899,7 +2372,7 @@
         </w:tc>
         <w:tc>
           <w:tcPr>
-            <w:tcW w:w="6945" w:type="dxa"/>
+            <w:tcW w:w="6936" w:type="dxa"/>
           </w:tcPr>
           <w:p>
             <w:r>
@@ -2924,7 +2397,7 @@
         </w:trPr>
         <w:tc>
           <w:tcPr>
-            <w:tcW w:w="1215" w:type="dxa"/>
+            <w:tcW w:w="1214" w:type="dxa"/>
           </w:tcPr>
           <w:p>
             <w:r>
@@ -2934,7 +2407,7 @@
         </w:tc>
         <w:tc>
           <w:tcPr>
-            <w:tcW w:w="6945" w:type="dxa"/>
+            <w:tcW w:w="6936" w:type="dxa"/>
           </w:tcPr>
           <w:p/>
         </w:tc>
@@ -2955,7 +2428,7 @@
         </w:trPr>
         <w:tc>
           <w:tcPr>
-            <w:tcW w:w="1215" w:type="dxa"/>
+            <w:tcW w:w="1214" w:type="dxa"/>
           </w:tcPr>
           <w:p>
             <w:r>
@@ -2965,7 +2438,7 @@
         </w:tc>
         <w:tc>
           <w:tcPr>
-            <w:tcW w:w="6945" w:type="dxa"/>
+            <w:tcW w:w="6936" w:type="dxa"/>
           </w:tcPr>
           <w:p/>
         </w:tc>
@@ -2986,7 +2459,7 @@
         </w:trPr>
         <w:tc>
           <w:tcPr>
-            <w:tcW w:w="1215" w:type="dxa"/>
+            <w:tcW w:w="1214" w:type="dxa"/>
           </w:tcPr>
           <w:p>
             <w:r>
@@ -2996,7 +2469,7 @@
         </w:tc>
         <w:tc>
           <w:tcPr>
-            <w:tcW w:w="6945" w:type="dxa"/>
+            <w:tcW w:w="6936" w:type="dxa"/>
           </w:tcPr>
           <w:p/>
         </w:tc>
@@ -3017,7 +2490,7 @@
         </w:trPr>
         <w:tc>
           <w:tcPr>
-            <w:tcW w:w="1215" w:type="dxa"/>
+            <w:tcW w:w="1214" w:type="dxa"/>
           </w:tcPr>
           <w:p>
             <w:r>
@@ -3027,7 +2500,7 @@
         </w:tc>
         <w:tc>
           <w:tcPr>
-            <w:tcW w:w="6945" w:type="dxa"/>
+            <w:tcW w:w="6936" w:type="dxa"/>
           </w:tcPr>
           <w:p/>
         </w:tc>
@@ -3048,7 +2521,7 @@
         </w:trPr>
         <w:tc>
           <w:tcPr>
-            <w:tcW w:w="1215" w:type="dxa"/>
+            <w:tcW w:w="1214" w:type="dxa"/>
           </w:tcPr>
           <w:p>
             <w:r>
@@ -3058,7 +2531,7 @@
         </w:tc>
         <w:tc>
           <w:tcPr>
-            <w:tcW w:w="6945" w:type="dxa"/>
+            <w:tcW w:w="6936" w:type="dxa"/>
           </w:tcPr>
           <w:p/>
         </w:tc>
@@ -3079,7 +2552,7 @@
         </w:trPr>
         <w:tc>
           <w:tcPr>
-            <w:tcW w:w="1215" w:type="dxa"/>
+            <w:tcW w:w="1214" w:type="dxa"/>
           </w:tcPr>
           <w:p>
             <w:r>
@@ -3089,7 +2562,7 @@
         </w:tc>
         <w:tc>
           <w:tcPr>
-            <w:tcW w:w="6945" w:type="dxa"/>
+            <w:tcW w:w="6936" w:type="dxa"/>
           </w:tcPr>
           <w:p/>
         </w:tc>
@@ -3110,7 +2583,7 @@
         </w:trPr>
         <w:tc>
           <w:tcPr>
-            <w:tcW w:w="1215" w:type="dxa"/>
+            <w:tcW w:w="1214" w:type="dxa"/>
           </w:tcPr>
           <w:p>
             <w:r>
@@ -3120,7 +2593,7 @@
         </w:tc>
         <w:tc>
           <w:tcPr>
-            <w:tcW w:w="6945" w:type="dxa"/>
+            <w:tcW w:w="6936" w:type="dxa"/>
           </w:tcPr>
           <w:p/>
         </w:tc>
@@ -3141,7 +2614,7 @@
         </w:trPr>
         <w:tc>
           <w:tcPr>
-            <w:tcW w:w="1215" w:type="dxa"/>
+            <w:tcW w:w="1214" w:type="dxa"/>
           </w:tcPr>
           <w:p>
             <w:r>
@@ -3151,7 +2624,7 @@
         </w:tc>
         <w:tc>
           <w:tcPr>
-            <w:tcW w:w="6945" w:type="dxa"/>
+            <w:tcW w:w="6936" w:type="dxa"/>
           </w:tcPr>
           <w:p/>
         </w:tc>
@@ -3172,7 +2645,7 @@
         </w:trPr>
         <w:tc>
           <w:tcPr>
-            <w:tcW w:w="1215" w:type="dxa"/>
+            <w:tcW w:w="1214" w:type="dxa"/>
           </w:tcPr>
           <w:p>
             <w:r>
@@ -3182,7 +2655,7 @@
         </w:tc>
         <w:tc>
           <w:tcPr>
-            <w:tcW w:w="6945" w:type="dxa"/>
+            <w:tcW w:w="6936" w:type="dxa"/>
           </w:tcPr>
           <w:p/>
         </w:tc>
@@ -3203,7 +2676,7 @@
         </w:trPr>
         <w:tc>
           <w:tcPr>
-            <w:tcW w:w="1215" w:type="dxa"/>
+            <w:tcW w:w="1214" w:type="dxa"/>
           </w:tcPr>
           <w:p>
             <w:r>
@@ -3213,7 +2686,7 @@
         </w:tc>
         <w:tc>
           <w:tcPr>
-            <w:tcW w:w="6945" w:type="dxa"/>
+            <w:tcW w:w="6936" w:type="dxa"/>
           </w:tcPr>
           <w:p/>
         </w:tc>
@@ -3234,7 +2707,7 @@
         </w:trPr>
         <w:tc>
           <w:tcPr>
-            <w:tcW w:w="1215" w:type="dxa"/>
+            <w:tcW w:w="1214" w:type="dxa"/>
           </w:tcPr>
           <w:p>
             <w:r>
@@ -3244,7 +2717,7 @@
         </w:tc>
         <w:tc>
           <w:tcPr>
-            <w:tcW w:w="6945" w:type="dxa"/>
+            <w:tcW w:w="6936" w:type="dxa"/>
           </w:tcPr>
           <w:p/>
         </w:tc>
@@ -3265,7 +2738,7 @@
         </w:trPr>
         <w:tc>
           <w:tcPr>
-            <w:tcW w:w="1215" w:type="dxa"/>
+            <w:tcW w:w="1214" w:type="dxa"/>
           </w:tcPr>
           <w:p>
             <w:r>
@@ -3275,7 +2748,7 @@
         </w:tc>
         <w:tc>
           <w:tcPr>
-            <w:tcW w:w="6945" w:type="dxa"/>
+            <w:tcW w:w="6936" w:type="dxa"/>
           </w:tcPr>
           <w:p/>
         </w:tc>
@@ -3296,7 +2769,7 @@
         </w:trPr>
         <w:tc>
           <w:tcPr>
-            <w:tcW w:w="1215" w:type="dxa"/>
+            <w:tcW w:w="1214" w:type="dxa"/>
           </w:tcPr>
           <w:p>
             <w:r>
@@ -3306,7 +2779,7 @@
         </w:tc>
         <w:tc>
           <w:tcPr>
-            <w:tcW w:w="6945" w:type="dxa"/>
+            <w:tcW w:w="6936" w:type="dxa"/>
           </w:tcPr>
           <w:p/>
         </w:tc>
@@ -3327,7 +2800,7 @@
         </w:trPr>
         <w:tc>
           <w:tcPr>
-            <w:tcW w:w="1215" w:type="dxa"/>
+            <w:tcW w:w="1214" w:type="dxa"/>
           </w:tcPr>
           <w:p>
             <w:r>
@@ -3337,7 +2810,7 @@
         </w:tc>
         <w:tc>
           <w:tcPr>
-            <w:tcW w:w="6945" w:type="dxa"/>
+            <w:tcW w:w="6936" w:type="dxa"/>
           </w:tcPr>
           <w:p/>
         </w:tc>
@@ -3358,7 +2831,7 @@
         </w:trPr>
         <w:tc>
           <w:tcPr>
-            <w:tcW w:w="1215" w:type="dxa"/>
+            <w:tcW w:w="1214" w:type="dxa"/>
           </w:tcPr>
           <w:p>
             <w:r>
@@ -3368,7 +2841,7 @@
         </w:tc>
         <w:tc>
           <w:tcPr>
-            <w:tcW w:w="6945" w:type="dxa"/>
+            <w:tcW w:w="6936" w:type="dxa"/>
           </w:tcPr>
           <w:p/>
         </w:tc>
@@ -3389,7 +2862,7 @@
         </w:trPr>
         <w:tc>
           <w:tcPr>
-            <w:tcW w:w="1215" w:type="dxa"/>
+            <w:tcW w:w="1214" w:type="dxa"/>
           </w:tcPr>
           <w:p>
             <w:r>
@@ -3399,7 +2872,7 @@
         </w:tc>
         <w:tc>
           <w:tcPr>
-            <w:tcW w:w="6945" w:type="dxa"/>
+            <w:tcW w:w="6936" w:type="dxa"/>
           </w:tcPr>
           <w:p/>
         </w:tc>
@@ -3420,7 +2893,7 @@
         </w:trPr>
         <w:tc>
           <w:tcPr>
-            <w:tcW w:w="1215" w:type="dxa"/>
+            <w:tcW w:w="1214" w:type="dxa"/>
           </w:tcPr>
           <w:p>
             <w:r>
@@ -3430,7 +2903,7 @@
         </w:tc>
         <w:tc>
           <w:tcPr>
-            <w:tcW w:w="6945" w:type="dxa"/>
+            <w:tcW w:w="6936" w:type="dxa"/>
           </w:tcPr>
           <w:p/>
         </w:tc>
@@ -3451,7 +2924,7 @@
         </w:trPr>
         <w:tc>
           <w:tcPr>
-            <w:tcW w:w="1215" w:type="dxa"/>
+            <w:tcW w:w="1214" w:type="dxa"/>
           </w:tcPr>
           <w:p>
             <w:r>
@@ -3461,7 +2934,7 @@
         </w:tc>
         <w:tc>
           <w:tcPr>
-            <w:tcW w:w="6945" w:type="dxa"/>
+            <w:tcW w:w="6936" w:type="dxa"/>
           </w:tcPr>
           <w:p/>
         </w:tc>
@@ -3482,7 +2955,7 @@
         </w:trPr>
         <w:tc>
           <w:tcPr>
-            <w:tcW w:w="1215" w:type="dxa"/>
+            <w:tcW w:w="1214" w:type="dxa"/>
           </w:tcPr>
           <w:p>
             <w:r>
@@ -3492,7 +2965,7 @@
         </w:tc>
         <w:tc>
           <w:tcPr>
-            <w:tcW w:w="6945" w:type="dxa"/>
+            <w:tcW w:w="6936" w:type="dxa"/>
           </w:tcPr>
           <w:p/>
         </w:tc>
@@ -3513,7 +2986,7 @@
         </w:trPr>
         <w:tc>
           <w:tcPr>
-            <w:tcW w:w="1215" w:type="dxa"/>
+            <w:tcW w:w="1214" w:type="dxa"/>
           </w:tcPr>
           <w:p>
             <w:r>
@@ -3523,7 +2996,7 @@
         </w:tc>
         <w:tc>
           <w:tcPr>
-            <w:tcW w:w="6945" w:type="dxa"/>
+            <w:tcW w:w="6936" w:type="dxa"/>
           </w:tcPr>
           <w:p/>
         </w:tc>
@@ -3544,7 +3017,7 @@
         </w:trPr>
         <w:tc>
           <w:tcPr>
-            <w:tcW w:w="1215" w:type="dxa"/>
+            <w:tcW w:w="1214" w:type="dxa"/>
           </w:tcPr>
           <w:p>
             <w:r>
@@ -3554,7 +3027,7 @@
         </w:tc>
         <w:tc>
           <w:tcPr>
-            <w:tcW w:w="6945" w:type="dxa"/>
+            <w:tcW w:w="6936" w:type="dxa"/>
           </w:tcPr>
           <w:p/>
         </w:tc>
@@ -3575,7 +3048,7 @@
         </w:trPr>
         <w:tc>
           <w:tcPr>
-            <w:tcW w:w="1215" w:type="dxa"/>
+            <w:tcW w:w="1214" w:type="dxa"/>
           </w:tcPr>
           <w:p>
             <w:r>
@@ -3585,7 +3058,7 @@
         </w:tc>
         <w:tc>
           <w:tcPr>
-            <w:tcW w:w="6945" w:type="dxa"/>
+            <w:tcW w:w="6936" w:type="dxa"/>
           </w:tcPr>
           <w:p/>
         </w:tc>
@@ -3606,7 +3079,7 @@
         </w:trPr>
         <w:tc>
           <w:tcPr>
-            <w:tcW w:w="1215" w:type="dxa"/>
+            <w:tcW w:w="1214" w:type="dxa"/>
           </w:tcPr>
           <w:p>
             <w:r>
@@ -3616,7 +3089,7 @@
         </w:tc>
         <w:tc>
           <w:tcPr>
-            <w:tcW w:w="6945" w:type="dxa"/>
+            <w:tcW w:w="6936" w:type="dxa"/>
           </w:tcPr>
           <w:p/>
         </w:tc>
@@ -3637,7 +3110,7 @@
         </w:trPr>
         <w:tc>
           <w:tcPr>
-            <w:tcW w:w="1215" w:type="dxa"/>
+            <w:tcW w:w="1214" w:type="dxa"/>
           </w:tcPr>
           <w:p>
             <w:r>
@@ -3647,7 +3120,7 @@
         </w:tc>
         <w:tc>
           <w:tcPr>
-            <w:tcW w:w="6945" w:type="dxa"/>
+            <w:tcW w:w="6936" w:type="dxa"/>
           </w:tcPr>
           <w:p/>
         </w:tc>
@@ -3668,7 +3141,7 @@
         </w:trPr>
         <w:tc>
           <w:tcPr>
-            <w:tcW w:w="1215" w:type="dxa"/>
+            <w:tcW w:w="1214" w:type="dxa"/>
           </w:tcPr>
           <w:p>
             <w:r>
@@ -3678,7 +3151,7 @@
         </w:tc>
         <w:tc>
           <w:tcPr>
-            <w:tcW w:w="6945" w:type="dxa"/>
+            <w:tcW w:w="6936" w:type="dxa"/>
           </w:tcPr>
           <w:p/>
         </w:tc>
@@ -3699,7 +3172,7 @@
         </w:trPr>
         <w:tc>
           <w:tcPr>
-            <w:tcW w:w="1215" w:type="dxa"/>
+            <w:tcW w:w="1214" w:type="dxa"/>
           </w:tcPr>
           <w:p>
             <w:r>
@@ -3709,7 +3182,7 @@
         </w:tc>
         <w:tc>
           <w:tcPr>
-            <w:tcW w:w="6945" w:type="dxa"/>
+            <w:tcW w:w="6936" w:type="dxa"/>
           </w:tcPr>
           <w:p/>
         </w:tc>
@@ -3730,7 +3203,7 @@
         </w:trPr>
         <w:tc>
           <w:tcPr>
-            <w:tcW w:w="1215" w:type="dxa"/>
+            <w:tcW w:w="1214" w:type="dxa"/>
           </w:tcPr>
           <w:p>
             <w:r>
@@ -3740,7 +3213,7 @@
         </w:tc>
         <w:tc>
           <w:tcPr>
-            <w:tcW w:w="6945" w:type="dxa"/>
+            <w:tcW w:w="6936" w:type="dxa"/>
           </w:tcPr>
           <w:p/>
         </w:tc>
@@ -3761,7 +3234,7 @@
         </w:trPr>
         <w:tc>
           <w:tcPr>
-            <w:tcW w:w="1215" w:type="dxa"/>
+            <w:tcW w:w="1214" w:type="dxa"/>
           </w:tcPr>
           <w:p>
             <w:r>
@@ -3771,7 +3244,7 @@
         </w:tc>
         <w:tc>
           <w:tcPr>
-            <w:tcW w:w="6945" w:type="dxa"/>
+            <w:tcW w:w="6936" w:type="dxa"/>
           </w:tcPr>
           <w:p/>
         </w:tc>
@@ -3792,7 +3265,7 @@
         </w:trPr>
         <w:tc>
           <w:tcPr>
-            <w:tcW w:w="1215" w:type="dxa"/>
+            <w:tcW w:w="1214" w:type="dxa"/>
           </w:tcPr>
           <w:p>
             <w:r>
@@ -3802,7 +3275,7 @@
         </w:tc>
         <w:tc>
           <w:tcPr>
-            <w:tcW w:w="6945" w:type="dxa"/>
+            <w:tcW w:w="6936" w:type="dxa"/>
           </w:tcPr>
           <w:p/>
         </w:tc>
@@ -3823,7 +3296,7 @@
         </w:trPr>
         <w:tc>
           <w:tcPr>
-            <w:tcW w:w="1215" w:type="dxa"/>
+            <w:tcW w:w="1214" w:type="dxa"/>
           </w:tcPr>
           <w:p>
             <w:r>
@@ -3834,7 +3307,7 @@
         </w:tc>
         <w:tc>
           <w:tcPr>
-            <w:tcW w:w="6945" w:type="dxa"/>
+            <w:tcW w:w="6936" w:type="dxa"/>
           </w:tcPr>
           <w:p/>
         </w:tc>
@@ -3855,7 +3328,7 @@
         </w:trPr>
         <w:tc>
           <w:tcPr>
-            <w:tcW w:w="1215" w:type="dxa"/>
+            <w:tcW w:w="1214" w:type="dxa"/>
           </w:tcPr>
           <w:p>
             <w:r>
@@ -3865,7 +3338,7 @@
         </w:tc>
         <w:tc>
           <w:tcPr>
-            <w:tcW w:w="6945" w:type="dxa"/>
+            <w:tcW w:w="6936" w:type="dxa"/>
           </w:tcPr>
           <w:p/>
         </w:tc>
@@ -3886,7 +3359,7 @@
         </w:trPr>
         <w:tc>
           <w:tcPr>
-            <w:tcW w:w="1215" w:type="dxa"/>
+            <w:tcW w:w="1214" w:type="dxa"/>
           </w:tcPr>
           <w:p>
             <w:r>
@@ -3896,7 +3369,7 @@
         </w:tc>
         <w:tc>
           <w:tcPr>
-            <w:tcW w:w="6945" w:type="dxa"/>
+            <w:tcW w:w="6936" w:type="dxa"/>
           </w:tcPr>
           <w:p/>
         </w:tc>
@@ -3917,7 +3390,7 @@
         </w:trPr>
         <w:tc>
           <w:tcPr>
-            <w:tcW w:w="1215" w:type="dxa"/>
+            <w:tcW w:w="1214" w:type="dxa"/>
           </w:tcPr>
           <w:p>
             <w:r>
@@ -3930,7 +3403,7 @@
         </w:tc>
         <w:tc>
           <w:tcPr>
-            <w:tcW w:w="6945" w:type="dxa"/>
+            <w:tcW w:w="6936" w:type="dxa"/>
           </w:tcPr>
           <w:p/>
         </w:tc>
@@ -3951,7 +3424,7 @@
         </w:trPr>
         <w:tc>
           <w:tcPr>
-            <w:tcW w:w="1215" w:type="dxa"/>
+            <w:tcW w:w="1214" w:type="dxa"/>
           </w:tcPr>
           <w:p>
             <w:r>
@@ -3964,7 +3437,7 @@
         </w:tc>
         <w:tc>
           <w:tcPr>
-            <w:tcW w:w="6945" w:type="dxa"/>
+            <w:tcW w:w="6936" w:type="dxa"/>
           </w:tcPr>
           <w:p/>
         </w:tc>
@@ -3985,7 +3458,7 @@
         </w:trPr>
         <w:tc>
           <w:tcPr>
-            <w:tcW w:w="1215" w:type="dxa"/>
+            <w:tcW w:w="1214" w:type="dxa"/>
           </w:tcPr>
           <w:p>
             <w:r>
@@ -3998,7 +3471,7 @@
         </w:tc>
         <w:tc>
           <w:tcPr>
-            <w:tcW w:w="6945" w:type="dxa"/>
+            <w:tcW w:w="6936" w:type="dxa"/>
           </w:tcPr>
           <w:p/>
         </w:tc>
@@ -4019,7 +3492,7 @@
         </w:trPr>
         <w:tc>
           <w:tcPr>
-            <w:tcW w:w="1215" w:type="dxa"/>
+            <w:tcW w:w="1214" w:type="dxa"/>
           </w:tcPr>
           <w:p>
             <w:r>
@@ -4029,7 +3502,7 @@
         </w:tc>
         <w:tc>
           <w:tcPr>
-            <w:tcW w:w="6945" w:type="dxa"/>
+            <w:tcW w:w="6936" w:type="dxa"/>
           </w:tcPr>
           <w:p/>
         </w:tc>
@@ -4050,7 +3523,7 @@
         </w:trPr>
         <w:tc>
           <w:tcPr>
-            <w:tcW w:w="1215" w:type="dxa"/>
+            <w:tcW w:w="1214" w:type="dxa"/>
           </w:tcPr>
           <w:p>
             <w:r>
@@ -4060,7 +3533,7 @@
         </w:tc>
         <w:tc>
           <w:tcPr>
-            <w:tcW w:w="6945" w:type="dxa"/>
+            <w:tcW w:w="6936" w:type="dxa"/>
           </w:tcPr>
           <w:p/>
         </w:tc>
@@ -4081,7 +3554,7 @@
         </w:trPr>
         <w:tc>
           <w:tcPr>
-            <w:tcW w:w="1215" w:type="dxa"/>
+            <w:tcW w:w="1214" w:type="dxa"/>
           </w:tcPr>
           <w:p>
             <w:r>
@@ -4091,7 +3564,7 @@
         </w:tc>
         <w:tc>
           <w:tcPr>
-            <w:tcW w:w="6945" w:type="dxa"/>
+            <w:tcW w:w="6936" w:type="dxa"/>
           </w:tcPr>
           <w:p/>
         </w:tc>
@@ -4112,7 +3585,7 @@
         </w:trPr>
         <w:tc>
           <w:tcPr>
-            <w:tcW w:w="1215" w:type="dxa"/>
+            <w:tcW w:w="1214" w:type="dxa"/>
           </w:tcPr>
           <w:p>
             <w:r>
@@ -4122,7 +3595,7 @@
         </w:tc>
         <w:tc>
           <w:tcPr>
-            <w:tcW w:w="6945" w:type="dxa"/>
+            <w:tcW w:w="6936" w:type="dxa"/>
           </w:tcPr>
           <w:p/>
         </w:tc>
@@ -4143,7 +3616,7 @@
         </w:trPr>
         <w:tc>
           <w:tcPr>
-            <w:tcW w:w="1215" w:type="dxa"/>
+            <w:tcW w:w="1214" w:type="dxa"/>
           </w:tcPr>
           <w:p>
             <w:r>
@@ -4153,7 +3626,7 @@
         </w:tc>
         <w:tc>
           <w:tcPr>
-            <w:tcW w:w="6945" w:type="dxa"/>
+            <w:tcW w:w="6936" w:type="dxa"/>
           </w:tcPr>
           <w:p/>
         </w:tc>
@@ -4174,7 +3647,7 @@
         </w:trPr>
         <w:tc>
           <w:tcPr>
-            <w:tcW w:w="1215" w:type="dxa"/>
+            <w:tcW w:w="1214" w:type="dxa"/>
           </w:tcPr>
           <w:p>
             <w:r>
@@ -4184,7 +3657,7 @@
         </w:tc>
         <w:tc>
           <w:tcPr>
-            <w:tcW w:w="6945" w:type="dxa"/>
+            <w:tcW w:w="6936" w:type="dxa"/>
           </w:tcPr>
           <w:p/>
         </w:tc>
@@ -4205,7 +3678,7 @@
         </w:trPr>
         <w:tc>
           <w:tcPr>
-            <w:tcW w:w="1215" w:type="dxa"/>
+            <w:tcW w:w="1214" w:type="dxa"/>
           </w:tcPr>
           <w:p>
             <w:r>
@@ -4215,7 +3688,7 @@
         </w:tc>
         <w:tc>
           <w:tcPr>
-            <w:tcW w:w="6945" w:type="dxa"/>
+            <w:tcW w:w="6936" w:type="dxa"/>
           </w:tcPr>
           <w:p/>
         </w:tc>
@@ -4236,7 +3709,7 @@
         </w:trPr>
         <w:tc>
           <w:tcPr>
-            <w:tcW w:w="1215" w:type="dxa"/>
+            <w:tcW w:w="1214" w:type="dxa"/>
           </w:tcPr>
           <w:p>
             <w:r>
@@ -4246,7 +3719,7 @@
         </w:tc>
         <w:tc>
           <w:tcPr>
-            <w:tcW w:w="6945" w:type="dxa"/>
+            <w:tcW w:w="6936" w:type="dxa"/>
           </w:tcPr>
           <w:p/>
         </w:tc>
@@ -4267,7 +3740,7 @@
         </w:trPr>
         <w:tc>
           <w:tcPr>
-            <w:tcW w:w="1215" w:type="dxa"/>
+            <w:tcW w:w="1214" w:type="dxa"/>
           </w:tcPr>
           <w:p>
             <w:r>
@@ -4277,7 +3750,7 @@
         </w:tc>
         <w:tc>
           <w:tcPr>
-            <w:tcW w:w="6945" w:type="dxa"/>
+            <w:tcW w:w="6936" w:type="dxa"/>
           </w:tcPr>
           <w:p/>
         </w:tc>
@@ -4298,7 +3771,7 @@
         </w:trPr>
         <w:tc>
           <w:tcPr>
-            <w:tcW w:w="1215" w:type="dxa"/>
+            <w:tcW w:w="1214" w:type="dxa"/>
           </w:tcPr>
           <w:p>
             <w:r>
@@ -4308,7 +3781,7 @@
         </w:tc>
         <w:tc>
           <w:tcPr>
-            <w:tcW w:w="6945" w:type="dxa"/>
+            <w:tcW w:w="6936" w:type="dxa"/>
           </w:tcPr>
           <w:p/>
         </w:tc>
@@ -4329,7 +3802,7 @@
         </w:trPr>
         <w:tc>
           <w:tcPr>
-            <w:tcW w:w="1215" w:type="dxa"/>
+            <w:tcW w:w="1214" w:type="dxa"/>
           </w:tcPr>
           <w:p>
             <w:r>
@@ -4339,7 +3812,7 @@
         </w:tc>
         <w:tc>
           <w:tcPr>
-            <w:tcW w:w="6945" w:type="dxa"/>
+            <w:tcW w:w="6936" w:type="dxa"/>
           </w:tcPr>
           <w:p/>
         </w:tc>
@@ -4360,29 +3833,20 @@
         </w:trPr>
         <w:tc>
           <w:tcPr>
-            <w:tcW w:w="1215" w:type="dxa"/>
-          </w:tcPr>
-          <w:p>
-            <w:r>
-              <w:t>FRQ-47</w:t>
-            </w:r>
-          </w:p>
-        </w:tc>
-        <w:tc>
-          <w:tcPr>
-            <w:tcW w:w="6945" w:type="dxa"/>
+            <w:tcW w:w="1214" w:type="dxa"/>
           </w:tcPr>
           <w:p/>
         </w:tc>
         <w:tc>
           <w:tcPr>
+            <w:tcW w:w="6936" w:type="dxa"/>
+          </w:tcPr>
+          <w:p/>
+        </w:tc>
+        <w:tc>
+          <w:tcPr>
             <w:tcW w:w="1200" w:type="dxa"/>
           </w:tcPr>
-          <w:p>
-            <w:r>
-              <w:t>High</w:t>
-            </w:r>
-          </w:p>
           <w:p/>
         </w:tc>
       </w:tr>
@@ -4392,29 +3856,20 @@
         </w:trPr>
         <w:tc>
           <w:tcPr>
-            <w:tcW w:w="1215" w:type="dxa"/>
-          </w:tcPr>
-          <w:p>
-            <w:r>
-              <w:t>FRQ-48</w:t>
-            </w:r>
-          </w:p>
-        </w:tc>
-        <w:tc>
-          <w:tcPr>
-            <w:tcW w:w="6945" w:type="dxa"/>
+            <w:tcW w:w="1214" w:type="dxa"/>
           </w:tcPr>
           <w:p/>
         </w:tc>
         <w:tc>
           <w:tcPr>
+            <w:tcW w:w="6936" w:type="dxa"/>
+          </w:tcPr>
+          <w:p/>
+        </w:tc>
+        <w:tc>
+          <w:tcPr>
             <w:tcW w:w="1200" w:type="dxa"/>
           </w:tcPr>
-          <w:p>
-            <w:r>
-              <w:t>High</w:t>
-            </w:r>
-          </w:p>
           <w:p/>
         </w:tc>
       </w:tr>
@@ -4424,29 +3879,20 @@
         </w:trPr>
         <w:tc>
           <w:tcPr>
-            <w:tcW w:w="1215" w:type="dxa"/>
-          </w:tcPr>
-          <w:p>
-            <w:r>
-              <w:t>FRQ-49</w:t>
-            </w:r>
-          </w:p>
-        </w:tc>
-        <w:tc>
-          <w:tcPr>
-            <w:tcW w:w="6945" w:type="dxa"/>
+            <w:tcW w:w="1214" w:type="dxa"/>
           </w:tcPr>
           <w:p/>
         </w:tc>
         <w:tc>
           <w:tcPr>
+            <w:tcW w:w="6936" w:type="dxa"/>
+          </w:tcPr>
+          <w:p/>
+        </w:tc>
+        <w:tc>
+          <w:tcPr>
             <w:tcW w:w="1200" w:type="dxa"/>
           </w:tcPr>
-          <w:p>
-            <w:r>
-              <w:t>High</w:t>
-            </w:r>
-          </w:p>
           <w:p/>
         </w:tc>
       </w:tr>
@@ -4456,18 +3902,13 @@
         </w:trPr>
         <w:tc>
           <w:tcPr>
-            <w:tcW w:w="1215" w:type="dxa"/>
-          </w:tcPr>
-          <w:p>
-            <w:r>
-              <w:t>FRQ-50</w:t>
-            </w:r>
-          </w:p>
+            <w:tcW w:w="1214" w:type="dxa"/>
+          </w:tcPr>
           <w:p/>
         </w:tc>
         <w:tc>
           <w:tcPr>
-            <w:tcW w:w="6945" w:type="dxa"/>
+            <w:tcW w:w="6936" w:type="dxa"/>
           </w:tcPr>
           <w:p/>
         </w:tc>
@@ -4475,11 +3916,6 @@
           <w:tcPr>
             <w:tcW w:w="1200" w:type="dxa"/>
           </w:tcPr>
-          <w:p>
-            <w:r>
-              <w:t>High</w:t>
-            </w:r>
-          </w:p>
           <w:p/>
         </w:tc>
       </w:tr>
@@ -4489,29 +3925,20 @@
         </w:trPr>
         <w:tc>
           <w:tcPr>
-            <w:tcW w:w="1215" w:type="dxa"/>
-          </w:tcPr>
-          <w:p>
-            <w:r>
-              <w:t>FRQ-51</w:t>
-            </w:r>
-          </w:p>
-        </w:tc>
-        <w:tc>
-          <w:tcPr>
-            <w:tcW w:w="6945" w:type="dxa"/>
+            <w:tcW w:w="1214" w:type="dxa"/>
           </w:tcPr>
           <w:p/>
         </w:tc>
         <w:tc>
           <w:tcPr>
+            <w:tcW w:w="6936" w:type="dxa"/>
+          </w:tcPr>
+          <w:p/>
+        </w:tc>
+        <w:tc>
+          <w:tcPr>
             <w:tcW w:w="1200" w:type="dxa"/>
           </w:tcPr>
-          <w:p>
-            <w:r>
-              <w:t>High</w:t>
-            </w:r>
-          </w:p>
           <w:p/>
         </w:tc>
       </w:tr>
@@ -4521,50 +3948,36 @@
         </w:trPr>
         <w:tc>
           <w:tcPr>
-            <w:tcW w:w="1215" w:type="dxa"/>
-          </w:tcPr>
-          <w:p>
-            <w:r>
-              <w:t>FRQ-52</w:t>
-            </w:r>
-          </w:p>
-        </w:tc>
-        <w:tc>
-          <w:tcPr>
-            <w:tcW w:w="6945" w:type="dxa"/>
+            <w:tcW w:w="1214" w:type="dxa"/>
           </w:tcPr>
           <w:p/>
         </w:tc>
         <w:tc>
           <w:tcPr>
+            <w:tcW w:w="6936" w:type="dxa"/>
+          </w:tcPr>
+          <w:p/>
+        </w:tc>
+        <w:tc>
+          <w:tcPr>
             <w:tcW w:w="1200" w:type="dxa"/>
           </w:tcPr>
-          <w:p>
-            <w:r>
-              <w:t>High</w:t>
-            </w:r>
-          </w:p>
           <w:p/>
         </w:tc>
       </w:tr>
       <w:tr>
         <w:trPr>
-          <w:trHeight w:val="345"/>
+          <w:trHeight w:val="58"/>
         </w:trPr>
         <w:tc>
           <w:tcPr>
-            <w:tcW w:w="1215" w:type="dxa"/>
-          </w:tcPr>
-          <w:p>
-            <w:r>
-              <w:t>FRQ-53</w:t>
-            </w:r>
-          </w:p>
+            <w:tcW w:w="1214" w:type="dxa"/>
+          </w:tcPr>
           <w:p/>
         </w:tc>
         <w:tc>
           <w:tcPr>
-            <w:tcW w:w="6945" w:type="dxa"/>
+            <w:tcW w:w="6936" w:type="dxa"/>
           </w:tcPr>
           <w:p/>
         </w:tc>
@@ -4572,11 +3985,6 @@
           <w:tcPr>
             <w:tcW w:w="1200" w:type="dxa"/>
           </w:tcPr>
-          <w:p>
-            <w:r>
-              <w:t>High</w:t>
-            </w:r>
-          </w:p>
           <w:p/>
         </w:tc>
       </w:tr>
@@ -4587,11 +3995,11 @@
       <w:pPr>
         <w:pStyle w:val="Heading2"/>
       </w:pPr>
-      <w:bookmarkStart w:id="13" w:name="_Toc220499656"/>
+      <w:bookmarkStart w:id="12" w:name="_Toc220499656"/>
       <w:r>
         <w:t>3.2 Non-Functional Requirements</w:t>
       </w:r>
-      <w:bookmarkEnd w:id="13"/>
+      <w:bookmarkEnd w:id="12"/>
     </w:p>
     <w:tbl>
       <w:tblPr>
@@ -4662,7 +4070,6 @@
           </w:tcPr>
           <w:p>
             <w:r>
-              <w:lastRenderedPageBreak/>
               <w:t>N</w:t>
             </w:r>
             <w:r>
@@ -4807,6 +4214,7 @@
           </w:tcPr>
           <w:p>
             <w:r>
+              <w:lastRenderedPageBreak/>
               <w:t>N</w:t>
             </w:r>
             <w:r>
@@ -5239,515 +4647,11 @@
       <w:pPr>
         <w:pStyle w:val="Heading2"/>
       </w:pPr>
-      <w:bookmarkStart w:id="14" w:name="_Toc220499657"/>
-      <w:r>
-        <w:t>3.3 User Interface Requirements</w:t>
-      </w:r>
-      <w:bookmarkEnd w:id="14"/>
-    </w:p>
-    <w:p>
-      <w:r>
-        <w:t xml:space="preserve">The following designs </w:t>
-      </w:r>
-      <w:r>
-        <w:t>outline the required structure for the OnlineChess user interface.</w:t>
-      </w:r>
-    </w:p>
-    <w:p>
-      <w:pPr>
-        <w:pStyle w:val="Heading3"/>
-      </w:pPr>
-    </w:p>
-    <w:p>
-      <w:r>
-        <w:br w:type="page"/>
-      </w:r>
-    </w:p>
-    <w:p>
-      <w:pPr>
-        <w:pStyle w:val="Heading3"/>
-      </w:pPr>
-      <w:bookmarkStart w:id="15" w:name="_Toc220499658"/>
-      <w:r>
-        <w:lastRenderedPageBreak/>
-        <w:t>3.3.1 Homepage:</w:t>
-      </w:r>
-      <w:bookmarkEnd w:id="15"/>
-    </w:p>
-    <w:p>
-      <w:pPr>
-        <w:rPr>
-          <w:rStyle w:val="EndnoteReference"/>
-        </w:rPr>
-      </w:pPr>
-      <w:r>
-        <w:rPr>
-          <w:noProof/>
-        </w:rPr>
-        <w:drawing>
-          <wp:inline distT="0" distB="0" distL="0" distR="0" wp14:anchorId="4D8AA0F4" wp14:editId="054F85C8">
-            <wp:extent cx="6062626" cy="3914370"/>
-            <wp:effectExtent l="0" t="0" r="0" b="0"/>
-            <wp:docPr id="776163563" name="drawing" title="A screenshot of a game&#10;&#10;AI-generated content may be incorrect."/>
-            <wp:cNvGraphicFramePr>
-              <a:graphicFrameLocks xmlns:a="http://schemas.openxmlformats.org/drawingml/2006/main" noChangeAspect="1"/>
-            </wp:cNvGraphicFramePr>
-            <a:graphic xmlns:a="http://schemas.openxmlformats.org/drawingml/2006/main">
-              <a:graphicData uri="http://schemas.openxmlformats.org/drawingml/2006/picture">
-                <pic:pic xmlns:pic="http://schemas.openxmlformats.org/drawingml/2006/picture">
-                  <pic:nvPicPr>
-                    <pic:cNvPr id="776163563" name="Picture 776163563"/>
-                    <pic:cNvPicPr/>
-                  </pic:nvPicPr>
-                  <pic:blipFill>
-                    <a:blip r:embed="rId7">
-                      <a:extLst>
-                        <a:ext uri="{28A0092B-C50C-407E-A947-70E740481C1C}">
-                          <a14:useLocalDpi xmlns:a14="http://schemas.microsoft.com/office/drawing/2010/main"/>
-                        </a:ext>
-                      </a:extLst>
-                    </a:blip>
-                    <a:stretch>
-                      <a:fillRect/>
-                    </a:stretch>
-                  </pic:blipFill>
-                  <pic:spPr>
-                    <a:xfrm>
-                      <a:off x="0" y="0"/>
-                      <a:ext cx="6062626" cy="3914370"/>
-                    </a:xfrm>
-                    <a:prstGeom prst="rect">
-                      <a:avLst/>
-                    </a:prstGeom>
-                  </pic:spPr>
-                </pic:pic>
-              </a:graphicData>
-            </a:graphic>
-          </wp:inline>
-        </w:drawing>
-      </w:r>
-    </w:p>
-    <w:p>
-      <w:pPr>
-        <w:rPr>
-          <w:i/>
-          <w:iCs/>
-        </w:rPr>
-      </w:pPr>
-      <w:r>
-        <w:rPr>
-          <w:i/>
-          <w:iCs/>
-        </w:rPr>
-        <w:t>Fig 1:</w:t>
-      </w:r>
-      <w:r>
-        <w:rPr>
-          <w:i/>
-          <w:iCs/>
-        </w:rPr>
-        <w:t xml:space="preserve"> On this page users will be allowed to traverse through almost all aspects of the website. Users will be able to play a match against real life players, against the computer, play a match with a shorter clock (quick match), and play a tutorial to learn the game.</w:t>
-      </w:r>
-    </w:p>
-    <w:p>
-      <w:pPr>
-        <w:pStyle w:val="Heading3"/>
-      </w:pPr>
-    </w:p>
-    <w:p>
-      <w:pPr>
-        <w:pStyle w:val="Heading3"/>
-      </w:pPr>
-    </w:p>
-    <w:p>
-      <w:pPr>
-        <w:pStyle w:val="Heading3"/>
-      </w:pPr>
-    </w:p>
-    <w:p>
-      <w:pPr>
-        <w:pStyle w:val="Heading3"/>
-      </w:pPr>
-    </w:p>
-    <w:p>
-      <w:pPr>
-        <w:pStyle w:val="Heading3"/>
-      </w:pPr>
-    </w:p>
-    <w:p>
-      <w:r>
-        <w:br w:type="page"/>
-      </w:r>
-    </w:p>
-    <w:p>
-      <w:pPr>
-        <w:pStyle w:val="Heading3"/>
-      </w:pPr>
-      <w:bookmarkStart w:id="16" w:name="_Toc220499659"/>
-      <w:r>
-        <w:lastRenderedPageBreak/>
-        <w:t>3.3.2 Matches:</w:t>
-      </w:r>
-      <w:bookmarkEnd w:id="16"/>
-    </w:p>
-    <w:p>
-      <w:r>
-        <w:rPr>
-          <w:noProof/>
-        </w:rPr>
-        <w:drawing>
-          <wp:inline distT="0" distB="0" distL="0" distR="0" wp14:anchorId="3DC545B9" wp14:editId="71C52050">
-            <wp:extent cx="6019800" cy="3893298"/>
-            <wp:effectExtent l="0" t="0" r="0" b="0"/>
-            <wp:docPr id="1002737655" name="drawing" title="A screenshot of a chess board&#10;&#10;AI-generated content may be incorrect."/>
-            <wp:cNvGraphicFramePr>
-              <a:graphicFrameLocks xmlns:a="http://schemas.openxmlformats.org/drawingml/2006/main" noChangeAspect="1"/>
-            </wp:cNvGraphicFramePr>
-            <a:graphic xmlns:a="http://schemas.openxmlformats.org/drawingml/2006/main">
-              <a:graphicData uri="http://schemas.openxmlformats.org/drawingml/2006/picture">
-                <pic:pic xmlns:pic="http://schemas.openxmlformats.org/drawingml/2006/picture">
-                  <pic:nvPicPr>
-                    <pic:cNvPr id="1002737655" name="Picture 1002737655"/>
-                    <pic:cNvPicPr/>
-                  </pic:nvPicPr>
-                  <pic:blipFill>
-                    <a:blip r:embed="rId8">
-                      <a:extLst>
-                        <a:ext uri="{28A0092B-C50C-407E-A947-70E740481C1C}">
-                          <a14:useLocalDpi xmlns:a14="http://schemas.microsoft.com/office/drawing/2010/main"/>
-                        </a:ext>
-                      </a:extLst>
-                    </a:blip>
-                    <a:stretch>
-                      <a:fillRect/>
-                    </a:stretch>
-                  </pic:blipFill>
-                  <pic:spPr>
-                    <a:xfrm>
-                      <a:off x="0" y="0"/>
-                      <a:ext cx="6019800" cy="3893298"/>
-                    </a:xfrm>
-                    <a:prstGeom prst="rect">
-                      <a:avLst/>
-                    </a:prstGeom>
-                  </pic:spPr>
-                </pic:pic>
-              </a:graphicData>
-            </a:graphic>
-          </wp:inline>
-        </w:drawing>
-      </w:r>
-    </w:p>
-    <w:p>
-      <w:pPr>
-        <w:rPr>
-          <w:i/>
-          <w:iCs/>
-        </w:rPr>
-      </w:pPr>
-      <w:r>
-        <w:rPr>
-          <w:i/>
-          <w:iCs/>
-        </w:rPr>
-        <w:t>Fig 2: Once the user decides the type of match they would like to play, they will be directed to a screen that looks like this. This is the page that displays the Live Game. This page offers the user visibility of what’s happening in real time regarding the game. The board, pieces, opponent name, and pieces acquired can be seen on the main display. Off to the side users will be able to see who’s move it currently is along with the type of play they are currently playing. Underneath that section Users can view a log of the recent moves. Additionally, users are granted the ability to draw or forfeit the game at any point in time. Right below those options, users may chat with each other.</w:t>
-      </w:r>
-    </w:p>
-    <w:p>
-      <w:pPr>
-        <w:pStyle w:val="Heading3"/>
-      </w:pPr>
-    </w:p>
-    <w:p>
-      <w:r>
-        <w:br w:type="page"/>
-      </w:r>
-    </w:p>
-    <w:p>
-      <w:pPr>
-        <w:pStyle w:val="Heading3"/>
-      </w:pPr>
-      <w:bookmarkStart w:id="17" w:name="_Toc220499660"/>
-      <w:r>
-        <w:lastRenderedPageBreak/>
-        <w:t>3.3.3 User Authentication:</w:t>
-      </w:r>
-      <w:bookmarkEnd w:id="17"/>
-    </w:p>
-    <w:p>
-      <w:r>
-        <w:rPr>
-          <w:noProof/>
-        </w:rPr>
-        <w:drawing>
-          <wp:inline distT="0" distB="0" distL="0" distR="0" wp14:anchorId="7069F702" wp14:editId="5B944C0B">
-            <wp:extent cx="6300415" cy="4079115"/>
-            <wp:effectExtent l="0" t="0" r="0" b="0"/>
-            <wp:docPr id="1842899346" name="drawing" title="A blackboard with white text&#10;&#10;AI-generated content may be incorrect."/>
-            <wp:cNvGraphicFramePr>
-              <a:graphicFrameLocks xmlns:a="http://schemas.openxmlformats.org/drawingml/2006/main" noChangeAspect="1"/>
-            </wp:cNvGraphicFramePr>
-            <a:graphic xmlns:a="http://schemas.openxmlformats.org/drawingml/2006/main">
-              <a:graphicData uri="http://schemas.openxmlformats.org/drawingml/2006/picture">
-                <pic:pic xmlns:pic="http://schemas.openxmlformats.org/drawingml/2006/picture">
-                  <pic:nvPicPr>
-                    <pic:cNvPr id="1842899346" name="Picture 1842899346"/>
-                    <pic:cNvPicPr/>
-                  </pic:nvPicPr>
-                  <pic:blipFill>
-                    <a:blip r:embed="rId9">
-                      <a:extLst>
-                        <a:ext uri="{28A0092B-C50C-407E-A947-70E740481C1C}">
-                          <a14:useLocalDpi xmlns:a14="http://schemas.microsoft.com/office/drawing/2010/main"/>
-                        </a:ext>
-                      </a:extLst>
-                    </a:blip>
-                    <a:stretch>
-                      <a:fillRect/>
-                    </a:stretch>
-                  </pic:blipFill>
-                  <pic:spPr>
-                    <a:xfrm>
-                      <a:off x="0" y="0"/>
-                      <a:ext cx="6300415" cy="4079115"/>
-                    </a:xfrm>
-                    <a:prstGeom prst="rect">
-                      <a:avLst/>
-                    </a:prstGeom>
-                  </pic:spPr>
-                </pic:pic>
-              </a:graphicData>
-            </a:graphic>
-          </wp:inline>
-        </w:drawing>
-      </w:r>
-    </w:p>
-    <w:p>
-      <w:pPr>
-        <w:rPr>
-          <w:i/>
-          <w:iCs/>
-        </w:rPr>
-      </w:pPr>
-      <w:r>
-        <w:rPr>
-          <w:i/>
-          <w:iCs/>
-        </w:rPr>
-        <w:t>Fig 3: Based on the action the user would like to perform, one of the two highlighted screens will be displayed in the center console for the user to fill in parameters. When logging in users are required to enter their username and password. When creating an account user are required to provide an email, and optionally a phone number and expertise level if they so please.</w:t>
-      </w:r>
-    </w:p>
-    <w:p>
-      <w:pPr>
-        <w:pStyle w:val="Heading3"/>
-      </w:pPr>
-    </w:p>
-    <w:p>
-      <w:r>
-        <w:br w:type="page"/>
-      </w:r>
-    </w:p>
-    <w:p>
-      <w:pPr>
-        <w:pStyle w:val="Heading3"/>
-      </w:pPr>
-      <w:bookmarkStart w:id="18" w:name="_Toc220499661"/>
-      <w:r>
-        <w:lastRenderedPageBreak/>
-        <w:t>3.3.4 Replay System:</w:t>
-      </w:r>
-      <w:bookmarkEnd w:id="18"/>
-    </w:p>
-    <w:p>
-      <w:r>
-        <w:rPr>
-          <w:noProof/>
-        </w:rPr>
-        <w:drawing>
-          <wp:inline distT="0" distB="0" distL="0" distR="0" wp14:anchorId="03ACDE17" wp14:editId="501A3200">
-            <wp:extent cx="6443804" cy="4171950"/>
-            <wp:effectExtent l="0" t="0" r="0" b="0"/>
-            <wp:docPr id="636380411" name="drawing" title="A screenshot of a computer&#10;&#10;AI-generated content may be incorrect."/>
-            <wp:cNvGraphicFramePr>
-              <a:graphicFrameLocks xmlns:a="http://schemas.openxmlformats.org/drawingml/2006/main" noChangeAspect="1"/>
-            </wp:cNvGraphicFramePr>
-            <a:graphic xmlns:a="http://schemas.openxmlformats.org/drawingml/2006/main">
-              <a:graphicData uri="http://schemas.openxmlformats.org/drawingml/2006/picture">
-                <pic:pic xmlns:pic="http://schemas.openxmlformats.org/drawingml/2006/picture">
-                  <pic:nvPicPr>
-                    <pic:cNvPr id="636380411" name="Picture 636380411"/>
-                    <pic:cNvPicPr/>
-                  </pic:nvPicPr>
-                  <pic:blipFill>
-                    <a:blip r:embed="rId10">
-                      <a:extLst>
-                        <a:ext uri="{28A0092B-C50C-407E-A947-70E740481C1C}">
-                          <a14:useLocalDpi xmlns:a14="http://schemas.microsoft.com/office/drawing/2010/main"/>
-                        </a:ext>
-                      </a:extLst>
-                    </a:blip>
-                    <a:stretch>
-                      <a:fillRect/>
-                    </a:stretch>
-                  </pic:blipFill>
-                  <pic:spPr>
-                    <a:xfrm>
-                      <a:off x="0" y="0"/>
-                      <a:ext cx="6443804" cy="4171950"/>
-                    </a:xfrm>
-                    <a:prstGeom prst="rect">
-                      <a:avLst/>
-                    </a:prstGeom>
-                  </pic:spPr>
-                </pic:pic>
-              </a:graphicData>
-            </a:graphic>
-          </wp:inline>
-        </w:drawing>
-      </w:r>
-    </w:p>
-    <w:p>
-      <w:pPr>
-        <w:rPr>
-          <w:i/>
-          <w:iCs/>
-        </w:rPr>
-      </w:pPr>
-      <w:r>
-        <w:rPr>
-          <w:i/>
-          <w:iCs/>
-        </w:rPr>
-        <w:t>Fig 4: Many users like to watch gameplay to learn how to better their ability and rise up to the rank of Chess Master. What better way to do so than learn from your own mistakes.</w:t>
-      </w:r>
-    </w:p>
-    <w:p/>
-    <w:p>
-      <w:pPr>
-        <w:pStyle w:val="Heading3"/>
-      </w:pPr>
-    </w:p>
-    <w:p>
-      <w:r>
-        <w:br w:type="page"/>
-      </w:r>
-    </w:p>
-    <w:p>
-      <w:pPr>
-        <w:pStyle w:val="Heading3"/>
-      </w:pPr>
-      <w:bookmarkStart w:id="19" w:name="_Toc220499662"/>
-      <w:r>
-        <w:lastRenderedPageBreak/>
-        <w:t>3.3.5 Social Hub:</w:t>
-      </w:r>
-      <w:bookmarkEnd w:id="19"/>
-    </w:p>
-    <w:p>
-      <w:r>
-        <w:rPr>
-          <w:noProof/>
-        </w:rPr>
-        <w:drawing>
-          <wp:inline distT="0" distB="0" distL="0" distR="0" wp14:anchorId="0769712C" wp14:editId="54C0CA62">
-            <wp:extent cx="6057900" cy="3922103"/>
-            <wp:effectExtent l="0" t="0" r="0" b="0"/>
-            <wp:docPr id="1757396535" name="drawing" title="A screenshot of a computer&#10;&#10;AI-generated content may be incorrect."/>
-            <wp:cNvGraphicFramePr>
-              <a:graphicFrameLocks xmlns:a="http://schemas.openxmlformats.org/drawingml/2006/main" noChangeAspect="1"/>
-            </wp:cNvGraphicFramePr>
-            <a:graphic xmlns:a="http://schemas.openxmlformats.org/drawingml/2006/main">
-              <a:graphicData uri="http://schemas.openxmlformats.org/drawingml/2006/picture">
-                <pic:pic xmlns:pic="http://schemas.openxmlformats.org/drawingml/2006/picture">
-                  <pic:nvPicPr>
-                    <pic:cNvPr id="1757396535" name="Picture 1757396535"/>
-                    <pic:cNvPicPr/>
-                  </pic:nvPicPr>
-                  <pic:blipFill>
-                    <a:blip r:embed="rId11">
-                      <a:extLst>
-                        <a:ext uri="{28A0092B-C50C-407E-A947-70E740481C1C}">
-                          <a14:useLocalDpi xmlns:a14="http://schemas.microsoft.com/office/drawing/2010/main"/>
-                        </a:ext>
-                      </a:extLst>
-                    </a:blip>
-                    <a:stretch>
-                      <a:fillRect/>
-                    </a:stretch>
-                  </pic:blipFill>
-                  <pic:spPr>
-                    <a:xfrm>
-                      <a:off x="0" y="0"/>
-                      <a:ext cx="6057900" cy="3922103"/>
-                    </a:xfrm>
-                    <a:prstGeom prst="rect">
-                      <a:avLst/>
-                    </a:prstGeom>
-                  </pic:spPr>
-                </pic:pic>
-              </a:graphicData>
-            </a:graphic>
-          </wp:inline>
-        </w:drawing>
-      </w:r>
-    </w:p>
-    <w:p>
-      <w:pPr>
-        <w:rPr>
-          <w:i/>
-          <w:iCs/>
-        </w:rPr>
-      </w:pPr>
-      <w:r>
-        <w:rPr>
-          <w:i/>
-          <w:iCs/>
-        </w:rPr>
-        <w:t>Fig 5: Users are able to view and add friends and coaches to advance their skills. Additionally, the social page offers a list of Clubs that users can join to make new friends.</w:t>
-      </w:r>
-    </w:p>
-    <w:p/>
-    <w:p>
-      <w:pPr>
-        <w:pStyle w:val="Heading3"/>
-      </w:pPr>
-    </w:p>
-    <w:p>
-      <w:r>
-        <w:br w:type="page"/>
-      </w:r>
-    </w:p>
-    <w:p>
-      <w:pPr>
-        <w:pStyle w:val="Heading3"/>
-      </w:pPr>
-      <w:bookmarkStart w:id="20" w:name="_Toc220499663"/>
-      <w:r>
-        <w:lastRenderedPageBreak/>
-        <w:t>3.3.6 MISC:</w:t>
-      </w:r>
-      <w:bookmarkEnd w:id="20"/>
-    </w:p>
-    <w:p>
-      <w:pPr>
-        <w:ind w:firstLine="720"/>
-      </w:pPr>
-      <w:r>
-        <w:t xml:space="preserve">Other user interfaces such as the profile page will follow a similar structure to the user interfaces above. Namely with a keyword at the top, a tabbed menu at the top left, </w:t>
-      </w:r>
-      <w:r>
-        <w:t>and various arrangements of buttons and graphics. It is crucial that all user interfaces are designed to be modular to maintain the consistency of the user interface.</w:t>
-      </w:r>
-    </w:p>
-    <w:p>
-      <w:pPr>
-        <w:pStyle w:val="Heading2"/>
-      </w:pPr>
-      <w:bookmarkStart w:id="21" w:name="_Toc220499664"/>
+      <w:bookmarkStart w:id="13" w:name="_Toc220499664"/>
       <w:r>
         <w:t>3.4 Hardware Requirements</w:t>
       </w:r>
-      <w:bookmarkEnd w:id="21"/>
+      <w:bookmarkEnd w:id="13"/>
     </w:p>
     <w:p>
       <w:r>
@@ -5776,7 +4680,7 @@
       <w:pPr>
         <w:pStyle w:val="Heading3"/>
       </w:pPr>
-      <w:bookmarkStart w:id="22" w:name="_Toc220499665"/>
+      <w:bookmarkStart w:id="14" w:name="_Toc220499665"/>
       <w:r>
         <w:t xml:space="preserve">3.4.1 </w:t>
       </w:r>
@@ -5786,7 +4690,7 @@
       <w:r>
         <w:t>ser Requirements</w:t>
       </w:r>
-      <w:bookmarkEnd w:id="22"/>
+      <w:bookmarkEnd w:id="14"/>
     </w:p>
     <w:tbl>
       <w:tblPr>
@@ -5986,7 +4890,11 @@
               <w:t>Dual core</w:t>
             </w:r>
             <w:r>
-              <w:t xml:space="preserve"> (Intel or AMD)</w:t>
+              <w:t xml:space="preserve"> (Intel </w:t>
+            </w:r>
+            <w:r>
+              <w:lastRenderedPageBreak/>
+              <w:t>or AMD)</w:t>
             </w:r>
           </w:p>
         </w:tc>
@@ -5996,6 +4904,7 @@
           </w:tcPr>
           <w:p>
             <w:r>
+              <w:lastRenderedPageBreak/>
               <w:t>Integrated or better</w:t>
             </w:r>
           </w:p>
@@ -6036,14 +4945,14 @@
       <w:pPr>
         <w:pStyle w:val="Heading3"/>
       </w:pPr>
-      <w:bookmarkStart w:id="23" w:name="_Toc220499666"/>
+      <w:bookmarkStart w:id="15" w:name="_Toc220499666"/>
       <w:r>
         <w:t xml:space="preserve">3.4.2 </w:t>
       </w:r>
       <w:r>
         <w:t>Application Requirements</w:t>
       </w:r>
-      <w:bookmarkEnd w:id="23"/>
+      <w:bookmarkEnd w:id="15"/>
     </w:p>
     <w:tbl>
       <w:tblPr>
@@ -6328,10 +5237,10 @@
     </w:tbl>
     <w:p/>
     <w:sectPr>
-      <w:headerReference w:type="default" r:id="rId12"/>
-      <w:footerReference w:type="default" r:id="rId13"/>
-      <w:headerReference w:type="first" r:id="rId14"/>
-      <w:footerReference w:type="first" r:id="rId15"/>
+      <w:headerReference w:type="default" r:id="rId7"/>
+      <w:footerReference w:type="default" r:id="rId8"/>
+      <w:headerReference w:type="first" r:id="rId9"/>
+      <w:footerReference w:type="first" r:id="rId10"/>
       <w:pgSz w:w="12240" w:h="15840"/>
       <w:pgMar w:top="1440" w:right="1440" w:bottom="1440" w:left="1440" w:header="720" w:footer="720" w:gutter="0"/>
       <w:cols w:space="720"/>
@@ -10847,6 +9756,119 @@
     </w:lvl>
   </w:abstractNum>
   <w:abstractNum w:abstractNumId="36" w15:restartNumberingAfterBreak="0">
+    <w:nsid w:val="2C7D63B3"/>
+    <w:multiLevelType w:val="hybridMultilevel"/>
+    <w:tmpl w:val="419672B6"/>
+    <w:lvl w:ilvl="0" w:tplc="04090001">
+      <w:start w:val="1"/>
+      <w:numFmt w:val="bullet"/>
+      <w:lvlText w:val=""/>
+      <w:lvlJc w:val="left"/>
+      <w:pPr>
+        <w:ind w:left="1440" w:hanging="360"/>
+      </w:pPr>
+      <w:rPr>
+        <w:rFonts w:ascii="Symbol" w:hAnsi="Symbol" w:hint="default"/>
+      </w:rPr>
+    </w:lvl>
+    <w:lvl w:ilvl="1" w:tplc="04090003" w:tentative="1">
+      <w:start w:val="1"/>
+      <w:numFmt w:val="bullet"/>
+      <w:lvlText w:val="o"/>
+      <w:lvlJc w:val="left"/>
+      <w:pPr>
+        <w:ind w:left="2160" w:hanging="360"/>
+      </w:pPr>
+      <w:rPr>
+        <w:rFonts w:ascii="Courier New" w:hAnsi="Courier New" w:cs="Courier New" w:hint="default"/>
+      </w:rPr>
+    </w:lvl>
+    <w:lvl w:ilvl="2" w:tplc="04090005" w:tentative="1">
+      <w:start w:val="1"/>
+      <w:numFmt w:val="bullet"/>
+      <w:lvlText w:val=""/>
+      <w:lvlJc w:val="left"/>
+      <w:pPr>
+        <w:ind w:left="2880" w:hanging="360"/>
+      </w:pPr>
+      <w:rPr>
+        <w:rFonts w:ascii="Wingdings" w:hAnsi="Wingdings" w:hint="default"/>
+      </w:rPr>
+    </w:lvl>
+    <w:lvl w:ilvl="3" w:tplc="04090001" w:tentative="1">
+      <w:start w:val="1"/>
+      <w:numFmt w:val="bullet"/>
+      <w:lvlText w:val=""/>
+      <w:lvlJc w:val="left"/>
+      <w:pPr>
+        <w:ind w:left="3600" w:hanging="360"/>
+      </w:pPr>
+      <w:rPr>
+        <w:rFonts w:ascii="Symbol" w:hAnsi="Symbol" w:hint="default"/>
+      </w:rPr>
+    </w:lvl>
+    <w:lvl w:ilvl="4" w:tplc="04090003" w:tentative="1">
+      <w:start w:val="1"/>
+      <w:numFmt w:val="bullet"/>
+      <w:lvlText w:val="o"/>
+      <w:lvlJc w:val="left"/>
+      <w:pPr>
+        <w:ind w:left="4320" w:hanging="360"/>
+      </w:pPr>
+      <w:rPr>
+        <w:rFonts w:ascii="Courier New" w:hAnsi="Courier New" w:cs="Courier New" w:hint="default"/>
+      </w:rPr>
+    </w:lvl>
+    <w:lvl w:ilvl="5" w:tplc="04090005" w:tentative="1">
+      <w:start w:val="1"/>
+      <w:numFmt w:val="bullet"/>
+      <w:lvlText w:val=""/>
+      <w:lvlJc w:val="left"/>
+      <w:pPr>
+        <w:ind w:left="5040" w:hanging="360"/>
+      </w:pPr>
+      <w:rPr>
+        <w:rFonts w:ascii="Wingdings" w:hAnsi="Wingdings" w:hint="default"/>
+      </w:rPr>
+    </w:lvl>
+    <w:lvl w:ilvl="6" w:tplc="04090001" w:tentative="1">
+      <w:start w:val="1"/>
+      <w:numFmt w:val="bullet"/>
+      <w:lvlText w:val=""/>
+      <w:lvlJc w:val="left"/>
+      <w:pPr>
+        <w:ind w:left="5760" w:hanging="360"/>
+      </w:pPr>
+      <w:rPr>
+        <w:rFonts w:ascii="Symbol" w:hAnsi="Symbol" w:hint="default"/>
+      </w:rPr>
+    </w:lvl>
+    <w:lvl w:ilvl="7" w:tplc="04090003" w:tentative="1">
+      <w:start w:val="1"/>
+      <w:numFmt w:val="bullet"/>
+      <w:lvlText w:val="o"/>
+      <w:lvlJc w:val="left"/>
+      <w:pPr>
+        <w:ind w:left="6480" w:hanging="360"/>
+      </w:pPr>
+      <w:rPr>
+        <w:rFonts w:ascii="Courier New" w:hAnsi="Courier New" w:cs="Courier New" w:hint="default"/>
+      </w:rPr>
+    </w:lvl>
+    <w:lvl w:ilvl="8" w:tplc="04090005" w:tentative="1">
+      <w:start w:val="1"/>
+      <w:numFmt w:val="bullet"/>
+      <w:lvlText w:val=""/>
+      <w:lvlJc w:val="left"/>
+      <w:pPr>
+        <w:ind w:left="7200" w:hanging="360"/>
+      </w:pPr>
+      <w:rPr>
+        <w:rFonts w:ascii="Wingdings" w:hAnsi="Wingdings" w:hint="default"/>
+      </w:rPr>
+    </w:lvl>
+  </w:abstractNum>
+  <w:abstractNum w:abstractNumId="37" w15:restartNumberingAfterBreak="0">
     <w:nsid w:val="2CCB6D04"/>
     <w:multiLevelType w:val="hybridMultilevel"/>
     <w:tmpl w:val="196E00D0"/>
@@ -10959,7 +9981,7 @@
       </w:rPr>
     </w:lvl>
   </w:abstractNum>
-  <w:abstractNum w:abstractNumId="37" w15:restartNumberingAfterBreak="0">
+  <w:abstractNum w:abstractNumId="38" w15:restartNumberingAfterBreak="0">
     <w:nsid w:val="2DB87BE9"/>
     <w:multiLevelType w:val="hybridMultilevel"/>
     <w:tmpl w:val="2354A7CC"/>
@@ -11072,7 +10094,7 @@
       </w:rPr>
     </w:lvl>
   </w:abstractNum>
-  <w:abstractNum w:abstractNumId="38" w15:restartNumberingAfterBreak="0">
+  <w:abstractNum w:abstractNumId="39" w15:restartNumberingAfterBreak="0">
     <w:nsid w:val="2EC31BE4"/>
     <w:multiLevelType w:val="hybridMultilevel"/>
     <w:tmpl w:val="2CB2FBF8"/>
@@ -11185,7 +10207,7 @@
       </w:rPr>
     </w:lvl>
   </w:abstractNum>
-  <w:abstractNum w:abstractNumId="39" w15:restartNumberingAfterBreak="0">
+  <w:abstractNum w:abstractNumId="40" w15:restartNumberingAfterBreak="0">
     <w:nsid w:val="2EFD5D82"/>
     <w:multiLevelType w:val="hybridMultilevel"/>
     <w:tmpl w:val="D1F2C8B4"/>
@@ -11298,7 +10320,7 @@
       </w:rPr>
     </w:lvl>
   </w:abstractNum>
-  <w:abstractNum w:abstractNumId="40" w15:restartNumberingAfterBreak="0">
+  <w:abstractNum w:abstractNumId="41" w15:restartNumberingAfterBreak="0">
     <w:nsid w:val="2F6DA547"/>
     <w:multiLevelType w:val="hybridMultilevel"/>
     <w:tmpl w:val="83A6EFF6"/>
@@ -11411,7 +10433,7 @@
       </w:rPr>
     </w:lvl>
   </w:abstractNum>
-  <w:abstractNum w:abstractNumId="41" w15:restartNumberingAfterBreak="0">
+  <w:abstractNum w:abstractNumId="42" w15:restartNumberingAfterBreak="0">
     <w:nsid w:val="3023473F"/>
     <w:multiLevelType w:val="hybridMultilevel"/>
     <w:tmpl w:val="AA1C7644"/>
@@ -11524,7 +10546,7 @@
       </w:rPr>
     </w:lvl>
   </w:abstractNum>
-  <w:abstractNum w:abstractNumId="42" w15:restartNumberingAfterBreak="0">
+  <w:abstractNum w:abstractNumId="43" w15:restartNumberingAfterBreak="0">
     <w:nsid w:val="30AA95C2"/>
     <w:multiLevelType w:val="hybridMultilevel"/>
     <w:tmpl w:val="DF8EDCCC"/>
@@ -11637,7 +10659,7 @@
       </w:rPr>
     </w:lvl>
   </w:abstractNum>
-  <w:abstractNum w:abstractNumId="43" w15:restartNumberingAfterBreak="0">
+  <w:abstractNum w:abstractNumId="44" w15:restartNumberingAfterBreak="0">
     <w:nsid w:val="3202A470"/>
     <w:multiLevelType w:val="hybridMultilevel"/>
     <w:tmpl w:val="54361932"/>
@@ -11750,7 +10772,7 @@
       </w:rPr>
     </w:lvl>
   </w:abstractNum>
-  <w:abstractNum w:abstractNumId="44" w15:restartNumberingAfterBreak="0">
+  <w:abstractNum w:abstractNumId="45" w15:restartNumberingAfterBreak="0">
     <w:nsid w:val="32FA7E72"/>
     <w:multiLevelType w:val="hybridMultilevel"/>
     <w:tmpl w:val="C8B2FECA"/>
@@ -11863,7 +10885,7 @@
       </w:rPr>
     </w:lvl>
   </w:abstractNum>
-  <w:abstractNum w:abstractNumId="45" w15:restartNumberingAfterBreak="0">
+  <w:abstractNum w:abstractNumId="46" w15:restartNumberingAfterBreak="0">
     <w:nsid w:val="34A5E6CB"/>
     <w:multiLevelType w:val="hybridMultilevel"/>
     <w:tmpl w:val="A38A9092"/>
@@ -11976,7 +10998,7 @@
       </w:rPr>
     </w:lvl>
   </w:abstractNum>
-  <w:abstractNum w:abstractNumId="46" w15:restartNumberingAfterBreak="0">
+  <w:abstractNum w:abstractNumId="47" w15:restartNumberingAfterBreak="0">
     <w:nsid w:val="358F1388"/>
     <w:multiLevelType w:val="hybridMultilevel"/>
     <w:tmpl w:val="8506D31C"/>
@@ -12089,7 +11111,7 @@
       </w:rPr>
     </w:lvl>
   </w:abstractNum>
-  <w:abstractNum w:abstractNumId="47" w15:restartNumberingAfterBreak="0">
+  <w:abstractNum w:abstractNumId="48" w15:restartNumberingAfterBreak="0">
     <w:nsid w:val="37E83D85"/>
     <w:multiLevelType w:val="hybridMultilevel"/>
     <w:tmpl w:val="C02E4F2A"/>
@@ -12202,7 +11224,7 @@
       </w:rPr>
     </w:lvl>
   </w:abstractNum>
-  <w:abstractNum w:abstractNumId="48" w15:restartNumberingAfterBreak="0">
+  <w:abstractNum w:abstractNumId="49" w15:restartNumberingAfterBreak="0">
     <w:nsid w:val="3A66449E"/>
     <w:multiLevelType w:val="hybridMultilevel"/>
     <w:tmpl w:val="D77C38A2"/>
@@ -12315,7 +11337,7 @@
       </w:rPr>
     </w:lvl>
   </w:abstractNum>
-  <w:abstractNum w:abstractNumId="49" w15:restartNumberingAfterBreak="0">
+  <w:abstractNum w:abstractNumId="50" w15:restartNumberingAfterBreak="0">
     <w:nsid w:val="3A81DCA5"/>
     <w:multiLevelType w:val="hybridMultilevel"/>
     <w:tmpl w:val="C7968396"/>
@@ -12428,7 +11450,7 @@
       </w:rPr>
     </w:lvl>
   </w:abstractNum>
-  <w:abstractNum w:abstractNumId="50" w15:restartNumberingAfterBreak="0">
+  <w:abstractNum w:abstractNumId="51" w15:restartNumberingAfterBreak="0">
     <w:nsid w:val="3C2E2D92"/>
     <w:multiLevelType w:val="hybridMultilevel"/>
     <w:tmpl w:val="1638AEBC"/>
@@ -12541,7 +11563,7 @@
       </w:rPr>
     </w:lvl>
   </w:abstractNum>
-  <w:abstractNum w:abstractNumId="51" w15:restartNumberingAfterBreak="0">
+  <w:abstractNum w:abstractNumId="52" w15:restartNumberingAfterBreak="0">
     <w:nsid w:val="3DBEE8C0"/>
     <w:multiLevelType w:val="hybridMultilevel"/>
     <w:tmpl w:val="9DC6441E"/>
@@ -12654,7 +11676,7 @@
       </w:rPr>
     </w:lvl>
   </w:abstractNum>
-  <w:abstractNum w:abstractNumId="52" w15:restartNumberingAfterBreak="0">
+  <w:abstractNum w:abstractNumId="53" w15:restartNumberingAfterBreak="0">
     <w:nsid w:val="3E77538B"/>
     <w:multiLevelType w:val="hybridMultilevel"/>
     <w:tmpl w:val="A69E6F5A"/>
@@ -12767,7 +11789,7 @@
       </w:rPr>
     </w:lvl>
   </w:abstractNum>
-  <w:abstractNum w:abstractNumId="53" w15:restartNumberingAfterBreak="0">
+  <w:abstractNum w:abstractNumId="54" w15:restartNumberingAfterBreak="0">
     <w:nsid w:val="3F444BE6"/>
     <w:multiLevelType w:val="hybridMultilevel"/>
     <w:tmpl w:val="109EE0F6"/>
@@ -12880,7 +11902,7 @@
       </w:rPr>
     </w:lvl>
   </w:abstractNum>
-  <w:abstractNum w:abstractNumId="54" w15:restartNumberingAfterBreak="0">
+  <w:abstractNum w:abstractNumId="55" w15:restartNumberingAfterBreak="0">
     <w:nsid w:val="40909643"/>
     <w:multiLevelType w:val="hybridMultilevel"/>
     <w:tmpl w:val="D4FC5C38"/>
@@ -12993,7 +12015,7 @@
       </w:rPr>
     </w:lvl>
   </w:abstractNum>
-  <w:abstractNum w:abstractNumId="55" w15:restartNumberingAfterBreak="0">
+  <w:abstractNum w:abstractNumId="56" w15:restartNumberingAfterBreak="0">
     <w:nsid w:val="40CD3768"/>
     <w:multiLevelType w:val="hybridMultilevel"/>
     <w:tmpl w:val="08ECB668"/>
@@ -13106,7 +12128,7 @@
       </w:rPr>
     </w:lvl>
   </w:abstractNum>
-  <w:abstractNum w:abstractNumId="56" w15:restartNumberingAfterBreak="0">
+  <w:abstractNum w:abstractNumId="57" w15:restartNumberingAfterBreak="0">
     <w:nsid w:val="421D3DFD"/>
     <w:multiLevelType w:val="hybridMultilevel"/>
     <w:tmpl w:val="9F5274EE"/>
@@ -13219,7 +12241,7 @@
       </w:rPr>
     </w:lvl>
   </w:abstractNum>
-  <w:abstractNum w:abstractNumId="57" w15:restartNumberingAfterBreak="0">
+  <w:abstractNum w:abstractNumId="58" w15:restartNumberingAfterBreak="0">
     <w:nsid w:val="429C5975"/>
     <w:multiLevelType w:val="hybridMultilevel"/>
     <w:tmpl w:val="1576AEF0"/>
@@ -13332,7 +12354,7 @@
       </w:rPr>
     </w:lvl>
   </w:abstractNum>
-  <w:abstractNum w:abstractNumId="58" w15:restartNumberingAfterBreak="0">
+  <w:abstractNum w:abstractNumId="59" w15:restartNumberingAfterBreak="0">
     <w:nsid w:val="45ECE0A3"/>
     <w:multiLevelType w:val="hybridMultilevel"/>
     <w:tmpl w:val="F0101CB0"/>
@@ -13445,7 +12467,7 @@
       </w:rPr>
     </w:lvl>
   </w:abstractNum>
-  <w:abstractNum w:abstractNumId="59" w15:restartNumberingAfterBreak="0">
+  <w:abstractNum w:abstractNumId="60" w15:restartNumberingAfterBreak="0">
     <w:nsid w:val="472574FE"/>
     <w:multiLevelType w:val="hybridMultilevel"/>
     <w:tmpl w:val="588A18A0"/>
@@ -13558,7 +12580,7 @@
       </w:rPr>
     </w:lvl>
   </w:abstractNum>
-  <w:abstractNum w:abstractNumId="60" w15:restartNumberingAfterBreak="0">
+  <w:abstractNum w:abstractNumId="61" w15:restartNumberingAfterBreak="0">
     <w:nsid w:val="48DB70C9"/>
     <w:multiLevelType w:val="hybridMultilevel"/>
     <w:tmpl w:val="93AEF49C"/>
@@ -13671,7 +12693,7 @@
       </w:rPr>
     </w:lvl>
   </w:abstractNum>
-  <w:abstractNum w:abstractNumId="61" w15:restartNumberingAfterBreak="0">
+  <w:abstractNum w:abstractNumId="62" w15:restartNumberingAfterBreak="0">
     <w:nsid w:val="4AB7712D"/>
     <w:multiLevelType w:val="hybridMultilevel"/>
     <w:tmpl w:val="42DEAE16"/>
@@ -13784,7 +12806,7 @@
       </w:rPr>
     </w:lvl>
   </w:abstractNum>
-  <w:abstractNum w:abstractNumId="62" w15:restartNumberingAfterBreak="0">
+  <w:abstractNum w:abstractNumId="63" w15:restartNumberingAfterBreak="0">
     <w:nsid w:val="4C11A72D"/>
     <w:multiLevelType w:val="hybridMultilevel"/>
     <w:tmpl w:val="F0C67E18"/>
@@ -13897,7 +12919,7 @@
       </w:rPr>
     </w:lvl>
   </w:abstractNum>
-  <w:abstractNum w:abstractNumId="63" w15:restartNumberingAfterBreak="0">
+  <w:abstractNum w:abstractNumId="64" w15:restartNumberingAfterBreak="0">
     <w:nsid w:val="4C6C5682"/>
     <w:multiLevelType w:val="hybridMultilevel"/>
     <w:tmpl w:val="27228BDC"/>
@@ -14010,7 +13032,7 @@
       </w:rPr>
     </w:lvl>
   </w:abstractNum>
-  <w:abstractNum w:abstractNumId="64" w15:restartNumberingAfterBreak="0">
+  <w:abstractNum w:abstractNumId="65" w15:restartNumberingAfterBreak="0">
     <w:nsid w:val="4CE54865"/>
     <w:multiLevelType w:val="hybridMultilevel"/>
     <w:tmpl w:val="0CCEA696"/>
@@ -14123,7 +13145,7 @@
       </w:rPr>
     </w:lvl>
   </w:abstractNum>
-  <w:abstractNum w:abstractNumId="65" w15:restartNumberingAfterBreak="0">
+  <w:abstractNum w:abstractNumId="66" w15:restartNumberingAfterBreak="0">
     <w:nsid w:val="4D67BB08"/>
     <w:multiLevelType w:val="hybridMultilevel"/>
     <w:tmpl w:val="A638646C"/>
@@ -14236,7 +13258,7 @@
       </w:rPr>
     </w:lvl>
   </w:abstractNum>
-  <w:abstractNum w:abstractNumId="66" w15:restartNumberingAfterBreak="0">
+  <w:abstractNum w:abstractNumId="67" w15:restartNumberingAfterBreak="0">
     <w:nsid w:val="4E2C694E"/>
     <w:multiLevelType w:val="hybridMultilevel"/>
     <w:tmpl w:val="F9EA3B00"/>
@@ -14349,7 +13371,7 @@
       </w:rPr>
     </w:lvl>
   </w:abstractNum>
-  <w:abstractNum w:abstractNumId="67" w15:restartNumberingAfterBreak="0">
+  <w:abstractNum w:abstractNumId="68" w15:restartNumberingAfterBreak="0">
     <w:nsid w:val="4F0EDC76"/>
     <w:multiLevelType w:val="hybridMultilevel"/>
     <w:tmpl w:val="302EA426"/>
@@ -14462,7 +13484,7 @@
       </w:rPr>
     </w:lvl>
   </w:abstractNum>
-  <w:abstractNum w:abstractNumId="68" w15:restartNumberingAfterBreak="0">
+  <w:abstractNum w:abstractNumId="69" w15:restartNumberingAfterBreak="0">
     <w:nsid w:val="5274BFCD"/>
     <w:multiLevelType w:val="hybridMultilevel"/>
     <w:tmpl w:val="670A578E"/>
@@ -14575,7 +13597,7 @@
       </w:rPr>
     </w:lvl>
   </w:abstractNum>
-  <w:abstractNum w:abstractNumId="69" w15:restartNumberingAfterBreak="0">
+  <w:abstractNum w:abstractNumId="70" w15:restartNumberingAfterBreak="0">
     <w:nsid w:val="557BA5AB"/>
     <w:multiLevelType w:val="hybridMultilevel"/>
     <w:tmpl w:val="CADCD072"/>
@@ -14688,7 +13710,7 @@
       </w:rPr>
     </w:lvl>
   </w:abstractNum>
-  <w:abstractNum w:abstractNumId="70" w15:restartNumberingAfterBreak="0">
+  <w:abstractNum w:abstractNumId="71" w15:restartNumberingAfterBreak="0">
     <w:nsid w:val="562F4445"/>
     <w:multiLevelType w:val="hybridMultilevel"/>
     <w:tmpl w:val="812051CC"/>
@@ -14801,7 +13823,7 @@
       </w:rPr>
     </w:lvl>
   </w:abstractNum>
-  <w:abstractNum w:abstractNumId="71" w15:restartNumberingAfterBreak="0">
+  <w:abstractNum w:abstractNumId="72" w15:restartNumberingAfterBreak="0">
     <w:nsid w:val="574B9C59"/>
     <w:multiLevelType w:val="hybridMultilevel"/>
     <w:tmpl w:val="285CCFCA"/>
@@ -14914,7 +13936,7 @@
       </w:rPr>
     </w:lvl>
   </w:abstractNum>
-  <w:abstractNum w:abstractNumId="72" w15:restartNumberingAfterBreak="0">
+  <w:abstractNum w:abstractNumId="73" w15:restartNumberingAfterBreak="0">
     <w:nsid w:val="58346E9B"/>
     <w:multiLevelType w:val="hybridMultilevel"/>
     <w:tmpl w:val="446C589C"/>
@@ -15027,7 +14049,7 @@
       </w:rPr>
     </w:lvl>
   </w:abstractNum>
-  <w:abstractNum w:abstractNumId="73" w15:restartNumberingAfterBreak="0">
+  <w:abstractNum w:abstractNumId="74" w15:restartNumberingAfterBreak="0">
     <w:nsid w:val="58A97828"/>
     <w:multiLevelType w:val="hybridMultilevel"/>
     <w:tmpl w:val="AB545A24"/>
@@ -15140,7 +14162,7 @@
       </w:rPr>
     </w:lvl>
   </w:abstractNum>
-  <w:abstractNum w:abstractNumId="74" w15:restartNumberingAfterBreak="0">
+  <w:abstractNum w:abstractNumId="75" w15:restartNumberingAfterBreak="0">
     <w:nsid w:val="59E6ED7F"/>
     <w:multiLevelType w:val="hybridMultilevel"/>
     <w:tmpl w:val="1CC406A4"/>
@@ -15253,7 +14275,7 @@
       </w:rPr>
     </w:lvl>
   </w:abstractNum>
-  <w:abstractNum w:abstractNumId="75" w15:restartNumberingAfterBreak="0">
+  <w:abstractNum w:abstractNumId="76" w15:restartNumberingAfterBreak="0">
     <w:nsid w:val="5A5D7035"/>
     <w:multiLevelType w:val="hybridMultilevel"/>
     <w:tmpl w:val="B12A2562"/>
@@ -15366,7 +14388,7 @@
       </w:rPr>
     </w:lvl>
   </w:abstractNum>
-  <w:abstractNum w:abstractNumId="76" w15:restartNumberingAfterBreak="0">
+  <w:abstractNum w:abstractNumId="77" w15:restartNumberingAfterBreak="0">
     <w:nsid w:val="5AFE146F"/>
     <w:multiLevelType w:val="hybridMultilevel"/>
     <w:tmpl w:val="4666092E"/>
@@ -15479,7 +14501,7 @@
       </w:rPr>
     </w:lvl>
   </w:abstractNum>
-  <w:abstractNum w:abstractNumId="77" w15:restartNumberingAfterBreak="0">
+  <w:abstractNum w:abstractNumId="78" w15:restartNumberingAfterBreak="0">
     <w:nsid w:val="5B5A523D"/>
     <w:multiLevelType w:val="hybridMultilevel"/>
     <w:tmpl w:val="00BC6EF8"/>
@@ -15592,7 +14614,7 @@
       </w:rPr>
     </w:lvl>
   </w:abstractNum>
-  <w:abstractNum w:abstractNumId="78" w15:restartNumberingAfterBreak="0">
+  <w:abstractNum w:abstractNumId="79" w15:restartNumberingAfterBreak="0">
     <w:nsid w:val="5B690FE3"/>
     <w:multiLevelType w:val="hybridMultilevel"/>
     <w:tmpl w:val="E4FE7FF6"/>
@@ -15705,7 +14727,7 @@
       </w:rPr>
     </w:lvl>
   </w:abstractNum>
-  <w:abstractNum w:abstractNumId="79" w15:restartNumberingAfterBreak="0">
+  <w:abstractNum w:abstractNumId="80" w15:restartNumberingAfterBreak="0">
     <w:nsid w:val="5B801431"/>
     <w:multiLevelType w:val="hybridMultilevel"/>
     <w:tmpl w:val="7062F724"/>
@@ -15818,7 +14840,7 @@
       </w:rPr>
     </w:lvl>
   </w:abstractNum>
-  <w:abstractNum w:abstractNumId="80" w15:restartNumberingAfterBreak="0">
+  <w:abstractNum w:abstractNumId="81" w15:restartNumberingAfterBreak="0">
     <w:nsid w:val="5C7FD0AC"/>
     <w:multiLevelType w:val="hybridMultilevel"/>
     <w:tmpl w:val="54908976"/>
@@ -15931,7 +14953,7 @@
       </w:rPr>
     </w:lvl>
   </w:abstractNum>
-  <w:abstractNum w:abstractNumId="81" w15:restartNumberingAfterBreak="0">
+  <w:abstractNum w:abstractNumId="82" w15:restartNumberingAfterBreak="0">
     <w:nsid w:val="5D3DCFE8"/>
     <w:multiLevelType w:val="hybridMultilevel"/>
     <w:tmpl w:val="C0422360"/>
@@ -16044,7 +15066,7 @@
       </w:rPr>
     </w:lvl>
   </w:abstractNum>
-  <w:abstractNum w:abstractNumId="82" w15:restartNumberingAfterBreak="0">
+  <w:abstractNum w:abstractNumId="83" w15:restartNumberingAfterBreak="0">
     <w:nsid w:val="5D4F7F45"/>
     <w:multiLevelType w:val="hybridMultilevel"/>
     <w:tmpl w:val="02A85C10"/>
@@ -16157,7 +15179,7 @@
       </w:rPr>
     </w:lvl>
   </w:abstractNum>
-  <w:abstractNum w:abstractNumId="83" w15:restartNumberingAfterBreak="0">
+  <w:abstractNum w:abstractNumId="84" w15:restartNumberingAfterBreak="0">
     <w:nsid w:val="6208CA45"/>
     <w:multiLevelType w:val="hybridMultilevel"/>
     <w:tmpl w:val="B386AE42"/>
@@ -16270,7 +15292,7 @@
       </w:rPr>
     </w:lvl>
   </w:abstractNum>
-  <w:abstractNum w:abstractNumId="84" w15:restartNumberingAfterBreak="0">
+  <w:abstractNum w:abstractNumId="85" w15:restartNumberingAfterBreak="0">
     <w:nsid w:val="631DF803"/>
     <w:multiLevelType w:val="hybridMultilevel"/>
     <w:tmpl w:val="BE987124"/>
@@ -16383,7 +15405,7 @@
       </w:rPr>
     </w:lvl>
   </w:abstractNum>
-  <w:abstractNum w:abstractNumId="85" w15:restartNumberingAfterBreak="0">
+  <w:abstractNum w:abstractNumId="86" w15:restartNumberingAfterBreak="0">
     <w:nsid w:val="634A9369"/>
     <w:multiLevelType w:val="hybridMultilevel"/>
     <w:tmpl w:val="2D02134E"/>
@@ -16496,7 +15518,7 @@
       </w:rPr>
     </w:lvl>
   </w:abstractNum>
-  <w:abstractNum w:abstractNumId="86" w15:restartNumberingAfterBreak="0">
+  <w:abstractNum w:abstractNumId="87" w15:restartNumberingAfterBreak="0">
     <w:nsid w:val="63C1A178"/>
     <w:multiLevelType w:val="hybridMultilevel"/>
     <w:tmpl w:val="7158D4F0"/>
@@ -16609,7 +15631,7 @@
       </w:rPr>
     </w:lvl>
   </w:abstractNum>
-  <w:abstractNum w:abstractNumId="87" w15:restartNumberingAfterBreak="0">
+  <w:abstractNum w:abstractNumId="88" w15:restartNumberingAfterBreak="0">
     <w:nsid w:val="642424BA"/>
     <w:multiLevelType w:val="hybridMultilevel"/>
     <w:tmpl w:val="F34AEA6A"/>
@@ -16722,7 +15744,7 @@
       </w:rPr>
     </w:lvl>
   </w:abstractNum>
-  <w:abstractNum w:abstractNumId="88" w15:restartNumberingAfterBreak="0">
+  <w:abstractNum w:abstractNumId="89" w15:restartNumberingAfterBreak="0">
     <w:nsid w:val="644F3A14"/>
     <w:multiLevelType w:val="hybridMultilevel"/>
     <w:tmpl w:val="D540829E"/>
@@ -16835,7 +15857,7 @@
       </w:rPr>
     </w:lvl>
   </w:abstractNum>
-  <w:abstractNum w:abstractNumId="89" w15:restartNumberingAfterBreak="0">
+  <w:abstractNum w:abstractNumId="90" w15:restartNumberingAfterBreak="0">
     <w:nsid w:val="6672BC3F"/>
     <w:multiLevelType w:val="hybridMultilevel"/>
     <w:tmpl w:val="5E125F42"/>
@@ -16948,7 +15970,7 @@
       </w:rPr>
     </w:lvl>
   </w:abstractNum>
-  <w:abstractNum w:abstractNumId="90" w15:restartNumberingAfterBreak="0">
+  <w:abstractNum w:abstractNumId="91" w15:restartNumberingAfterBreak="0">
     <w:nsid w:val="67C787A6"/>
     <w:multiLevelType w:val="hybridMultilevel"/>
     <w:tmpl w:val="86AE293C"/>
@@ -17061,7 +16083,7 @@
       </w:rPr>
     </w:lvl>
   </w:abstractNum>
-  <w:abstractNum w:abstractNumId="91" w15:restartNumberingAfterBreak="0">
+  <w:abstractNum w:abstractNumId="92" w15:restartNumberingAfterBreak="0">
     <w:nsid w:val="67FF2608"/>
     <w:multiLevelType w:val="hybridMultilevel"/>
     <w:tmpl w:val="A556782E"/>
@@ -17174,7 +16196,7 @@
       </w:rPr>
     </w:lvl>
   </w:abstractNum>
-  <w:abstractNum w:abstractNumId="92" w15:restartNumberingAfterBreak="0">
+  <w:abstractNum w:abstractNumId="93" w15:restartNumberingAfterBreak="0">
     <w:nsid w:val="6D0C25B5"/>
     <w:multiLevelType w:val="hybridMultilevel"/>
     <w:tmpl w:val="B0E0211A"/>
@@ -17287,7 +16309,7 @@
       </w:rPr>
     </w:lvl>
   </w:abstractNum>
-  <w:abstractNum w:abstractNumId="93" w15:restartNumberingAfterBreak="0">
+  <w:abstractNum w:abstractNumId="94" w15:restartNumberingAfterBreak="0">
     <w:nsid w:val="6D626576"/>
     <w:multiLevelType w:val="hybridMultilevel"/>
     <w:tmpl w:val="197E3A08"/>
@@ -17400,7 +16422,7 @@
       </w:rPr>
     </w:lvl>
   </w:abstractNum>
-  <w:abstractNum w:abstractNumId="94" w15:restartNumberingAfterBreak="0">
+  <w:abstractNum w:abstractNumId="95" w15:restartNumberingAfterBreak="0">
     <w:nsid w:val="6D76A16D"/>
     <w:multiLevelType w:val="hybridMultilevel"/>
     <w:tmpl w:val="27C6637C"/>
@@ -17513,7 +16535,7 @@
       </w:rPr>
     </w:lvl>
   </w:abstractNum>
-  <w:abstractNum w:abstractNumId="95" w15:restartNumberingAfterBreak="0">
+  <w:abstractNum w:abstractNumId="96" w15:restartNumberingAfterBreak="0">
     <w:nsid w:val="6E7E2078"/>
     <w:multiLevelType w:val="hybridMultilevel"/>
     <w:tmpl w:val="E9FAA67C"/>
@@ -17626,7 +16648,7 @@
       </w:rPr>
     </w:lvl>
   </w:abstractNum>
-  <w:abstractNum w:abstractNumId="96" w15:restartNumberingAfterBreak="0">
+  <w:abstractNum w:abstractNumId="97" w15:restartNumberingAfterBreak="0">
     <w:nsid w:val="6E83F586"/>
     <w:multiLevelType w:val="hybridMultilevel"/>
     <w:tmpl w:val="CADC0298"/>
@@ -17739,7 +16761,7 @@
       </w:rPr>
     </w:lvl>
   </w:abstractNum>
-  <w:abstractNum w:abstractNumId="97" w15:restartNumberingAfterBreak="0">
+  <w:abstractNum w:abstractNumId="98" w15:restartNumberingAfterBreak="0">
     <w:nsid w:val="6F30D4F5"/>
     <w:multiLevelType w:val="hybridMultilevel"/>
     <w:tmpl w:val="37643E8C"/>
@@ -17852,7 +16874,7 @@
       </w:rPr>
     </w:lvl>
   </w:abstractNum>
-  <w:abstractNum w:abstractNumId="98" w15:restartNumberingAfterBreak="0">
+  <w:abstractNum w:abstractNumId="99" w15:restartNumberingAfterBreak="0">
     <w:nsid w:val="727A504E"/>
     <w:multiLevelType w:val="hybridMultilevel"/>
     <w:tmpl w:val="A4781196"/>
@@ -17965,7 +16987,7 @@
       </w:rPr>
     </w:lvl>
   </w:abstractNum>
-  <w:abstractNum w:abstractNumId="99" w15:restartNumberingAfterBreak="0">
+  <w:abstractNum w:abstractNumId="100" w15:restartNumberingAfterBreak="0">
     <w:nsid w:val="738F2436"/>
     <w:multiLevelType w:val="hybridMultilevel"/>
     <w:tmpl w:val="3EF6BC0E"/>
@@ -18078,7 +17100,7 @@
       </w:rPr>
     </w:lvl>
   </w:abstractNum>
-  <w:abstractNum w:abstractNumId="100" w15:restartNumberingAfterBreak="0">
+  <w:abstractNum w:abstractNumId="101" w15:restartNumberingAfterBreak="0">
     <w:nsid w:val="73FFB474"/>
     <w:multiLevelType w:val="hybridMultilevel"/>
     <w:tmpl w:val="86889306"/>
@@ -18191,7 +17213,7 @@
       </w:rPr>
     </w:lvl>
   </w:abstractNum>
-  <w:abstractNum w:abstractNumId="101" w15:restartNumberingAfterBreak="0">
+  <w:abstractNum w:abstractNumId="102" w15:restartNumberingAfterBreak="0">
     <w:nsid w:val="742BF7B0"/>
     <w:multiLevelType w:val="hybridMultilevel"/>
     <w:tmpl w:val="B024C5EC"/>
@@ -18304,7 +17326,7 @@
       </w:rPr>
     </w:lvl>
   </w:abstractNum>
-  <w:abstractNum w:abstractNumId="102" w15:restartNumberingAfterBreak="0">
+  <w:abstractNum w:abstractNumId="103" w15:restartNumberingAfterBreak="0">
     <w:nsid w:val="752DAC60"/>
     <w:multiLevelType w:val="hybridMultilevel"/>
     <w:tmpl w:val="F6E42388"/>
@@ -18417,7 +17439,7 @@
       </w:rPr>
     </w:lvl>
   </w:abstractNum>
-  <w:abstractNum w:abstractNumId="103" w15:restartNumberingAfterBreak="0">
+  <w:abstractNum w:abstractNumId="104" w15:restartNumberingAfterBreak="0">
     <w:nsid w:val="762B0554"/>
     <w:multiLevelType w:val="hybridMultilevel"/>
     <w:tmpl w:val="148A31E0"/>
@@ -18530,7 +17552,7 @@
       </w:rPr>
     </w:lvl>
   </w:abstractNum>
-  <w:abstractNum w:abstractNumId="104" w15:restartNumberingAfterBreak="0">
+  <w:abstractNum w:abstractNumId="105" w15:restartNumberingAfterBreak="0">
     <w:nsid w:val="76C08989"/>
     <w:multiLevelType w:val="hybridMultilevel"/>
     <w:tmpl w:val="D1A2DB1A"/>
@@ -18643,7 +17665,7 @@
       </w:rPr>
     </w:lvl>
   </w:abstractNum>
-  <w:abstractNum w:abstractNumId="105" w15:restartNumberingAfterBreak="0">
+  <w:abstractNum w:abstractNumId="106" w15:restartNumberingAfterBreak="0">
     <w:nsid w:val="76E0DDAF"/>
     <w:multiLevelType w:val="hybridMultilevel"/>
     <w:tmpl w:val="D118161C"/>
@@ -18756,7 +17778,7 @@
       </w:rPr>
     </w:lvl>
   </w:abstractNum>
-  <w:abstractNum w:abstractNumId="106" w15:restartNumberingAfterBreak="0">
+  <w:abstractNum w:abstractNumId="107" w15:restartNumberingAfterBreak="0">
     <w:nsid w:val="77B3AD76"/>
     <w:multiLevelType w:val="hybridMultilevel"/>
     <w:tmpl w:val="F1EA27FC"/>
@@ -18869,7 +17891,7 @@
       </w:rPr>
     </w:lvl>
   </w:abstractNum>
-  <w:abstractNum w:abstractNumId="107" w15:restartNumberingAfterBreak="0">
+  <w:abstractNum w:abstractNumId="108" w15:restartNumberingAfterBreak="0">
     <w:nsid w:val="77DD3027"/>
     <w:multiLevelType w:val="hybridMultilevel"/>
     <w:tmpl w:val="AA2870A8"/>
@@ -18982,7 +18004,7 @@
       </w:rPr>
     </w:lvl>
   </w:abstractNum>
-  <w:abstractNum w:abstractNumId="108" w15:restartNumberingAfterBreak="0">
+  <w:abstractNum w:abstractNumId="109" w15:restartNumberingAfterBreak="0">
     <w:nsid w:val="79779055"/>
     <w:multiLevelType w:val="hybridMultilevel"/>
     <w:tmpl w:val="FE209F94"/>
@@ -19095,7 +18117,7 @@
       </w:rPr>
     </w:lvl>
   </w:abstractNum>
-  <w:abstractNum w:abstractNumId="109" w15:restartNumberingAfterBreak="0">
+  <w:abstractNum w:abstractNumId="110" w15:restartNumberingAfterBreak="0">
     <w:nsid w:val="79A872AD"/>
     <w:multiLevelType w:val="hybridMultilevel"/>
     <w:tmpl w:val="2D2675AE"/>
@@ -19208,7 +18230,7 @@
       </w:rPr>
     </w:lvl>
   </w:abstractNum>
-  <w:abstractNum w:abstractNumId="110" w15:restartNumberingAfterBreak="0">
+  <w:abstractNum w:abstractNumId="111" w15:restartNumberingAfterBreak="0">
     <w:nsid w:val="7A3799D7"/>
     <w:multiLevelType w:val="hybridMultilevel"/>
     <w:tmpl w:val="21D696F2"/>
@@ -19321,7 +18343,7 @@
       </w:rPr>
     </w:lvl>
   </w:abstractNum>
-  <w:abstractNum w:abstractNumId="111" w15:restartNumberingAfterBreak="0">
+  <w:abstractNum w:abstractNumId="112" w15:restartNumberingAfterBreak="0">
     <w:nsid w:val="7B41BEDC"/>
     <w:multiLevelType w:val="hybridMultilevel"/>
     <w:tmpl w:val="041CEA5E"/>
@@ -19434,7 +18456,7 @@
       </w:rPr>
     </w:lvl>
   </w:abstractNum>
-  <w:abstractNum w:abstractNumId="112" w15:restartNumberingAfterBreak="0">
+  <w:abstractNum w:abstractNumId="113" w15:restartNumberingAfterBreak="0">
     <w:nsid w:val="7B724558"/>
     <w:multiLevelType w:val="hybridMultilevel"/>
     <w:tmpl w:val="AC666D5A"/>
@@ -19548,7 +18570,7 @@
     </w:lvl>
   </w:abstractNum>
   <w:num w:numId="1" w16cid:durableId="108285377">
-    <w:abstractNumId w:val="49"/>
+    <w:abstractNumId w:val="50"/>
   </w:num>
   <w:num w:numId="2" w16cid:durableId="1112824472">
     <w:abstractNumId w:val="16"/>
@@ -19557,85 +18579,85 @@
     <w:abstractNumId w:val="0"/>
   </w:num>
   <w:num w:numId="4" w16cid:durableId="1891451179">
-    <w:abstractNumId w:val="82"/>
+    <w:abstractNumId w:val="83"/>
   </w:num>
   <w:num w:numId="5" w16cid:durableId="543715417">
-    <w:abstractNumId w:val="61"/>
+    <w:abstractNumId w:val="62"/>
   </w:num>
   <w:num w:numId="6" w16cid:durableId="67075871">
-    <w:abstractNumId w:val="80"/>
+    <w:abstractNumId w:val="81"/>
   </w:num>
   <w:num w:numId="7" w16cid:durableId="387150641">
-    <w:abstractNumId w:val="52"/>
+    <w:abstractNumId w:val="53"/>
   </w:num>
   <w:num w:numId="8" w16cid:durableId="2098401643">
     <w:abstractNumId w:val="24"/>
   </w:num>
   <w:num w:numId="9" w16cid:durableId="1032340410">
-    <w:abstractNumId w:val="103"/>
+    <w:abstractNumId w:val="104"/>
   </w:num>
   <w:num w:numId="10" w16cid:durableId="484980757">
-    <w:abstractNumId w:val="76"/>
+    <w:abstractNumId w:val="77"/>
   </w:num>
   <w:num w:numId="11" w16cid:durableId="1321614644">
-    <w:abstractNumId w:val="54"/>
+    <w:abstractNumId w:val="55"/>
   </w:num>
   <w:num w:numId="12" w16cid:durableId="1038429380">
-    <w:abstractNumId w:val="110"/>
+    <w:abstractNumId w:val="111"/>
   </w:num>
   <w:num w:numId="13" w16cid:durableId="350648005">
-    <w:abstractNumId w:val="71"/>
+    <w:abstractNumId w:val="72"/>
   </w:num>
   <w:num w:numId="14" w16cid:durableId="1460564386">
-    <w:abstractNumId w:val="106"/>
+    <w:abstractNumId w:val="107"/>
   </w:num>
   <w:num w:numId="15" w16cid:durableId="786899402">
-    <w:abstractNumId w:val="58"/>
+    <w:abstractNumId w:val="59"/>
   </w:num>
   <w:num w:numId="16" w16cid:durableId="196816782">
-    <w:abstractNumId w:val="47"/>
+    <w:abstractNumId w:val="48"/>
   </w:num>
   <w:num w:numId="17" w16cid:durableId="927809466">
-    <w:abstractNumId w:val="84"/>
+    <w:abstractNumId w:val="85"/>
   </w:num>
   <w:num w:numId="18" w16cid:durableId="685717529">
-    <w:abstractNumId w:val="65"/>
+    <w:abstractNumId w:val="66"/>
   </w:num>
   <w:num w:numId="19" w16cid:durableId="2016493403">
     <w:abstractNumId w:val="34"/>
   </w:num>
   <w:num w:numId="20" w16cid:durableId="1877349804">
-    <w:abstractNumId w:val="66"/>
+    <w:abstractNumId w:val="67"/>
   </w:num>
   <w:num w:numId="21" w16cid:durableId="1642806159">
     <w:abstractNumId w:val="25"/>
   </w:num>
   <w:num w:numId="22" w16cid:durableId="1464881819">
-    <w:abstractNumId w:val="78"/>
+    <w:abstractNumId w:val="79"/>
   </w:num>
   <w:num w:numId="23" w16cid:durableId="857038429">
-    <w:abstractNumId w:val="38"/>
+    <w:abstractNumId w:val="39"/>
   </w:num>
   <w:num w:numId="24" w16cid:durableId="778987019">
-    <w:abstractNumId w:val="73"/>
+    <w:abstractNumId w:val="74"/>
   </w:num>
   <w:num w:numId="25" w16cid:durableId="1960722695">
-    <w:abstractNumId w:val="111"/>
+    <w:abstractNumId w:val="112"/>
   </w:num>
   <w:num w:numId="26" w16cid:durableId="1426733320">
     <w:abstractNumId w:val="1"/>
   </w:num>
   <w:num w:numId="27" w16cid:durableId="1200817468">
-    <w:abstractNumId w:val="100"/>
+    <w:abstractNumId w:val="101"/>
   </w:num>
   <w:num w:numId="28" w16cid:durableId="2021001677">
-    <w:abstractNumId w:val="95"/>
+    <w:abstractNumId w:val="96"/>
   </w:num>
   <w:num w:numId="29" w16cid:durableId="362172822">
-    <w:abstractNumId w:val="68"/>
+    <w:abstractNumId w:val="69"/>
   </w:num>
   <w:num w:numId="30" w16cid:durableId="1115440989">
-    <w:abstractNumId w:val="86"/>
+    <w:abstractNumId w:val="87"/>
   </w:num>
   <w:num w:numId="31" w16cid:durableId="664556749">
     <w:abstractNumId w:val="4"/>
@@ -19644,64 +18666,64 @@
     <w:abstractNumId w:val="29"/>
   </w:num>
   <w:num w:numId="33" w16cid:durableId="470944213">
-    <w:abstractNumId w:val="70"/>
+    <w:abstractNumId w:val="71"/>
   </w:num>
   <w:num w:numId="34" w16cid:durableId="1554927252">
     <w:abstractNumId w:val="23"/>
   </w:num>
   <w:num w:numId="35" w16cid:durableId="1365905855">
-    <w:abstractNumId w:val="83"/>
+    <w:abstractNumId w:val="84"/>
   </w:num>
   <w:num w:numId="36" w16cid:durableId="1427312044">
     <w:abstractNumId w:val="26"/>
   </w:num>
   <w:num w:numId="37" w16cid:durableId="483818748">
-    <w:abstractNumId w:val="91"/>
+    <w:abstractNumId w:val="92"/>
   </w:num>
   <w:num w:numId="38" w16cid:durableId="2021392647">
-    <w:abstractNumId w:val="88"/>
+    <w:abstractNumId w:val="89"/>
   </w:num>
   <w:num w:numId="39" w16cid:durableId="474369639">
-    <w:abstractNumId w:val="62"/>
+    <w:abstractNumId w:val="63"/>
   </w:num>
   <w:num w:numId="40" w16cid:durableId="1797335877">
     <w:abstractNumId w:val="31"/>
   </w:num>
   <w:num w:numId="41" w16cid:durableId="1084108964">
-    <w:abstractNumId w:val="107"/>
+    <w:abstractNumId w:val="108"/>
   </w:num>
   <w:num w:numId="42" w16cid:durableId="1955868501">
     <w:abstractNumId w:val="15"/>
   </w:num>
   <w:num w:numId="43" w16cid:durableId="882407865">
-    <w:abstractNumId w:val="98"/>
+    <w:abstractNumId w:val="99"/>
   </w:num>
   <w:num w:numId="44" w16cid:durableId="1520773967">
-    <w:abstractNumId w:val="69"/>
+    <w:abstractNumId w:val="70"/>
   </w:num>
   <w:num w:numId="45" w16cid:durableId="842281397">
-    <w:abstractNumId w:val="74"/>
+    <w:abstractNumId w:val="75"/>
   </w:num>
   <w:num w:numId="46" w16cid:durableId="1666476683">
-    <w:abstractNumId w:val="85"/>
+    <w:abstractNumId w:val="86"/>
   </w:num>
   <w:num w:numId="47" w16cid:durableId="221210233">
-    <w:abstractNumId w:val="50"/>
+    <w:abstractNumId w:val="51"/>
   </w:num>
   <w:num w:numId="48" w16cid:durableId="107088782">
     <w:abstractNumId w:val="9"/>
   </w:num>
   <w:num w:numId="49" w16cid:durableId="620918921">
-    <w:abstractNumId w:val="87"/>
+    <w:abstractNumId w:val="88"/>
   </w:num>
   <w:num w:numId="50" w16cid:durableId="1119569015">
     <w:abstractNumId w:val="7"/>
   </w:num>
   <w:num w:numId="51" w16cid:durableId="901909567">
-    <w:abstractNumId w:val="56"/>
+    <w:abstractNumId w:val="57"/>
   </w:num>
   <w:num w:numId="52" w16cid:durableId="1125470530">
-    <w:abstractNumId w:val="44"/>
+    <w:abstractNumId w:val="45"/>
   </w:num>
   <w:num w:numId="53" w16cid:durableId="1541938825">
     <w:abstractNumId w:val="32"/>
@@ -19710,19 +18732,19 @@
     <w:abstractNumId w:val="19"/>
   </w:num>
   <w:num w:numId="55" w16cid:durableId="209613926">
-    <w:abstractNumId w:val="90"/>
+    <w:abstractNumId w:val="91"/>
   </w:num>
   <w:num w:numId="56" w16cid:durableId="1889754397">
     <w:abstractNumId w:val="22"/>
   </w:num>
   <w:num w:numId="57" w16cid:durableId="2142723948">
-    <w:abstractNumId w:val="53"/>
+    <w:abstractNumId w:val="54"/>
   </w:num>
   <w:num w:numId="58" w16cid:durableId="1774200379">
-    <w:abstractNumId w:val="102"/>
+    <w:abstractNumId w:val="103"/>
   </w:num>
   <w:num w:numId="59" w16cid:durableId="1325553164">
-    <w:abstractNumId w:val="48"/>
+    <w:abstractNumId w:val="49"/>
   </w:num>
   <w:num w:numId="60" w16cid:durableId="417676027">
     <w:abstractNumId w:val="10"/>
@@ -19734,79 +18756,79 @@
     <w:abstractNumId w:val="21"/>
   </w:num>
   <w:num w:numId="63" w16cid:durableId="1914076613">
-    <w:abstractNumId w:val="96"/>
+    <w:abstractNumId w:val="97"/>
   </w:num>
   <w:num w:numId="64" w16cid:durableId="1161656518">
     <w:abstractNumId w:val="2"/>
   </w:num>
   <w:num w:numId="65" w16cid:durableId="1594434083">
-    <w:abstractNumId w:val="94"/>
+    <w:abstractNumId w:val="95"/>
   </w:num>
   <w:num w:numId="66" w16cid:durableId="724374659">
-    <w:abstractNumId w:val="77"/>
+    <w:abstractNumId w:val="78"/>
   </w:num>
   <w:num w:numId="67" w16cid:durableId="90976463">
-    <w:abstractNumId w:val="92"/>
+    <w:abstractNumId w:val="93"/>
   </w:num>
   <w:num w:numId="68" w16cid:durableId="1352996891">
     <w:abstractNumId w:val="28"/>
   </w:num>
   <w:num w:numId="69" w16cid:durableId="2118983820">
-    <w:abstractNumId w:val="104"/>
+    <w:abstractNumId w:val="105"/>
   </w:num>
   <w:num w:numId="70" w16cid:durableId="1579438618">
+    <w:abstractNumId w:val="43"/>
+  </w:num>
+  <w:num w:numId="71" w16cid:durableId="284629453">
+    <w:abstractNumId w:val="47"/>
+  </w:num>
+  <w:num w:numId="72" w16cid:durableId="1040134615">
+    <w:abstractNumId w:val="102"/>
+  </w:num>
+  <w:num w:numId="73" w16cid:durableId="304240988">
+    <w:abstractNumId w:val="38"/>
+  </w:num>
+  <w:num w:numId="74" w16cid:durableId="1766222189">
+    <w:abstractNumId w:val="68"/>
+  </w:num>
+  <w:num w:numId="75" w16cid:durableId="1901281709">
+    <w:abstractNumId w:val="65"/>
+  </w:num>
+  <w:num w:numId="76" w16cid:durableId="944263953">
+    <w:abstractNumId w:val="80"/>
+  </w:num>
+  <w:num w:numId="77" w16cid:durableId="1596208434">
+    <w:abstractNumId w:val="109"/>
+  </w:num>
+  <w:num w:numId="78" w16cid:durableId="408117879">
+    <w:abstractNumId w:val="64"/>
+  </w:num>
+  <w:num w:numId="79" w16cid:durableId="164438169">
+    <w:abstractNumId w:val="94"/>
+  </w:num>
+  <w:num w:numId="80" w16cid:durableId="1278830264">
     <w:abstractNumId w:val="42"/>
   </w:num>
-  <w:num w:numId="71" w16cid:durableId="284629453">
-    <w:abstractNumId w:val="46"/>
-  </w:num>
-  <w:num w:numId="72" w16cid:durableId="1040134615">
-    <w:abstractNumId w:val="101"/>
-  </w:num>
-  <w:num w:numId="73" w16cid:durableId="304240988">
-    <w:abstractNumId w:val="37"/>
-  </w:num>
-  <w:num w:numId="74" w16cid:durableId="1766222189">
-    <w:abstractNumId w:val="67"/>
-  </w:num>
-  <w:num w:numId="75" w16cid:durableId="1901281709">
-    <w:abstractNumId w:val="64"/>
-  </w:num>
-  <w:num w:numId="76" w16cid:durableId="944263953">
-    <w:abstractNumId w:val="79"/>
-  </w:num>
-  <w:num w:numId="77" w16cid:durableId="1596208434">
-    <w:abstractNumId w:val="108"/>
-  </w:num>
-  <w:num w:numId="78" w16cid:durableId="408117879">
-    <w:abstractNumId w:val="63"/>
-  </w:num>
-  <w:num w:numId="79" w16cid:durableId="164438169">
-    <w:abstractNumId w:val="93"/>
-  </w:num>
-  <w:num w:numId="80" w16cid:durableId="1278830264">
-    <w:abstractNumId w:val="41"/>
-  </w:num>
   <w:num w:numId="81" w16cid:durableId="224032500">
-    <w:abstractNumId w:val="51"/>
+    <w:abstractNumId w:val="52"/>
   </w:num>
   <w:num w:numId="82" w16cid:durableId="1049496860">
-    <w:abstractNumId w:val="60"/>
+    <w:abstractNumId w:val="61"/>
   </w:num>
   <w:num w:numId="83" w16cid:durableId="313293013">
-    <w:abstractNumId w:val="97"/>
+    <w:abstractNumId w:val="98"/>
   </w:num>
   <w:num w:numId="84" w16cid:durableId="1816022601">
-    <w:abstractNumId w:val="99"/>
+    <w:abstractNumId w:val="100"/>
   </w:num>
   <w:num w:numId="85" w16cid:durableId="1886602844">
-    <w:abstractNumId w:val="59"/>
+    <w:abstractNumId w:val="60"/>
   </w:num>
   <w:num w:numId="86" w16cid:durableId="552272859">
     <w:abstractNumId w:val="8"/>
   </w:num>
   <w:num w:numId="87" w16cid:durableId="1386686911">
-    <w:abstractNumId w:val="105"/>
+    <w:abstractNumId w:val="106"/>
   </w:num>
   <w:num w:numId="88" w16cid:durableId="731120177">
     <w:abstractNumId w:val="6"/>
@@ -19815,7 +18837,7 @@
     <w:abstractNumId w:val="17"/>
   </w:num>
   <w:num w:numId="90" w16cid:durableId="984040824">
-    <w:abstractNumId w:val="40"/>
+    <w:abstractNumId w:val="41"/>
   </w:num>
   <w:num w:numId="91" w16cid:durableId="1372460308">
     <w:abstractNumId w:val="3"/>
@@ -19830,13 +18852,13 @@
     <w:abstractNumId w:val="33"/>
   </w:num>
   <w:num w:numId="95" w16cid:durableId="1504778760">
-    <w:abstractNumId w:val="72"/>
+    <w:abstractNumId w:val="73"/>
   </w:num>
   <w:num w:numId="96" w16cid:durableId="1474979377">
-    <w:abstractNumId w:val="75"/>
+    <w:abstractNumId w:val="76"/>
   </w:num>
   <w:num w:numId="97" w16cid:durableId="29261768">
-    <w:abstractNumId w:val="39"/>
+    <w:abstractNumId w:val="40"/>
   </w:num>
   <w:num w:numId="98" w16cid:durableId="728502381">
     <w:abstractNumId w:val="18"/>
@@ -19848,43 +18870,46 @@
     <w:abstractNumId w:val="12"/>
   </w:num>
   <w:num w:numId="101" w16cid:durableId="809126676">
-    <w:abstractNumId w:val="57"/>
+    <w:abstractNumId w:val="58"/>
   </w:num>
   <w:num w:numId="102" w16cid:durableId="878399420">
-    <w:abstractNumId w:val="36"/>
+    <w:abstractNumId w:val="37"/>
   </w:num>
   <w:num w:numId="103" w16cid:durableId="2010402323">
     <w:abstractNumId w:val="5"/>
   </w:num>
   <w:num w:numId="104" w16cid:durableId="1362629291">
-    <w:abstractNumId w:val="55"/>
+    <w:abstractNumId w:val="56"/>
   </w:num>
   <w:num w:numId="105" w16cid:durableId="188883908">
     <w:abstractNumId w:val="35"/>
   </w:num>
   <w:num w:numId="106" w16cid:durableId="347870351">
-    <w:abstractNumId w:val="81"/>
+    <w:abstractNumId w:val="82"/>
   </w:num>
   <w:num w:numId="107" w16cid:durableId="1389649047">
-    <w:abstractNumId w:val="45"/>
+    <w:abstractNumId w:val="46"/>
   </w:num>
   <w:num w:numId="108" w16cid:durableId="1886259449">
-    <w:abstractNumId w:val="109"/>
+    <w:abstractNumId w:val="110"/>
   </w:num>
   <w:num w:numId="109" w16cid:durableId="180630895">
-    <w:abstractNumId w:val="112"/>
+    <w:abstractNumId w:val="113"/>
   </w:num>
   <w:num w:numId="110" w16cid:durableId="1838687392">
     <w:abstractNumId w:val="20"/>
   </w:num>
   <w:num w:numId="111" w16cid:durableId="1331761475">
-    <w:abstractNumId w:val="89"/>
+    <w:abstractNumId w:val="90"/>
   </w:num>
   <w:num w:numId="112" w16cid:durableId="2004355512">
-    <w:abstractNumId w:val="43"/>
+    <w:abstractNumId w:val="44"/>
   </w:num>
   <w:num w:numId="113" w16cid:durableId="2024164857">
     <w:abstractNumId w:val="11"/>
+  </w:num>
+  <w:num w:numId="114" w16cid:durableId="1480002564">
+    <w:abstractNumId w:val="36"/>
   </w:num>
 </w:numbering>
 </file>

</xml_diff>

<commit_message>
Working on specifications and CsvWriter.java.
</commit_message>
<xml_diff>
--- a/Assignment 2/Specifications.docx
+++ b/Assignment 2/Specifications.docx
@@ -159,7 +159,21 @@
       </w:r>
     </w:p>
     <w:p>
+      <w:pPr>
+        <w:rPr>
+          <w:b/>
+          <w:bCs/>
+          <w:sz w:val="36"/>
+          <w:szCs w:val="36"/>
+        </w:rPr>
+      </w:pPr>
       <w:r>
+        <w:rPr>
+          <w:b/>
+          <w:bCs/>
+          <w:sz w:val="36"/>
+          <w:szCs w:val="36"/>
+        </w:rPr>
         <w:br w:type="page"/>
       </w:r>
     </w:p>
@@ -217,7 +231,7 @@
           <w:r>
             <w:fldChar w:fldCharType="separate"/>
           </w:r>
-          <w:hyperlink w:anchor="_Toc220499643" w:history="1">
+          <w:hyperlink w:anchor="_Toc220519475" w:history="1">
             <w:r>
               <w:rPr>
                 <w:rStyle w:val="Hyperlink"/>
@@ -244,7 +258,7 @@
                 <w:noProof/>
                 <w:webHidden/>
               </w:rPr>
-              <w:instrText xml:space="preserve"> PAGEREF _Toc220499643 \h </w:instrText>
+              <w:instrText xml:space="preserve"> PAGEREF _Toc220519475 \h </w:instrText>
             </w:r>
             <w:r>
               <w:rPr>
@@ -264,7 +278,7 @@
                 <w:noProof/>
                 <w:webHidden/>
               </w:rPr>
-              <w:t>4</w:t>
+              <w:t>3</w:t>
             </w:r>
             <w:r>
               <w:rPr>
@@ -291,7 +305,7 @@
               <w14:ligatures w14:val="standardContextual"/>
             </w:rPr>
           </w:pPr>
-          <w:hyperlink w:anchor="_Toc220499644" w:history="1">
+          <w:hyperlink w:anchor="_Toc220519476" w:history="1">
             <w:r>
               <w:rPr>
                 <w:rStyle w:val="Hyperlink"/>
@@ -318,7 +332,7 @@
                 <w:noProof/>
                 <w:webHidden/>
               </w:rPr>
-              <w:instrText xml:space="preserve"> PAGEREF _Toc220499644 \h </w:instrText>
+              <w:instrText xml:space="preserve"> PAGEREF _Toc220519476 \h </w:instrText>
             </w:r>
             <w:r>
               <w:rPr>
@@ -338,7 +352,7 @@
                 <w:noProof/>
                 <w:webHidden/>
               </w:rPr>
-              <w:t>4</w:t>
+              <w:t>3</w:t>
             </w:r>
             <w:r>
               <w:rPr>
@@ -365,7 +379,7 @@
               <w14:ligatures w14:val="standardContextual"/>
             </w:rPr>
           </w:pPr>
-          <w:hyperlink w:anchor="_Toc220499645" w:history="1">
+          <w:hyperlink w:anchor="_Toc220519477" w:history="1">
             <w:r>
               <w:rPr>
                 <w:rStyle w:val="Hyperlink"/>
@@ -392,7 +406,7 @@
                 <w:noProof/>
                 <w:webHidden/>
               </w:rPr>
-              <w:instrText xml:space="preserve"> PAGEREF _Toc220499645 \h </w:instrText>
+              <w:instrText xml:space="preserve"> PAGEREF _Toc220519477 \h </w:instrText>
             </w:r>
             <w:r>
               <w:rPr>
@@ -412,7 +426,7 @@
                 <w:noProof/>
                 <w:webHidden/>
               </w:rPr>
-              <w:t>4</w:t>
+              <w:t>3</w:t>
             </w:r>
             <w:r>
               <w:rPr>
@@ -439,7 +453,7 @@
               <w14:ligatures w14:val="standardContextual"/>
             </w:rPr>
           </w:pPr>
-          <w:hyperlink w:anchor="_Toc220499646" w:history="1">
+          <w:hyperlink w:anchor="_Toc220519478" w:history="1">
             <w:r>
               <w:rPr>
                 <w:rStyle w:val="Hyperlink"/>
@@ -466,7 +480,7 @@
                 <w:noProof/>
                 <w:webHidden/>
               </w:rPr>
-              <w:instrText xml:space="preserve"> PAGEREF _Toc220499646 \h </w:instrText>
+              <w:instrText xml:space="preserve"> PAGEREF _Toc220519478 \h </w:instrText>
             </w:r>
             <w:r>
               <w:rPr>
@@ -486,7 +500,81 @@
                 <w:noProof/>
                 <w:webHidden/>
               </w:rPr>
-              <w:t>4</w:t>
+              <w:t>3</w:t>
+            </w:r>
+            <w:r>
+              <w:rPr>
+                <w:noProof/>
+                <w:webHidden/>
+              </w:rPr>
+              <w:fldChar w:fldCharType="end"/>
+            </w:r>
+          </w:hyperlink>
+        </w:p>
+        <w:p>
+          <w:pPr>
+            <w:pStyle w:val="TOC1"/>
+            <w:tabs>
+              <w:tab w:val="right" w:leader="dot" w:pos="9350"/>
+            </w:tabs>
+            <w:rPr>
+              <w:rFonts w:asciiTheme="minorHAnsi" w:eastAsiaTheme="minorEastAsia" w:hAnsiTheme="minorHAnsi" w:cstheme="minorBidi"/>
+              <w:noProof/>
+              <w:kern w:val="2"/>
+              <w:sz w:val="24"/>
+              <w:szCs w:val="24"/>
+              <w:lang w:eastAsia="en-US"/>
+              <w14:ligatures w14:val="standardContextual"/>
+            </w:rPr>
+          </w:pPr>
+          <w:hyperlink w:anchor="_Toc220519479" w:history="1">
+            <w:r>
+              <w:rPr>
+                <w:rStyle w:val="Hyperlink"/>
+                <w:noProof/>
+              </w:rPr>
+              <w:t>2.Overall Description</w:t>
+            </w:r>
+            <w:r>
+              <w:rPr>
+                <w:noProof/>
+                <w:webHidden/>
+              </w:rPr>
+              <w:tab/>
+            </w:r>
+            <w:r>
+              <w:rPr>
+                <w:noProof/>
+                <w:webHidden/>
+              </w:rPr>
+              <w:fldChar w:fldCharType="begin"/>
+            </w:r>
+            <w:r>
+              <w:rPr>
+                <w:noProof/>
+                <w:webHidden/>
+              </w:rPr>
+              <w:instrText xml:space="preserve"> PAGEREF _Toc220519479 \h </w:instrText>
+            </w:r>
+            <w:r>
+              <w:rPr>
+                <w:noProof/>
+                <w:webHidden/>
+              </w:rPr>
+            </w:r>
+            <w:r>
+              <w:rPr>
+                <w:noProof/>
+                <w:webHidden/>
+              </w:rPr>
+              <w:fldChar w:fldCharType="separate"/>
+            </w:r>
+            <w:r>
+              <w:rPr>
+                <w:noProof/>
+                <w:webHidden/>
+              </w:rPr>
+              <w:t>3</w:t>
             </w:r>
             <w:r>
               <w:rPr>
@@ -513,13 +601,13 @@
               <w14:ligatures w14:val="standardContextual"/>
             </w:rPr>
           </w:pPr>
-          <w:hyperlink w:anchor="_Toc220499647" w:history="1">
+          <w:hyperlink w:anchor="_Toc220519480" w:history="1">
             <w:r>
               <w:rPr>
                 <w:rStyle w:val="Hyperlink"/>
                 <w:noProof/>
               </w:rPr>
-              <w:t>1.4 Reading Suggestions</w:t>
+              <w:t>2.2 Major Functions</w:t>
             </w:r>
             <w:r>
               <w:rPr>
@@ -540,7 +628,7 @@
                 <w:noProof/>
                 <w:webHidden/>
               </w:rPr>
-              <w:instrText xml:space="preserve"> PAGEREF _Toc220499647 \h </w:instrText>
+              <w:instrText xml:space="preserve"> PAGEREF _Toc220519480 \h </w:instrText>
             </w:r>
             <w:r>
               <w:rPr>
@@ -560,7 +648,229 @@
                 <w:noProof/>
                 <w:webHidden/>
               </w:rPr>
-              <w:t>4</w:t>
+              <w:t>3</w:t>
+            </w:r>
+            <w:r>
+              <w:rPr>
+                <w:noProof/>
+                <w:webHidden/>
+              </w:rPr>
+              <w:fldChar w:fldCharType="end"/>
+            </w:r>
+          </w:hyperlink>
+        </w:p>
+        <w:p>
+          <w:pPr>
+            <w:pStyle w:val="TOC2"/>
+            <w:tabs>
+              <w:tab w:val="right" w:leader="dot" w:pos="9350"/>
+            </w:tabs>
+            <w:rPr>
+              <w:rFonts w:asciiTheme="minorHAnsi" w:eastAsiaTheme="minorEastAsia" w:hAnsiTheme="minorHAnsi" w:cstheme="minorBidi"/>
+              <w:noProof/>
+              <w:kern w:val="2"/>
+              <w:sz w:val="24"/>
+              <w:szCs w:val="24"/>
+              <w:lang w:eastAsia="en-US"/>
+              <w14:ligatures w14:val="standardContextual"/>
+            </w:rPr>
+          </w:pPr>
+          <w:hyperlink w:anchor="_Toc220519481" w:history="1">
+            <w:r>
+              <w:rPr>
+                <w:rStyle w:val="Hyperlink"/>
+                <w:noProof/>
+              </w:rPr>
+              <w:t>2.3 Operating Environment</w:t>
+            </w:r>
+            <w:r>
+              <w:rPr>
+                <w:noProof/>
+                <w:webHidden/>
+              </w:rPr>
+              <w:tab/>
+            </w:r>
+            <w:r>
+              <w:rPr>
+                <w:noProof/>
+                <w:webHidden/>
+              </w:rPr>
+              <w:fldChar w:fldCharType="begin"/>
+            </w:r>
+            <w:r>
+              <w:rPr>
+                <w:noProof/>
+                <w:webHidden/>
+              </w:rPr>
+              <w:instrText xml:space="preserve"> PAGEREF _Toc220519481 \h </w:instrText>
+            </w:r>
+            <w:r>
+              <w:rPr>
+                <w:noProof/>
+                <w:webHidden/>
+              </w:rPr>
+            </w:r>
+            <w:r>
+              <w:rPr>
+                <w:noProof/>
+                <w:webHidden/>
+              </w:rPr>
+              <w:fldChar w:fldCharType="separate"/>
+            </w:r>
+            <w:r>
+              <w:rPr>
+                <w:noProof/>
+                <w:webHidden/>
+              </w:rPr>
+              <w:t>3</w:t>
+            </w:r>
+            <w:r>
+              <w:rPr>
+                <w:noProof/>
+                <w:webHidden/>
+              </w:rPr>
+              <w:fldChar w:fldCharType="end"/>
+            </w:r>
+          </w:hyperlink>
+        </w:p>
+        <w:p>
+          <w:pPr>
+            <w:pStyle w:val="TOC2"/>
+            <w:tabs>
+              <w:tab w:val="right" w:leader="dot" w:pos="9350"/>
+            </w:tabs>
+            <w:rPr>
+              <w:rFonts w:asciiTheme="minorHAnsi" w:eastAsiaTheme="minorEastAsia" w:hAnsiTheme="minorHAnsi" w:cstheme="minorBidi"/>
+              <w:noProof/>
+              <w:kern w:val="2"/>
+              <w:sz w:val="24"/>
+              <w:szCs w:val="24"/>
+              <w:lang w:eastAsia="en-US"/>
+              <w14:ligatures w14:val="standardContextual"/>
+            </w:rPr>
+          </w:pPr>
+          <w:hyperlink w:anchor="_Toc220519482" w:history="1">
+            <w:r>
+              <w:rPr>
+                <w:rStyle w:val="Hyperlink"/>
+                <w:noProof/>
+              </w:rPr>
+              <w:t>2.4 Design and Implementation Constraints</w:t>
+            </w:r>
+            <w:r>
+              <w:rPr>
+                <w:noProof/>
+                <w:webHidden/>
+              </w:rPr>
+              <w:tab/>
+            </w:r>
+            <w:r>
+              <w:rPr>
+                <w:noProof/>
+                <w:webHidden/>
+              </w:rPr>
+              <w:fldChar w:fldCharType="begin"/>
+            </w:r>
+            <w:r>
+              <w:rPr>
+                <w:noProof/>
+                <w:webHidden/>
+              </w:rPr>
+              <w:instrText xml:space="preserve"> PAGEREF _Toc220519482 \h </w:instrText>
+            </w:r>
+            <w:r>
+              <w:rPr>
+                <w:noProof/>
+                <w:webHidden/>
+              </w:rPr>
+            </w:r>
+            <w:r>
+              <w:rPr>
+                <w:noProof/>
+                <w:webHidden/>
+              </w:rPr>
+              <w:fldChar w:fldCharType="separate"/>
+            </w:r>
+            <w:r>
+              <w:rPr>
+                <w:noProof/>
+                <w:webHidden/>
+              </w:rPr>
+              <w:t>3</w:t>
+            </w:r>
+            <w:r>
+              <w:rPr>
+                <w:noProof/>
+                <w:webHidden/>
+              </w:rPr>
+              <w:fldChar w:fldCharType="end"/>
+            </w:r>
+          </w:hyperlink>
+        </w:p>
+        <w:p>
+          <w:pPr>
+            <w:pStyle w:val="TOC2"/>
+            <w:tabs>
+              <w:tab w:val="right" w:leader="dot" w:pos="9350"/>
+            </w:tabs>
+            <w:rPr>
+              <w:rFonts w:asciiTheme="minorHAnsi" w:eastAsiaTheme="minorEastAsia" w:hAnsiTheme="minorHAnsi" w:cstheme="minorBidi"/>
+              <w:noProof/>
+              <w:kern w:val="2"/>
+              <w:sz w:val="24"/>
+              <w:szCs w:val="24"/>
+              <w:lang w:eastAsia="en-US"/>
+              <w14:ligatures w14:val="standardContextual"/>
+            </w:rPr>
+          </w:pPr>
+          <w:hyperlink w:anchor="_Toc220519483" w:history="1">
+            <w:r>
+              <w:rPr>
+                <w:rStyle w:val="Hyperlink"/>
+                <w:noProof/>
+              </w:rPr>
+              <w:t>2.5 Assumptions and Dependencies</w:t>
+            </w:r>
+            <w:r>
+              <w:rPr>
+                <w:noProof/>
+                <w:webHidden/>
+              </w:rPr>
+              <w:tab/>
+            </w:r>
+            <w:r>
+              <w:rPr>
+                <w:noProof/>
+                <w:webHidden/>
+              </w:rPr>
+              <w:fldChar w:fldCharType="begin"/>
+            </w:r>
+            <w:r>
+              <w:rPr>
+                <w:noProof/>
+                <w:webHidden/>
+              </w:rPr>
+              <w:instrText xml:space="preserve"> PAGEREF _Toc220519483 \h </w:instrText>
+            </w:r>
+            <w:r>
+              <w:rPr>
+                <w:noProof/>
+                <w:webHidden/>
+              </w:rPr>
+            </w:r>
+            <w:r>
+              <w:rPr>
+                <w:noProof/>
+                <w:webHidden/>
+              </w:rPr>
+              <w:fldChar w:fldCharType="separate"/>
+            </w:r>
+            <w:r>
+              <w:rPr>
+                <w:noProof/>
+                <w:webHidden/>
+              </w:rPr>
+              <w:t>3</w:t>
             </w:r>
             <w:r>
               <w:rPr>
@@ -587,13 +897,13 @@
               <w14:ligatures w14:val="standardContextual"/>
             </w:rPr>
           </w:pPr>
-          <w:hyperlink w:anchor="_Toc220499648" w:history="1">
+          <w:hyperlink w:anchor="_Toc220519484" w:history="1">
             <w:r>
               <w:rPr>
                 <w:rStyle w:val="Hyperlink"/>
                 <w:noProof/>
               </w:rPr>
-              <w:t>2.Overall Description</w:t>
+              <w:t>3.Specific Requirements</w:t>
             </w:r>
             <w:r>
               <w:rPr>
@@ -614,7 +924,7 @@
                 <w:noProof/>
                 <w:webHidden/>
               </w:rPr>
-              <w:instrText xml:space="preserve"> PAGEREF _Toc220499648 \h </w:instrText>
+              <w:instrText xml:space="preserve"> PAGEREF _Toc220519484 \h </w:instrText>
             </w:r>
             <w:r>
               <w:rPr>
@@ -661,13 +971,13 @@
               <w14:ligatures w14:val="standardContextual"/>
             </w:rPr>
           </w:pPr>
-          <w:hyperlink w:anchor="_Toc220499649" w:history="1">
+          <w:hyperlink w:anchor="_Toc220519485" w:history="1">
             <w:r>
               <w:rPr>
                 <w:rStyle w:val="Hyperlink"/>
                 <w:noProof/>
               </w:rPr>
-              <w:t>2.1 Product Perspective</w:t>
+              <w:t>3.1 Functional Requirements</w:t>
             </w:r>
             <w:r>
               <w:rPr>
@@ -688,7 +998,7 @@
                 <w:noProof/>
                 <w:webHidden/>
               </w:rPr>
-              <w:instrText xml:space="preserve"> PAGEREF _Toc220499649 \h </w:instrText>
+              <w:instrText xml:space="preserve"> PAGEREF _Toc220519485 \h </w:instrText>
             </w:r>
             <w:r>
               <w:rPr>
@@ -735,13 +1045,13 @@
               <w14:ligatures w14:val="standardContextual"/>
             </w:rPr>
           </w:pPr>
-          <w:hyperlink w:anchor="_Toc220499650" w:history="1">
+          <w:hyperlink w:anchor="_Toc220519486" w:history="1">
             <w:r>
               <w:rPr>
                 <w:rStyle w:val="Hyperlink"/>
                 <w:noProof/>
               </w:rPr>
-              <w:t>2.2 Major Functions</w:t>
+              <w:t>3.2 Non-Functional Requirements</w:t>
             </w:r>
             <w:r>
               <w:rPr>
@@ -762,7 +1072,7 @@
                 <w:noProof/>
                 <w:webHidden/>
               </w:rPr>
-              <w:instrText xml:space="preserve"> PAGEREF _Toc220499650 \h </w:instrText>
+              <w:instrText xml:space="preserve"> PAGEREF _Toc220519486 \h </w:instrText>
             </w:r>
             <w:r>
               <w:rPr>
@@ -809,13 +1119,13 @@
               <w14:ligatures w14:val="standardContextual"/>
             </w:rPr>
           </w:pPr>
-          <w:hyperlink w:anchor="_Toc220499651" w:history="1">
+          <w:hyperlink w:anchor="_Toc220519487" w:history="1">
             <w:r>
               <w:rPr>
                 <w:rStyle w:val="Hyperlink"/>
                 <w:noProof/>
               </w:rPr>
-              <w:t>2.3 Operating Environment</w:t>
+              <w:t>3.4 Hardware Requirements</w:t>
             </w:r>
             <w:r>
               <w:rPr>
@@ -836,7 +1146,7 @@
                 <w:noProof/>
                 <w:webHidden/>
               </w:rPr>
-              <w:instrText xml:space="preserve"> PAGEREF _Toc220499651 \h </w:instrText>
+              <w:instrText xml:space="preserve"> PAGEREF _Toc220519487 \h </w:instrText>
             </w:r>
             <w:r>
               <w:rPr>
@@ -856,451 +1166,7 @@
                 <w:noProof/>
                 <w:webHidden/>
               </w:rPr>
-              <w:t>4</w:t>
-            </w:r>
-            <w:r>
-              <w:rPr>
-                <w:noProof/>
-                <w:webHidden/>
-              </w:rPr>
-              <w:fldChar w:fldCharType="end"/>
-            </w:r>
-          </w:hyperlink>
-        </w:p>
-        <w:p>
-          <w:pPr>
-            <w:pStyle w:val="TOC2"/>
-            <w:tabs>
-              <w:tab w:val="right" w:leader="dot" w:pos="9350"/>
-            </w:tabs>
-            <w:rPr>
-              <w:rFonts w:asciiTheme="minorHAnsi" w:eastAsiaTheme="minorEastAsia" w:hAnsiTheme="minorHAnsi" w:cstheme="minorBidi"/>
-              <w:noProof/>
-              <w:kern w:val="2"/>
-              <w:sz w:val="24"/>
-              <w:szCs w:val="24"/>
-              <w:lang w:eastAsia="en-US"/>
-              <w14:ligatures w14:val="standardContextual"/>
-            </w:rPr>
-          </w:pPr>
-          <w:hyperlink w:anchor="_Toc220499652" w:history="1">
-            <w:r>
-              <w:rPr>
-                <w:rStyle w:val="Hyperlink"/>
-                <w:noProof/>
-              </w:rPr>
-              <w:t>2.4 Design and Implementation Constraints</w:t>
-            </w:r>
-            <w:r>
-              <w:rPr>
-                <w:noProof/>
-                <w:webHidden/>
-              </w:rPr>
-              <w:tab/>
-            </w:r>
-            <w:r>
-              <w:rPr>
-                <w:noProof/>
-                <w:webHidden/>
-              </w:rPr>
-              <w:fldChar w:fldCharType="begin"/>
-            </w:r>
-            <w:r>
-              <w:rPr>
-                <w:noProof/>
-                <w:webHidden/>
-              </w:rPr>
-              <w:instrText xml:space="preserve"> PAGEREF _Toc220499652 \h </w:instrText>
-            </w:r>
-            <w:r>
-              <w:rPr>
-                <w:noProof/>
-                <w:webHidden/>
-              </w:rPr>
-            </w:r>
-            <w:r>
-              <w:rPr>
-                <w:noProof/>
-                <w:webHidden/>
-              </w:rPr>
-              <w:fldChar w:fldCharType="separate"/>
-            </w:r>
-            <w:r>
-              <w:rPr>
-                <w:noProof/>
-                <w:webHidden/>
-              </w:rPr>
-              <w:t>4</w:t>
-            </w:r>
-            <w:r>
-              <w:rPr>
-                <w:noProof/>
-                <w:webHidden/>
-              </w:rPr>
-              <w:fldChar w:fldCharType="end"/>
-            </w:r>
-          </w:hyperlink>
-        </w:p>
-        <w:p>
-          <w:pPr>
-            <w:pStyle w:val="TOC2"/>
-            <w:tabs>
-              <w:tab w:val="right" w:leader="dot" w:pos="9350"/>
-            </w:tabs>
-            <w:rPr>
-              <w:rFonts w:asciiTheme="minorHAnsi" w:eastAsiaTheme="minorEastAsia" w:hAnsiTheme="minorHAnsi" w:cstheme="minorBidi"/>
-              <w:noProof/>
-              <w:kern w:val="2"/>
-              <w:sz w:val="24"/>
-              <w:szCs w:val="24"/>
-              <w:lang w:eastAsia="en-US"/>
-              <w14:ligatures w14:val="standardContextual"/>
-            </w:rPr>
-          </w:pPr>
-          <w:hyperlink w:anchor="_Toc220499653" w:history="1">
-            <w:r>
-              <w:rPr>
-                <w:rStyle w:val="Hyperlink"/>
-                <w:noProof/>
-              </w:rPr>
-              <w:t>2.5 Assumptions and Dependencies</w:t>
-            </w:r>
-            <w:r>
-              <w:rPr>
-                <w:noProof/>
-                <w:webHidden/>
-              </w:rPr>
-              <w:tab/>
-            </w:r>
-            <w:r>
-              <w:rPr>
-                <w:noProof/>
-                <w:webHidden/>
-              </w:rPr>
-              <w:fldChar w:fldCharType="begin"/>
-            </w:r>
-            <w:r>
-              <w:rPr>
-                <w:noProof/>
-                <w:webHidden/>
-              </w:rPr>
-              <w:instrText xml:space="preserve"> PAGEREF _Toc220499653 \h </w:instrText>
-            </w:r>
-            <w:r>
-              <w:rPr>
-                <w:noProof/>
-                <w:webHidden/>
-              </w:rPr>
-            </w:r>
-            <w:r>
-              <w:rPr>
-                <w:noProof/>
-                <w:webHidden/>
-              </w:rPr>
-              <w:fldChar w:fldCharType="separate"/>
-            </w:r>
-            <w:r>
-              <w:rPr>
-                <w:noProof/>
-                <w:webHidden/>
-              </w:rPr>
-              <w:t>4</w:t>
-            </w:r>
-            <w:r>
-              <w:rPr>
-                <w:noProof/>
-                <w:webHidden/>
-              </w:rPr>
-              <w:fldChar w:fldCharType="end"/>
-            </w:r>
-          </w:hyperlink>
-        </w:p>
-        <w:p>
-          <w:pPr>
-            <w:pStyle w:val="TOC1"/>
-            <w:tabs>
-              <w:tab w:val="right" w:leader="dot" w:pos="9350"/>
-            </w:tabs>
-            <w:rPr>
-              <w:rFonts w:asciiTheme="minorHAnsi" w:eastAsiaTheme="minorEastAsia" w:hAnsiTheme="minorHAnsi" w:cstheme="minorBidi"/>
-              <w:noProof/>
-              <w:kern w:val="2"/>
-              <w:sz w:val="24"/>
-              <w:szCs w:val="24"/>
-              <w:lang w:eastAsia="en-US"/>
-              <w14:ligatures w14:val="standardContextual"/>
-            </w:rPr>
-          </w:pPr>
-          <w:hyperlink w:anchor="_Toc220499654" w:history="1">
-            <w:r>
-              <w:rPr>
-                <w:rStyle w:val="Hyperlink"/>
-                <w:noProof/>
-              </w:rPr>
-              <w:t>3.Specific Requirements</w:t>
-            </w:r>
-            <w:r>
-              <w:rPr>
-                <w:noProof/>
-                <w:webHidden/>
-              </w:rPr>
-              <w:tab/>
-            </w:r>
-            <w:r>
-              <w:rPr>
-                <w:noProof/>
-                <w:webHidden/>
-              </w:rPr>
-              <w:fldChar w:fldCharType="begin"/>
-            </w:r>
-            <w:r>
-              <w:rPr>
-                <w:noProof/>
-                <w:webHidden/>
-              </w:rPr>
-              <w:instrText xml:space="preserve"> PAGEREF _Toc220499654 \h </w:instrText>
-            </w:r>
-            <w:r>
-              <w:rPr>
-                <w:noProof/>
-                <w:webHidden/>
-              </w:rPr>
-            </w:r>
-            <w:r>
-              <w:rPr>
-                <w:noProof/>
-                <w:webHidden/>
-              </w:rPr>
-              <w:fldChar w:fldCharType="separate"/>
-            </w:r>
-            <w:r>
-              <w:rPr>
-                <w:noProof/>
-                <w:webHidden/>
-              </w:rPr>
-              <w:t>4</w:t>
-            </w:r>
-            <w:r>
-              <w:rPr>
-                <w:noProof/>
-                <w:webHidden/>
-              </w:rPr>
-              <w:fldChar w:fldCharType="end"/>
-            </w:r>
-          </w:hyperlink>
-        </w:p>
-        <w:p>
-          <w:pPr>
-            <w:pStyle w:val="TOC2"/>
-            <w:tabs>
-              <w:tab w:val="right" w:leader="dot" w:pos="9350"/>
-            </w:tabs>
-            <w:rPr>
-              <w:rFonts w:asciiTheme="minorHAnsi" w:eastAsiaTheme="minorEastAsia" w:hAnsiTheme="minorHAnsi" w:cstheme="minorBidi"/>
-              <w:noProof/>
-              <w:kern w:val="2"/>
-              <w:sz w:val="24"/>
-              <w:szCs w:val="24"/>
-              <w:lang w:eastAsia="en-US"/>
-              <w14:ligatures w14:val="standardContextual"/>
-            </w:rPr>
-          </w:pPr>
-          <w:hyperlink w:anchor="_Toc220499655" w:history="1">
-            <w:r>
-              <w:rPr>
-                <w:rStyle w:val="Hyperlink"/>
-                <w:noProof/>
-              </w:rPr>
-              <w:t>3.1 Functional Requirements</w:t>
-            </w:r>
-            <w:r>
-              <w:rPr>
-                <w:noProof/>
-                <w:webHidden/>
-              </w:rPr>
-              <w:tab/>
-            </w:r>
-            <w:r>
-              <w:rPr>
-                <w:noProof/>
-                <w:webHidden/>
-              </w:rPr>
-              <w:fldChar w:fldCharType="begin"/>
-            </w:r>
-            <w:r>
-              <w:rPr>
-                <w:noProof/>
-                <w:webHidden/>
-              </w:rPr>
-              <w:instrText xml:space="preserve"> PAGEREF _Toc220499655 \h </w:instrText>
-            </w:r>
-            <w:r>
-              <w:rPr>
-                <w:noProof/>
-                <w:webHidden/>
-              </w:rPr>
-            </w:r>
-            <w:r>
-              <w:rPr>
-                <w:noProof/>
-                <w:webHidden/>
-              </w:rPr>
-              <w:fldChar w:fldCharType="separate"/>
-            </w:r>
-            <w:r>
-              <w:rPr>
-                <w:noProof/>
-                <w:webHidden/>
-              </w:rPr>
-              <w:t>4</w:t>
-            </w:r>
-            <w:r>
-              <w:rPr>
-                <w:noProof/>
-                <w:webHidden/>
-              </w:rPr>
-              <w:fldChar w:fldCharType="end"/>
-            </w:r>
-          </w:hyperlink>
-        </w:p>
-        <w:p>
-          <w:pPr>
-            <w:pStyle w:val="TOC2"/>
-            <w:tabs>
-              <w:tab w:val="right" w:leader="dot" w:pos="9350"/>
-            </w:tabs>
-            <w:rPr>
-              <w:rFonts w:asciiTheme="minorHAnsi" w:eastAsiaTheme="minorEastAsia" w:hAnsiTheme="minorHAnsi" w:cstheme="minorBidi"/>
-              <w:noProof/>
-              <w:kern w:val="2"/>
-              <w:sz w:val="24"/>
-              <w:szCs w:val="24"/>
-              <w:lang w:eastAsia="en-US"/>
-              <w14:ligatures w14:val="standardContextual"/>
-            </w:rPr>
-          </w:pPr>
-          <w:hyperlink w:anchor="_Toc220499656" w:history="1">
-            <w:r>
-              <w:rPr>
-                <w:rStyle w:val="Hyperlink"/>
-                <w:noProof/>
-              </w:rPr>
-              <w:t>3.2 Non-Functional Requirements</w:t>
-            </w:r>
-            <w:r>
-              <w:rPr>
-                <w:noProof/>
-                <w:webHidden/>
-              </w:rPr>
-              <w:tab/>
-            </w:r>
-            <w:r>
-              <w:rPr>
-                <w:noProof/>
-                <w:webHidden/>
-              </w:rPr>
-              <w:fldChar w:fldCharType="begin"/>
-            </w:r>
-            <w:r>
-              <w:rPr>
-                <w:noProof/>
-                <w:webHidden/>
-              </w:rPr>
-              <w:instrText xml:space="preserve"> PAGEREF _Toc220499656 \h </w:instrText>
-            </w:r>
-            <w:r>
-              <w:rPr>
-                <w:noProof/>
-                <w:webHidden/>
-              </w:rPr>
-            </w:r>
-            <w:r>
-              <w:rPr>
-                <w:noProof/>
-                <w:webHidden/>
-              </w:rPr>
-              <w:fldChar w:fldCharType="separate"/>
-            </w:r>
-            <w:r>
-              <w:rPr>
-                <w:noProof/>
-                <w:webHidden/>
-              </w:rPr>
-              <w:t>7</w:t>
-            </w:r>
-            <w:r>
-              <w:rPr>
-                <w:noProof/>
-                <w:webHidden/>
-              </w:rPr>
-              <w:fldChar w:fldCharType="end"/>
-            </w:r>
-          </w:hyperlink>
-        </w:p>
-        <w:p>
-          <w:pPr>
-            <w:pStyle w:val="TOC2"/>
-            <w:tabs>
-              <w:tab w:val="right" w:leader="dot" w:pos="9350"/>
-            </w:tabs>
-            <w:rPr>
-              <w:rFonts w:asciiTheme="minorHAnsi" w:eastAsiaTheme="minorEastAsia" w:hAnsiTheme="minorHAnsi" w:cstheme="minorBidi"/>
-              <w:noProof/>
-              <w:kern w:val="2"/>
-              <w:sz w:val="24"/>
-              <w:szCs w:val="24"/>
-              <w:lang w:eastAsia="en-US"/>
-              <w14:ligatures w14:val="standardContextual"/>
-            </w:rPr>
-          </w:pPr>
-          <w:hyperlink w:anchor="_Toc220499657" w:history="1">
-            <w:r>
-              <w:rPr>
-                <w:rStyle w:val="Hyperlink"/>
-                <w:noProof/>
-              </w:rPr>
-              <w:t>3.3 User Interface Requirements</w:t>
-            </w:r>
-            <w:r>
-              <w:rPr>
-                <w:noProof/>
-                <w:webHidden/>
-              </w:rPr>
-              <w:tab/>
-            </w:r>
-            <w:r>
-              <w:rPr>
-                <w:noProof/>
-                <w:webHidden/>
-              </w:rPr>
-              <w:fldChar w:fldCharType="begin"/>
-            </w:r>
-            <w:r>
-              <w:rPr>
-                <w:noProof/>
-                <w:webHidden/>
-              </w:rPr>
-              <w:instrText xml:space="preserve"> PAGEREF _Toc220499657 \h </w:instrText>
-            </w:r>
-            <w:r>
-              <w:rPr>
-                <w:noProof/>
-                <w:webHidden/>
-              </w:rPr>
-            </w:r>
-            <w:r>
-              <w:rPr>
-                <w:noProof/>
-                <w:webHidden/>
-              </w:rPr>
-              <w:fldChar w:fldCharType="separate"/>
-            </w:r>
-            <w:r>
-              <w:rPr>
-                <w:noProof/>
-                <w:webHidden/>
-              </w:rPr>
-              <w:t>8</w:t>
+              <w:t>5</w:t>
             </w:r>
             <w:r>
               <w:rPr>
@@ -1327,13 +1193,13 @@
               <w14:ligatures w14:val="standardContextual"/>
             </w:rPr>
           </w:pPr>
-          <w:hyperlink w:anchor="_Toc220499658" w:history="1">
+          <w:hyperlink w:anchor="_Toc220519488" w:history="1">
             <w:r>
               <w:rPr>
                 <w:rStyle w:val="Hyperlink"/>
                 <w:noProof/>
               </w:rPr>
-              <w:t>3.3.1 Homepage:</w:t>
+              <w:t>3.4.1 User Requirements</w:t>
             </w:r>
             <w:r>
               <w:rPr>
@@ -1354,7 +1220,7 @@
                 <w:noProof/>
                 <w:webHidden/>
               </w:rPr>
-              <w:instrText xml:space="preserve"> PAGEREF _Toc220499658 \h </w:instrText>
+              <w:instrText xml:space="preserve"> PAGEREF _Toc220519488 \h </w:instrText>
             </w:r>
             <w:r>
               <w:rPr>
@@ -1374,599 +1240,7 @@
                 <w:noProof/>
                 <w:webHidden/>
               </w:rPr>
-              <w:t>9</w:t>
-            </w:r>
-            <w:r>
-              <w:rPr>
-                <w:noProof/>
-                <w:webHidden/>
-              </w:rPr>
-              <w:fldChar w:fldCharType="end"/>
-            </w:r>
-          </w:hyperlink>
-        </w:p>
-        <w:p>
-          <w:pPr>
-            <w:pStyle w:val="TOC3"/>
-            <w:tabs>
-              <w:tab w:val="right" w:leader="dot" w:pos="9350"/>
-            </w:tabs>
-            <w:rPr>
-              <w:rFonts w:asciiTheme="minorHAnsi" w:eastAsiaTheme="minorEastAsia" w:hAnsiTheme="minorHAnsi" w:cstheme="minorBidi"/>
-              <w:noProof/>
-              <w:kern w:val="2"/>
-              <w:sz w:val="24"/>
-              <w:szCs w:val="24"/>
-              <w:lang w:eastAsia="en-US"/>
-              <w14:ligatures w14:val="standardContextual"/>
-            </w:rPr>
-          </w:pPr>
-          <w:hyperlink w:anchor="_Toc220499659" w:history="1">
-            <w:r>
-              <w:rPr>
-                <w:rStyle w:val="Hyperlink"/>
-                <w:noProof/>
-              </w:rPr>
-              <w:t>3.3.2 Matches:</w:t>
-            </w:r>
-            <w:r>
-              <w:rPr>
-                <w:noProof/>
-                <w:webHidden/>
-              </w:rPr>
-              <w:tab/>
-            </w:r>
-            <w:r>
-              <w:rPr>
-                <w:noProof/>
-                <w:webHidden/>
-              </w:rPr>
-              <w:fldChar w:fldCharType="begin"/>
-            </w:r>
-            <w:r>
-              <w:rPr>
-                <w:noProof/>
-                <w:webHidden/>
-              </w:rPr>
-              <w:instrText xml:space="preserve"> PAGEREF _Toc220499659 \h </w:instrText>
-            </w:r>
-            <w:r>
-              <w:rPr>
-                <w:noProof/>
-                <w:webHidden/>
-              </w:rPr>
-            </w:r>
-            <w:r>
-              <w:rPr>
-                <w:noProof/>
-                <w:webHidden/>
-              </w:rPr>
-              <w:fldChar w:fldCharType="separate"/>
-            </w:r>
-            <w:r>
-              <w:rPr>
-                <w:noProof/>
-                <w:webHidden/>
-              </w:rPr>
-              <w:t>10</w:t>
-            </w:r>
-            <w:r>
-              <w:rPr>
-                <w:noProof/>
-                <w:webHidden/>
-              </w:rPr>
-              <w:fldChar w:fldCharType="end"/>
-            </w:r>
-          </w:hyperlink>
-        </w:p>
-        <w:p>
-          <w:pPr>
-            <w:pStyle w:val="TOC3"/>
-            <w:tabs>
-              <w:tab w:val="right" w:leader="dot" w:pos="9350"/>
-            </w:tabs>
-            <w:rPr>
-              <w:rFonts w:asciiTheme="minorHAnsi" w:eastAsiaTheme="minorEastAsia" w:hAnsiTheme="minorHAnsi" w:cstheme="minorBidi"/>
-              <w:noProof/>
-              <w:kern w:val="2"/>
-              <w:sz w:val="24"/>
-              <w:szCs w:val="24"/>
-              <w:lang w:eastAsia="en-US"/>
-              <w14:ligatures w14:val="standardContextual"/>
-            </w:rPr>
-          </w:pPr>
-          <w:hyperlink w:anchor="_Toc220499660" w:history="1">
-            <w:r>
-              <w:rPr>
-                <w:rStyle w:val="Hyperlink"/>
-                <w:noProof/>
-              </w:rPr>
-              <w:t>3.3.3 User Authentication:</w:t>
-            </w:r>
-            <w:r>
-              <w:rPr>
-                <w:noProof/>
-                <w:webHidden/>
-              </w:rPr>
-              <w:tab/>
-            </w:r>
-            <w:r>
-              <w:rPr>
-                <w:noProof/>
-                <w:webHidden/>
-              </w:rPr>
-              <w:fldChar w:fldCharType="begin"/>
-            </w:r>
-            <w:r>
-              <w:rPr>
-                <w:noProof/>
-                <w:webHidden/>
-              </w:rPr>
-              <w:instrText xml:space="preserve"> PAGEREF _Toc220499660 \h </w:instrText>
-            </w:r>
-            <w:r>
-              <w:rPr>
-                <w:noProof/>
-                <w:webHidden/>
-              </w:rPr>
-            </w:r>
-            <w:r>
-              <w:rPr>
-                <w:noProof/>
-                <w:webHidden/>
-              </w:rPr>
-              <w:fldChar w:fldCharType="separate"/>
-            </w:r>
-            <w:r>
-              <w:rPr>
-                <w:noProof/>
-                <w:webHidden/>
-              </w:rPr>
-              <w:t>11</w:t>
-            </w:r>
-            <w:r>
-              <w:rPr>
-                <w:noProof/>
-                <w:webHidden/>
-              </w:rPr>
-              <w:fldChar w:fldCharType="end"/>
-            </w:r>
-          </w:hyperlink>
-        </w:p>
-        <w:p>
-          <w:pPr>
-            <w:pStyle w:val="TOC3"/>
-            <w:tabs>
-              <w:tab w:val="right" w:leader="dot" w:pos="9350"/>
-            </w:tabs>
-            <w:rPr>
-              <w:rFonts w:asciiTheme="minorHAnsi" w:eastAsiaTheme="minorEastAsia" w:hAnsiTheme="minorHAnsi" w:cstheme="minorBidi"/>
-              <w:noProof/>
-              <w:kern w:val="2"/>
-              <w:sz w:val="24"/>
-              <w:szCs w:val="24"/>
-              <w:lang w:eastAsia="en-US"/>
-              <w14:ligatures w14:val="standardContextual"/>
-            </w:rPr>
-          </w:pPr>
-          <w:hyperlink w:anchor="_Toc220499661" w:history="1">
-            <w:r>
-              <w:rPr>
-                <w:rStyle w:val="Hyperlink"/>
-                <w:noProof/>
-              </w:rPr>
-              <w:t>3.3.4 Replay System:</w:t>
-            </w:r>
-            <w:r>
-              <w:rPr>
-                <w:noProof/>
-                <w:webHidden/>
-              </w:rPr>
-              <w:tab/>
-            </w:r>
-            <w:r>
-              <w:rPr>
-                <w:noProof/>
-                <w:webHidden/>
-              </w:rPr>
-              <w:fldChar w:fldCharType="begin"/>
-            </w:r>
-            <w:r>
-              <w:rPr>
-                <w:noProof/>
-                <w:webHidden/>
-              </w:rPr>
-              <w:instrText xml:space="preserve"> PAGEREF _Toc220499661 \h </w:instrText>
-            </w:r>
-            <w:r>
-              <w:rPr>
-                <w:noProof/>
-                <w:webHidden/>
-              </w:rPr>
-            </w:r>
-            <w:r>
-              <w:rPr>
-                <w:noProof/>
-                <w:webHidden/>
-              </w:rPr>
-              <w:fldChar w:fldCharType="separate"/>
-            </w:r>
-            <w:r>
-              <w:rPr>
-                <w:noProof/>
-                <w:webHidden/>
-              </w:rPr>
-              <w:t>12</w:t>
-            </w:r>
-            <w:r>
-              <w:rPr>
-                <w:noProof/>
-                <w:webHidden/>
-              </w:rPr>
-              <w:fldChar w:fldCharType="end"/>
-            </w:r>
-          </w:hyperlink>
-        </w:p>
-        <w:p>
-          <w:pPr>
-            <w:pStyle w:val="TOC3"/>
-            <w:tabs>
-              <w:tab w:val="right" w:leader="dot" w:pos="9350"/>
-            </w:tabs>
-            <w:rPr>
-              <w:rFonts w:asciiTheme="minorHAnsi" w:eastAsiaTheme="minorEastAsia" w:hAnsiTheme="minorHAnsi" w:cstheme="minorBidi"/>
-              <w:noProof/>
-              <w:kern w:val="2"/>
-              <w:sz w:val="24"/>
-              <w:szCs w:val="24"/>
-              <w:lang w:eastAsia="en-US"/>
-              <w14:ligatures w14:val="standardContextual"/>
-            </w:rPr>
-          </w:pPr>
-          <w:hyperlink w:anchor="_Toc220499662" w:history="1">
-            <w:r>
-              <w:rPr>
-                <w:rStyle w:val="Hyperlink"/>
-                <w:noProof/>
-              </w:rPr>
-              <w:t>3.3.5 Social Hub:</w:t>
-            </w:r>
-            <w:r>
-              <w:rPr>
-                <w:noProof/>
-                <w:webHidden/>
-              </w:rPr>
-              <w:tab/>
-            </w:r>
-            <w:r>
-              <w:rPr>
-                <w:noProof/>
-                <w:webHidden/>
-              </w:rPr>
-              <w:fldChar w:fldCharType="begin"/>
-            </w:r>
-            <w:r>
-              <w:rPr>
-                <w:noProof/>
-                <w:webHidden/>
-              </w:rPr>
-              <w:instrText xml:space="preserve"> PAGEREF _Toc220499662 \h </w:instrText>
-            </w:r>
-            <w:r>
-              <w:rPr>
-                <w:noProof/>
-                <w:webHidden/>
-              </w:rPr>
-            </w:r>
-            <w:r>
-              <w:rPr>
-                <w:noProof/>
-                <w:webHidden/>
-              </w:rPr>
-              <w:fldChar w:fldCharType="separate"/>
-            </w:r>
-            <w:r>
-              <w:rPr>
-                <w:noProof/>
-                <w:webHidden/>
-              </w:rPr>
-              <w:t>13</w:t>
-            </w:r>
-            <w:r>
-              <w:rPr>
-                <w:noProof/>
-                <w:webHidden/>
-              </w:rPr>
-              <w:fldChar w:fldCharType="end"/>
-            </w:r>
-          </w:hyperlink>
-        </w:p>
-        <w:p>
-          <w:pPr>
-            <w:pStyle w:val="TOC3"/>
-            <w:tabs>
-              <w:tab w:val="right" w:leader="dot" w:pos="9350"/>
-            </w:tabs>
-            <w:rPr>
-              <w:rFonts w:asciiTheme="minorHAnsi" w:eastAsiaTheme="minorEastAsia" w:hAnsiTheme="minorHAnsi" w:cstheme="minorBidi"/>
-              <w:noProof/>
-              <w:kern w:val="2"/>
-              <w:sz w:val="24"/>
-              <w:szCs w:val="24"/>
-              <w:lang w:eastAsia="en-US"/>
-              <w14:ligatures w14:val="standardContextual"/>
-            </w:rPr>
-          </w:pPr>
-          <w:hyperlink w:anchor="_Toc220499663" w:history="1">
-            <w:r>
-              <w:rPr>
-                <w:rStyle w:val="Hyperlink"/>
-                <w:noProof/>
-              </w:rPr>
-              <w:t>3.3.6 MISC:</w:t>
-            </w:r>
-            <w:r>
-              <w:rPr>
-                <w:noProof/>
-                <w:webHidden/>
-              </w:rPr>
-              <w:tab/>
-            </w:r>
-            <w:r>
-              <w:rPr>
-                <w:noProof/>
-                <w:webHidden/>
-              </w:rPr>
-              <w:fldChar w:fldCharType="begin"/>
-            </w:r>
-            <w:r>
-              <w:rPr>
-                <w:noProof/>
-                <w:webHidden/>
-              </w:rPr>
-              <w:instrText xml:space="preserve"> PAGEREF _Toc220499663 \h </w:instrText>
-            </w:r>
-            <w:r>
-              <w:rPr>
-                <w:noProof/>
-                <w:webHidden/>
-              </w:rPr>
-            </w:r>
-            <w:r>
-              <w:rPr>
-                <w:noProof/>
-                <w:webHidden/>
-              </w:rPr>
-              <w:fldChar w:fldCharType="separate"/>
-            </w:r>
-            <w:r>
-              <w:rPr>
-                <w:noProof/>
-                <w:webHidden/>
-              </w:rPr>
-              <w:t>14</w:t>
-            </w:r>
-            <w:r>
-              <w:rPr>
-                <w:noProof/>
-                <w:webHidden/>
-              </w:rPr>
-              <w:fldChar w:fldCharType="end"/>
-            </w:r>
-          </w:hyperlink>
-        </w:p>
-        <w:p>
-          <w:pPr>
-            <w:pStyle w:val="TOC2"/>
-            <w:tabs>
-              <w:tab w:val="right" w:leader="dot" w:pos="9350"/>
-            </w:tabs>
-            <w:rPr>
-              <w:rFonts w:asciiTheme="minorHAnsi" w:eastAsiaTheme="minorEastAsia" w:hAnsiTheme="minorHAnsi" w:cstheme="minorBidi"/>
-              <w:noProof/>
-              <w:kern w:val="2"/>
-              <w:sz w:val="24"/>
-              <w:szCs w:val="24"/>
-              <w:lang w:eastAsia="en-US"/>
-              <w14:ligatures w14:val="standardContextual"/>
-            </w:rPr>
-          </w:pPr>
-          <w:hyperlink w:anchor="_Toc220499664" w:history="1">
-            <w:r>
-              <w:rPr>
-                <w:rStyle w:val="Hyperlink"/>
-                <w:noProof/>
-              </w:rPr>
-              <w:t>3.4 Hardware Requirements</w:t>
-            </w:r>
-            <w:r>
-              <w:rPr>
-                <w:noProof/>
-                <w:webHidden/>
-              </w:rPr>
-              <w:tab/>
-            </w:r>
-            <w:r>
-              <w:rPr>
-                <w:noProof/>
-                <w:webHidden/>
-              </w:rPr>
-              <w:fldChar w:fldCharType="begin"/>
-            </w:r>
-            <w:r>
-              <w:rPr>
-                <w:noProof/>
-                <w:webHidden/>
-              </w:rPr>
-              <w:instrText xml:space="preserve"> PAGEREF _Toc220499664 \h </w:instrText>
-            </w:r>
-            <w:r>
-              <w:rPr>
-                <w:noProof/>
-                <w:webHidden/>
-              </w:rPr>
-            </w:r>
-            <w:r>
-              <w:rPr>
-                <w:noProof/>
-                <w:webHidden/>
-              </w:rPr>
-              <w:fldChar w:fldCharType="separate"/>
-            </w:r>
-            <w:r>
-              <w:rPr>
-                <w:noProof/>
-                <w:webHidden/>
-              </w:rPr>
-              <w:t>14</w:t>
-            </w:r>
-            <w:r>
-              <w:rPr>
-                <w:noProof/>
-                <w:webHidden/>
-              </w:rPr>
-              <w:fldChar w:fldCharType="end"/>
-            </w:r>
-          </w:hyperlink>
-        </w:p>
-        <w:p>
-          <w:pPr>
-            <w:pStyle w:val="TOC3"/>
-            <w:tabs>
-              <w:tab w:val="right" w:leader="dot" w:pos="9350"/>
-            </w:tabs>
-            <w:rPr>
-              <w:rFonts w:asciiTheme="minorHAnsi" w:eastAsiaTheme="minorEastAsia" w:hAnsiTheme="minorHAnsi" w:cstheme="minorBidi"/>
-              <w:noProof/>
-              <w:kern w:val="2"/>
-              <w:sz w:val="24"/>
-              <w:szCs w:val="24"/>
-              <w:lang w:eastAsia="en-US"/>
-              <w14:ligatures w14:val="standardContextual"/>
-            </w:rPr>
-          </w:pPr>
-          <w:hyperlink w:anchor="_Toc220499665" w:history="1">
-            <w:r>
-              <w:rPr>
-                <w:rStyle w:val="Hyperlink"/>
-                <w:noProof/>
-              </w:rPr>
-              <w:t>3.4.1 User Requirements</w:t>
-            </w:r>
-            <w:r>
-              <w:rPr>
-                <w:noProof/>
-                <w:webHidden/>
-              </w:rPr>
-              <w:tab/>
-            </w:r>
-            <w:r>
-              <w:rPr>
-                <w:noProof/>
-                <w:webHidden/>
-              </w:rPr>
-              <w:fldChar w:fldCharType="begin"/>
-            </w:r>
-            <w:r>
-              <w:rPr>
-                <w:noProof/>
-                <w:webHidden/>
-              </w:rPr>
-              <w:instrText xml:space="preserve"> PAGEREF _Toc220499665 \h </w:instrText>
-            </w:r>
-            <w:r>
-              <w:rPr>
-                <w:noProof/>
-                <w:webHidden/>
-              </w:rPr>
-            </w:r>
-            <w:r>
-              <w:rPr>
-                <w:noProof/>
-                <w:webHidden/>
-              </w:rPr>
-              <w:fldChar w:fldCharType="separate"/>
-            </w:r>
-            <w:r>
-              <w:rPr>
-                <w:noProof/>
-                <w:webHidden/>
-              </w:rPr>
-              <w:t>14</w:t>
-            </w:r>
-            <w:r>
-              <w:rPr>
-                <w:noProof/>
-                <w:webHidden/>
-              </w:rPr>
-              <w:fldChar w:fldCharType="end"/>
-            </w:r>
-          </w:hyperlink>
-        </w:p>
-        <w:p>
-          <w:pPr>
-            <w:pStyle w:val="TOC3"/>
-            <w:tabs>
-              <w:tab w:val="right" w:leader="dot" w:pos="9350"/>
-            </w:tabs>
-            <w:rPr>
-              <w:rFonts w:asciiTheme="minorHAnsi" w:eastAsiaTheme="minorEastAsia" w:hAnsiTheme="minorHAnsi" w:cstheme="minorBidi"/>
-              <w:noProof/>
-              <w:kern w:val="2"/>
-              <w:sz w:val="24"/>
-              <w:szCs w:val="24"/>
-              <w:lang w:eastAsia="en-US"/>
-              <w14:ligatures w14:val="standardContextual"/>
-            </w:rPr>
-          </w:pPr>
-          <w:hyperlink w:anchor="_Toc220499666" w:history="1">
-            <w:r>
-              <w:rPr>
-                <w:rStyle w:val="Hyperlink"/>
-                <w:noProof/>
-              </w:rPr>
-              <w:t>3.4.2 Application Requirements</w:t>
-            </w:r>
-            <w:r>
-              <w:rPr>
-                <w:noProof/>
-                <w:webHidden/>
-              </w:rPr>
-              <w:tab/>
-            </w:r>
-            <w:r>
-              <w:rPr>
-                <w:noProof/>
-                <w:webHidden/>
-              </w:rPr>
-              <w:fldChar w:fldCharType="begin"/>
-            </w:r>
-            <w:r>
-              <w:rPr>
-                <w:noProof/>
-                <w:webHidden/>
-              </w:rPr>
-              <w:instrText xml:space="preserve"> PAGEREF _Toc220499666 \h </w:instrText>
-            </w:r>
-            <w:r>
-              <w:rPr>
-                <w:noProof/>
-                <w:webHidden/>
-              </w:rPr>
-            </w:r>
-            <w:r>
-              <w:rPr>
-                <w:noProof/>
-                <w:webHidden/>
-              </w:rPr>
-              <w:fldChar w:fldCharType="separate"/>
-            </w:r>
-            <w:r>
-              <w:rPr>
-                <w:noProof/>
-                <w:webHidden/>
-              </w:rPr>
-              <w:t>14</w:t>
+              <w:t>5</w:t>
             </w:r>
             <w:r>
               <w:rPr>
@@ -2011,7 +1285,6 @@
           <w:sz w:val="36"/>
           <w:szCs w:val="36"/>
         </w:rPr>
-        <w:lastRenderedPageBreak/>
         <w:t>Revision History</w:t>
       </w:r>
     </w:p>
@@ -2141,7 +1414,7 @@
       <w:pPr>
         <w:pStyle w:val="Heading1"/>
       </w:pPr>
-      <w:bookmarkStart w:id="0" w:name="_Toc220499643"/>
+      <w:bookmarkStart w:id="0" w:name="_Toc220519475"/>
       <w:r>
         <w:lastRenderedPageBreak/>
         <w:t>1.Introduction</w:t>
@@ -2152,7 +1425,7 @@
       <w:pPr>
         <w:pStyle w:val="Heading2"/>
       </w:pPr>
-      <w:bookmarkStart w:id="1" w:name="_Toc220499644"/>
+      <w:bookmarkStart w:id="1" w:name="_Toc220519476"/>
       <w:r>
         <w:t>1.1 Purpose</w:t>
       </w:r>
@@ -2162,7 +1435,7 @@
       <w:pPr>
         <w:pStyle w:val="Heading2"/>
       </w:pPr>
-      <w:bookmarkStart w:id="2" w:name="_Toc220499645"/>
+      <w:bookmarkStart w:id="2" w:name="_Toc220519477"/>
       <w:r>
         <w:t>1.2</w:t>
       </w:r>
@@ -2178,7 +1451,7 @@
       <w:pPr>
         <w:pStyle w:val="Heading2"/>
       </w:pPr>
-      <w:bookmarkStart w:id="3" w:name="_Toc220499646"/>
+      <w:bookmarkStart w:id="3" w:name="_Toc220519478"/>
       <w:r>
         <w:t>1.3 Intended Audience</w:t>
       </w:r>
@@ -2189,7 +1462,13 @@
         <w:ind w:firstLine="720"/>
       </w:pPr>
       <w:r>
-        <w:t>The intended audience for the OnlineChess application includes:</w:t>
+        <w:t xml:space="preserve">The intended audience for the </w:t>
+      </w:r>
+      <w:r>
+        <w:t xml:space="preserve">CSV Library </w:t>
+      </w:r>
+      <w:r>
+        <w:t>includes:</w:t>
       </w:r>
     </w:p>
     <w:p>
@@ -2200,12 +1479,39 @@
           <w:numId w:val="112"/>
         </w:numPr>
       </w:pPr>
+      <w:r>
+        <w:t>Programmers</w:t>
+      </w:r>
     </w:p>
     <w:p>
       <w:pPr>
+        <w:pStyle w:val="ListParagraph"/>
+        <w:numPr>
+          <w:ilvl w:val="0"/>
+          <w:numId w:val="112"/>
+        </w:numPr>
+      </w:pPr>
+      <w:r>
+        <w:t>Data Scientists</w:t>
+      </w:r>
+    </w:p>
+    <w:p>
+      <w:pPr>
+        <w:pStyle w:val="ListParagraph"/>
+        <w:numPr>
+          <w:ilvl w:val="0"/>
+          <w:numId w:val="112"/>
+        </w:numPr>
+      </w:pPr>
+      <w:r>
+        <w:t>Scholars &amp; Professors</w:t>
+      </w:r>
+    </w:p>
+    <w:p>
+      <w:pPr>
         <w:pStyle w:val="Heading1"/>
       </w:pPr>
-      <w:bookmarkStart w:id="4" w:name="_Toc220499648"/>
+      <w:bookmarkStart w:id="4" w:name="_Toc220519479"/>
       <w:r>
         <w:t>2.</w:t>
       </w:r>
@@ -2224,27 +1530,17 @@
       <w:pPr>
         <w:pStyle w:val="Heading2"/>
       </w:pPr>
-      <w:bookmarkStart w:id="5" w:name="_Toc220499649"/>
-      <w:r>
-        <w:t>2.1 Product Perspective</w:t>
-      </w:r>
-      <w:bookmarkEnd w:id="5"/>
-    </w:p>
-    <w:p>
-      <w:pPr>
-        <w:pStyle w:val="Heading2"/>
-      </w:pPr>
-      <w:bookmarkStart w:id="6" w:name="_Toc220499650"/>
+      <w:bookmarkStart w:id="5" w:name="_Toc220519480"/>
       <w:r>
         <w:t>2.</w:t>
       </w:r>
       <w:r>
-        <w:t>2</w:t>
+        <w:t>1</w:t>
       </w:r>
       <w:r>
         <w:t xml:space="preserve"> Major Functions</w:t>
       </w:r>
-      <w:bookmarkEnd w:id="6"/>
+      <w:bookmarkEnd w:id="5"/>
     </w:p>
     <w:p>
       <w:pPr>
@@ -2257,7 +1553,16 @@
         <w:t xml:space="preserve">or features </w:t>
       </w:r>
       <w:r>
-        <w:t>the OnlineChess application will perform</w:t>
+        <w:t xml:space="preserve">the </w:t>
+      </w:r>
+      <w:r>
+        <w:t xml:space="preserve">CSV Library </w:t>
+      </w:r>
+      <w:r>
+        <w:t xml:space="preserve">will </w:t>
+      </w:r>
+      <w:r>
+        <w:t>provide</w:t>
       </w:r>
       <w:r>
         <w:t>.</w:t>
@@ -2274,61 +1579,13 @@
     </w:p>
     <w:p>
       <w:pPr>
-        <w:pStyle w:val="Heading2"/>
-      </w:pPr>
-      <w:bookmarkStart w:id="7" w:name="_Toc220499651"/>
+        <w:pStyle w:val="Heading1"/>
+      </w:pPr>
+      <w:bookmarkStart w:id="6" w:name="_Toc220519484"/>
       <w:r>
-        <w:t>2.</w:t>
-      </w:r>
-      <w:r>
-        <w:t>3</w:t>
-      </w:r>
-      <w:r>
-        <w:t xml:space="preserve"> Operating Environment</w:t>
-      </w:r>
-      <w:bookmarkEnd w:id="7"/>
-    </w:p>
-    <w:p>
-      <w:pPr>
-        <w:pStyle w:val="Heading2"/>
-      </w:pPr>
-      <w:bookmarkStart w:id="8" w:name="_Toc220499652"/>
-      <w:r>
-        <w:t>2.</w:t>
-      </w:r>
-      <w:r>
-        <w:t>4</w:t>
-      </w:r>
-      <w:r>
-        <w:t xml:space="preserve"> Design and Implementation Constraints</w:t>
-      </w:r>
-      <w:bookmarkEnd w:id="8"/>
-    </w:p>
-    <w:p>
-      <w:pPr>
-        <w:pStyle w:val="Heading2"/>
-      </w:pPr>
-      <w:bookmarkStart w:id="9" w:name="_Toc220499653"/>
-      <w:r>
-        <w:t>2.5 Assumptions and Dependencies</w:t>
-      </w:r>
-      <w:bookmarkEnd w:id="9"/>
-    </w:p>
-    <w:p>
-      <w:r>
-        <w:br w:type="page"/>
-      </w:r>
-    </w:p>
-    <w:p>
-      <w:pPr>
-        <w:pStyle w:val="Heading1"/>
-      </w:pPr>
-      <w:bookmarkStart w:id="10" w:name="_Toc220499654"/>
-      <w:r>
-        <w:lastRenderedPageBreak/>
         <w:t>3.Specific Requirements</w:t>
       </w:r>
-      <w:bookmarkEnd w:id="10"/>
+      <w:bookmarkEnd w:id="6"/>
     </w:p>
     <w:p>
       <w:r>
@@ -2345,11 +1602,11 @@
       <w:pPr>
         <w:pStyle w:val="Heading2"/>
       </w:pPr>
-      <w:bookmarkStart w:id="11" w:name="_Toc220499655"/>
+      <w:bookmarkStart w:id="7" w:name="_Toc220519485"/>
       <w:r>
         <w:t>3.1 Functional Requirements</w:t>
       </w:r>
-      <w:bookmarkEnd w:id="11"/>
+      <w:bookmarkEnd w:id="7"/>
     </w:p>
     <w:tbl>
       <w:tblPr>
@@ -2417,16 +1674,13 @@
           </w:tcPr>
           <w:p>
             <w:r>
-              <w:t xml:space="preserve">The csv library </w:t>
-            </w:r>
-            <w:r>
-              <w:t>should</w:t>
-            </w:r>
-            <w:r>
-              <w:t xml:space="preserve"> provide</w:t>
-            </w:r>
-            <w:r>
-              <w:t xml:space="preserve"> reading csv files with arbitrary delimiters.</w:t>
+              <w:t xml:space="preserve">The csv library shall offer a configurable single character </w:t>
+            </w:r>
+            <w:r>
+              <w:t xml:space="preserve">field </w:t>
+            </w:r>
+            <w:r>
+              <w:t>delimiter for parsing and generating csv files.</w:t>
             </w:r>
           </w:p>
         </w:tc>
@@ -2457,7 +1711,7 @@
           </w:tcPr>
           <w:p>
             <w:r>
-              <w:t>The csv library should provide the ability to create csv files.</w:t>
+              <w:t>The csv library shall offer a configurable single character quote character for parsing and generating csv files.</w:t>
             </w:r>
           </w:p>
         </w:tc>
@@ -2486,7 +1740,19 @@
           <w:tcPr>
             <w:tcW w:w="6936" w:type="dxa"/>
           </w:tcPr>
-          <w:p/>
+          <w:p>
+            <w:pPr>
+              <w:tabs>
+                <w:tab w:val="left" w:pos="1440"/>
+              </w:tabs>
+              <w:rPr>
+                <w:caps/>
+              </w:rPr>
+            </w:pPr>
+            <w:r>
+              <w:t>The csv library shall offer a comma as the default field delimiter.</w:t>
+            </w:r>
+          </w:p>
         </w:tc>
         <w:tc>
           <w:tcPr>
@@ -2513,7 +1779,11 @@
           <w:tcPr>
             <w:tcW w:w="6936" w:type="dxa"/>
           </w:tcPr>
-          <w:p/>
+          <w:p>
+            <w:r>
+              <w:t>The csv library shall offer a quote as the default quote character.</w:t>
+            </w:r>
+          </w:p>
         </w:tc>
         <w:tc>
           <w:tcPr>
@@ -2532,6 +1802,7 @@
           </w:tcPr>
           <w:p>
             <w:r>
+              <w:lastRenderedPageBreak/>
               <w:t>FRQ-5</w:t>
             </w:r>
           </w:p>
@@ -2540,7 +1811,11 @@
           <w:tcPr>
             <w:tcW w:w="6936" w:type="dxa"/>
           </w:tcPr>
-          <w:p/>
+          <w:p>
+            <w:r>
+              <w:t>The csv library shall return be able to return all lines of a csv file.</w:t>
+            </w:r>
+          </w:p>
         </w:tc>
         <w:tc>
           <w:tcPr>
@@ -2567,7 +1842,11 @@
           <w:tcPr>
             <w:tcW w:w="6936" w:type="dxa"/>
           </w:tcPr>
-          <w:p/>
+          <w:p>
+            <w:r>
+              <w:t>The csv library shall be able to return individual records of a csv file.</w:t>
+            </w:r>
+          </w:p>
         </w:tc>
         <w:tc>
           <w:tcPr>
@@ -2594,7 +1873,11 @@
           <w:tcPr>
             <w:tcW w:w="6936" w:type="dxa"/>
           </w:tcPr>
-          <w:p/>
+          <w:p>
+            <w:r>
+              <w:t>The csv library shall be able to return individual cells of a csv file.</w:t>
+            </w:r>
+          </w:p>
         </w:tc>
         <w:tc>
           <w:tcPr>
@@ -2621,7 +1904,23 @@
           <w:tcPr>
             <w:tcW w:w="6936" w:type="dxa"/>
           </w:tcPr>
-          <w:p/>
+          <w:p>
+            <w:r>
+              <w:t>The csv library shall be able to write</w:t>
+            </w:r>
+            <w:r>
+              <w:t xml:space="preserve"> (</w:t>
+            </w:r>
+            <w:r>
+              <w:t xml:space="preserve">i.e., </w:t>
+            </w:r>
+            <w:r>
+              <w:t>append)</w:t>
+            </w:r>
+            <w:r>
+              <w:t xml:space="preserve"> records to a csv file.</w:t>
+            </w:r>
+          </w:p>
         </w:tc>
         <w:tc>
           <w:tcPr>
@@ -2648,7 +1947,23 @@
           <w:tcPr>
             <w:tcW w:w="6936" w:type="dxa"/>
           </w:tcPr>
-          <w:p/>
+          <w:p>
+            <w:r>
+              <w:t xml:space="preserve">The csv library </w:t>
+            </w:r>
+            <w:r>
+              <w:t>should</w:t>
+            </w:r>
+            <w:r>
+              <w:t xml:space="preserve"> be </w:t>
+            </w:r>
+            <w:r>
+              <w:t xml:space="preserve">able to </w:t>
+            </w:r>
+            <w:r>
+              <w:t>create a csv file.</w:t>
+            </w:r>
+          </w:p>
         </w:tc>
         <w:tc>
           <w:tcPr>
@@ -2675,7 +1990,11 @@
           <w:tcPr>
             <w:tcW w:w="6936" w:type="dxa"/>
           </w:tcPr>
-          <w:p/>
+          <w:p>
+            <w:r>
+              <w:t>The csv library should be able to remove a record from a csv file.</w:t>
+            </w:r>
+          </w:p>
         </w:tc>
         <w:tc>
           <w:tcPr>
@@ -2702,7 +2021,11 @@
           <w:tcPr>
             <w:tcW w:w="6936" w:type="dxa"/>
           </w:tcPr>
-          <w:p/>
+          <w:p>
+            <w:r>
+              <w:t>The csv library shall be able to return all csv file records containing a keyword.</w:t>
+            </w:r>
+          </w:p>
         </w:tc>
         <w:tc>
           <w:tcPr>
@@ -2729,7 +2052,11 @@
           <w:tcPr>
             <w:tcW w:w="6936" w:type="dxa"/>
           </w:tcPr>
-          <w:p/>
+          <w:p>
+            <w:r>
+              <w:t>The csv library shall be able to write multiple records at once to a csv file.</w:t>
+            </w:r>
+          </w:p>
         </w:tc>
         <w:tc>
           <w:tcPr>
@@ -2740,7 +2067,7 @@
       </w:tr>
       <w:tr>
         <w:trPr>
-          <w:trHeight w:val="345"/>
+          <w:trHeight w:val="300"/>
         </w:trPr>
         <w:tc>
           <w:tcPr>
@@ -2756,7 +2083,11 @@
           <w:tcPr>
             <w:tcW w:w="6936" w:type="dxa"/>
           </w:tcPr>
-          <w:p/>
+          <w:p>
+            <w:r>
+              <w:t>The csv library shall be able to overwrite a csv file with a new one.</w:t>
+            </w:r>
+          </w:p>
         </w:tc>
         <w:tc>
           <w:tcPr>
@@ -2767,7 +2098,7 @@
       </w:tr>
       <w:tr>
         <w:trPr>
-          <w:trHeight w:val="345"/>
+          <w:trHeight w:val="300"/>
         </w:trPr>
         <w:tc>
           <w:tcPr>
@@ -2778,1032 +2109,6 @@
               <w:t>FRQ-14</w:t>
             </w:r>
           </w:p>
-        </w:tc>
-        <w:tc>
-          <w:tcPr>
-            <w:tcW w:w="6936" w:type="dxa"/>
-          </w:tcPr>
-          <w:p/>
-        </w:tc>
-        <w:tc>
-          <w:tcPr>
-            <w:tcW w:w="1200" w:type="dxa"/>
-          </w:tcPr>
-          <w:p/>
-        </w:tc>
-      </w:tr>
-      <w:tr>
-        <w:trPr>
-          <w:trHeight w:val="345"/>
-        </w:trPr>
-        <w:tc>
-          <w:tcPr>
-            <w:tcW w:w="1214" w:type="dxa"/>
-          </w:tcPr>
-          <w:p>
-            <w:r>
-              <w:t>FRQ-15</w:t>
-            </w:r>
-          </w:p>
-        </w:tc>
-        <w:tc>
-          <w:tcPr>
-            <w:tcW w:w="6936" w:type="dxa"/>
-          </w:tcPr>
-          <w:p/>
-        </w:tc>
-        <w:tc>
-          <w:tcPr>
-            <w:tcW w:w="1200" w:type="dxa"/>
-          </w:tcPr>
-          <w:p/>
-        </w:tc>
-      </w:tr>
-      <w:tr>
-        <w:trPr>
-          <w:trHeight w:val="345"/>
-        </w:trPr>
-        <w:tc>
-          <w:tcPr>
-            <w:tcW w:w="1214" w:type="dxa"/>
-          </w:tcPr>
-          <w:p>
-            <w:r>
-              <w:t>FRQ-16</w:t>
-            </w:r>
-          </w:p>
-        </w:tc>
-        <w:tc>
-          <w:tcPr>
-            <w:tcW w:w="6936" w:type="dxa"/>
-          </w:tcPr>
-          <w:p/>
-        </w:tc>
-        <w:tc>
-          <w:tcPr>
-            <w:tcW w:w="1200" w:type="dxa"/>
-          </w:tcPr>
-          <w:p/>
-        </w:tc>
-      </w:tr>
-      <w:tr>
-        <w:trPr>
-          <w:trHeight w:val="345"/>
-        </w:trPr>
-        <w:tc>
-          <w:tcPr>
-            <w:tcW w:w="1214" w:type="dxa"/>
-          </w:tcPr>
-          <w:p>
-            <w:r>
-              <w:t>FRQ-17</w:t>
-            </w:r>
-          </w:p>
-        </w:tc>
-        <w:tc>
-          <w:tcPr>
-            <w:tcW w:w="6936" w:type="dxa"/>
-          </w:tcPr>
-          <w:p/>
-        </w:tc>
-        <w:tc>
-          <w:tcPr>
-            <w:tcW w:w="1200" w:type="dxa"/>
-          </w:tcPr>
-          <w:p/>
-        </w:tc>
-      </w:tr>
-      <w:tr>
-        <w:trPr>
-          <w:trHeight w:val="345"/>
-        </w:trPr>
-        <w:tc>
-          <w:tcPr>
-            <w:tcW w:w="1214" w:type="dxa"/>
-          </w:tcPr>
-          <w:p>
-            <w:r>
-              <w:t>FRQ-18</w:t>
-            </w:r>
-          </w:p>
-        </w:tc>
-        <w:tc>
-          <w:tcPr>
-            <w:tcW w:w="6936" w:type="dxa"/>
-          </w:tcPr>
-          <w:p/>
-        </w:tc>
-        <w:tc>
-          <w:tcPr>
-            <w:tcW w:w="1200" w:type="dxa"/>
-          </w:tcPr>
-          <w:p/>
-        </w:tc>
-      </w:tr>
-      <w:tr>
-        <w:trPr>
-          <w:trHeight w:val="345"/>
-        </w:trPr>
-        <w:tc>
-          <w:tcPr>
-            <w:tcW w:w="1214" w:type="dxa"/>
-          </w:tcPr>
-          <w:p>
-            <w:r>
-              <w:t>FRQ-19</w:t>
-            </w:r>
-          </w:p>
-        </w:tc>
-        <w:tc>
-          <w:tcPr>
-            <w:tcW w:w="6936" w:type="dxa"/>
-          </w:tcPr>
-          <w:p/>
-        </w:tc>
-        <w:tc>
-          <w:tcPr>
-            <w:tcW w:w="1200" w:type="dxa"/>
-          </w:tcPr>
-          <w:p/>
-        </w:tc>
-      </w:tr>
-      <w:tr>
-        <w:trPr>
-          <w:trHeight w:val="345"/>
-        </w:trPr>
-        <w:tc>
-          <w:tcPr>
-            <w:tcW w:w="1214" w:type="dxa"/>
-          </w:tcPr>
-          <w:p>
-            <w:r>
-              <w:t>FRQ-20</w:t>
-            </w:r>
-          </w:p>
-        </w:tc>
-        <w:tc>
-          <w:tcPr>
-            <w:tcW w:w="6936" w:type="dxa"/>
-          </w:tcPr>
-          <w:p/>
-        </w:tc>
-        <w:tc>
-          <w:tcPr>
-            <w:tcW w:w="1200" w:type="dxa"/>
-          </w:tcPr>
-          <w:p/>
-        </w:tc>
-      </w:tr>
-      <w:tr>
-        <w:trPr>
-          <w:trHeight w:val="345"/>
-        </w:trPr>
-        <w:tc>
-          <w:tcPr>
-            <w:tcW w:w="1214" w:type="dxa"/>
-          </w:tcPr>
-          <w:p>
-            <w:r>
-              <w:t>FRQ-21</w:t>
-            </w:r>
-          </w:p>
-        </w:tc>
-        <w:tc>
-          <w:tcPr>
-            <w:tcW w:w="6936" w:type="dxa"/>
-          </w:tcPr>
-          <w:p/>
-        </w:tc>
-        <w:tc>
-          <w:tcPr>
-            <w:tcW w:w="1200" w:type="dxa"/>
-          </w:tcPr>
-          <w:p/>
-        </w:tc>
-      </w:tr>
-      <w:tr>
-        <w:trPr>
-          <w:trHeight w:val="345"/>
-        </w:trPr>
-        <w:tc>
-          <w:tcPr>
-            <w:tcW w:w="1214" w:type="dxa"/>
-          </w:tcPr>
-          <w:p>
-            <w:r>
-              <w:t>FRQ-22</w:t>
-            </w:r>
-          </w:p>
-        </w:tc>
-        <w:tc>
-          <w:tcPr>
-            <w:tcW w:w="6936" w:type="dxa"/>
-          </w:tcPr>
-          <w:p/>
-        </w:tc>
-        <w:tc>
-          <w:tcPr>
-            <w:tcW w:w="1200" w:type="dxa"/>
-          </w:tcPr>
-          <w:p/>
-        </w:tc>
-      </w:tr>
-      <w:tr>
-        <w:trPr>
-          <w:trHeight w:val="345"/>
-        </w:trPr>
-        <w:tc>
-          <w:tcPr>
-            <w:tcW w:w="1214" w:type="dxa"/>
-          </w:tcPr>
-          <w:p>
-            <w:r>
-              <w:t>FRQ-23</w:t>
-            </w:r>
-          </w:p>
-        </w:tc>
-        <w:tc>
-          <w:tcPr>
-            <w:tcW w:w="6936" w:type="dxa"/>
-          </w:tcPr>
-          <w:p/>
-        </w:tc>
-        <w:tc>
-          <w:tcPr>
-            <w:tcW w:w="1200" w:type="dxa"/>
-          </w:tcPr>
-          <w:p/>
-        </w:tc>
-      </w:tr>
-      <w:tr>
-        <w:trPr>
-          <w:trHeight w:val="345"/>
-        </w:trPr>
-        <w:tc>
-          <w:tcPr>
-            <w:tcW w:w="1214" w:type="dxa"/>
-          </w:tcPr>
-          <w:p>
-            <w:r>
-              <w:t>FRQ-24</w:t>
-            </w:r>
-          </w:p>
-        </w:tc>
-        <w:tc>
-          <w:tcPr>
-            <w:tcW w:w="6936" w:type="dxa"/>
-          </w:tcPr>
-          <w:p/>
-        </w:tc>
-        <w:tc>
-          <w:tcPr>
-            <w:tcW w:w="1200" w:type="dxa"/>
-          </w:tcPr>
-          <w:p/>
-        </w:tc>
-      </w:tr>
-      <w:tr>
-        <w:trPr>
-          <w:trHeight w:val="345"/>
-        </w:trPr>
-        <w:tc>
-          <w:tcPr>
-            <w:tcW w:w="1214" w:type="dxa"/>
-          </w:tcPr>
-          <w:p>
-            <w:r>
-              <w:t>FRQ-25</w:t>
-            </w:r>
-          </w:p>
-        </w:tc>
-        <w:tc>
-          <w:tcPr>
-            <w:tcW w:w="6936" w:type="dxa"/>
-          </w:tcPr>
-          <w:p/>
-        </w:tc>
-        <w:tc>
-          <w:tcPr>
-            <w:tcW w:w="1200" w:type="dxa"/>
-          </w:tcPr>
-          <w:p/>
-        </w:tc>
-      </w:tr>
-      <w:tr>
-        <w:trPr>
-          <w:trHeight w:val="345"/>
-        </w:trPr>
-        <w:tc>
-          <w:tcPr>
-            <w:tcW w:w="1214" w:type="dxa"/>
-          </w:tcPr>
-          <w:p>
-            <w:r>
-              <w:t>FRQ-26</w:t>
-            </w:r>
-          </w:p>
-        </w:tc>
-        <w:tc>
-          <w:tcPr>
-            <w:tcW w:w="6936" w:type="dxa"/>
-          </w:tcPr>
-          <w:p/>
-        </w:tc>
-        <w:tc>
-          <w:tcPr>
-            <w:tcW w:w="1200" w:type="dxa"/>
-          </w:tcPr>
-          <w:p/>
-        </w:tc>
-      </w:tr>
-      <w:tr>
-        <w:trPr>
-          <w:trHeight w:val="345"/>
-        </w:trPr>
-        <w:tc>
-          <w:tcPr>
-            <w:tcW w:w="1214" w:type="dxa"/>
-          </w:tcPr>
-          <w:p>
-            <w:r>
-              <w:t>FRQ-27</w:t>
-            </w:r>
-          </w:p>
-        </w:tc>
-        <w:tc>
-          <w:tcPr>
-            <w:tcW w:w="6936" w:type="dxa"/>
-          </w:tcPr>
-          <w:p/>
-        </w:tc>
-        <w:tc>
-          <w:tcPr>
-            <w:tcW w:w="1200" w:type="dxa"/>
-          </w:tcPr>
-          <w:p/>
-        </w:tc>
-      </w:tr>
-      <w:tr>
-        <w:trPr>
-          <w:trHeight w:val="345"/>
-        </w:trPr>
-        <w:tc>
-          <w:tcPr>
-            <w:tcW w:w="1214" w:type="dxa"/>
-          </w:tcPr>
-          <w:p>
-            <w:r>
-              <w:t>FRQ-28</w:t>
-            </w:r>
-          </w:p>
-        </w:tc>
-        <w:tc>
-          <w:tcPr>
-            <w:tcW w:w="6936" w:type="dxa"/>
-          </w:tcPr>
-          <w:p/>
-        </w:tc>
-        <w:tc>
-          <w:tcPr>
-            <w:tcW w:w="1200" w:type="dxa"/>
-          </w:tcPr>
-          <w:p/>
-        </w:tc>
-      </w:tr>
-      <w:tr>
-        <w:trPr>
-          <w:trHeight w:val="345"/>
-        </w:trPr>
-        <w:tc>
-          <w:tcPr>
-            <w:tcW w:w="1214" w:type="dxa"/>
-          </w:tcPr>
-          <w:p>
-            <w:r>
-              <w:lastRenderedPageBreak/>
-              <w:t>FRQ-29</w:t>
-            </w:r>
-          </w:p>
-        </w:tc>
-        <w:tc>
-          <w:tcPr>
-            <w:tcW w:w="6936" w:type="dxa"/>
-          </w:tcPr>
-          <w:p/>
-        </w:tc>
-        <w:tc>
-          <w:tcPr>
-            <w:tcW w:w="1200" w:type="dxa"/>
-          </w:tcPr>
-          <w:p/>
-        </w:tc>
-      </w:tr>
-      <w:tr>
-        <w:trPr>
-          <w:trHeight w:val="345"/>
-        </w:trPr>
-        <w:tc>
-          <w:tcPr>
-            <w:tcW w:w="1214" w:type="dxa"/>
-          </w:tcPr>
-          <w:p>
-            <w:r>
-              <w:t>FRQ-30</w:t>
-            </w:r>
-          </w:p>
-        </w:tc>
-        <w:tc>
-          <w:tcPr>
-            <w:tcW w:w="6936" w:type="dxa"/>
-          </w:tcPr>
-          <w:p/>
-        </w:tc>
-        <w:tc>
-          <w:tcPr>
-            <w:tcW w:w="1200" w:type="dxa"/>
-          </w:tcPr>
-          <w:p/>
-        </w:tc>
-      </w:tr>
-      <w:tr>
-        <w:trPr>
-          <w:trHeight w:val="345"/>
-        </w:trPr>
-        <w:tc>
-          <w:tcPr>
-            <w:tcW w:w="1214" w:type="dxa"/>
-          </w:tcPr>
-          <w:p>
-            <w:r>
-              <w:t>FRQ-31</w:t>
-            </w:r>
-          </w:p>
-        </w:tc>
-        <w:tc>
-          <w:tcPr>
-            <w:tcW w:w="6936" w:type="dxa"/>
-          </w:tcPr>
-          <w:p/>
-        </w:tc>
-        <w:tc>
-          <w:tcPr>
-            <w:tcW w:w="1200" w:type="dxa"/>
-          </w:tcPr>
-          <w:p/>
-        </w:tc>
-      </w:tr>
-      <w:tr>
-        <w:trPr>
-          <w:trHeight w:val="345"/>
-        </w:trPr>
-        <w:tc>
-          <w:tcPr>
-            <w:tcW w:w="1214" w:type="dxa"/>
-          </w:tcPr>
-          <w:p>
-            <w:r>
-              <w:t>FRQ-32</w:t>
-            </w:r>
-          </w:p>
-        </w:tc>
-        <w:tc>
-          <w:tcPr>
-            <w:tcW w:w="6936" w:type="dxa"/>
-          </w:tcPr>
-          <w:p/>
-        </w:tc>
-        <w:tc>
-          <w:tcPr>
-            <w:tcW w:w="1200" w:type="dxa"/>
-          </w:tcPr>
-          <w:p/>
-        </w:tc>
-      </w:tr>
-      <w:tr>
-        <w:trPr>
-          <w:trHeight w:val="345"/>
-        </w:trPr>
-        <w:tc>
-          <w:tcPr>
-            <w:tcW w:w="1214" w:type="dxa"/>
-          </w:tcPr>
-          <w:p>
-            <w:r>
-              <w:t>FRQ-33</w:t>
-            </w:r>
-          </w:p>
-        </w:tc>
-        <w:tc>
-          <w:tcPr>
-            <w:tcW w:w="6936" w:type="dxa"/>
-          </w:tcPr>
-          <w:p/>
-        </w:tc>
-        <w:tc>
-          <w:tcPr>
-            <w:tcW w:w="1200" w:type="dxa"/>
-          </w:tcPr>
-          <w:p/>
-        </w:tc>
-      </w:tr>
-      <w:tr>
-        <w:trPr>
-          <w:trHeight w:val="345"/>
-        </w:trPr>
-        <w:tc>
-          <w:tcPr>
-            <w:tcW w:w="1214" w:type="dxa"/>
-          </w:tcPr>
-          <w:p>
-            <w:r>
-              <w:t>FRQ-34</w:t>
-            </w:r>
-          </w:p>
-        </w:tc>
-        <w:tc>
-          <w:tcPr>
-            <w:tcW w:w="6936" w:type="dxa"/>
-          </w:tcPr>
-          <w:p/>
-        </w:tc>
-        <w:tc>
-          <w:tcPr>
-            <w:tcW w:w="1200" w:type="dxa"/>
-          </w:tcPr>
-          <w:p/>
-        </w:tc>
-      </w:tr>
-      <w:tr>
-        <w:trPr>
-          <w:trHeight w:val="345"/>
-        </w:trPr>
-        <w:tc>
-          <w:tcPr>
-            <w:tcW w:w="1214" w:type="dxa"/>
-          </w:tcPr>
-          <w:p>
-            <w:r>
-              <w:t>FRQ-35</w:t>
-            </w:r>
-          </w:p>
-        </w:tc>
-        <w:tc>
-          <w:tcPr>
-            <w:tcW w:w="6936" w:type="dxa"/>
-          </w:tcPr>
-          <w:p/>
-        </w:tc>
-        <w:tc>
-          <w:tcPr>
-            <w:tcW w:w="1200" w:type="dxa"/>
-          </w:tcPr>
-          <w:p/>
-        </w:tc>
-      </w:tr>
-      <w:tr>
-        <w:trPr>
-          <w:trHeight w:val="345"/>
-        </w:trPr>
-        <w:tc>
-          <w:tcPr>
-            <w:tcW w:w="1214" w:type="dxa"/>
-          </w:tcPr>
-          <w:p>
-            <w:r>
-              <w:t>FRQ-36</w:t>
-            </w:r>
-          </w:p>
-        </w:tc>
-        <w:tc>
-          <w:tcPr>
-            <w:tcW w:w="6936" w:type="dxa"/>
-          </w:tcPr>
-          <w:p/>
-        </w:tc>
-        <w:tc>
-          <w:tcPr>
-            <w:tcW w:w="1200" w:type="dxa"/>
-          </w:tcPr>
-          <w:p/>
-        </w:tc>
-      </w:tr>
-      <w:tr>
-        <w:trPr>
-          <w:trHeight w:val="345"/>
-        </w:trPr>
-        <w:tc>
-          <w:tcPr>
-            <w:tcW w:w="1214" w:type="dxa"/>
-          </w:tcPr>
-          <w:p>
-            <w:r>
-              <w:t>FRQ-37</w:t>
-            </w:r>
-          </w:p>
-        </w:tc>
-        <w:tc>
-          <w:tcPr>
-            <w:tcW w:w="6936" w:type="dxa"/>
-          </w:tcPr>
-          <w:p/>
-        </w:tc>
-        <w:tc>
-          <w:tcPr>
-            <w:tcW w:w="1200" w:type="dxa"/>
-          </w:tcPr>
-          <w:p/>
-        </w:tc>
-      </w:tr>
-      <w:tr>
-        <w:trPr>
-          <w:trHeight w:val="345"/>
-        </w:trPr>
-        <w:tc>
-          <w:tcPr>
-            <w:tcW w:w="1214" w:type="dxa"/>
-          </w:tcPr>
-          <w:p>
-            <w:r>
-              <w:t>FRQ-38</w:t>
-            </w:r>
-          </w:p>
-        </w:tc>
-        <w:tc>
-          <w:tcPr>
-            <w:tcW w:w="6936" w:type="dxa"/>
-          </w:tcPr>
-          <w:p/>
-        </w:tc>
-        <w:tc>
-          <w:tcPr>
-            <w:tcW w:w="1200" w:type="dxa"/>
-          </w:tcPr>
-          <w:p/>
-        </w:tc>
-      </w:tr>
-      <w:tr>
-        <w:trPr>
-          <w:trHeight w:val="345"/>
-        </w:trPr>
-        <w:tc>
-          <w:tcPr>
-            <w:tcW w:w="1214" w:type="dxa"/>
-          </w:tcPr>
-          <w:p>
-            <w:r>
-              <w:t>FRQ-39</w:t>
-            </w:r>
-          </w:p>
-        </w:tc>
-        <w:tc>
-          <w:tcPr>
-            <w:tcW w:w="6936" w:type="dxa"/>
-          </w:tcPr>
-          <w:p/>
-        </w:tc>
-        <w:tc>
-          <w:tcPr>
-            <w:tcW w:w="1200" w:type="dxa"/>
-          </w:tcPr>
-          <w:p/>
-        </w:tc>
-      </w:tr>
-      <w:tr>
-        <w:trPr>
-          <w:trHeight w:val="345"/>
-        </w:trPr>
-        <w:tc>
-          <w:tcPr>
-            <w:tcW w:w="1214" w:type="dxa"/>
-          </w:tcPr>
-          <w:p>
-            <w:r>
-              <w:t>FRQ-40</w:t>
-            </w:r>
-          </w:p>
-        </w:tc>
-        <w:tc>
-          <w:tcPr>
-            <w:tcW w:w="6936" w:type="dxa"/>
-          </w:tcPr>
-          <w:p/>
-        </w:tc>
-        <w:tc>
-          <w:tcPr>
-            <w:tcW w:w="1200" w:type="dxa"/>
-          </w:tcPr>
-          <w:p/>
-        </w:tc>
-      </w:tr>
-      <w:tr>
-        <w:trPr>
-          <w:trHeight w:val="345"/>
-        </w:trPr>
-        <w:tc>
-          <w:tcPr>
-            <w:tcW w:w="1214" w:type="dxa"/>
-          </w:tcPr>
-          <w:p>
-            <w:r>
-              <w:t>FRQ-41</w:t>
-            </w:r>
-          </w:p>
-        </w:tc>
-        <w:tc>
-          <w:tcPr>
-            <w:tcW w:w="6936" w:type="dxa"/>
-          </w:tcPr>
-          <w:p/>
-        </w:tc>
-        <w:tc>
-          <w:tcPr>
-            <w:tcW w:w="1200" w:type="dxa"/>
-          </w:tcPr>
-          <w:p/>
-        </w:tc>
-      </w:tr>
-      <w:tr>
-        <w:trPr>
-          <w:trHeight w:val="345"/>
-        </w:trPr>
-        <w:tc>
-          <w:tcPr>
-            <w:tcW w:w="1214" w:type="dxa"/>
-          </w:tcPr>
-          <w:p>
-            <w:r>
-              <w:t>FRQ-42</w:t>
-            </w:r>
-          </w:p>
-        </w:tc>
-        <w:tc>
-          <w:tcPr>
-            <w:tcW w:w="6936" w:type="dxa"/>
-          </w:tcPr>
-          <w:p/>
-        </w:tc>
-        <w:tc>
-          <w:tcPr>
-            <w:tcW w:w="1200" w:type="dxa"/>
-          </w:tcPr>
-          <w:p/>
-        </w:tc>
-      </w:tr>
-      <w:tr>
-        <w:trPr>
-          <w:trHeight w:val="345"/>
-        </w:trPr>
-        <w:tc>
-          <w:tcPr>
-            <w:tcW w:w="1214" w:type="dxa"/>
-          </w:tcPr>
-          <w:p>
-            <w:r>
-              <w:t>FRQ-43</w:t>
-            </w:r>
-          </w:p>
-        </w:tc>
-        <w:tc>
-          <w:tcPr>
-            <w:tcW w:w="6936" w:type="dxa"/>
-          </w:tcPr>
-          <w:p/>
-        </w:tc>
-        <w:tc>
-          <w:tcPr>
-            <w:tcW w:w="1200" w:type="dxa"/>
-          </w:tcPr>
-          <w:p/>
-        </w:tc>
-      </w:tr>
-      <w:tr>
-        <w:trPr>
-          <w:trHeight w:val="345"/>
-        </w:trPr>
-        <w:tc>
-          <w:tcPr>
-            <w:tcW w:w="1214" w:type="dxa"/>
-          </w:tcPr>
-          <w:p>
-            <w:r>
-              <w:t>FRQ-44</w:t>
-            </w:r>
-          </w:p>
-        </w:tc>
-        <w:tc>
-          <w:tcPr>
-            <w:tcW w:w="6936" w:type="dxa"/>
-          </w:tcPr>
-          <w:p/>
-        </w:tc>
-        <w:tc>
-          <w:tcPr>
-            <w:tcW w:w="1200" w:type="dxa"/>
-          </w:tcPr>
-          <w:p/>
-        </w:tc>
-      </w:tr>
-      <w:tr>
-        <w:trPr>
-          <w:trHeight w:val="345"/>
-        </w:trPr>
-        <w:tc>
-          <w:tcPr>
-            <w:tcW w:w="1214" w:type="dxa"/>
-          </w:tcPr>
-          <w:p>
-            <w:r>
-              <w:t>FRQ-45</w:t>
-            </w:r>
-          </w:p>
-        </w:tc>
-        <w:tc>
-          <w:tcPr>
-            <w:tcW w:w="6936" w:type="dxa"/>
-          </w:tcPr>
-          <w:p/>
-        </w:tc>
-        <w:tc>
-          <w:tcPr>
-            <w:tcW w:w="1200" w:type="dxa"/>
-          </w:tcPr>
-          <w:p/>
-        </w:tc>
-      </w:tr>
-      <w:tr>
-        <w:trPr>
-          <w:trHeight w:val="345"/>
-        </w:trPr>
-        <w:tc>
-          <w:tcPr>
-            <w:tcW w:w="1214" w:type="dxa"/>
-          </w:tcPr>
-          <w:p>
-            <w:r>
-              <w:t>FRQ-46</w:t>
-            </w:r>
-          </w:p>
-        </w:tc>
-        <w:tc>
-          <w:tcPr>
-            <w:tcW w:w="6936" w:type="dxa"/>
-          </w:tcPr>
-          <w:p/>
-        </w:tc>
-        <w:tc>
-          <w:tcPr>
-            <w:tcW w:w="1200" w:type="dxa"/>
-          </w:tcPr>
-          <w:p/>
-        </w:tc>
-      </w:tr>
-      <w:tr>
-        <w:trPr>
-          <w:trHeight w:val="345"/>
-        </w:trPr>
-        <w:tc>
-          <w:tcPr>
-            <w:tcW w:w="1214" w:type="dxa"/>
-          </w:tcPr>
-          <w:p/>
-        </w:tc>
-        <w:tc>
-          <w:tcPr>
-            <w:tcW w:w="6936" w:type="dxa"/>
-          </w:tcPr>
-          <w:p/>
-        </w:tc>
-        <w:tc>
-          <w:tcPr>
-            <w:tcW w:w="1200" w:type="dxa"/>
-          </w:tcPr>
-          <w:p/>
-        </w:tc>
-      </w:tr>
-      <w:tr>
-        <w:trPr>
-          <w:trHeight w:val="345"/>
-        </w:trPr>
-        <w:tc>
-          <w:tcPr>
-            <w:tcW w:w="1214" w:type="dxa"/>
-          </w:tcPr>
-          <w:p/>
-        </w:tc>
-        <w:tc>
-          <w:tcPr>
-            <w:tcW w:w="6936" w:type="dxa"/>
-          </w:tcPr>
-          <w:p/>
-        </w:tc>
-        <w:tc>
-          <w:tcPr>
-            <w:tcW w:w="1200" w:type="dxa"/>
-          </w:tcPr>
-          <w:p/>
-        </w:tc>
-      </w:tr>
-      <w:tr>
-        <w:trPr>
-          <w:trHeight w:val="345"/>
-        </w:trPr>
-        <w:tc>
-          <w:tcPr>
-            <w:tcW w:w="1214" w:type="dxa"/>
-          </w:tcPr>
-          <w:p/>
-        </w:tc>
-        <w:tc>
-          <w:tcPr>
-            <w:tcW w:w="6936" w:type="dxa"/>
-          </w:tcPr>
-          <w:p/>
-        </w:tc>
-        <w:tc>
-          <w:tcPr>
-            <w:tcW w:w="1200" w:type="dxa"/>
-          </w:tcPr>
-          <w:p/>
-        </w:tc>
-      </w:tr>
-      <w:tr>
-        <w:trPr>
-          <w:trHeight w:val="345"/>
-        </w:trPr>
-        <w:tc>
-          <w:tcPr>
-            <w:tcW w:w="1214" w:type="dxa"/>
-          </w:tcPr>
-          <w:p/>
-        </w:tc>
-        <w:tc>
-          <w:tcPr>
-            <w:tcW w:w="6936" w:type="dxa"/>
-          </w:tcPr>
-          <w:p/>
-        </w:tc>
-        <w:tc>
-          <w:tcPr>
-            <w:tcW w:w="1200" w:type="dxa"/>
-          </w:tcPr>
-          <w:p/>
-        </w:tc>
-      </w:tr>
-      <w:tr>
-        <w:trPr>
-          <w:trHeight w:val="345"/>
-        </w:trPr>
-        <w:tc>
-          <w:tcPr>
-            <w:tcW w:w="1214" w:type="dxa"/>
-          </w:tcPr>
-          <w:p/>
-        </w:tc>
-        <w:tc>
-          <w:tcPr>
-            <w:tcW w:w="6936" w:type="dxa"/>
-          </w:tcPr>
-          <w:p/>
-        </w:tc>
-        <w:tc>
-          <w:tcPr>
-            <w:tcW w:w="1200" w:type="dxa"/>
-          </w:tcPr>
-          <w:p/>
-        </w:tc>
-      </w:tr>
-      <w:tr>
-        <w:trPr>
-          <w:trHeight w:val="345"/>
-        </w:trPr>
-        <w:tc>
-          <w:tcPr>
-            <w:tcW w:w="1214" w:type="dxa"/>
-          </w:tcPr>
-          <w:p/>
-        </w:tc>
-        <w:tc>
-          <w:tcPr>
-            <w:tcW w:w="6936" w:type="dxa"/>
-          </w:tcPr>
-          <w:p/>
-        </w:tc>
-        <w:tc>
-          <w:tcPr>
-            <w:tcW w:w="1200" w:type="dxa"/>
-          </w:tcPr>
-          <w:p/>
-        </w:tc>
-      </w:tr>
-      <w:tr>
-        <w:trPr>
-          <w:trHeight w:val="58"/>
-        </w:trPr>
-        <w:tc>
-          <w:tcPr>
-            <w:tcW w:w="1214" w:type="dxa"/>
-          </w:tcPr>
-          <w:p/>
         </w:tc>
         <w:tc>
           <w:tcPr>
@@ -3825,11 +2130,11 @@
       <w:pPr>
         <w:pStyle w:val="Heading2"/>
       </w:pPr>
-      <w:bookmarkStart w:id="12" w:name="_Toc220499656"/>
+      <w:bookmarkStart w:id="8" w:name="_Toc220519486"/>
       <w:r>
         <w:t>3.2 Non-Functional Requirements</w:t>
       </w:r>
-      <w:bookmarkEnd w:id="12"/>
+      <w:bookmarkEnd w:id="8"/>
     </w:p>
     <w:tbl>
       <w:tblPr>
@@ -3886,16 +2191,7 @@
           </w:tcPr>
           <w:p>
             <w:r>
-              <w:t xml:space="preserve">The csv library </w:t>
-            </w:r>
-            <w:r>
-              <w:t>should</w:t>
-            </w:r>
-            <w:r>
-              <w:t xml:space="preserve"> be abl</w:t>
-            </w:r>
-            <w:r>
-              <w:t>e to handle the last record of a csv file ending in a line break.</w:t>
+              <w:t>When parsing, the csv library shall be able to handle the last record of a csv file containing an optional CRLF.</w:t>
             </w:r>
           </w:p>
         </w:tc>
@@ -3920,22 +2216,10 @@
           </w:tcPr>
           <w:p>
             <w:r>
-              <w:t xml:space="preserve">The csv library </w:t>
-            </w:r>
-            <w:r>
-              <w:t>should</w:t>
-            </w:r>
-            <w:r>
-              <w:t xml:space="preserve"> be able </w:t>
-            </w:r>
-            <w:r>
-              <w:t>to handle</w:t>
-            </w:r>
-            <w:r>
-              <w:t xml:space="preserve"> the last record of a csv file ending </w:t>
-            </w:r>
-            <w:r>
-              <w:t>without a line break.</w:t>
+              <w:t>When parsing, the csv library shall throw an error if a csv file record doesn’t contain the same number of fields as the header</w:t>
+            </w:r>
+            <w:r>
+              <w:t xml:space="preserve"> record.</w:t>
             </w:r>
           </w:p>
         </w:tc>
@@ -3951,6 +2235,144 @@
           <w:p>
             <w:r>
               <w:t>NFRQ-3</w:t>
+            </w:r>
+          </w:p>
+        </w:tc>
+        <w:tc>
+          <w:tcPr>
+            <w:tcW w:w="7911" w:type="dxa"/>
+          </w:tcPr>
+          <w:p>
+            <w:r>
+              <w:t xml:space="preserve">When parsing, the csv library shall consider the first record as the header. </w:t>
+            </w:r>
+          </w:p>
+        </w:tc>
+      </w:tr>
+      <w:tr>
+        <w:trPr>
+          <w:trHeight w:val="300"/>
+        </w:trPr>
+        <w:tc>
+          <w:tcPr>
+            <w:tcW w:w="1439" w:type="dxa"/>
+          </w:tcPr>
+          <w:p>
+            <w:r>
+              <w:t>NFRQ-4</w:t>
+            </w:r>
+          </w:p>
+        </w:tc>
+        <w:tc>
+          <w:tcPr>
+            <w:tcW w:w="7911" w:type="dxa"/>
+          </w:tcPr>
+          <w:p>
+            <w:r>
+              <w:t xml:space="preserve">When parsing, a field containing a field delimiter, CRLF, quote character, should be enclosed in two quote characters (e.g., “foo”); </w:t>
+            </w:r>
+            <w:r>
+              <w:t>otherwise,</w:t>
+            </w:r>
+            <w:r>
+              <w:t xml:space="preserve"> an error will be raised.</w:t>
+            </w:r>
+          </w:p>
+        </w:tc>
+      </w:tr>
+      <w:tr>
+        <w:trPr>
+          <w:trHeight w:val="300"/>
+        </w:trPr>
+        <w:tc>
+          <w:tcPr>
+            <w:tcW w:w="1439" w:type="dxa"/>
+          </w:tcPr>
+          <w:p>
+            <w:r>
+              <w:t>NFRQ-5</w:t>
+            </w:r>
+          </w:p>
+        </w:tc>
+        <w:tc>
+          <w:tcPr>
+            <w:tcW w:w="7911" w:type="dxa"/>
+          </w:tcPr>
+          <w:p>
+            <w:r>
+              <w:t>When parsing, the csv library shall support fields enclosed in double quotes.</w:t>
+            </w:r>
+          </w:p>
+        </w:tc>
+      </w:tr>
+      <w:tr>
+        <w:trPr>
+          <w:trHeight w:val="300"/>
+        </w:trPr>
+        <w:tc>
+          <w:tcPr>
+            <w:tcW w:w="1439" w:type="dxa"/>
+          </w:tcPr>
+          <w:p>
+            <w:r>
+              <w:t>NFRQ-6</w:t>
+            </w:r>
+          </w:p>
+        </w:tc>
+        <w:tc>
+          <w:tcPr>
+            <w:tcW w:w="7911" w:type="dxa"/>
+          </w:tcPr>
+          <w:p>
+            <w:r>
+              <w:t>A field of a record in a csv may contain spaces – which will not be discarded by the csv library when parsing.</w:t>
+            </w:r>
+          </w:p>
+        </w:tc>
+      </w:tr>
+      <w:tr>
+        <w:trPr>
+          <w:trHeight w:val="300"/>
+        </w:trPr>
+        <w:tc>
+          <w:tcPr>
+            <w:tcW w:w="1439" w:type="dxa"/>
+          </w:tcPr>
+          <w:p>
+            <w:r>
+              <w:t>NFRQ-7</w:t>
+            </w:r>
+          </w:p>
+        </w:tc>
+        <w:tc>
+          <w:tcPr>
+            <w:tcW w:w="7911" w:type="dxa"/>
+          </w:tcPr>
+          <w:p>
+            <w:r>
+              <w:t xml:space="preserve">Each record </w:t>
+            </w:r>
+            <w:r>
+              <w:t xml:space="preserve">(i.e., except potentially the last) </w:t>
+            </w:r>
+            <w:r>
+              <w:t>generated by the csv library will be terminated with a CRLF.</w:t>
+            </w:r>
+          </w:p>
+        </w:tc>
+      </w:tr>
+      <w:tr>
+        <w:trPr>
+          <w:trHeight w:val="300"/>
+        </w:trPr>
+        <w:tc>
+          <w:tcPr>
+            <w:tcW w:w="1439" w:type="dxa"/>
+          </w:tcPr>
+          <w:p>
+            <w:r>
+              <w:lastRenderedPageBreak/>
+              <w:t>NFRQ-8</w:t>
             </w:r>
           </w:p>
         </w:tc>
@@ -3971,7 +2393,7 @@
           </w:tcPr>
           <w:p>
             <w:r>
-              <w:t>NFRQ-4</w:t>
+              <w:t>NFRQ-9</w:t>
             </w:r>
           </w:p>
         </w:tc>
@@ -3992,428 +2414,7 @@
           </w:tcPr>
           <w:p>
             <w:r>
-              <w:lastRenderedPageBreak/>
-              <w:t>NFRQ-5</w:t>
-            </w:r>
-          </w:p>
-        </w:tc>
-        <w:tc>
-          <w:tcPr>
-            <w:tcW w:w="7911" w:type="dxa"/>
-          </w:tcPr>
-          <w:p/>
-        </w:tc>
-      </w:tr>
-      <w:tr>
-        <w:trPr>
-          <w:trHeight w:val="300"/>
-        </w:trPr>
-        <w:tc>
-          <w:tcPr>
-            <w:tcW w:w="1439" w:type="dxa"/>
-          </w:tcPr>
-          <w:p>
-            <w:r>
-              <w:t>NFRQ-6</w:t>
-            </w:r>
-          </w:p>
-        </w:tc>
-        <w:tc>
-          <w:tcPr>
-            <w:tcW w:w="7911" w:type="dxa"/>
-          </w:tcPr>
-          <w:p/>
-        </w:tc>
-      </w:tr>
-      <w:tr>
-        <w:trPr>
-          <w:trHeight w:val="300"/>
-        </w:trPr>
-        <w:tc>
-          <w:tcPr>
-            <w:tcW w:w="1439" w:type="dxa"/>
-          </w:tcPr>
-          <w:p>
-            <w:r>
-              <w:t>NFRQ-7</w:t>
-            </w:r>
-          </w:p>
-        </w:tc>
-        <w:tc>
-          <w:tcPr>
-            <w:tcW w:w="7911" w:type="dxa"/>
-          </w:tcPr>
-          <w:p/>
-        </w:tc>
-      </w:tr>
-      <w:tr>
-        <w:trPr>
-          <w:trHeight w:val="300"/>
-        </w:trPr>
-        <w:tc>
-          <w:tcPr>
-            <w:tcW w:w="1439" w:type="dxa"/>
-          </w:tcPr>
-          <w:p>
-            <w:r>
-              <w:t>NFRQ-8</w:t>
-            </w:r>
-          </w:p>
-        </w:tc>
-        <w:tc>
-          <w:tcPr>
-            <w:tcW w:w="7911" w:type="dxa"/>
-          </w:tcPr>
-          <w:p/>
-        </w:tc>
-      </w:tr>
-      <w:tr>
-        <w:trPr>
-          <w:trHeight w:val="300"/>
-        </w:trPr>
-        <w:tc>
-          <w:tcPr>
-            <w:tcW w:w="1439" w:type="dxa"/>
-          </w:tcPr>
-          <w:p>
-            <w:r>
-              <w:t>NFRQ-9</w:t>
-            </w:r>
-          </w:p>
-        </w:tc>
-        <w:tc>
-          <w:tcPr>
-            <w:tcW w:w="7911" w:type="dxa"/>
-          </w:tcPr>
-          <w:p/>
-        </w:tc>
-      </w:tr>
-      <w:tr>
-        <w:trPr>
-          <w:trHeight w:val="300"/>
-        </w:trPr>
-        <w:tc>
-          <w:tcPr>
-            <w:tcW w:w="1439" w:type="dxa"/>
-          </w:tcPr>
-          <w:p>
-            <w:r>
               <w:t>NFRQ-10</w:t>
-            </w:r>
-          </w:p>
-        </w:tc>
-        <w:tc>
-          <w:tcPr>
-            <w:tcW w:w="7911" w:type="dxa"/>
-          </w:tcPr>
-          <w:p/>
-        </w:tc>
-      </w:tr>
-      <w:tr>
-        <w:trPr>
-          <w:trHeight w:val="300"/>
-        </w:trPr>
-        <w:tc>
-          <w:tcPr>
-            <w:tcW w:w="1439" w:type="dxa"/>
-          </w:tcPr>
-          <w:p>
-            <w:r>
-              <w:t>NFRQ-11</w:t>
-            </w:r>
-          </w:p>
-        </w:tc>
-        <w:tc>
-          <w:tcPr>
-            <w:tcW w:w="7911" w:type="dxa"/>
-          </w:tcPr>
-          <w:p/>
-        </w:tc>
-      </w:tr>
-      <w:tr>
-        <w:trPr>
-          <w:trHeight w:val="300"/>
-        </w:trPr>
-        <w:tc>
-          <w:tcPr>
-            <w:tcW w:w="1439" w:type="dxa"/>
-          </w:tcPr>
-          <w:p>
-            <w:r>
-              <w:t>NFRQ-12</w:t>
-            </w:r>
-          </w:p>
-        </w:tc>
-        <w:tc>
-          <w:tcPr>
-            <w:tcW w:w="7911" w:type="dxa"/>
-          </w:tcPr>
-          <w:p/>
-        </w:tc>
-      </w:tr>
-      <w:tr>
-        <w:trPr>
-          <w:trHeight w:val="345"/>
-        </w:trPr>
-        <w:tc>
-          <w:tcPr>
-            <w:tcW w:w="1439" w:type="dxa"/>
-          </w:tcPr>
-          <w:p>
-            <w:r>
-              <w:t>NFRQ-13</w:t>
-            </w:r>
-          </w:p>
-        </w:tc>
-        <w:tc>
-          <w:tcPr>
-            <w:tcW w:w="7911" w:type="dxa"/>
-          </w:tcPr>
-          <w:p/>
-        </w:tc>
-      </w:tr>
-      <w:tr>
-        <w:trPr>
-          <w:trHeight w:val="345"/>
-        </w:trPr>
-        <w:tc>
-          <w:tcPr>
-            <w:tcW w:w="1439" w:type="dxa"/>
-          </w:tcPr>
-          <w:p>
-            <w:r>
-              <w:t>NFRQ-14</w:t>
-            </w:r>
-          </w:p>
-        </w:tc>
-        <w:tc>
-          <w:tcPr>
-            <w:tcW w:w="7911" w:type="dxa"/>
-          </w:tcPr>
-          <w:p/>
-        </w:tc>
-      </w:tr>
-      <w:tr>
-        <w:trPr>
-          <w:trHeight w:val="345"/>
-        </w:trPr>
-        <w:tc>
-          <w:tcPr>
-            <w:tcW w:w="1439" w:type="dxa"/>
-          </w:tcPr>
-          <w:p>
-            <w:r>
-              <w:t>NFRQ-15</w:t>
-            </w:r>
-          </w:p>
-        </w:tc>
-        <w:tc>
-          <w:tcPr>
-            <w:tcW w:w="7911" w:type="dxa"/>
-          </w:tcPr>
-          <w:p/>
-        </w:tc>
-      </w:tr>
-      <w:tr>
-        <w:trPr>
-          <w:trHeight w:val="345"/>
-        </w:trPr>
-        <w:tc>
-          <w:tcPr>
-            <w:tcW w:w="1439" w:type="dxa"/>
-          </w:tcPr>
-          <w:p>
-            <w:r>
-              <w:t>NFRQ-16</w:t>
-            </w:r>
-          </w:p>
-        </w:tc>
-        <w:tc>
-          <w:tcPr>
-            <w:tcW w:w="7911" w:type="dxa"/>
-          </w:tcPr>
-          <w:p/>
-        </w:tc>
-      </w:tr>
-      <w:tr>
-        <w:trPr>
-          <w:trHeight w:val="345"/>
-        </w:trPr>
-        <w:tc>
-          <w:tcPr>
-            <w:tcW w:w="1439" w:type="dxa"/>
-          </w:tcPr>
-          <w:p>
-            <w:r>
-              <w:t>NFRQ-17</w:t>
-            </w:r>
-          </w:p>
-        </w:tc>
-        <w:tc>
-          <w:tcPr>
-            <w:tcW w:w="7911" w:type="dxa"/>
-          </w:tcPr>
-          <w:p/>
-        </w:tc>
-      </w:tr>
-      <w:tr>
-        <w:trPr>
-          <w:trHeight w:val="345"/>
-        </w:trPr>
-        <w:tc>
-          <w:tcPr>
-            <w:tcW w:w="1439" w:type="dxa"/>
-          </w:tcPr>
-          <w:p>
-            <w:r>
-              <w:t>NFRQ-18</w:t>
-            </w:r>
-          </w:p>
-        </w:tc>
-        <w:tc>
-          <w:tcPr>
-            <w:tcW w:w="7911" w:type="dxa"/>
-          </w:tcPr>
-          <w:p/>
-        </w:tc>
-      </w:tr>
-      <w:tr>
-        <w:trPr>
-          <w:trHeight w:val="345"/>
-        </w:trPr>
-        <w:tc>
-          <w:tcPr>
-            <w:tcW w:w="1439" w:type="dxa"/>
-          </w:tcPr>
-          <w:p>
-            <w:r>
-              <w:t>NFRQ-19</w:t>
-            </w:r>
-          </w:p>
-        </w:tc>
-        <w:tc>
-          <w:tcPr>
-            <w:tcW w:w="7911" w:type="dxa"/>
-          </w:tcPr>
-          <w:p/>
-        </w:tc>
-      </w:tr>
-      <w:tr>
-        <w:trPr>
-          <w:trHeight w:val="345"/>
-        </w:trPr>
-        <w:tc>
-          <w:tcPr>
-            <w:tcW w:w="1439" w:type="dxa"/>
-          </w:tcPr>
-          <w:p>
-            <w:r>
-              <w:t>NFRQ-20</w:t>
-            </w:r>
-          </w:p>
-        </w:tc>
-        <w:tc>
-          <w:tcPr>
-            <w:tcW w:w="7911" w:type="dxa"/>
-          </w:tcPr>
-          <w:p/>
-        </w:tc>
-      </w:tr>
-      <w:tr>
-        <w:trPr>
-          <w:trHeight w:val="345"/>
-        </w:trPr>
-        <w:tc>
-          <w:tcPr>
-            <w:tcW w:w="1439" w:type="dxa"/>
-          </w:tcPr>
-          <w:p>
-            <w:r>
-              <w:t>NFRQ-21</w:t>
-            </w:r>
-          </w:p>
-        </w:tc>
-        <w:tc>
-          <w:tcPr>
-            <w:tcW w:w="7911" w:type="dxa"/>
-          </w:tcPr>
-          <w:p/>
-        </w:tc>
-      </w:tr>
-      <w:tr>
-        <w:trPr>
-          <w:trHeight w:val="345"/>
-        </w:trPr>
-        <w:tc>
-          <w:tcPr>
-            <w:tcW w:w="1439" w:type="dxa"/>
-          </w:tcPr>
-          <w:p>
-            <w:r>
-              <w:t>NFRQ-22</w:t>
-            </w:r>
-          </w:p>
-        </w:tc>
-        <w:tc>
-          <w:tcPr>
-            <w:tcW w:w="7911" w:type="dxa"/>
-          </w:tcPr>
-          <w:p/>
-        </w:tc>
-      </w:tr>
-      <w:tr>
-        <w:trPr>
-          <w:trHeight w:val="345"/>
-        </w:trPr>
-        <w:tc>
-          <w:tcPr>
-            <w:tcW w:w="1439" w:type="dxa"/>
-          </w:tcPr>
-          <w:p>
-            <w:r>
-              <w:t>NFRQ-23</w:t>
-            </w:r>
-          </w:p>
-        </w:tc>
-        <w:tc>
-          <w:tcPr>
-            <w:tcW w:w="7911" w:type="dxa"/>
-          </w:tcPr>
-          <w:p/>
-        </w:tc>
-      </w:tr>
-      <w:tr>
-        <w:trPr>
-          <w:trHeight w:val="345"/>
-        </w:trPr>
-        <w:tc>
-          <w:tcPr>
-            <w:tcW w:w="1439" w:type="dxa"/>
-          </w:tcPr>
-          <w:p>
-            <w:r>
-              <w:t>NFRQ-24</w:t>
-            </w:r>
-          </w:p>
-        </w:tc>
-        <w:tc>
-          <w:tcPr>
-            <w:tcW w:w="7911" w:type="dxa"/>
-          </w:tcPr>
-          <w:p/>
-        </w:tc>
-      </w:tr>
-      <w:tr>
-        <w:trPr>
-          <w:trHeight w:val="345"/>
-        </w:trPr>
-        <w:tc>
-          <w:tcPr>
-            <w:tcW w:w="1439" w:type="dxa"/>
-          </w:tcPr>
-          <w:p>
-            <w:r>
-              <w:t>NFRQ-25</w:t>
             </w:r>
           </w:p>
         </w:tc>
@@ -4434,40 +2435,22 @@
       <w:pPr>
         <w:pStyle w:val="Heading2"/>
       </w:pPr>
-      <w:bookmarkStart w:id="13" w:name="_Toc220499664"/>
+      <w:bookmarkStart w:id="9" w:name="_Toc220519487"/>
       <w:r>
         <w:t>3.4 Hardware Requirements</w:t>
       </w:r>
-      <w:bookmarkEnd w:id="13"/>
+      <w:bookmarkEnd w:id="9"/>
     </w:p>
     <w:p>
       <w:r>
-        <w:t xml:space="preserve">Below are two tables, one describing the user </w:t>
-      </w:r>
-      <w:r>
-        <w:t>hardwar</w:t>
-      </w:r>
-      <w:r>
-        <w:t xml:space="preserve">e requirements for playing the OnlineChess application and another for listing the hardware </w:t>
-      </w:r>
-      <w:r>
-        <w:t xml:space="preserve">requirements </w:t>
-      </w:r>
-      <w:r>
-        <w:t>necessary to</w:t>
-      </w:r>
-      <w:r>
-        <w:t xml:space="preserve"> run the OnlineChess application</w:t>
-      </w:r>
-      <w:r>
-        <w:t>.</w:t>
+        <w:t>Below is a table describing the hardware requirements for the CSV library.</w:t>
       </w:r>
     </w:p>
     <w:p>
       <w:pPr>
         <w:pStyle w:val="Heading3"/>
       </w:pPr>
-      <w:bookmarkStart w:id="14" w:name="_Toc220499665"/>
+      <w:bookmarkStart w:id="10" w:name="_Toc220519488"/>
       <w:r>
         <w:t xml:space="preserve">3.4.1 </w:t>
       </w:r>
@@ -4477,7 +2460,7 @@
       <w:r>
         <w:t>ser Requirements</w:t>
       </w:r>
-      <w:bookmarkEnd w:id="14"/>
+      <w:bookmarkEnd w:id="10"/>
     </w:p>
     <w:tbl>
       <w:tblPr>
@@ -4659,222 +2642,6 @@
         <w:tc>
           <w:tcPr>
             <w:tcW w:w="1318" w:type="dxa"/>
-          </w:tcPr>
-          <w:p/>
-        </w:tc>
-      </w:tr>
-    </w:tbl>
-    <w:p>
-      <w:pPr>
-        <w:pStyle w:val="Heading3"/>
-      </w:pPr>
-      <w:bookmarkStart w:id="15" w:name="_Toc220499666"/>
-      <w:r>
-        <w:t xml:space="preserve">3.4.2 </w:t>
-      </w:r>
-      <w:r>
-        <w:t>Application Requirements</w:t>
-      </w:r>
-      <w:bookmarkEnd w:id="15"/>
-    </w:p>
-    <w:tbl>
-      <w:tblPr>
-        <w:tblStyle w:val="TableGrid"/>
-        <w:tblW w:w="9360" w:type="dxa"/>
-        <w:tblLook w:val="06A0" w:firstRow="1" w:lastRow="0" w:firstColumn="1" w:lastColumn="0" w:noHBand="1" w:noVBand="1"/>
-      </w:tblPr>
-      <w:tblGrid>
-        <w:gridCol w:w="1560"/>
-        <w:gridCol w:w="945"/>
-        <w:gridCol w:w="2130"/>
-        <w:gridCol w:w="1590"/>
-        <w:gridCol w:w="1460"/>
-        <w:gridCol w:w="1675"/>
-      </w:tblGrid>
-      <w:tr>
-        <w:trPr>
-          <w:trHeight w:val="300"/>
-        </w:trPr>
-        <w:tc>
-          <w:tcPr>
-            <w:tcW w:w="1560" w:type="dxa"/>
-          </w:tcPr>
-          <w:p>
-            <w:r>
-              <w:t>Component</w:t>
-            </w:r>
-          </w:p>
-        </w:tc>
-        <w:tc>
-          <w:tcPr>
-            <w:tcW w:w="945" w:type="dxa"/>
-          </w:tcPr>
-          <w:p>
-            <w:r>
-              <w:t>RAM</w:t>
-            </w:r>
-          </w:p>
-        </w:tc>
-        <w:tc>
-          <w:tcPr>
-            <w:tcW w:w="2130" w:type="dxa"/>
-          </w:tcPr>
-          <w:p>
-            <w:r>
-              <w:t>CPU</w:t>
-            </w:r>
-          </w:p>
-        </w:tc>
-        <w:tc>
-          <w:tcPr>
-            <w:tcW w:w="1590" w:type="dxa"/>
-          </w:tcPr>
-          <w:p>
-            <w:r>
-              <w:t>Storage</w:t>
-            </w:r>
-          </w:p>
-        </w:tc>
-        <w:tc>
-          <w:tcPr>
-            <w:tcW w:w="1460" w:type="dxa"/>
-          </w:tcPr>
-          <w:p>
-            <w:r>
-              <w:t>Quantity</w:t>
-            </w:r>
-          </w:p>
-        </w:tc>
-        <w:tc>
-          <w:tcPr>
-            <w:tcW w:w="1675" w:type="dxa"/>
-          </w:tcPr>
-          <w:p>
-            <w:r>
-              <w:t>Purpose</w:t>
-            </w:r>
-          </w:p>
-        </w:tc>
-      </w:tr>
-      <w:tr>
-        <w:trPr>
-          <w:trHeight w:val="300"/>
-        </w:trPr>
-        <w:tc>
-          <w:tcPr>
-            <w:tcW w:w="1560" w:type="dxa"/>
-          </w:tcPr>
-          <w:p/>
-        </w:tc>
-        <w:tc>
-          <w:tcPr>
-            <w:tcW w:w="945" w:type="dxa"/>
-          </w:tcPr>
-          <w:p/>
-        </w:tc>
-        <w:tc>
-          <w:tcPr>
-            <w:tcW w:w="2130" w:type="dxa"/>
-          </w:tcPr>
-          <w:p/>
-        </w:tc>
-        <w:tc>
-          <w:tcPr>
-            <w:tcW w:w="1590" w:type="dxa"/>
-          </w:tcPr>
-          <w:p/>
-        </w:tc>
-        <w:tc>
-          <w:tcPr>
-            <w:tcW w:w="1460" w:type="dxa"/>
-          </w:tcPr>
-          <w:p/>
-        </w:tc>
-        <w:tc>
-          <w:tcPr>
-            <w:tcW w:w="1675" w:type="dxa"/>
-          </w:tcPr>
-          <w:p/>
-        </w:tc>
-      </w:tr>
-      <w:tr>
-        <w:trPr>
-          <w:trHeight w:val="300"/>
-        </w:trPr>
-        <w:tc>
-          <w:tcPr>
-            <w:tcW w:w="1560" w:type="dxa"/>
-          </w:tcPr>
-          <w:p/>
-        </w:tc>
-        <w:tc>
-          <w:tcPr>
-            <w:tcW w:w="945" w:type="dxa"/>
-          </w:tcPr>
-          <w:p/>
-        </w:tc>
-        <w:tc>
-          <w:tcPr>
-            <w:tcW w:w="2130" w:type="dxa"/>
-          </w:tcPr>
-          <w:p/>
-        </w:tc>
-        <w:tc>
-          <w:tcPr>
-            <w:tcW w:w="1590" w:type="dxa"/>
-          </w:tcPr>
-          <w:p/>
-        </w:tc>
-        <w:tc>
-          <w:tcPr>
-            <w:tcW w:w="1460" w:type="dxa"/>
-          </w:tcPr>
-          <w:p/>
-        </w:tc>
-        <w:tc>
-          <w:tcPr>
-            <w:tcW w:w="1675" w:type="dxa"/>
-          </w:tcPr>
-          <w:p/>
-        </w:tc>
-      </w:tr>
-      <w:tr>
-        <w:trPr>
-          <w:trHeight w:val="300"/>
-        </w:trPr>
-        <w:tc>
-          <w:tcPr>
-            <w:tcW w:w="1560" w:type="dxa"/>
-          </w:tcPr>
-          <w:p/>
-        </w:tc>
-        <w:tc>
-          <w:tcPr>
-            <w:tcW w:w="945" w:type="dxa"/>
-          </w:tcPr>
-          <w:p/>
-        </w:tc>
-        <w:tc>
-          <w:tcPr>
-            <w:tcW w:w="2130" w:type="dxa"/>
-          </w:tcPr>
-          <w:p/>
-        </w:tc>
-        <w:tc>
-          <w:tcPr>
-            <w:tcW w:w="1590" w:type="dxa"/>
-          </w:tcPr>
-          <w:p/>
-        </w:tc>
-        <w:tc>
-          <w:tcPr>
-            <w:tcW w:w="1460" w:type="dxa"/>
-          </w:tcPr>
-          <w:p/>
-        </w:tc>
-        <w:tc>
-          <w:tcPr>
-            <w:tcW w:w="1675" w:type="dxa"/>
           </w:tcPr>
           <w:p/>
         </w:tc>
@@ -5025,7 +2792,7 @@
               <w:sz w:val="24"/>
               <w:szCs w:val="24"/>
             </w:rPr>
-            <w:t>November 17</w:t>
+            <w:t>January 28</w:t>
           </w:r>
           <w:r>
             <w:rPr>
@@ -5048,7 +2815,7 @@
               <w:sz w:val="24"/>
               <w:szCs w:val="24"/>
             </w:rPr>
-            <w:t>, 2025</w:t>
+            <w:t>, 2026</w:t>
           </w:r>
         </w:p>
       </w:tc>
@@ -5070,7 +2837,40 @@
               <w:sz w:val="24"/>
               <w:szCs w:val="24"/>
             </w:rPr>
-            <w:t>SE 210 - Software Specification and Design I</w:t>
+            <w:t>SE 21</w:t>
+          </w:r>
+          <w:r>
+            <w:rPr>
+              <w:b/>
+              <w:bCs/>
+              <w:i/>
+              <w:iCs/>
+              <w:sz w:val="24"/>
+              <w:szCs w:val="24"/>
+            </w:rPr>
+            <w:t>1</w:t>
+          </w:r>
+          <w:r>
+            <w:rPr>
+              <w:b/>
+              <w:bCs/>
+              <w:i/>
+              <w:iCs/>
+              <w:sz w:val="24"/>
+              <w:szCs w:val="24"/>
+            </w:rPr>
+            <w:t xml:space="preserve"> - Software Specification and Design I</w:t>
+          </w:r>
+          <w:r>
+            <w:rPr>
+              <w:b/>
+              <w:bCs/>
+              <w:i/>
+              <w:iCs/>
+              <w:sz w:val="24"/>
+              <w:szCs w:val="24"/>
+            </w:rPr>
+            <w:t>I</w:t>
           </w:r>
         </w:p>
       </w:tc>
@@ -5164,7 +2964,18 @@
               <w:sz w:val="24"/>
               <w:szCs w:val="24"/>
             </w:rPr>
-            <w:t>Software Requirements Specification for OnlineChess</w:t>
+            <w:t xml:space="preserve">Requirements Specification for </w:t>
+          </w:r>
+          <w:r>
+            <w:rPr>
+              <w:b/>
+              <w:bCs/>
+              <w:i/>
+              <w:iCs/>
+              <w:sz w:val="24"/>
+              <w:szCs w:val="24"/>
+            </w:rPr>
+            <w:t>CSV Library</w:t>
           </w:r>
         </w:p>
       </w:tc>
@@ -19027,6 +16838,7 @@
   <w:style w:type="character" w:default="1" w:styleId="DefaultParagraphFont">
     <w:name w:val="Default Paragraph Font"/>
     <w:uiPriority w:val="1"/>
+    <w:semiHidden/>
     <w:unhideWhenUsed/>
   </w:style>
   <w:style w:type="table" w:default="1" w:styleId="TableNormal">

</xml_diff>

<commit_message>
Working on CSV writer.
</commit_message>
<xml_diff>
--- a/Assignment 2/Specifications.docx
+++ b/Assignment 2/Specifications.docx
@@ -1745,60 +1745,18 @@
       <w:pPr>
         <w:pStyle w:val="ListParagraph"/>
         <w:numPr>
-          <w:ilvl w:val="1"/>
+          <w:ilvl w:val="0"/>
           <w:numId w:val="2"/>
         </w:numPr>
       </w:pPr>
       <w:r>
-        <w:t>Extract all records</w:t>
-      </w:r>
-    </w:p>
-    <w:p>
-      <w:pPr>
-        <w:pStyle w:val="ListParagraph"/>
-        <w:numPr>
-          <w:ilvl w:val="1"/>
-          <w:numId w:val="2"/>
-        </w:numPr>
-      </w:pPr>
-      <w:r>
-        <w:t xml:space="preserve">Extract a </w:t>
-      </w:r>
-      <w:r>
-        <w:t xml:space="preserve">single </w:t>
-      </w:r>
-      <w:r>
-        <w:t>record</w:t>
-      </w:r>
-    </w:p>
-    <w:p>
-      <w:pPr>
-        <w:pStyle w:val="ListParagraph"/>
-        <w:numPr>
-          <w:ilvl w:val="1"/>
-          <w:numId w:val="2"/>
-        </w:numPr>
-      </w:pPr>
-      <w:r>
-        <w:t>Match</w:t>
-      </w:r>
-      <w:r>
-        <w:t xml:space="preserve"> all</w:t>
-      </w:r>
-      <w:r>
-        <w:t xml:space="preserve"> records</w:t>
-      </w:r>
-      <w:r>
-        <w:t xml:space="preserve"> (</w:t>
-      </w:r>
-      <w:r>
-        <w:t xml:space="preserve">i.e., </w:t>
-      </w:r>
-      <w:r>
-        <w:t>filter)</w:t>
-      </w:r>
-      <w:r>
-        <w:t xml:space="preserve"> with a particular field</w:t>
+        <w:t xml:space="preserve">Write to </w:t>
+      </w:r>
+      <w:r>
+        <w:t>CSV</w:t>
+      </w:r>
+      <w:r>
+        <w:t xml:space="preserve"> files</w:t>
       </w:r>
     </w:p>
     <w:p>
@@ -1810,85 +1768,6 @@
         </w:numPr>
       </w:pPr>
       <w:r>
-        <w:t xml:space="preserve">Write to </w:t>
-      </w:r>
-      <w:r>
-        <w:t>CSV</w:t>
-      </w:r>
-      <w:r>
-        <w:t xml:space="preserve"> files</w:t>
-      </w:r>
-    </w:p>
-    <w:p>
-      <w:pPr>
-        <w:pStyle w:val="ListParagraph"/>
-        <w:numPr>
-          <w:ilvl w:val="1"/>
-          <w:numId w:val="2"/>
-        </w:numPr>
-      </w:pPr>
-      <w:r>
-        <w:t>Write individual records at once</w:t>
-      </w:r>
-    </w:p>
-    <w:p>
-      <w:pPr>
-        <w:pStyle w:val="ListParagraph"/>
-        <w:numPr>
-          <w:ilvl w:val="1"/>
-          <w:numId w:val="2"/>
-        </w:numPr>
-      </w:pPr>
-      <w:r>
-        <w:t>Write multiple records at once</w:t>
-      </w:r>
-    </w:p>
-    <w:p>
-      <w:pPr>
-        <w:pStyle w:val="ListParagraph"/>
-        <w:numPr>
-          <w:ilvl w:val="1"/>
-          <w:numId w:val="2"/>
-        </w:numPr>
-      </w:pPr>
-      <w:r>
-        <w:t xml:space="preserve">Create a new </w:t>
-      </w:r>
-      <w:r>
-        <w:t>CSV</w:t>
-      </w:r>
-      <w:r>
-        <w:t xml:space="preserve"> file</w:t>
-      </w:r>
-    </w:p>
-    <w:p>
-      <w:pPr>
-        <w:pStyle w:val="ListParagraph"/>
-        <w:numPr>
-          <w:ilvl w:val="1"/>
-          <w:numId w:val="2"/>
-        </w:numPr>
-      </w:pPr>
-      <w:r>
-        <w:t xml:space="preserve">Append to a new </w:t>
-      </w:r>
-      <w:r>
-        <w:t>CSV</w:t>
-      </w:r>
-      <w:r>
-        <w:t xml:space="preserve"> file</w:t>
-      </w:r>
-    </w:p>
-    <w:p>
-      <w:pPr>
-        <w:pStyle w:val="ListParagraph"/>
-        <w:numPr>
-          <w:ilvl w:val="0"/>
-          <w:numId w:val="2"/>
-        </w:numPr>
-      </w:pPr>
-      <w:r>
-        <w:lastRenderedPageBreak/>
         <w:t xml:space="preserve">Specify a delimiter and quote character for reading and writing to </w:t>
       </w:r>
       <w:r>
@@ -1935,13 +1814,7 @@
         </w:numPr>
       </w:pPr>
       <w:r>
-        <w:t xml:space="preserve">Uses standard Java </w:t>
-      </w:r>
-      <w:r>
-        <w:t>libraries,</w:t>
-      </w:r>
-      <w:r>
-        <w:t xml:space="preserve"> no external dependencies.</w:t>
+        <w:t>Uses standard Java libraries, no external dependencies.</w:t>
       </w:r>
     </w:p>
     <w:p>
@@ -1953,49 +1826,49 @@
         </w:numPr>
       </w:pPr>
       <w:r>
+        <w:lastRenderedPageBreak/>
         <w:t xml:space="preserve">Users have basic knowledge of </w:t>
       </w:r>
       <w:r>
         <w:t>CSV</w:t>
       </w:r>
       <w:r>
-        <w:t xml:space="preserve"> files</w:t>
-      </w:r>
-      <w:r>
-        <w:t xml:space="preserve"> and </w:t>
+        <w:t xml:space="preserve"> files and </w:t>
       </w:r>
       <w:r>
         <w:t>CSV</w:t>
       </w:r>
       <w:r>
-        <w:t xml:space="preserve"> format specified by RFC 4180</w:t>
+        <w:t xml:space="preserve"> format specified by RFC 4180.</w:t>
+      </w:r>
+    </w:p>
+    <w:p>
+      <w:pPr>
+        <w:pStyle w:val="Heading1"/>
+      </w:pPr>
+      <w:bookmarkStart w:id="7" w:name="_Toc220527484"/>
+      <w:r>
+        <w:t>3.Specific Requirements</w:t>
+      </w:r>
+      <w:bookmarkEnd w:id="7"/>
+    </w:p>
+    <w:p>
+      <w:r>
+        <w:t xml:space="preserve">This section describes the functional and non-functional requirements of the </w:t>
+      </w:r>
+      <w:r>
+        <w:t>CSV</w:t>
+      </w:r>
+      <w:r>
+        <w:t xml:space="preserve"> Library</w:t>
       </w:r>
       <w:r>
         <w:t>.</w:t>
       </w:r>
     </w:p>
     <w:p>
-      <w:pPr>
-        <w:pStyle w:val="Heading1"/>
-      </w:pPr>
-      <w:bookmarkStart w:id="7" w:name="_Toc220527484"/>
-      <w:r>
-        <w:t>3.Specific Requirements</w:t>
-      </w:r>
-      <w:bookmarkEnd w:id="7"/>
-    </w:p>
-    <w:p>
-      <w:r>
-        <w:t xml:space="preserve">This section describes the functional and non-functional requirements of the </w:t>
-      </w:r>
-      <w:r>
-        <w:t>CSV</w:t>
-      </w:r>
-      <w:r>
-        <w:t xml:space="preserve"> Library</w:t>
-      </w:r>
-      <w:r>
-        <w:t>.</w:t>
+      <w:r>
+        <w:t>Note for requirements: CRFL (\r\n) or carriage return and line feed, was used to move a cursor to the beginning of a new line on systems. Nowadays, some systems may or may not support CRFL (e.g., just using \n) such as some Linux systems. These requirements will state CRFL but refer to a system-dependent line separator. For example, Java provides a system-dependent line separator string that returns the correct CRFL – the CSV Library must satisfy the system-dependent requirement.</w:t>
       </w:r>
     </w:p>
     <w:p>
@@ -2479,23 +2352,7 @@
           <w:tcPr>
             <w:tcW w:w="6936" w:type="dxa"/>
           </w:tcPr>
-          <w:p>
-            <w:r>
-              <w:t xml:space="preserve">The </w:t>
-            </w:r>
-            <w:r>
-              <w:t>CSV</w:t>
-            </w:r>
-            <w:r>
-              <w:t xml:space="preserve"> library should be able to remove a record from a </w:t>
-            </w:r>
-            <w:r>
-              <w:t>CSV</w:t>
-            </w:r>
-            <w:r>
-              <w:t xml:space="preserve"> file.</w:t>
-            </w:r>
-          </w:p>
+          <w:p/>
         </w:tc>
         <w:tc>
           <w:tcPr>
@@ -2626,6 +2483,63 @@
               <w:t xml:space="preserve"> file with a new one.</w:t>
             </w:r>
           </w:p>
+        </w:tc>
+        <w:tc>
+          <w:tcPr>
+            <w:tcW w:w="1200" w:type="dxa"/>
+          </w:tcPr>
+          <w:p/>
+        </w:tc>
+      </w:tr>
+      <w:tr>
+        <w:trPr>
+          <w:trHeight w:val="300"/>
+        </w:trPr>
+        <w:tc>
+          <w:tcPr>
+            <w:tcW w:w="1214" w:type="dxa"/>
+          </w:tcPr>
+          <w:p>
+            <w:r>
+              <w:t>FRQ-1</w:t>
+            </w:r>
+            <w:r>
+              <w:t>4</w:t>
+            </w:r>
+          </w:p>
+        </w:tc>
+        <w:tc>
+          <w:tcPr>
+            <w:tcW w:w="6936" w:type="dxa"/>
+          </w:tcPr>
+          <w:p>
+            <w:r>
+              <w:t>The CSV library shall offer a configurable quoting option for reading and writing CSV files.</w:t>
+            </w:r>
+          </w:p>
+        </w:tc>
+        <w:tc>
+          <w:tcPr>
+            <w:tcW w:w="1200" w:type="dxa"/>
+          </w:tcPr>
+          <w:p/>
+        </w:tc>
+      </w:tr>
+      <w:tr>
+        <w:trPr>
+          <w:trHeight w:val="300"/>
+        </w:trPr>
+        <w:tc>
+          <w:tcPr>
+            <w:tcW w:w="1214" w:type="dxa"/>
+          </w:tcPr>
+          <w:p/>
+        </w:tc>
+        <w:tc>
+          <w:tcPr>
+            <w:tcW w:w="6936" w:type="dxa"/>
+          </w:tcPr>
+          <w:p/>
         </w:tc>
         <w:tc>
           <w:tcPr>
@@ -2909,13 +2823,7 @@
           </w:tcPr>
           <w:p>
             <w:r>
-              <w:t xml:space="preserve">Each record </w:t>
-            </w:r>
-            <w:r>
-              <w:t xml:space="preserve">(i.e., except potentially the last) </w:t>
-            </w:r>
-            <w:r>
-              <w:t xml:space="preserve">generated by the </w:t>
+              <w:t xml:space="preserve">Each record generated by the </w:t>
             </w:r>
             <w:r>
               <w:t>CSV</w:t>
@@ -2944,38 +2852,7 @@
           <w:tcPr>
             <w:tcW w:w="7911" w:type="dxa"/>
           </w:tcPr>
-          <w:p>
-            <w:r>
-              <w:t xml:space="preserve">Each field should be validated and corrected by the </w:t>
-            </w:r>
-            <w:r>
-              <w:t>CSV</w:t>
-            </w:r>
-            <w:r>
-              <w:t xml:space="preserve"> library before being written to a </w:t>
-            </w:r>
-            <w:r>
-              <w:t>CSV</w:t>
-            </w:r>
-            <w:r>
-              <w:t xml:space="preserve"> file</w:t>
-            </w:r>
-            <w:r>
-              <w:t xml:space="preserve">; no error will be raised; the </w:t>
-            </w:r>
-            <w:r>
-              <w:t>CSV</w:t>
-            </w:r>
-            <w:r>
-              <w:t xml:space="preserve"> library will attempt to validate and correct a field but is at the </w:t>
-            </w:r>
-            <w:r>
-              <w:t>user’s</w:t>
-            </w:r>
-            <w:r>
-              <w:t xml:space="preserve"> discretion.</w:t>
-            </w:r>
-          </w:p>
+          <w:p/>
         </w:tc>
       </w:tr>
       <w:tr>
@@ -3038,13 +2915,7 @@
         <w:t>CSV</w:t>
       </w:r>
       <w:r>
-        <w:t xml:space="preserve"> file with </w:t>
-      </w:r>
-      <w:r>
-        <w:t>500 thousand</w:t>
-      </w:r>
-      <w:r>
-        <w:t xml:space="preserve"> records in under 30 seconds on a standard PC with 4 GB RAM.</w:t>
+        <w:t xml:space="preserve"> file with 500 thousand records in under 30 seconds on a standard PC with 4 GB RAM.</w:t>
       </w:r>
     </w:p>
     <w:p>
@@ -3452,13 +3323,7 @@
         <w:t>CSV</w:t>
       </w:r>
       <w:r>
-        <w:t xml:space="preserve"> library shall handle errors and invalid input</w:t>
-      </w:r>
-      <w:r>
-        <w:t xml:space="preserve"> in the following manner</w:t>
-      </w:r>
-      <w:r>
-        <w:t>:</w:t>
+        <w:t xml:space="preserve"> library shall handle errors and invalid input in the following manner:</w:t>
       </w:r>
     </w:p>
     <w:p>
@@ -3470,10 +3335,7 @@
         </w:numPr>
       </w:pPr>
       <w:r>
-        <w:t>Field Validatio</w:t>
-      </w:r>
-      <w:r>
-        <w:t>n</w:t>
+        <w:t>Field Validation</w:t>
       </w:r>
     </w:p>
     <w:p>
@@ -3503,13 +3365,7 @@
         </w:numPr>
       </w:pPr>
       <w:r>
-        <w:t xml:space="preserve">Throw </w:t>
-      </w:r>
-      <w:r>
-        <w:t>an exception</w:t>
-      </w:r>
-      <w:r>
-        <w:t xml:space="preserve"> if a field containing special characters is not properly quoted.</w:t>
+        <w:t>Throw an exception if a field containing special characters is not properly quoted.</w:t>
       </w:r>
     </w:p>
     <w:p>
@@ -3533,15 +3389,7 @@
         </w:numPr>
       </w:pPr>
       <w:r>
-        <w:t xml:space="preserve">Throw </w:t>
-      </w:r>
-      <w:proofErr w:type="spellStart"/>
-      <w:r>
-        <w:t>FileNotFoundException</w:t>
-      </w:r>
-      <w:proofErr w:type="spellEnd"/>
-      <w:r>
-        <w:t xml:space="preserve"> if the </w:t>
+        <w:t xml:space="preserve">Throw FileNotFoundException if the </w:t>
       </w:r>
       <w:r>
         <w:t>CSV</w:t>
@@ -3559,15 +3407,7 @@
         </w:numPr>
       </w:pPr>
       <w:r>
-        <w:t xml:space="preserve">Throw </w:t>
-      </w:r>
-      <w:proofErr w:type="spellStart"/>
-      <w:r>
-        <w:t>IOException</w:t>
-      </w:r>
-      <w:proofErr w:type="spellEnd"/>
-      <w:r>
-        <w:t xml:space="preserve"> for other read/write failures.</w:t>
+        <w:t>Throw IOException for other read/write failures.</w:t>
       </w:r>
     </w:p>
     <w:p>

</xml_diff>

<commit_message>
Finished csv writer class.
</commit_message>
<xml_diff>
--- a/Assignment 2/Specifications.docx
+++ b/Assignment 2/Specifications.docx
@@ -2844,28 +2844,10 @@
           </w:tcPr>
           <w:p>
             <w:r>
-              <w:t>NFRQ-8</w:t>
-            </w:r>
-          </w:p>
-        </w:tc>
-        <w:tc>
-          <w:tcPr>
-            <w:tcW w:w="7911" w:type="dxa"/>
-          </w:tcPr>
-          <w:p/>
-        </w:tc>
-      </w:tr>
-      <w:tr>
-        <w:trPr>
-          <w:trHeight w:val="300"/>
-        </w:trPr>
-        <w:tc>
-          <w:tcPr>
-            <w:tcW w:w="1439" w:type="dxa"/>
-          </w:tcPr>
-          <w:p>
-            <w:r>
-              <w:t>NFRQ-9</w:t>
+              <w:t>NFRQ-</w:t>
+            </w:r>
+            <w:r>
+              <w:t>8</w:t>
             </w:r>
           </w:p>
         </w:tc>
@@ -3389,7 +3371,15 @@
         </w:numPr>
       </w:pPr>
       <w:r>
-        <w:t xml:space="preserve">Throw FileNotFoundException if the </w:t>
+        <w:t xml:space="preserve">Throw </w:t>
+      </w:r>
+      <w:proofErr w:type="spellStart"/>
+      <w:r>
+        <w:t>FileNotFoundException</w:t>
+      </w:r>
+      <w:proofErr w:type="spellEnd"/>
+      <w:r>
+        <w:t xml:space="preserve"> if the </w:t>
       </w:r>
       <w:r>
         <w:t>CSV</w:t>
@@ -3407,7 +3397,15 @@
         </w:numPr>
       </w:pPr>
       <w:r>
-        <w:t>Throw IOException for other read/write failures.</w:t>
+        <w:t xml:space="preserve">Throw </w:t>
+      </w:r>
+      <w:proofErr w:type="spellStart"/>
+      <w:r>
+        <w:t>IOException</w:t>
+      </w:r>
+      <w:proofErr w:type="spellEnd"/>
+      <w:r>
+        <w:t xml:space="preserve"> for other read/write failures.</w:t>
       </w:r>
     </w:p>
     <w:p>

</xml_diff>

<commit_message>
Working on csv reader.
</commit_message>
<xml_diff>
--- a/Assignment 2/Specifications.docx
+++ b/Assignment 2/Specifications.docx
@@ -1568,30 +1568,9 @@
         <w:pStyle w:val="ListParagraph"/>
         <w:numPr>
           <w:ilvl w:val="0"/>
-          <w:numId w:val="3"/>
+          <w:numId w:val="9"/>
         </w:numPr>
       </w:pPr>
-      <w:r>
-        <w:t>Support configurable delimiters and quote characters.</w:t>
-      </w:r>
-    </w:p>
-    <w:p>
-      <w:pPr>
-        <w:pStyle w:val="ListParagraph"/>
-        <w:numPr>
-          <w:ilvl w:val="0"/>
-          <w:numId w:val="3"/>
-        </w:numPr>
-      </w:pPr>
-      <w:r>
-        <w:t xml:space="preserve">Allow filtering, appending, and overwriting of </w:t>
-      </w:r>
-      <w:r>
-        <w:t>CSV</w:t>
-      </w:r>
-      <w:r>
-        <w:t xml:space="preserve"> records</w:t>
-      </w:r>
     </w:p>
     <w:p>
       <w:pPr>
@@ -1728,54 +1707,9 @@
         <w:pStyle w:val="ListParagraph"/>
         <w:numPr>
           <w:ilvl w:val="0"/>
-          <w:numId w:val="2"/>
+          <w:numId w:val="8"/>
         </w:numPr>
       </w:pPr>
-      <w:r>
-        <w:t xml:space="preserve">Read from </w:t>
-      </w:r>
-      <w:r>
-        <w:t>CSV</w:t>
-      </w:r>
-      <w:r>
-        <w:t xml:space="preserve"> files</w:t>
-      </w:r>
-    </w:p>
-    <w:p>
-      <w:pPr>
-        <w:pStyle w:val="ListParagraph"/>
-        <w:numPr>
-          <w:ilvl w:val="0"/>
-          <w:numId w:val="2"/>
-        </w:numPr>
-      </w:pPr>
-      <w:r>
-        <w:t xml:space="preserve">Write to </w:t>
-      </w:r>
-      <w:r>
-        <w:t>CSV</w:t>
-      </w:r>
-      <w:r>
-        <w:t xml:space="preserve"> files</w:t>
-      </w:r>
-    </w:p>
-    <w:p>
-      <w:pPr>
-        <w:pStyle w:val="ListParagraph"/>
-        <w:numPr>
-          <w:ilvl w:val="0"/>
-          <w:numId w:val="2"/>
-        </w:numPr>
-      </w:pPr>
-      <w:r>
-        <w:t xml:space="preserve">Specify a delimiter and quote character for reading and writing to </w:t>
-      </w:r>
-      <w:r>
-        <w:t>CSV</w:t>
-      </w:r>
-      <w:r>
-        <w:t xml:space="preserve"> files.</w:t>
-      </w:r>
     </w:p>
     <w:p>
       <w:pPr>
@@ -1796,6 +1730,18 @@
         </w:numPr>
       </w:pPr>
       <w:r>
+        <w:t>Dependencies</w:t>
+      </w:r>
+    </w:p>
+    <w:p>
+      <w:pPr>
+        <w:pStyle w:val="ListParagraph"/>
+        <w:numPr>
+          <w:ilvl w:val="1"/>
+          <w:numId w:val="4"/>
+        </w:numPr>
+      </w:pPr>
+      <w:r>
         <w:t xml:space="preserve">Requires Java </w:t>
       </w:r>
       <w:r>
@@ -1803,6 +1749,18 @@
       </w:r>
       <w:r>
         <w:t xml:space="preserve"> or higher.</w:t>
+      </w:r>
+    </w:p>
+    <w:p>
+      <w:pPr>
+        <w:pStyle w:val="ListParagraph"/>
+        <w:numPr>
+          <w:ilvl w:val="1"/>
+          <w:numId w:val="4"/>
+        </w:numPr>
+      </w:pPr>
+      <w:r>
+        <w:t>Uses standard Java libraries, no external dependencies.</w:t>
       </w:r>
     </w:p>
     <w:p>
@@ -1814,19 +1772,18 @@
         </w:numPr>
       </w:pPr>
       <w:r>
-        <w:t>Uses standard Java libraries, no external dependencies.</w:t>
+        <w:t>Assumptions</w:t>
       </w:r>
     </w:p>
     <w:p>
       <w:pPr>
         <w:pStyle w:val="ListParagraph"/>
         <w:numPr>
-          <w:ilvl w:val="0"/>
+          <w:ilvl w:val="1"/>
           <w:numId w:val="4"/>
         </w:numPr>
       </w:pPr>
       <w:r>
-        <w:lastRenderedPageBreak/>
         <w:t xml:space="preserve">Users have basic knowledge of </w:t>
       </w:r>
       <w:r>
@@ -1836,10 +1793,13 @@
         <w:t xml:space="preserve"> files and </w:t>
       </w:r>
       <w:r>
-        <w:t>CSV</w:t>
-      </w:r>
-      <w:r>
-        <w:t xml:space="preserve"> format specified by RFC 4180.</w:t>
+        <w:t xml:space="preserve">their </w:t>
+      </w:r>
+      <w:r>
+        <w:t>format</w:t>
+      </w:r>
+      <w:r>
+        <w:t>.</w:t>
       </w:r>
     </w:p>
     <w:p>
@@ -1848,6 +1808,7 @@
       </w:pPr>
       <w:bookmarkStart w:id="7" w:name="_Toc220527484"/>
       <w:r>
+        <w:lastRenderedPageBreak/>
         <w:t>3.Specific Requirements</w:t>
       </w:r>
       <w:bookmarkEnd w:id="7"/>
@@ -1945,29 +1906,7 @@
           <w:tcPr>
             <w:tcW w:w="6936" w:type="dxa"/>
           </w:tcPr>
-          <w:p>
-            <w:r>
-              <w:t xml:space="preserve">The </w:t>
-            </w:r>
-            <w:r>
-              <w:t>CSV</w:t>
-            </w:r>
-            <w:r>
-              <w:t xml:space="preserve"> library shall offer a configurable single character </w:t>
-            </w:r>
-            <w:r>
-              <w:t xml:space="preserve">field </w:t>
-            </w:r>
-            <w:r>
-              <w:t xml:space="preserve">delimiter for parsing and generating </w:t>
-            </w:r>
-            <w:r>
-              <w:t>CSV</w:t>
-            </w:r>
-            <w:r>
-              <w:t xml:space="preserve"> files.</w:t>
-            </w:r>
-          </w:p>
+          <w:p/>
         </w:tc>
         <w:tc>
           <w:tcPr>
@@ -1994,23 +1933,7 @@
           <w:tcPr>
             <w:tcW w:w="6936" w:type="dxa"/>
           </w:tcPr>
-          <w:p>
-            <w:r>
-              <w:t xml:space="preserve">The </w:t>
-            </w:r>
-            <w:r>
-              <w:t>CSV</w:t>
-            </w:r>
-            <w:r>
-              <w:t xml:space="preserve"> library shall offer a configurable single character quote character for parsing and generating </w:t>
-            </w:r>
-            <w:r>
-              <w:t>CSV</w:t>
-            </w:r>
-            <w:r>
-              <w:t xml:space="preserve"> files.</w:t>
-            </w:r>
-          </w:p>
+          <w:p/>
         </w:tc>
         <w:tc>
           <w:tcPr>
@@ -2046,15 +1969,6 @@
                 <w:caps/>
               </w:rPr>
             </w:pPr>
-            <w:r>
-              <w:t xml:space="preserve">The </w:t>
-            </w:r>
-            <w:r>
-              <w:t>CSV</w:t>
-            </w:r>
-            <w:r>
-              <w:t xml:space="preserve"> library shall offer a comma as the default field delimiter.</w:t>
-            </w:r>
           </w:p>
         </w:tc>
         <w:tc>
@@ -2082,17 +1996,7 @@
           <w:tcPr>
             <w:tcW w:w="6936" w:type="dxa"/>
           </w:tcPr>
-          <w:p>
-            <w:r>
-              <w:t xml:space="preserve">The </w:t>
-            </w:r>
-            <w:r>
-              <w:t>CSV</w:t>
-            </w:r>
-            <w:r>
-              <w:t xml:space="preserve"> library shall offer a quote as the default quote character.</w:t>
-            </w:r>
-          </w:p>
+          <w:p/>
         </w:tc>
         <w:tc>
           <w:tcPr>
@@ -2119,23 +2023,7 @@
           <w:tcPr>
             <w:tcW w:w="6936" w:type="dxa"/>
           </w:tcPr>
-          <w:p>
-            <w:r>
-              <w:t xml:space="preserve">The </w:t>
-            </w:r>
-            <w:r>
-              <w:t>CSV</w:t>
-            </w:r>
-            <w:r>
-              <w:t xml:space="preserve"> library shall return be able to return all lines of a </w:t>
-            </w:r>
-            <w:r>
-              <w:t>CSV</w:t>
-            </w:r>
-            <w:r>
-              <w:t xml:space="preserve"> file.</w:t>
-            </w:r>
-          </w:p>
+          <w:p/>
         </w:tc>
         <w:tc>
           <w:tcPr>
@@ -2162,23 +2050,7 @@
           <w:tcPr>
             <w:tcW w:w="6936" w:type="dxa"/>
           </w:tcPr>
-          <w:p>
-            <w:r>
-              <w:t xml:space="preserve">The </w:t>
-            </w:r>
-            <w:r>
-              <w:t>CSV</w:t>
-            </w:r>
-            <w:r>
-              <w:t xml:space="preserve"> library shall be able to return individual records of a </w:t>
-            </w:r>
-            <w:r>
-              <w:t>CSV</w:t>
-            </w:r>
-            <w:r>
-              <w:t xml:space="preserve"> file.</w:t>
-            </w:r>
-          </w:p>
+          <w:p/>
         </w:tc>
         <w:tc>
           <w:tcPr>
@@ -2205,23 +2077,7 @@
           <w:tcPr>
             <w:tcW w:w="6936" w:type="dxa"/>
           </w:tcPr>
-          <w:p>
-            <w:r>
-              <w:t xml:space="preserve">The </w:t>
-            </w:r>
-            <w:r>
-              <w:t>CSV</w:t>
-            </w:r>
-            <w:r>
-              <w:t xml:space="preserve"> library shall be able to return individual cells of a </w:t>
-            </w:r>
-            <w:r>
-              <w:t>CSV</w:t>
-            </w:r>
-            <w:r>
-              <w:t xml:space="preserve"> file.</w:t>
-            </w:r>
-          </w:p>
+          <w:p/>
         </w:tc>
         <w:tc>
           <w:tcPr>
@@ -2248,29 +2104,7 @@
           <w:tcPr>
             <w:tcW w:w="6936" w:type="dxa"/>
           </w:tcPr>
-          <w:p>
-            <w:r>
-              <w:t xml:space="preserve">The </w:t>
-            </w:r>
-            <w:r>
-              <w:t>CSV</w:t>
-            </w:r>
-            <w:r>
-              <w:t xml:space="preserve"> library shall be able to write</w:t>
-            </w:r>
-            <w:r>
-              <w:t xml:space="preserve"> </w:t>
-            </w:r>
-            <w:r>
-              <w:t xml:space="preserve">records to a </w:t>
-            </w:r>
-            <w:r>
-              <w:t>CSV</w:t>
-            </w:r>
-            <w:r>
-              <w:t xml:space="preserve"> file.</w:t>
-            </w:r>
-          </w:p>
+          <w:p/>
         </w:tc>
         <w:tc>
           <w:tcPr>
@@ -2297,35 +2131,7 @@
           <w:tcPr>
             <w:tcW w:w="6936" w:type="dxa"/>
           </w:tcPr>
-          <w:p>
-            <w:r>
-              <w:t xml:space="preserve">The </w:t>
-            </w:r>
-            <w:r>
-              <w:t>CSV</w:t>
-            </w:r>
-            <w:r>
-              <w:t xml:space="preserve"> library </w:t>
-            </w:r>
-            <w:r>
-              <w:t>should</w:t>
-            </w:r>
-            <w:r>
-              <w:t xml:space="preserve"> be </w:t>
-            </w:r>
-            <w:r>
-              <w:t xml:space="preserve">able to </w:t>
-            </w:r>
-            <w:r>
-              <w:t xml:space="preserve">create a </w:t>
-            </w:r>
-            <w:r>
-              <w:t>CSV</w:t>
-            </w:r>
-            <w:r>
-              <w:t xml:space="preserve"> file.</w:t>
-            </w:r>
-          </w:p>
+          <w:p/>
         </w:tc>
         <w:tc>
           <w:tcPr>
@@ -2379,23 +2185,7 @@
           <w:tcPr>
             <w:tcW w:w="6936" w:type="dxa"/>
           </w:tcPr>
-          <w:p>
-            <w:r>
-              <w:t xml:space="preserve">The </w:t>
-            </w:r>
-            <w:r>
-              <w:t>CSV</w:t>
-            </w:r>
-            <w:r>
-              <w:t xml:space="preserve"> library shall be able to return all </w:t>
-            </w:r>
-            <w:r>
-              <w:t>CSV</w:t>
-            </w:r>
-            <w:r>
-              <w:t xml:space="preserve"> file records containing a keyword.</w:t>
-            </w:r>
-          </w:p>
+          <w:p/>
         </w:tc>
         <w:tc>
           <w:tcPr>
@@ -2414,7 +2204,6 @@
           </w:tcPr>
           <w:p>
             <w:r>
-              <w:lastRenderedPageBreak/>
               <w:t>FRQ-12</w:t>
             </w:r>
           </w:p>
@@ -2423,23 +2212,7 @@
           <w:tcPr>
             <w:tcW w:w="6936" w:type="dxa"/>
           </w:tcPr>
-          <w:p>
-            <w:r>
-              <w:t xml:space="preserve">The </w:t>
-            </w:r>
-            <w:r>
-              <w:t>CSV</w:t>
-            </w:r>
-            <w:r>
-              <w:t xml:space="preserve"> library shall be able to write multiple records at once to a </w:t>
-            </w:r>
-            <w:r>
-              <w:t>CSV</w:t>
-            </w:r>
-            <w:r>
-              <w:t xml:space="preserve"> file.</w:t>
-            </w:r>
-          </w:p>
+          <w:p/>
         </w:tc>
         <w:tc>
           <w:tcPr>
@@ -2466,23 +2239,7 @@
           <w:tcPr>
             <w:tcW w:w="6936" w:type="dxa"/>
           </w:tcPr>
-          <w:p>
-            <w:r>
-              <w:t xml:space="preserve">The </w:t>
-            </w:r>
-            <w:r>
-              <w:t>CSV</w:t>
-            </w:r>
-            <w:r>
-              <w:t xml:space="preserve"> library shall be able to overwrite a </w:t>
-            </w:r>
-            <w:r>
-              <w:t>CSV</w:t>
-            </w:r>
-            <w:r>
-              <w:t xml:space="preserve"> file with a new one.</w:t>
-            </w:r>
-          </w:p>
+          <w:p/>
         </w:tc>
         <w:tc>
           <w:tcPr>
@@ -2501,10 +2258,7 @@
           </w:tcPr>
           <w:p>
             <w:r>
-              <w:t>FRQ-1</w:t>
-            </w:r>
-            <w:r>
-              <w:t>4</w:t>
+              <w:t>FRQ-14</w:t>
             </w:r>
           </w:p>
         </w:tc>
@@ -2512,11 +2266,7 @@
           <w:tcPr>
             <w:tcW w:w="6936" w:type="dxa"/>
           </w:tcPr>
-          <w:p>
-            <w:r>
-              <w:t>The CSV library shall offer a configurable quoting option for reading and writing CSV files.</w:t>
-            </w:r>
-          </w:p>
+          <w:p/>
         </w:tc>
         <w:tc>
           <w:tcPr>
@@ -2533,7 +2283,14 @@
           <w:tcPr>
             <w:tcW w:w="1214" w:type="dxa"/>
           </w:tcPr>
-          <w:p/>
+          <w:p>
+            <w:r>
+              <w:t>FRQ-1</w:t>
+            </w:r>
+            <w:r>
+              <w:t>5</w:t>
+            </w:r>
+          </w:p>
         </w:tc>
         <w:tc>
           <w:tcPr>
@@ -2614,23 +2371,7 @@
           <w:tcPr>
             <w:tcW w:w="7911" w:type="dxa"/>
           </w:tcPr>
-          <w:p>
-            <w:r>
-              <w:t xml:space="preserve">When parsing, the </w:t>
-            </w:r>
-            <w:r>
-              <w:t>CSV</w:t>
-            </w:r>
-            <w:r>
-              <w:t xml:space="preserve"> library shall be able to handle the last record of a </w:t>
-            </w:r>
-            <w:r>
-              <w:t>CSV</w:t>
-            </w:r>
-            <w:r>
-              <w:t xml:space="preserve"> file containing an optional CRLF.</w:t>
-            </w:r>
-          </w:p>
+          <w:p/>
         </w:tc>
       </w:tr>
       <w:tr>
@@ -2651,26 +2392,7 @@
           <w:tcPr>
             <w:tcW w:w="7911" w:type="dxa"/>
           </w:tcPr>
-          <w:p>
-            <w:r>
-              <w:t xml:space="preserve">When parsing, the </w:t>
-            </w:r>
-            <w:r>
-              <w:t>CSV</w:t>
-            </w:r>
-            <w:r>
-              <w:t xml:space="preserve"> library shall throw an error if a </w:t>
-            </w:r>
-            <w:r>
-              <w:t>CSV</w:t>
-            </w:r>
-            <w:r>
-              <w:t xml:space="preserve"> file record doesn’t contain the same number of fields as the header</w:t>
-            </w:r>
-            <w:r>
-              <w:t xml:space="preserve"> record.</w:t>
-            </w:r>
-          </w:p>
+          <w:p/>
         </w:tc>
       </w:tr>
       <w:tr>
@@ -2683,6 +2405,7 @@
           </w:tcPr>
           <w:p>
             <w:r>
+              <w:lastRenderedPageBreak/>
               <w:t>NFRQ-3</w:t>
             </w:r>
           </w:p>
@@ -2691,17 +2414,7 @@
           <w:tcPr>
             <w:tcW w:w="7911" w:type="dxa"/>
           </w:tcPr>
-          <w:p>
-            <w:r>
-              <w:t xml:space="preserve">When parsing, the </w:t>
-            </w:r>
-            <w:r>
-              <w:t>CSV</w:t>
-            </w:r>
-            <w:r>
-              <w:t xml:space="preserve"> library shall consider the first record as the header. </w:t>
-            </w:r>
-          </w:p>
+          <w:p/>
         </w:tc>
       </w:tr>
       <w:tr>
@@ -2722,17 +2435,7 @@
           <w:tcPr>
             <w:tcW w:w="7911" w:type="dxa"/>
           </w:tcPr>
-          <w:p>
-            <w:r>
-              <w:t xml:space="preserve">When parsing, a field containing a field delimiter, CRLF, quote character, should be enclosed in two quote characters; </w:t>
-            </w:r>
-            <w:r>
-              <w:t>otherwise,</w:t>
-            </w:r>
-            <w:r>
-              <w:t xml:space="preserve"> an error will be raised.</w:t>
-            </w:r>
-          </w:p>
+          <w:p/>
         </w:tc>
       </w:tr>
       <w:tr>
@@ -2753,17 +2456,7 @@
           <w:tcPr>
             <w:tcW w:w="7911" w:type="dxa"/>
           </w:tcPr>
-          <w:p>
-            <w:r>
-              <w:t xml:space="preserve">When parsing, the </w:t>
-            </w:r>
-            <w:r>
-              <w:t>CSV</w:t>
-            </w:r>
-            <w:r>
-              <w:t xml:space="preserve"> library shall support fields enclosed in double quotes.</w:t>
-            </w:r>
-          </w:p>
+          <w:p/>
         </w:tc>
       </w:tr>
       <w:tr>
@@ -2784,23 +2477,7 @@
           <w:tcPr>
             <w:tcW w:w="7911" w:type="dxa"/>
           </w:tcPr>
-          <w:p>
-            <w:r>
-              <w:t xml:space="preserve">A field of a record in a </w:t>
-            </w:r>
-            <w:r>
-              <w:t>CSV</w:t>
-            </w:r>
-            <w:r>
-              <w:t xml:space="preserve"> may contain spaces – which will not be discarded by the </w:t>
-            </w:r>
-            <w:r>
-              <w:t>CSV</w:t>
-            </w:r>
-            <w:r>
-              <w:t xml:space="preserve"> library when parsing.</w:t>
-            </w:r>
-          </w:p>
+          <w:p/>
         </w:tc>
       </w:tr>
       <w:tr>
@@ -2821,17 +2498,7 @@
           <w:tcPr>
             <w:tcW w:w="7911" w:type="dxa"/>
           </w:tcPr>
-          <w:p>
-            <w:r>
-              <w:t xml:space="preserve">Each record generated by the </w:t>
-            </w:r>
-            <w:r>
-              <w:t>CSV</w:t>
-            </w:r>
-            <w:r>
-              <w:t xml:space="preserve"> library will be terminated with a CRLF.</w:t>
-            </w:r>
-          </w:p>
+          <w:p/>
         </w:tc>
       </w:tr>
       <w:tr>
@@ -2855,20 +2522,7 @@
           <w:tcPr>
             <w:tcW w:w="7911" w:type="dxa"/>
           </w:tcPr>
-          <w:p>
-            <w:r>
-              <w:t xml:space="preserve">The library shall comply with RFC 4180 </w:t>
-            </w:r>
-            <w:r>
-              <w:t>CSV</w:t>
-            </w:r>
-            <w:r>
-              <w:t xml:space="preserve"> formatting rules</w:t>
-            </w:r>
-            <w:r>
-              <w:t xml:space="preserve"> (i.e., with the exception of custom delimiter and quote characters).</w:t>
-            </w:r>
-          </w:p>
+          <w:p/>
         </w:tc>
       </w:tr>
     </w:tbl>
@@ -2936,7 +2590,6 @@
       </w:pPr>
       <w:bookmarkStart w:id="11" w:name="_Toc220527488"/>
       <w:r>
-        <w:lastRenderedPageBreak/>
         <w:t>3.4 Hardware Requirements</w:t>
       </w:r>
       <w:bookmarkEnd w:id="11"/>
@@ -3313,130 +2966,9 @@
         <w:pStyle w:val="ListParagraph"/>
         <w:numPr>
           <w:ilvl w:val="0"/>
-          <w:numId w:val="6"/>
+          <w:numId w:val="7"/>
         </w:numPr>
       </w:pPr>
-      <w:r>
-        <w:t>Field Validation</w:t>
-      </w:r>
-    </w:p>
-    <w:p>
-      <w:pPr>
-        <w:pStyle w:val="ListParagraph"/>
-        <w:numPr>
-          <w:ilvl w:val="1"/>
-          <w:numId w:val="6"/>
-        </w:numPr>
-      </w:pPr>
-      <w:r>
-        <w:t xml:space="preserve">Throw </w:t>
-      </w:r>
-      <w:r>
-        <w:t>an exception</w:t>
-      </w:r>
-      <w:r>
-        <w:t xml:space="preserve"> if a record has a different number of fields than the header.</w:t>
-      </w:r>
-    </w:p>
-    <w:p>
-      <w:pPr>
-        <w:pStyle w:val="ListParagraph"/>
-        <w:numPr>
-          <w:ilvl w:val="1"/>
-          <w:numId w:val="6"/>
-        </w:numPr>
-      </w:pPr>
-      <w:r>
-        <w:t>Throw an exception if a field containing special characters is not properly quoted.</w:t>
-      </w:r>
-    </w:p>
-    <w:p>
-      <w:pPr>
-        <w:pStyle w:val="ListParagraph"/>
-        <w:numPr>
-          <w:ilvl w:val="0"/>
-          <w:numId w:val="6"/>
-        </w:numPr>
-      </w:pPr>
-      <w:r>
-        <w:t>I/O Errors</w:t>
-      </w:r>
-    </w:p>
-    <w:p>
-      <w:pPr>
-        <w:pStyle w:val="ListParagraph"/>
-        <w:numPr>
-          <w:ilvl w:val="1"/>
-          <w:numId w:val="6"/>
-        </w:numPr>
-      </w:pPr>
-      <w:r>
-        <w:t xml:space="preserve">Throw </w:t>
-      </w:r>
-      <w:proofErr w:type="spellStart"/>
-      <w:r>
-        <w:t>FileNotFoundException</w:t>
-      </w:r>
-      <w:proofErr w:type="spellEnd"/>
-      <w:r>
-        <w:t xml:space="preserve"> if the </w:t>
-      </w:r>
-      <w:r>
-        <w:t>CSV</w:t>
-      </w:r>
-      <w:r>
-        <w:t xml:space="preserve"> file cannot be located.</w:t>
-      </w:r>
-    </w:p>
-    <w:p>
-      <w:pPr>
-        <w:pStyle w:val="ListParagraph"/>
-        <w:numPr>
-          <w:ilvl w:val="1"/>
-          <w:numId w:val="6"/>
-        </w:numPr>
-      </w:pPr>
-      <w:r>
-        <w:t xml:space="preserve">Throw </w:t>
-      </w:r>
-      <w:proofErr w:type="spellStart"/>
-      <w:r>
-        <w:t>IOException</w:t>
-      </w:r>
-      <w:proofErr w:type="spellEnd"/>
-      <w:r>
-        <w:t xml:space="preserve"> for other read/write failures.</w:t>
-      </w:r>
-    </w:p>
-    <w:p>
-      <w:pPr>
-        <w:pStyle w:val="ListParagraph"/>
-        <w:numPr>
-          <w:ilvl w:val="0"/>
-          <w:numId w:val="6"/>
-        </w:numPr>
-      </w:pPr>
-      <w:r>
-        <w:t>Parsing Errors</w:t>
-      </w:r>
-    </w:p>
-    <w:p>
-      <w:pPr>
-        <w:pStyle w:val="ListParagraph"/>
-        <w:numPr>
-          <w:ilvl w:val="1"/>
-          <w:numId w:val="6"/>
-        </w:numPr>
-      </w:pPr>
-      <w:r>
-        <w:t xml:space="preserve">Throw an exception at any point of failure while parsing a </w:t>
-      </w:r>
-      <w:r>
-        <w:t>CSV</w:t>
-      </w:r>
-      <w:r>
-        <w:t xml:space="preserve"> file.</w:t>
-      </w:r>
     </w:p>
     <w:p>
       <w:pPr>
@@ -3947,6 +3479,119 @@
 <file path=word/numbering.xml><?xml version="1.0" encoding="utf-8"?>
 <w:numbering xmlns:wpc="http://schemas.microsoft.com/office/word/2010/wordprocessingCanvas" xmlns:cx="http://schemas.microsoft.com/office/drawing/2014/chartex" xmlns:cx1="http://schemas.microsoft.com/office/drawing/2015/9/8/chartex" xmlns:cx2="http://schemas.microsoft.com/office/drawing/2015/10/21/chartex" xmlns:cx3="http://schemas.microsoft.com/office/drawing/2016/5/9/chartex" xmlns:cx4="http://schemas.microsoft.com/office/drawing/2016/5/10/chartex" xmlns:cx5="http://schemas.microsoft.com/office/drawing/2016/5/11/chartex" xmlns:cx6="http://schemas.microsoft.com/office/drawing/2016/5/12/chartex" xmlns:cx7="http://schemas.microsoft.com/office/drawing/2016/5/13/chartex" xmlns:cx8="http://schemas.microsoft.com/office/drawing/2016/5/14/chartex" xmlns:mc="http://schemas.openxmlformats.org/markup-compatibility/2006" xmlns:aink="http://schemas.microsoft.com/office/drawing/2016/ink" xmlns:am3d="http://schemas.microsoft.com/office/drawing/2017/model3d" xmlns:o="urn:schemas-microsoft-com:office:office" xmlns:oel="http://schemas.microsoft.com/office/2019/extlst" xmlns:r="http://schemas.openxmlformats.org/officeDocument/2006/relationships" xmlns:m="http://schemas.openxmlformats.org/officeDocument/2006/math" xmlns:v="urn:schemas-microsoft-com:vml" xmlns:wp14="http://schemas.microsoft.com/office/word/2010/wordprocessingDrawing" xmlns:wp="http://schemas.openxmlformats.org/drawingml/2006/wordprocessingDrawing" xmlns:w10="urn:schemas-microsoft-com:office:word" xmlns:w="http://schemas.openxmlformats.org/wordprocessingml/2006/main" xmlns:w14="http://schemas.microsoft.com/office/word/2010/wordml" xmlns:w15="http://schemas.microsoft.com/office/word/2012/wordml" xmlns:w16cex="http://schemas.microsoft.com/office/word/2018/wordml/cex" xmlns:w16cid="http://schemas.microsoft.com/office/word/2016/wordml/cid" xmlns:w16="http://schemas.microsoft.com/office/word/2018/wordml" xmlns:w16du="http://schemas.microsoft.com/office/word/2023/wordml/word16du" xmlns:w16sdtdh="http://schemas.microsoft.com/office/word/2020/wordml/sdtdatahash" xmlns:w16sdtfl="http://schemas.microsoft.com/office/word/2024/wordml/sdtformatlock" xmlns:w16se="http://schemas.microsoft.com/office/word/2015/wordml/symex" xmlns:wpg="http://schemas.microsoft.com/office/word/2010/wordprocessingGroup" xmlns:wpi="http://schemas.microsoft.com/office/word/2010/wordprocessingInk" xmlns:wne="http://schemas.microsoft.com/office/word/2006/wordml" xmlns:wps="http://schemas.microsoft.com/office/word/2010/wordprocessingShape" mc:Ignorable="w14 w15 w16se w16cid w16 w16cex w16sdtdh w16sdtfl w16du wp14">
   <w:abstractNum w:abstractNumId="0" w15:restartNumberingAfterBreak="0">
+    <w:nsid w:val="121E3230"/>
+    <w:multiLevelType w:val="hybridMultilevel"/>
+    <w:tmpl w:val="4AEA7F28"/>
+    <w:lvl w:ilvl="0" w:tplc="04090001">
+      <w:start w:val="1"/>
+      <w:numFmt w:val="bullet"/>
+      <w:lvlText w:val=""/>
+      <w:lvlJc w:val="left"/>
+      <w:pPr>
+        <w:ind w:left="720" w:hanging="360"/>
+      </w:pPr>
+      <w:rPr>
+        <w:rFonts w:ascii="Symbol" w:hAnsi="Symbol" w:hint="default"/>
+      </w:rPr>
+    </w:lvl>
+    <w:lvl w:ilvl="1" w:tplc="04090003" w:tentative="1">
+      <w:start w:val="1"/>
+      <w:numFmt w:val="bullet"/>
+      <w:lvlText w:val="o"/>
+      <w:lvlJc w:val="left"/>
+      <w:pPr>
+        <w:ind w:left="1440" w:hanging="360"/>
+      </w:pPr>
+      <w:rPr>
+        <w:rFonts w:ascii="Courier New" w:hAnsi="Courier New" w:cs="Courier New" w:hint="default"/>
+      </w:rPr>
+    </w:lvl>
+    <w:lvl w:ilvl="2" w:tplc="04090005" w:tentative="1">
+      <w:start w:val="1"/>
+      <w:numFmt w:val="bullet"/>
+      <w:lvlText w:val=""/>
+      <w:lvlJc w:val="left"/>
+      <w:pPr>
+        <w:ind w:left="2160" w:hanging="360"/>
+      </w:pPr>
+      <w:rPr>
+        <w:rFonts w:ascii="Wingdings" w:hAnsi="Wingdings" w:hint="default"/>
+      </w:rPr>
+    </w:lvl>
+    <w:lvl w:ilvl="3" w:tplc="04090001" w:tentative="1">
+      <w:start w:val="1"/>
+      <w:numFmt w:val="bullet"/>
+      <w:lvlText w:val=""/>
+      <w:lvlJc w:val="left"/>
+      <w:pPr>
+        <w:ind w:left="2880" w:hanging="360"/>
+      </w:pPr>
+      <w:rPr>
+        <w:rFonts w:ascii="Symbol" w:hAnsi="Symbol" w:hint="default"/>
+      </w:rPr>
+    </w:lvl>
+    <w:lvl w:ilvl="4" w:tplc="04090003" w:tentative="1">
+      <w:start w:val="1"/>
+      <w:numFmt w:val="bullet"/>
+      <w:lvlText w:val="o"/>
+      <w:lvlJc w:val="left"/>
+      <w:pPr>
+        <w:ind w:left="3600" w:hanging="360"/>
+      </w:pPr>
+      <w:rPr>
+        <w:rFonts w:ascii="Courier New" w:hAnsi="Courier New" w:cs="Courier New" w:hint="default"/>
+      </w:rPr>
+    </w:lvl>
+    <w:lvl w:ilvl="5" w:tplc="04090005" w:tentative="1">
+      <w:start w:val="1"/>
+      <w:numFmt w:val="bullet"/>
+      <w:lvlText w:val=""/>
+      <w:lvlJc w:val="left"/>
+      <w:pPr>
+        <w:ind w:left="4320" w:hanging="360"/>
+      </w:pPr>
+      <w:rPr>
+        <w:rFonts w:ascii="Wingdings" w:hAnsi="Wingdings" w:hint="default"/>
+      </w:rPr>
+    </w:lvl>
+    <w:lvl w:ilvl="6" w:tplc="04090001" w:tentative="1">
+      <w:start w:val="1"/>
+      <w:numFmt w:val="bullet"/>
+      <w:lvlText w:val=""/>
+      <w:lvlJc w:val="left"/>
+      <w:pPr>
+        <w:ind w:left="5040" w:hanging="360"/>
+      </w:pPr>
+      <w:rPr>
+        <w:rFonts w:ascii="Symbol" w:hAnsi="Symbol" w:hint="default"/>
+      </w:rPr>
+    </w:lvl>
+    <w:lvl w:ilvl="7" w:tplc="04090003" w:tentative="1">
+      <w:start w:val="1"/>
+      <w:numFmt w:val="bullet"/>
+      <w:lvlText w:val="o"/>
+      <w:lvlJc w:val="left"/>
+      <w:pPr>
+        <w:ind w:left="5760" w:hanging="360"/>
+      </w:pPr>
+      <w:rPr>
+        <w:rFonts w:ascii="Courier New" w:hAnsi="Courier New" w:cs="Courier New" w:hint="default"/>
+      </w:rPr>
+    </w:lvl>
+    <w:lvl w:ilvl="8" w:tplc="04090005" w:tentative="1">
+      <w:start w:val="1"/>
+      <w:numFmt w:val="bullet"/>
+      <w:lvlText w:val=""/>
+      <w:lvlJc w:val="left"/>
+      <w:pPr>
+        <w:ind w:left="6480" w:hanging="360"/>
+      </w:pPr>
+      <w:rPr>
+        <w:rFonts w:ascii="Wingdings" w:hAnsi="Wingdings" w:hint="default"/>
+      </w:rPr>
+    </w:lvl>
+  </w:abstractNum>
+  <w:abstractNum w:abstractNumId="1" w15:restartNumberingAfterBreak="0">
     <w:nsid w:val="13AD7E70"/>
     <w:multiLevelType w:val="hybridMultilevel"/>
     <w:tmpl w:val="CC4053B8"/>
@@ -4059,7 +3704,120 @@
       </w:rPr>
     </w:lvl>
   </w:abstractNum>
-  <w:abstractNum w:abstractNumId="1" w15:restartNumberingAfterBreak="0">
+  <w:abstractNum w:abstractNumId="2" w15:restartNumberingAfterBreak="0">
+    <w:nsid w:val="20551266"/>
+    <w:multiLevelType w:val="hybridMultilevel"/>
+    <w:tmpl w:val="100E3A36"/>
+    <w:lvl w:ilvl="0" w:tplc="04090001">
+      <w:start w:val="1"/>
+      <w:numFmt w:val="bullet"/>
+      <w:lvlText w:val=""/>
+      <w:lvlJc w:val="left"/>
+      <w:pPr>
+        <w:ind w:left="1440" w:hanging="360"/>
+      </w:pPr>
+      <w:rPr>
+        <w:rFonts w:ascii="Symbol" w:hAnsi="Symbol" w:hint="default"/>
+      </w:rPr>
+    </w:lvl>
+    <w:lvl w:ilvl="1" w:tplc="04090003" w:tentative="1">
+      <w:start w:val="1"/>
+      <w:numFmt w:val="bullet"/>
+      <w:lvlText w:val="o"/>
+      <w:lvlJc w:val="left"/>
+      <w:pPr>
+        <w:ind w:left="2160" w:hanging="360"/>
+      </w:pPr>
+      <w:rPr>
+        <w:rFonts w:ascii="Courier New" w:hAnsi="Courier New" w:cs="Courier New" w:hint="default"/>
+      </w:rPr>
+    </w:lvl>
+    <w:lvl w:ilvl="2" w:tplc="04090005" w:tentative="1">
+      <w:start w:val="1"/>
+      <w:numFmt w:val="bullet"/>
+      <w:lvlText w:val=""/>
+      <w:lvlJc w:val="left"/>
+      <w:pPr>
+        <w:ind w:left="2880" w:hanging="360"/>
+      </w:pPr>
+      <w:rPr>
+        <w:rFonts w:ascii="Wingdings" w:hAnsi="Wingdings" w:hint="default"/>
+      </w:rPr>
+    </w:lvl>
+    <w:lvl w:ilvl="3" w:tplc="04090001" w:tentative="1">
+      <w:start w:val="1"/>
+      <w:numFmt w:val="bullet"/>
+      <w:lvlText w:val=""/>
+      <w:lvlJc w:val="left"/>
+      <w:pPr>
+        <w:ind w:left="3600" w:hanging="360"/>
+      </w:pPr>
+      <w:rPr>
+        <w:rFonts w:ascii="Symbol" w:hAnsi="Symbol" w:hint="default"/>
+      </w:rPr>
+    </w:lvl>
+    <w:lvl w:ilvl="4" w:tplc="04090003" w:tentative="1">
+      <w:start w:val="1"/>
+      <w:numFmt w:val="bullet"/>
+      <w:lvlText w:val="o"/>
+      <w:lvlJc w:val="left"/>
+      <w:pPr>
+        <w:ind w:left="4320" w:hanging="360"/>
+      </w:pPr>
+      <w:rPr>
+        <w:rFonts w:ascii="Courier New" w:hAnsi="Courier New" w:cs="Courier New" w:hint="default"/>
+      </w:rPr>
+    </w:lvl>
+    <w:lvl w:ilvl="5" w:tplc="04090005" w:tentative="1">
+      <w:start w:val="1"/>
+      <w:numFmt w:val="bullet"/>
+      <w:lvlText w:val=""/>
+      <w:lvlJc w:val="left"/>
+      <w:pPr>
+        <w:ind w:left="5040" w:hanging="360"/>
+      </w:pPr>
+      <w:rPr>
+        <w:rFonts w:ascii="Wingdings" w:hAnsi="Wingdings" w:hint="default"/>
+      </w:rPr>
+    </w:lvl>
+    <w:lvl w:ilvl="6" w:tplc="04090001" w:tentative="1">
+      <w:start w:val="1"/>
+      <w:numFmt w:val="bullet"/>
+      <w:lvlText w:val=""/>
+      <w:lvlJc w:val="left"/>
+      <w:pPr>
+        <w:ind w:left="5760" w:hanging="360"/>
+      </w:pPr>
+      <w:rPr>
+        <w:rFonts w:ascii="Symbol" w:hAnsi="Symbol" w:hint="default"/>
+      </w:rPr>
+    </w:lvl>
+    <w:lvl w:ilvl="7" w:tplc="04090003" w:tentative="1">
+      <w:start w:val="1"/>
+      <w:numFmt w:val="bullet"/>
+      <w:lvlText w:val="o"/>
+      <w:lvlJc w:val="left"/>
+      <w:pPr>
+        <w:ind w:left="6480" w:hanging="360"/>
+      </w:pPr>
+      <w:rPr>
+        <w:rFonts w:ascii="Courier New" w:hAnsi="Courier New" w:cs="Courier New" w:hint="default"/>
+      </w:rPr>
+    </w:lvl>
+    <w:lvl w:ilvl="8" w:tplc="04090005" w:tentative="1">
+      <w:start w:val="1"/>
+      <w:numFmt w:val="bullet"/>
+      <w:lvlText w:val=""/>
+      <w:lvlJc w:val="left"/>
+      <w:pPr>
+        <w:ind w:left="7200" w:hanging="360"/>
+      </w:pPr>
+      <w:rPr>
+        <w:rFonts w:ascii="Wingdings" w:hAnsi="Wingdings" w:hint="default"/>
+      </w:rPr>
+    </w:lvl>
+  </w:abstractNum>
+  <w:abstractNum w:abstractNumId="3" w15:restartNumberingAfterBreak="0">
     <w:nsid w:val="268572AF"/>
     <w:multiLevelType w:val="hybridMultilevel"/>
     <w:tmpl w:val="E80EFCD2"/>
@@ -4172,7 +3930,7 @@
       </w:rPr>
     </w:lvl>
   </w:abstractNum>
-  <w:abstractNum w:abstractNumId="2" w15:restartNumberingAfterBreak="0">
+  <w:abstractNum w:abstractNumId="4" w15:restartNumberingAfterBreak="0">
     <w:nsid w:val="2C7D63B3"/>
     <w:multiLevelType w:val="hybridMultilevel"/>
     <w:tmpl w:val="419672B6"/>
@@ -4285,7 +4043,7 @@
       </w:rPr>
     </w:lvl>
   </w:abstractNum>
-  <w:abstractNum w:abstractNumId="3" w15:restartNumberingAfterBreak="0">
+  <w:abstractNum w:abstractNumId="5" w15:restartNumberingAfterBreak="0">
     <w:nsid w:val="2D793B6A"/>
     <w:multiLevelType w:val="hybridMultilevel"/>
     <w:tmpl w:val="2D649B9C"/>
@@ -4398,7 +4156,7 @@
       </w:rPr>
     </w:lvl>
   </w:abstractNum>
-  <w:abstractNum w:abstractNumId="4" w15:restartNumberingAfterBreak="0">
+  <w:abstractNum w:abstractNumId="6" w15:restartNumberingAfterBreak="0">
     <w:nsid w:val="3202A470"/>
     <w:multiLevelType w:val="hybridMultilevel"/>
     <w:tmpl w:val="54361932"/>
@@ -4511,7 +4269,120 @@
       </w:rPr>
     </w:lvl>
   </w:abstractNum>
-  <w:abstractNum w:abstractNumId="5" w15:restartNumberingAfterBreak="0">
+  <w:abstractNum w:abstractNumId="7" w15:restartNumberingAfterBreak="0">
+    <w:nsid w:val="410F1006"/>
+    <w:multiLevelType w:val="hybridMultilevel"/>
+    <w:tmpl w:val="B09E164E"/>
+    <w:lvl w:ilvl="0" w:tplc="04090001">
+      <w:start w:val="1"/>
+      <w:numFmt w:val="bullet"/>
+      <w:lvlText w:val=""/>
+      <w:lvlJc w:val="left"/>
+      <w:pPr>
+        <w:ind w:left="720" w:hanging="360"/>
+      </w:pPr>
+      <w:rPr>
+        <w:rFonts w:ascii="Symbol" w:hAnsi="Symbol" w:hint="default"/>
+      </w:rPr>
+    </w:lvl>
+    <w:lvl w:ilvl="1" w:tplc="04090003" w:tentative="1">
+      <w:start w:val="1"/>
+      <w:numFmt w:val="bullet"/>
+      <w:lvlText w:val="o"/>
+      <w:lvlJc w:val="left"/>
+      <w:pPr>
+        <w:ind w:left="1440" w:hanging="360"/>
+      </w:pPr>
+      <w:rPr>
+        <w:rFonts w:ascii="Courier New" w:hAnsi="Courier New" w:cs="Courier New" w:hint="default"/>
+      </w:rPr>
+    </w:lvl>
+    <w:lvl w:ilvl="2" w:tplc="04090005" w:tentative="1">
+      <w:start w:val="1"/>
+      <w:numFmt w:val="bullet"/>
+      <w:lvlText w:val=""/>
+      <w:lvlJc w:val="left"/>
+      <w:pPr>
+        <w:ind w:left="2160" w:hanging="360"/>
+      </w:pPr>
+      <w:rPr>
+        <w:rFonts w:ascii="Wingdings" w:hAnsi="Wingdings" w:hint="default"/>
+      </w:rPr>
+    </w:lvl>
+    <w:lvl w:ilvl="3" w:tplc="04090001" w:tentative="1">
+      <w:start w:val="1"/>
+      <w:numFmt w:val="bullet"/>
+      <w:lvlText w:val=""/>
+      <w:lvlJc w:val="left"/>
+      <w:pPr>
+        <w:ind w:left="2880" w:hanging="360"/>
+      </w:pPr>
+      <w:rPr>
+        <w:rFonts w:ascii="Symbol" w:hAnsi="Symbol" w:hint="default"/>
+      </w:rPr>
+    </w:lvl>
+    <w:lvl w:ilvl="4" w:tplc="04090003" w:tentative="1">
+      <w:start w:val="1"/>
+      <w:numFmt w:val="bullet"/>
+      <w:lvlText w:val="o"/>
+      <w:lvlJc w:val="left"/>
+      <w:pPr>
+        <w:ind w:left="3600" w:hanging="360"/>
+      </w:pPr>
+      <w:rPr>
+        <w:rFonts w:ascii="Courier New" w:hAnsi="Courier New" w:cs="Courier New" w:hint="default"/>
+      </w:rPr>
+    </w:lvl>
+    <w:lvl w:ilvl="5" w:tplc="04090005" w:tentative="1">
+      <w:start w:val="1"/>
+      <w:numFmt w:val="bullet"/>
+      <w:lvlText w:val=""/>
+      <w:lvlJc w:val="left"/>
+      <w:pPr>
+        <w:ind w:left="4320" w:hanging="360"/>
+      </w:pPr>
+      <w:rPr>
+        <w:rFonts w:ascii="Wingdings" w:hAnsi="Wingdings" w:hint="default"/>
+      </w:rPr>
+    </w:lvl>
+    <w:lvl w:ilvl="6" w:tplc="04090001" w:tentative="1">
+      <w:start w:val="1"/>
+      <w:numFmt w:val="bullet"/>
+      <w:lvlText w:val=""/>
+      <w:lvlJc w:val="left"/>
+      <w:pPr>
+        <w:ind w:left="5040" w:hanging="360"/>
+      </w:pPr>
+      <w:rPr>
+        <w:rFonts w:ascii="Symbol" w:hAnsi="Symbol" w:hint="default"/>
+      </w:rPr>
+    </w:lvl>
+    <w:lvl w:ilvl="7" w:tplc="04090003" w:tentative="1">
+      <w:start w:val="1"/>
+      <w:numFmt w:val="bullet"/>
+      <w:lvlText w:val="o"/>
+      <w:lvlJc w:val="left"/>
+      <w:pPr>
+        <w:ind w:left="5760" w:hanging="360"/>
+      </w:pPr>
+      <w:rPr>
+        <w:rFonts w:ascii="Courier New" w:hAnsi="Courier New" w:cs="Courier New" w:hint="default"/>
+      </w:rPr>
+    </w:lvl>
+    <w:lvl w:ilvl="8" w:tplc="04090005" w:tentative="1">
+      <w:start w:val="1"/>
+      <w:numFmt w:val="bullet"/>
+      <w:lvlText w:val=""/>
+      <w:lvlJc w:val="left"/>
+      <w:pPr>
+        <w:ind w:left="6480" w:hanging="360"/>
+      </w:pPr>
+      <w:rPr>
+        <w:rFonts w:ascii="Wingdings" w:hAnsi="Wingdings" w:hint="default"/>
+      </w:rPr>
+    </w:lvl>
+  </w:abstractNum>
+  <w:abstractNum w:abstractNumId="8" w15:restartNumberingAfterBreak="0">
     <w:nsid w:val="55D33C13"/>
     <w:multiLevelType w:val="hybridMultilevel"/>
     <w:tmpl w:val="A988491A"/>
@@ -4527,7 +4398,7 @@
         <w:rFonts w:ascii="Symbol" w:hAnsi="Symbol" w:hint="default"/>
       </w:rPr>
     </w:lvl>
-    <w:lvl w:ilvl="1" w:tplc="04090003" w:tentative="1">
+    <w:lvl w:ilvl="1" w:tplc="04090003">
       <w:start w:val="1"/>
       <w:numFmt w:val="bullet"/>
       <w:lvlText w:val="o"/>
@@ -4625,22 +4496,31 @@
     </w:lvl>
   </w:abstractNum>
   <w:num w:numId="1" w16cid:durableId="2004355512">
+    <w:abstractNumId w:val="6"/>
+  </w:num>
+  <w:num w:numId="2" w16cid:durableId="1480002564">
     <w:abstractNumId w:val="4"/>
   </w:num>
-  <w:num w:numId="2" w16cid:durableId="1480002564">
+  <w:num w:numId="3" w16cid:durableId="970400430">
+    <w:abstractNumId w:val="5"/>
+  </w:num>
+  <w:num w:numId="4" w16cid:durableId="984703084">
+    <w:abstractNumId w:val="8"/>
+  </w:num>
+  <w:num w:numId="5" w16cid:durableId="2081975593">
+    <w:abstractNumId w:val="1"/>
+  </w:num>
+  <w:num w:numId="6" w16cid:durableId="1111240444">
+    <w:abstractNumId w:val="3"/>
+  </w:num>
+  <w:num w:numId="7" w16cid:durableId="2105875582">
+    <w:abstractNumId w:val="7"/>
+  </w:num>
+  <w:num w:numId="8" w16cid:durableId="858589738">
     <w:abstractNumId w:val="2"/>
   </w:num>
-  <w:num w:numId="3" w16cid:durableId="970400430">
-    <w:abstractNumId w:val="3"/>
-  </w:num>
-  <w:num w:numId="4" w16cid:durableId="984703084">
-    <w:abstractNumId w:val="5"/>
-  </w:num>
-  <w:num w:numId="5" w16cid:durableId="2081975593">
+  <w:num w:numId="9" w16cid:durableId="163978688">
     <w:abstractNumId w:val="0"/>
-  </w:num>
-  <w:num w:numId="6" w16cid:durableId="1111240444">
-    <w:abstractNumId w:val="1"/>
   </w:num>
   <w:numIdMacAtCleanup w:val="6"/>
 </w:numbering>

</xml_diff>

<commit_message>
Added strict and non-strict reading of csv files.
</commit_message>
<xml_diff>
--- a/Assignment 2/Specifications.docx
+++ b/Assignment 2/Specifications.docx
@@ -49,7 +49,7 @@
           </mc:Choice>
           <mc:Fallback>
             <w:pict>
-              <v:rect w14:anchorId="2617EAB4" id="drawing" o:spid="_x0000_s1026" style="width:431.25pt;height:3.4pt;visibility:visible;mso-wrap-style:square;mso-left-percent:-10001;mso-top-percent:-10001;mso-position-horizontal:absolute;mso-position-horizontal-relative:char;mso-position-vertical:absolute;mso-position-vertical-relative:line;mso-left-percent:-10001;mso-top-percent:-10001;v-text-anchor:top" o:gfxdata="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" fillcolor="black [3213]" strokecolor="black [3213]">
+              <v:rect w14:anchorId="4CC580BB" id="drawing" o:spid="_x0000_s1026" style="width:431.25pt;height:3.4pt;visibility:visible;mso-wrap-style:square;mso-left-percent:-10001;mso-top-percent:-10001;mso-position-horizontal:absolute;mso-position-horizontal-relative:char;mso-position-vertical:absolute;mso-position-vertical-relative:line;mso-left-percent:-10001;mso-top-percent:-10001;v-text-anchor:top" o:gfxdata="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" fillcolor="black [3213]" strokecolor="black [3213]">
                 <v:path arrowok="t"/>
                 <w10:anchorlock/>
               </v:rect>
@@ -240,7 +240,7 @@
           <w:r>
             <w:fldChar w:fldCharType="separate"/>
           </w:r>
-          <w:hyperlink w:anchor="_Toc220527477" w:history="1">
+          <w:hyperlink w:anchor="_Toc220658381" w:history="1">
             <w:r>
               <w:rPr>
                 <w:rStyle w:val="Hyperlink"/>
@@ -267,7 +267,7 @@
                 <w:noProof/>
                 <w:webHidden/>
               </w:rPr>
-              <w:instrText xml:space="preserve"> PAGEREF _Toc220527477 \h </w:instrText>
+              <w:instrText xml:space="preserve"> PAGEREF _Toc220658381 \h </w:instrText>
             </w:r>
             <w:r>
               <w:rPr>
@@ -314,7 +314,7 @@
               <w14:ligatures w14:val="standardContextual"/>
             </w:rPr>
           </w:pPr>
-          <w:hyperlink w:anchor="_Toc220527478" w:history="1">
+          <w:hyperlink w:anchor="_Toc220658382" w:history="1">
             <w:r>
               <w:rPr>
                 <w:rStyle w:val="Hyperlink"/>
@@ -341,7 +341,7 @@
                 <w:noProof/>
                 <w:webHidden/>
               </w:rPr>
-              <w:instrText xml:space="preserve"> PAGEREF _Toc220527478 \h </w:instrText>
+              <w:instrText xml:space="preserve"> PAGEREF _Toc220658382 \h </w:instrText>
             </w:r>
             <w:r>
               <w:rPr>
@@ -388,7 +388,7 @@
               <w14:ligatures w14:val="standardContextual"/>
             </w:rPr>
           </w:pPr>
-          <w:hyperlink w:anchor="_Toc220527479" w:history="1">
+          <w:hyperlink w:anchor="_Toc220658383" w:history="1">
             <w:r>
               <w:rPr>
                 <w:rStyle w:val="Hyperlink"/>
@@ -415,7 +415,7 @@
                 <w:noProof/>
                 <w:webHidden/>
               </w:rPr>
-              <w:instrText xml:space="preserve"> PAGEREF _Toc220527479 \h </w:instrText>
+              <w:instrText xml:space="preserve"> PAGEREF _Toc220658383 \h </w:instrText>
             </w:r>
             <w:r>
               <w:rPr>
@@ -462,7 +462,7 @@
               <w14:ligatures w14:val="standardContextual"/>
             </w:rPr>
           </w:pPr>
-          <w:hyperlink w:anchor="_Toc220527480" w:history="1">
+          <w:hyperlink w:anchor="_Toc220658384" w:history="1">
             <w:r>
               <w:rPr>
                 <w:rStyle w:val="Hyperlink"/>
@@ -489,7 +489,7 @@
                 <w:noProof/>
                 <w:webHidden/>
               </w:rPr>
-              <w:instrText xml:space="preserve"> PAGEREF _Toc220527480 \h </w:instrText>
+              <w:instrText xml:space="preserve"> PAGEREF _Toc220658384 \h </w:instrText>
             </w:r>
             <w:r>
               <w:rPr>
@@ -536,7 +536,7 @@
               <w14:ligatures w14:val="standardContextual"/>
             </w:rPr>
           </w:pPr>
-          <w:hyperlink w:anchor="_Toc220527481" w:history="1">
+          <w:hyperlink w:anchor="_Toc220658385" w:history="1">
             <w:r>
               <w:rPr>
                 <w:rStyle w:val="Hyperlink"/>
@@ -563,7 +563,7 @@
                 <w:noProof/>
                 <w:webHidden/>
               </w:rPr>
-              <w:instrText xml:space="preserve"> PAGEREF _Toc220527481 \h </w:instrText>
+              <w:instrText xml:space="preserve"> PAGEREF _Toc220658385 \h </w:instrText>
             </w:r>
             <w:r>
               <w:rPr>
@@ -610,7 +610,7 @@
               <w14:ligatures w14:val="standardContextual"/>
             </w:rPr>
           </w:pPr>
-          <w:hyperlink w:anchor="_Toc220527482" w:history="1">
+          <w:hyperlink w:anchor="_Toc220658386" w:history="1">
             <w:r>
               <w:rPr>
                 <w:rStyle w:val="Hyperlink"/>
@@ -637,7 +637,7 @@
                 <w:noProof/>
                 <w:webHidden/>
               </w:rPr>
-              <w:instrText xml:space="preserve"> PAGEREF _Toc220527482 \h </w:instrText>
+              <w:instrText xml:space="preserve"> PAGEREF _Toc220658386 \h </w:instrText>
             </w:r>
             <w:r>
               <w:rPr>
@@ -684,7 +684,7 @@
               <w14:ligatures w14:val="standardContextual"/>
             </w:rPr>
           </w:pPr>
-          <w:hyperlink w:anchor="_Toc220527483" w:history="1">
+          <w:hyperlink w:anchor="_Toc220658387" w:history="1">
             <w:r>
               <w:rPr>
                 <w:rStyle w:val="Hyperlink"/>
@@ -711,7 +711,7 @@
                 <w:noProof/>
                 <w:webHidden/>
               </w:rPr>
-              <w:instrText xml:space="preserve"> PAGEREF _Toc220527483 \h </w:instrText>
+              <w:instrText xml:space="preserve"> PAGEREF _Toc220658387 \h </w:instrText>
             </w:r>
             <w:r>
               <w:rPr>
@@ -731,7 +731,7 @@
                 <w:noProof/>
                 <w:webHidden/>
               </w:rPr>
-              <w:t>4</w:t>
+              <w:t>3</w:t>
             </w:r>
             <w:r>
               <w:rPr>
@@ -758,7 +758,7 @@
               <w14:ligatures w14:val="standardContextual"/>
             </w:rPr>
           </w:pPr>
-          <w:hyperlink w:anchor="_Toc220527484" w:history="1">
+          <w:hyperlink w:anchor="_Toc220658388" w:history="1">
             <w:r>
               <w:rPr>
                 <w:rStyle w:val="Hyperlink"/>
@@ -785,7 +785,7 @@
                 <w:noProof/>
                 <w:webHidden/>
               </w:rPr>
-              <w:instrText xml:space="preserve"> PAGEREF _Toc220527484 \h </w:instrText>
+              <w:instrText xml:space="preserve"> PAGEREF _Toc220658388 \h </w:instrText>
             </w:r>
             <w:r>
               <w:rPr>
@@ -832,7 +832,7 @@
               <w14:ligatures w14:val="standardContextual"/>
             </w:rPr>
           </w:pPr>
-          <w:hyperlink w:anchor="_Toc220527485" w:history="1">
+          <w:hyperlink w:anchor="_Toc220658389" w:history="1">
             <w:r>
               <w:rPr>
                 <w:rStyle w:val="Hyperlink"/>
@@ -859,7 +859,7 @@
                 <w:noProof/>
                 <w:webHidden/>
               </w:rPr>
-              <w:instrText xml:space="preserve"> PAGEREF _Toc220527485 \h </w:instrText>
+              <w:instrText xml:space="preserve"> PAGEREF _Toc220658389 \h </w:instrText>
             </w:r>
             <w:r>
               <w:rPr>
@@ -906,7 +906,7 @@
               <w14:ligatures w14:val="standardContextual"/>
             </w:rPr>
           </w:pPr>
-          <w:hyperlink w:anchor="_Toc220527486" w:history="1">
+          <w:hyperlink w:anchor="_Toc220658390" w:history="1">
             <w:r>
               <w:rPr>
                 <w:rStyle w:val="Hyperlink"/>
@@ -933,7 +933,7 @@
                 <w:noProof/>
                 <w:webHidden/>
               </w:rPr>
-              <w:instrText xml:space="preserve"> PAGEREF _Toc220527486 \h </w:instrText>
+              <w:instrText xml:space="preserve"> PAGEREF _Toc220658390 \h </w:instrText>
             </w:r>
             <w:r>
               <w:rPr>
@@ -980,7 +980,7 @@
               <w14:ligatures w14:val="standardContextual"/>
             </w:rPr>
           </w:pPr>
-          <w:hyperlink w:anchor="_Toc220527487" w:history="1">
+          <w:hyperlink w:anchor="_Toc220658391" w:history="1">
             <w:r>
               <w:rPr>
                 <w:rStyle w:val="Hyperlink"/>
@@ -1007,7 +1007,7 @@
                 <w:noProof/>
                 <w:webHidden/>
               </w:rPr>
-              <w:instrText xml:space="preserve"> PAGEREF _Toc220527487 \h </w:instrText>
+              <w:instrText xml:space="preserve"> PAGEREF _Toc220658391 \h </w:instrText>
             </w:r>
             <w:r>
               <w:rPr>
@@ -1027,7 +1027,7 @@
                 <w:noProof/>
                 <w:webHidden/>
               </w:rPr>
-              <w:t>5</w:t>
+              <w:t>6</w:t>
             </w:r>
             <w:r>
               <w:rPr>
@@ -1054,7 +1054,7 @@
               <w14:ligatures w14:val="standardContextual"/>
             </w:rPr>
           </w:pPr>
-          <w:hyperlink w:anchor="_Toc220527488" w:history="1">
+          <w:hyperlink w:anchor="_Toc220658392" w:history="1">
             <w:r>
               <w:rPr>
                 <w:rStyle w:val="Hyperlink"/>
@@ -1081,7 +1081,7 @@
                 <w:noProof/>
                 <w:webHidden/>
               </w:rPr>
-              <w:instrText xml:space="preserve"> PAGEREF _Toc220527488 \h </w:instrText>
+              <w:instrText xml:space="preserve"> PAGEREF _Toc220658392 \h </w:instrText>
             </w:r>
             <w:r>
               <w:rPr>
@@ -1128,7 +1128,7 @@
               <w14:ligatures w14:val="standardContextual"/>
             </w:rPr>
           </w:pPr>
-          <w:hyperlink w:anchor="_Toc220527489" w:history="1">
+          <w:hyperlink w:anchor="_Toc220658393" w:history="1">
             <w:r>
               <w:rPr>
                 <w:rStyle w:val="Hyperlink"/>
@@ -1155,7 +1155,7 @@
                 <w:noProof/>
                 <w:webHidden/>
               </w:rPr>
-              <w:instrText xml:space="preserve"> PAGEREF _Toc220527489 \h </w:instrText>
+              <w:instrText xml:space="preserve"> PAGEREF _Toc220658393 \h </w:instrText>
             </w:r>
             <w:r>
               <w:rPr>
@@ -1202,7 +1202,7 @@
               <w14:ligatures w14:val="standardContextual"/>
             </w:rPr>
           </w:pPr>
-          <w:hyperlink w:anchor="_Toc220527490" w:history="1">
+          <w:hyperlink w:anchor="_Toc220658394" w:history="1">
             <w:r>
               <w:rPr>
                 <w:rStyle w:val="Hyperlink"/>
@@ -1229,7 +1229,7 @@
                 <w:noProof/>
                 <w:webHidden/>
               </w:rPr>
-              <w:instrText xml:space="preserve"> PAGEREF _Toc220527490 \h </w:instrText>
+              <w:instrText xml:space="preserve"> PAGEREF _Toc220658394 \h </w:instrText>
             </w:r>
             <w:r>
               <w:rPr>
@@ -1276,7 +1276,7 @@
               <w14:ligatures w14:val="standardContextual"/>
             </w:rPr>
           </w:pPr>
-          <w:hyperlink w:anchor="_Toc220527491" w:history="1">
+          <w:hyperlink w:anchor="_Toc220658395" w:history="1">
             <w:r>
               <w:rPr>
                 <w:rStyle w:val="Hyperlink"/>
@@ -1303,7 +1303,7 @@
                 <w:noProof/>
                 <w:webHidden/>
               </w:rPr>
-              <w:instrText xml:space="preserve"> PAGEREF _Toc220527491 \h </w:instrText>
+              <w:instrText xml:space="preserve"> PAGEREF _Toc220658395 \h </w:instrText>
             </w:r>
             <w:r>
               <w:rPr>
@@ -1323,7 +1323,229 @@
                 <w:noProof/>
                 <w:webHidden/>
               </w:rPr>
-              <w:t>6</w:t>
+              <w:t>7</w:t>
+            </w:r>
+            <w:r>
+              <w:rPr>
+                <w:noProof/>
+                <w:webHidden/>
+              </w:rPr>
+              <w:fldChar w:fldCharType="end"/>
+            </w:r>
+          </w:hyperlink>
+        </w:p>
+        <w:p>
+          <w:pPr>
+            <w:pStyle w:val="TOC2"/>
+            <w:tabs>
+              <w:tab w:val="right" w:leader="dot" w:pos="9350"/>
+            </w:tabs>
+            <w:rPr>
+              <w:rFonts w:asciiTheme="minorHAnsi" w:eastAsiaTheme="minorEastAsia" w:hAnsiTheme="minorHAnsi" w:cstheme="minorBidi"/>
+              <w:noProof/>
+              <w:kern w:val="2"/>
+              <w:sz w:val="24"/>
+              <w:szCs w:val="24"/>
+              <w:lang w:eastAsia="en-US"/>
+              <w14:ligatures w14:val="standardContextual"/>
+            </w:rPr>
+          </w:pPr>
+          <w:hyperlink w:anchor="_Toc220658396" w:history="1">
+            <w:r>
+              <w:rPr>
+                <w:rStyle w:val="Hyperlink"/>
+                <w:noProof/>
+              </w:rPr>
+              <w:t>4.1 Reading CSV Files</w:t>
+            </w:r>
+            <w:r>
+              <w:rPr>
+                <w:noProof/>
+                <w:webHidden/>
+              </w:rPr>
+              <w:tab/>
+            </w:r>
+            <w:r>
+              <w:rPr>
+                <w:noProof/>
+                <w:webHidden/>
+              </w:rPr>
+              <w:fldChar w:fldCharType="begin"/>
+            </w:r>
+            <w:r>
+              <w:rPr>
+                <w:noProof/>
+                <w:webHidden/>
+              </w:rPr>
+              <w:instrText xml:space="preserve"> PAGEREF _Toc220658396 \h </w:instrText>
+            </w:r>
+            <w:r>
+              <w:rPr>
+                <w:noProof/>
+                <w:webHidden/>
+              </w:rPr>
+            </w:r>
+            <w:r>
+              <w:rPr>
+                <w:noProof/>
+                <w:webHidden/>
+              </w:rPr>
+              <w:fldChar w:fldCharType="separate"/>
+            </w:r>
+            <w:r>
+              <w:rPr>
+                <w:noProof/>
+                <w:webHidden/>
+              </w:rPr>
+              <w:t>7</w:t>
+            </w:r>
+            <w:r>
+              <w:rPr>
+                <w:noProof/>
+                <w:webHidden/>
+              </w:rPr>
+              <w:fldChar w:fldCharType="end"/>
+            </w:r>
+          </w:hyperlink>
+        </w:p>
+        <w:p>
+          <w:pPr>
+            <w:pStyle w:val="TOC1"/>
+            <w:tabs>
+              <w:tab w:val="right" w:leader="dot" w:pos="9350"/>
+            </w:tabs>
+            <w:rPr>
+              <w:rFonts w:asciiTheme="minorHAnsi" w:eastAsiaTheme="minorEastAsia" w:hAnsiTheme="minorHAnsi" w:cstheme="minorBidi"/>
+              <w:noProof/>
+              <w:kern w:val="2"/>
+              <w:sz w:val="24"/>
+              <w:szCs w:val="24"/>
+              <w:lang w:eastAsia="en-US"/>
+              <w14:ligatures w14:val="standardContextual"/>
+            </w:rPr>
+          </w:pPr>
+          <w:hyperlink w:anchor="_Toc220658397" w:history="1">
+            <w:r>
+              <w:rPr>
+                <w:rStyle w:val="Hyperlink"/>
+                <w:noProof/>
+              </w:rPr>
+              <w:t>5. Appendices</w:t>
+            </w:r>
+            <w:r>
+              <w:rPr>
+                <w:noProof/>
+                <w:webHidden/>
+              </w:rPr>
+              <w:tab/>
+            </w:r>
+            <w:r>
+              <w:rPr>
+                <w:noProof/>
+                <w:webHidden/>
+              </w:rPr>
+              <w:fldChar w:fldCharType="begin"/>
+            </w:r>
+            <w:r>
+              <w:rPr>
+                <w:noProof/>
+                <w:webHidden/>
+              </w:rPr>
+              <w:instrText xml:space="preserve"> PAGEREF _Toc220658397 \h </w:instrText>
+            </w:r>
+            <w:r>
+              <w:rPr>
+                <w:noProof/>
+                <w:webHidden/>
+              </w:rPr>
+            </w:r>
+            <w:r>
+              <w:rPr>
+                <w:noProof/>
+                <w:webHidden/>
+              </w:rPr>
+              <w:fldChar w:fldCharType="separate"/>
+            </w:r>
+            <w:r>
+              <w:rPr>
+                <w:noProof/>
+                <w:webHidden/>
+              </w:rPr>
+              <w:t>7</w:t>
+            </w:r>
+            <w:r>
+              <w:rPr>
+                <w:noProof/>
+                <w:webHidden/>
+              </w:rPr>
+              <w:fldChar w:fldCharType="end"/>
+            </w:r>
+          </w:hyperlink>
+        </w:p>
+        <w:p>
+          <w:pPr>
+            <w:pStyle w:val="TOC2"/>
+            <w:tabs>
+              <w:tab w:val="right" w:leader="dot" w:pos="9350"/>
+            </w:tabs>
+            <w:rPr>
+              <w:rFonts w:asciiTheme="minorHAnsi" w:eastAsiaTheme="minorEastAsia" w:hAnsiTheme="minorHAnsi" w:cstheme="minorBidi"/>
+              <w:noProof/>
+              <w:kern w:val="2"/>
+              <w:sz w:val="24"/>
+              <w:szCs w:val="24"/>
+              <w:lang w:eastAsia="en-US"/>
+              <w14:ligatures w14:val="standardContextual"/>
+            </w:rPr>
+          </w:pPr>
+          <w:hyperlink w:anchor="_Toc220658398" w:history="1">
+            <w:r>
+              <w:rPr>
+                <w:rStyle w:val="Hyperlink"/>
+                <w:noProof/>
+              </w:rPr>
+              <w:t>5.1 Finite-State-Machine for Parsing RFC 4180 Compliant Records</w:t>
+            </w:r>
+            <w:r>
+              <w:rPr>
+                <w:noProof/>
+                <w:webHidden/>
+              </w:rPr>
+              <w:tab/>
+            </w:r>
+            <w:r>
+              <w:rPr>
+                <w:noProof/>
+                <w:webHidden/>
+              </w:rPr>
+              <w:fldChar w:fldCharType="begin"/>
+            </w:r>
+            <w:r>
+              <w:rPr>
+                <w:noProof/>
+                <w:webHidden/>
+              </w:rPr>
+              <w:instrText xml:space="preserve"> PAGEREF _Toc220658398 \h </w:instrText>
+            </w:r>
+            <w:r>
+              <w:rPr>
+                <w:noProof/>
+                <w:webHidden/>
+              </w:rPr>
+            </w:r>
+            <w:r>
+              <w:rPr>
+                <w:noProof/>
+                <w:webHidden/>
+              </w:rPr>
+              <w:fldChar w:fldCharType="separate"/>
+            </w:r>
+            <w:r>
+              <w:rPr>
+                <w:noProof/>
+                <w:webHidden/>
+              </w:rPr>
+              <w:t>7</w:t>
             </w:r>
             <w:r>
               <w:rPr>
@@ -1497,7 +1719,7 @@
       <w:pPr>
         <w:pStyle w:val="Heading1"/>
       </w:pPr>
-      <w:bookmarkStart w:id="0" w:name="_Toc220527477"/>
+      <w:bookmarkStart w:id="0" w:name="_Toc220658381"/>
       <w:r>
         <w:lastRenderedPageBreak/>
         <w:t>1.Introduction</w:t>
@@ -1508,7 +1730,7 @@
       <w:pPr>
         <w:pStyle w:val="Heading2"/>
       </w:pPr>
-      <w:bookmarkStart w:id="1" w:name="_Toc220527478"/>
+      <w:bookmarkStart w:id="1" w:name="_Toc220658382"/>
       <w:r>
         <w:t>1.1 Purpose</w:t>
       </w:r>
@@ -1529,7 +1751,7 @@
       <w:pPr>
         <w:pStyle w:val="Heading2"/>
       </w:pPr>
-      <w:bookmarkStart w:id="2" w:name="_Toc220527479"/>
+      <w:bookmarkStart w:id="2" w:name="_Toc220658383"/>
       <w:r>
         <w:t>1.2</w:t>
       </w:r>
@@ -1559,24 +1781,10 @@
       </w:r>
     </w:p>
     <w:p>
-      <w:r>
-        <w:t>It will support:</w:t>
-      </w:r>
-    </w:p>
-    <w:p>
-      <w:pPr>
-        <w:pStyle w:val="ListParagraph"/>
-        <w:numPr>
-          <w:ilvl w:val="0"/>
-          <w:numId w:val="9"/>
-        </w:numPr>
-      </w:pPr>
-    </w:p>
-    <w:p>
       <w:pPr>
         <w:pStyle w:val="Heading2"/>
       </w:pPr>
-      <w:bookmarkStart w:id="3" w:name="_Toc220527480"/>
+      <w:bookmarkStart w:id="3" w:name="_Toc220658384"/>
       <w:r>
         <w:t>1.3 Intended Audience</w:t>
       </w:r>
@@ -1642,7 +1850,7 @@
       <w:pPr>
         <w:pStyle w:val="Heading1"/>
       </w:pPr>
-      <w:bookmarkStart w:id="4" w:name="_Toc220527481"/>
+      <w:bookmarkStart w:id="4" w:name="_Toc220658385"/>
       <w:r>
         <w:t>2.</w:t>
       </w:r>
@@ -1661,7 +1869,7 @@
       <w:pPr>
         <w:pStyle w:val="Heading2"/>
       </w:pPr>
-      <w:bookmarkStart w:id="5" w:name="_Toc220527482"/>
+      <w:bookmarkStart w:id="5" w:name="_Toc220658386"/>
       <w:r>
         <w:t>2.</w:t>
       </w:r>
@@ -1715,7 +1923,7 @@
       <w:pPr>
         <w:pStyle w:val="Heading2"/>
       </w:pPr>
-      <w:bookmarkStart w:id="6" w:name="_Toc220527483"/>
+      <w:bookmarkStart w:id="6" w:name="_Toc220658387"/>
       <w:r>
         <w:t>2.2 Assumptions and Dependencies</w:t>
       </w:r>
@@ -1804,9 +2012,21 @@
     </w:p>
     <w:p>
       <w:pPr>
+        <w:pStyle w:val="ListParagraph"/>
+        <w:numPr>
+          <w:ilvl w:val="1"/>
+          <w:numId w:val="4"/>
+        </w:numPr>
+      </w:pPr>
+      <w:r>
+        <w:t>Users have basic knowledge of working with Java Collections and Strings.</w:t>
+      </w:r>
+    </w:p>
+    <w:p>
+      <w:pPr>
         <w:pStyle w:val="Heading1"/>
       </w:pPr>
-      <w:bookmarkStart w:id="7" w:name="_Toc220527484"/>
+      <w:bookmarkStart w:id="7" w:name="_Toc220658388"/>
       <w:r>
         <w:lastRenderedPageBreak/>
         <w:t>3.Specific Requirements</w:t>
@@ -1829,14 +2049,63 @@
     </w:p>
     <w:p>
       <w:r>
-        <w:t>Note for requirements: CRFL (\r\n) or carriage return and line feed, was used to move a cursor to the beginning of a new line on systems. Nowadays, some systems may or may not support CRFL (e.g., just using \n) such as some Linux systems. These requirements will state CRFL but refer to a system-dependent line separator. For example, Java provides a system-dependent line separator string that returns the correct CRFL – the CSV Library must satisfy the system-dependent requirement.</w:t>
-      </w:r>
+        <w:t xml:space="preserve">Note </w:t>
+      </w:r>
+      <w:r>
+        <w:t>regarding</w:t>
+      </w:r>
+      <w:r>
+        <w:t xml:space="preserve"> requirements: </w:t>
+      </w:r>
+    </w:p>
+    <w:p>
+      <w:pPr>
+        <w:pStyle w:val="ListParagraph"/>
+        <w:numPr>
+          <w:ilvl w:val="0"/>
+          <w:numId w:val="10"/>
+        </w:numPr>
+      </w:pPr>
+      <w:r>
+        <w:t>CRFL (\r\n) or carriage return and line feed, was used to move a cursor to the beginning of a new line on systems. Nowadays, some systems may or may not support CRFL (e.g., just using \n) such as some Linux systems. These requirements will state CRFL but refer to a system-dependent line separator. For example, Java provides a system-dependent line separator string that returns the correct CRFL – the CSV Library must satisfy the system-dependent requirement.</w:t>
+      </w:r>
+    </w:p>
+    <w:p>
+      <w:pPr>
+        <w:pStyle w:val="ListParagraph"/>
+      </w:pPr>
+    </w:p>
+    <w:p>
+      <w:pPr>
+        <w:pStyle w:val="ListParagraph"/>
+        <w:numPr>
+          <w:ilvl w:val="0"/>
+          <w:numId w:val="10"/>
+        </w:numPr>
+      </w:pPr>
+      <w:r>
+        <w:t xml:space="preserve">The requirements for writing CSV files are much richer than the requirements for reading CSV files. This decision was in part due to the lack of uniformity surrounding the format of a CSV file. To compensate for this, a strict option </w:t>
+      </w:r>
+      <w:r>
+        <w:t>is provided, which when enabled, reads</w:t>
+      </w:r>
+      <w:r>
+        <w:t xml:space="preserve"> a CSV file compliant to RFC 4180</w:t>
+      </w:r>
+      <w:r>
+        <w:t>.</w:t>
+      </w:r>
+    </w:p>
+    <w:p>
+      <w:pPr>
+        <w:pStyle w:val="ListParagraph"/>
+      </w:pPr>
     </w:p>
     <w:p>
       <w:pPr>
         <w:pStyle w:val="Heading2"/>
       </w:pPr>
-      <w:bookmarkStart w:id="8" w:name="_Toc220527485"/>
+      <w:bookmarkStart w:id="8" w:name="_Toc220658389"/>
       <w:r>
         <w:t>3.1 Functional Requirements</w:t>
       </w:r>
@@ -1906,13 +2175,21 @@
           <w:tcPr>
             <w:tcW w:w="6936" w:type="dxa"/>
           </w:tcPr>
-          <w:p/>
+          <w:p>
+            <w:r>
+              <w:t>The CSV library shall provide reading all records of a CSV file.</w:t>
+            </w:r>
+          </w:p>
         </w:tc>
         <w:tc>
           <w:tcPr>
             <w:tcW w:w="1200" w:type="dxa"/>
           </w:tcPr>
-          <w:p/>
+          <w:p>
+            <w:r>
+              <w:t>High</w:t>
+            </w:r>
+          </w:p>
         </w:tc>
       </w:tr>
       <w:tr>
@@ -1933,13 +2210,24 @@
           <w:tcPr>
             <w:tcW w:w="6936" w:type="dxa"/>
           </w:tcPr>
-          <w:p/>
+          <w:p>
+            <w:r>
+              <w:t>The CSV library shall provide</w:t>
+            </w:r>
+            <w:r>
+              <w:t xml:space="preserve"> reading the next record of a CSV file.</w:t>
+            </w:r>
+          </w:p>
         </w:tc>
         <w:tc>
           <w:tcPr>
             <w:tcW w:w="1200" w:type="dxa"/>
           </w:tcPr>
-          <w:p/>
+          <w:p>
+            <w:r>
+              <w:t>High</w:t>
+            </w:r>
+          </w:p>
         </w:tc>
       </w:tr>
       <w:tr>
@@ -1969,13 +2257,23 @@
                 <w:caps/>
               </w:rPr>
             </w:pPr>
+            <w:r>
+              <w:t>The CSV library shall provide</w:t>
+            </w:r>
+            <w:r>
+              <w:t xml:space="preserve"> a configurable delimiter character for reading and writing CSV files.</w:t>
+            </w:r>
           </w:p>
         </w:tc>
         <w:tc>
           <w:tcPr>
             <w:tcW w:w="1200" w:type="dxa"/>
           </w:tcPr>
-          <w:p/>
+          <w:p>
+            <w:r>
+              <w:t>High</w:t>
+            </w:r>
+          </w:p>
         </w:tc>
       </w:tr>
       <w:tr>
@@ -1996,13 +2294,27 @@
           <w:tcPr>
             <w:tcW w:w="6936" w:type="dxa"/>
           </w:tcPr>
-          <w:p/>
+          <w:p>
+            <w:r>
+              <w:t xml:space="preserve">The CSV library shall provide a configurable </w:t>
+            </w:r>
+            <w:r>
+              <w:t>quote character</w:t>
+            </w:r>
+            <w:r>
+              <w:t xml:space="preserve"> for reading and writing CSV files.</w:t>
+            </w:r>
+          </w:p>
         </w:tc>
         <w:tc>
           <w:tcPr>
             <w:tcW w:w="1200" w:type="dxa"/>
           </w:tcPr>
-          <w:p/>
+          <w:p>
+            <w:r>
+              <w:t>High</w:t>
+            </w:r>
+          </w:p>
         </w:tc>
       </w:tr>
       <w:tr>
@@ -2023,13 +2335,24 @@
           <w:tcPr>
             <w:tcW w:w="6936" w:type="dxa"/>
           </w:tcPr>
-          <w:p/>
+          <w:p>
+            <w:r>
+              <w:t>The CSV library sh</w:t>
+            </w:r>
+            <w:r>
+              <w:t>all provide appending a new record to a CSV file.</w:t>
+            </w:r>
+          </w:p>
         </w:tc>
         <w:tc>
           <w:tcPr>
             <w:tcW w:w="1200" w:type="dxa"/>
           </w:tcPr>
-          <w:p/>
+          <w:p>
+            <w:r>
+              <w:t>High</w:t>
+            </w:r>
+          </w:p>
         </w:tc>
       </w:tr>
       <w:tr>
@@ -2050,13 +2373,24 @@
           <w:tcPr>
             <w:tcW w:w="6936" w:type="dxa"/>
           </w:tcPr>
-          <w:p/>
+          <w:p>
+            <w:r>
+              <w:t>The CSV library shall provide</w:t>
+            </w:r>
+            <w:r>
+              <w:t xml:space="preserve"> appending a list of new records to a CSV file.</w:t>
+            </w:r>
+          </w:p>
         </w:tc>
         <w:tc>
           <w:tcPr>
             <w:tcW w:w="1200" w:type="dxa"/>
           </w:tcPr>
-          <w:p/>
+          <w:p>
+            <w:r>
+              <w:t>High</w:t>
+            </w:r>
+          </w:p>
         </w:tc>
       </w:tr>
       <w:tr>
@@ -2077,13 +2411,21 @@
           <w:tcPr>
             <w:tcW w:w="6936" w:type="dxa"/>
           </w:tcPr>
-          <w:p/>
+          <w:p>
+            <w:r>
+              <w:t>The CSV library shall be able to overwrite existing CSV files with a new record.</w:t>
+            </w:r>
+          </w:p>
         </w:tc>
         <w:tc>
           <w:tcPr>
             <w:tcW w:w="1200" w:type="dxa"/>
           </w:tcPr>
-          <w:p/>
+          <w:p>
+            <w:r>
+              <w:t>High</w:t>
+            </w:r>
+          </w:p>
         </w:tc>
       </w:tr>
       <w:tr>
@@ -2096,6 +2438,7 @@
           </w:tcPr>
           <w:p>
             <w:r>
+              <w:lastRenderedPageBreak/>
               <w:t>FRQ-8</w:t>
             </w:r>
           </w:p>
@@ -2104,13 +2447,33 @@
           <w:tcPr>
             <w:tcW w:w="6936" w:type="dxa"/>
           </w:tcPr>
-          <w:p/>
+          <w:p>
+            <w:r>
+              <w:t xml:space="preserve">The CSV library shall be able to overwrite existing CSV files with a </w:t>
+            </w:r>
+            <w:r>
+              <w:t xml:space="preserve">list of </w:t>
+            </w:r>
+            <w:r>
+              <w:t>new record</w:t>
+            </w:r>
+            <w:r>
+              <w:t>s</w:t>
+            </w:r>
+            <w:r>
+              <w:t>.</w:t>
+            </w:r>
+          </w:p>
         </w:tc>
         <w:tc>
           <w:tcPr>
             <w:tcW w:w="1200" w:type="dxa"/>
           </w:tcPr>
-          <w:p/>
+          <w:p>
+            <w:r>
+              <w:t>High</w:t>
+            </w:r>
+          </w:p>
         </w:tc>
       </w:tr>
       <w:tr>
@@ -2131,13 +2494,21 @@
           <w:tcPr>
             <w:tcW w:w="6936" w:type="dxa"/>
           </w:tcPr>
-          <w:p/>
+          <w:p>
+            <w:r>
+              <w:t>The CSV library shall specify quoting options for generating records of a CSV file.</w:t>
+            </w:r>
+          </w:p>
         </w:tc>
         <w:tc>
           <w:tcPr>
             <w:tcW w:w="1200" w:type="dxa"/>
           </w:tcPr>
-          <w:p/>
+          <w:p>
+            <w:r>
+              <w:t>Medium</w:t>
+            </w:r>
+          </w:p>
         </w:tc>
       </w:tr>
       <w:tr>
@@ -2158,13 +2529,21 @@
           <w:tcPr>
             <w:tcW w:w="6936" w:type="dxa"/>
           </w:tcPr>
-          <w:p/>
+          <w:p>
+            <w:r>
+              <w:t>The CSV library shall specify an escape character for generating records of a CSV file.</w:t>
+            </w:r>
+          </w:p>
         </w:tc>
         <w:tc>
           <w:tcPr>
             <w:tcW w:w="1200" w:type="dxa"/>
           </w:tcPr>
-          <w:p/>
+          <w:p>
+            <w:r>
+              <w:t>Medium</w:t>
+            </w:r>
+          </w:p>
         </w:tc>
       </w:tr>
       <w:tr>
@@ -2185,13 +2564,30 @@
           <w:tcPr>
             <w:tcW w:w="6936" w:type="dxa"/>
           </w:tcPr>
-          <w:p/>
+          <w:p>
+            <w:r>
+              <w:t>The CSV library shall specify</w:t>
+            </w:r>
+            <w:r>
+              <w:t xml:space="preserve"> a quote-none </w:t>
+            </w:r>
+            <w:r>
+              <w:t xml:space="preserve">quoting </w:t>
+            </w:r>
+            <w:r>
+              <w:t>option for generating records of a CSV file.</w:t>
+            </w:r>
+          </w:p>
         </w:tc>
         <w:tc>
           <w:tcPr>
             <w:tcW w:w="1200" w:type="dxa"/>
           </w:tcPr>
-          <w:p/>
+          <w:p>
+            <w:r>
+              <w:t>Medium</w:t>
+            </w:r>
+          </w:p>
         </w:tc>
       </w:tr>
       <w:tr>
@@ -2212,13 +2608,33 @@
           <w:tcPr>
             <w:tcW w:w="6936" w:type="dxa"/>
           </w:tcPr>
-          <w:p/>
+          <w:p>
+            <w:r>
+              <w:t xml:space="preserve">The CSV library shall specify a </w:t>
+            </w:r>
+            <w:r>
+              <w:t>quote-all</w:t>
+            </w:r>
+            <w:r>
+              <w:t xml:space="preserve"> </w:t>
+            </w:r>
+            <w:r>
+              <w:t>quoting option for</w:t>
+            </w:r>
+            <w:r>
+              <w:t xml:space="preserve"> generating records of a CSV file.</w:t>
+            </w:r>
+          </w:p>
         </w:tc>
         <w:tc>
           <w:tcPr>
             <w:tcW w:w="1200" w:type="dxa"/>
           </w:tcPr>
-          <w:p/>
+          <w:p>
+            <w:r>
+              <w:t>Medium</w:t>
+            </w:r>
+          </w:p>
         </w:tc>
       </w:tr>
       <w:tr>
@@ -2239,13 +2655,33 @@
           <w:tcPr>
             <w:tcW w:w="6936" w:type="dxa"/>
           </w:tcPr>
-          <w:p/>
+          <w:p>
+            <w:r>
+              <w:t xml:space="preserve">The CSV library shall specify a </w:t>
+            </w:r>
+            <w:r>
+              <w:t>quote-nonempty</w:t>
+            </w:r>
+            <w:r>
+              <w:t xml:space="preserve"> </w:t>
+            </w:r>
+            <w:r>
+              <w:t>quoting option</w:t>
+            </w:r>
+            <w:r>
+              <w:t xml:space="preserve"> for generating records of a CSV file.</w:t>
+            </w:r>
+          </w:p>
         </w:tc>
         <w:tc>
           <w:tcPr>
             <w:tcW w:w="1200" w:type="dxa"/>
           </w:tcPr>
-          <w:p/>
+          <w:p>
+            <w:r>
+              <w:t>Medium</w:t>
+            </w:r>
+          </w:p>
         </w:tc>
       </w:tr>
       <w:tr>
@@ -2266,13 +2702,33 @@
           <w:tcPr>
             <w:tcW w:w="6936" w:type="dxa"/>
           </w:tcPr>
-          <w:p/>
+          <w:p>
+            <w:r>
+              <w:t>The CSV library shall specify a quote</w:t>
+            </w:r>
+            <w:r>
+              <w:t>-minimal</w:t>
+            </w:r>
+            <w:r>
+              <w:t xml:space="preserve"> </w:t>
+            </w:r>
+            <w:r>
+              <w:t xml:space="preserve">quoting </w:t>
+            </w:r>
+            <w:r>
+              <w:t>option for generating records of a CSV file.</w:t>
+            </w:r>
+          </w:p>
         </w:tc>
         <w:tc>
           <w:tcPr>
             <w:tcW w:w="1200" w:type="dxa"/>
           </w:tcPr>
-          <w:p/>
+          <w:p>
+            <w:r>
+              <w:t>Medium</w:t>
+            </w:r>
+          </w:p>
         </w:tc>
       </w:tr>
       <w:tr>
@@ -2285,10 +2741,57 @@
           </w:tcPr>
           <w:p>
             <w:r>
+              <w:t>FRQ-15</w:t>
+            </w:r>
+          </w:p>
+        </w:tc>
+        <w:tc>
+          <w:tcPr>
+            <w:tcW w:w="6936" w:type="dxa"/>
+          </w:tcPr>
+          <w:p>
+            <w:r>
+              <w:t xml:space="preserve">The CSV library shall specify a </w:t>
+            </w:r>
+            <w:r>
+              <w:t>quote-nonnumeric</w:t>
+            </w:r>
+            <w:r>
+              <w:t xml:space="preserve"> </w:t>
+            </w:r>
+            <w:r>
+              <w:t xml:space="preserve">quoting </w:t>
+            </w:r>
+            <w:r>
+              <w:t>option for generating records of a CSV file.</w:t>
+            </w:r>
+          </w:p>
+        </w:tc>
+        <w:tc>
+          <w:tcPr>
+            <w:tcW w:w="1200" w:type="dxa"/>
+          </w:tcPr>
+          <w:p>
+            <w:r>
+              <w:t>Medium</w:t>
+            </w:r>
+          </w:p>
+        </w:tc>
+      </w:tr>
+      <w:tr>
+        <w:trPr>
+          <w:trHeight w:val="300"/>
+        </w:trPr>
+        <w:tc>
+          <w:tcPr>
+            <w:tcW w:w="1214" w:type="dxa"/>
+          </w:tcPr>
+          <w:p>
+            <w:r>
               <w:t>FRQ-1</w:t>
             </w:r>
             <w:r>
-              <w:t>5</w:t>
+              <w:t>6</w:t>
             </w:r>
           </w:p>
         </w:tc>
@@ -2296,13 +2799,68 @@
           <w:tcPr>
             <w:tcW w:w="6936" w:type="dxa"/>
           </w:tcPr>
-          <w:p/>
+          <w:p>
+            <w:r>
+              <w:t xml:space="preserve">The CSV library shall specify a </w:t>
+            </w:r>
+            <w:r>
+              <w:t>quote-strings</w:t>
+            </w:r>
+            <w:r>
+              <w:t xml:space="preserve"> </w:t>
+            </w:r>
+            <w:r>
+              <w:t xml:space="preserve">quoting </w:t>
+            </w:r>
+            <w:r>
+              <w:t>option for generating records of a CSV file.</w:t>
+            </w:r>
+          </w:p>
         </w:tc>
         <w:tc>
           <w:tcPr>
             <w:tcW w:w="1200" w:type="dxa"/>
           </w:tcPr>
-          <w:p/>
+          <w:p>
+            <w:r>
+              <w:t>Medium</w:t>
+            </w:r>
+          </w:p>
+        </w:tc>
+      </w:tr>
+      <w:tr>
+        <w:trPr>
+          <w:trHeight w:val="300"/>
+        </w:trPr>
+        <w:tc>
+          <w:tcPr>
+            <w:tcW w:w="1214" w:type="dxa"/>
+          </w:tcPr>
+          <w:p>
+            <w:r>
+              <w:t>FRQ-17</w:t>
+            </w:r>
+          </w:p>
+        </w:tc>
+        <w:tc>
+          <w:tcPr>
+            <w:tcW w:w="6936" w:type="dxa"/>
+          </w:tcPr>
+          <w:p>
+            <w:r>
+              <w:t>The CSV library shall specify a strict option for reading CSV files.</w:t>
+            </w:r>
+          </w:p>
+        </w:tc>
+        <w:tc>
+          <w:tcPr>
+            <w:tcW w:w="1200" w:type="dxa"/>
+          </w:tcPr>
+          <w:p>
+            <w:r>
+              <w:t>High</w:t>
+            </w:r>
+          </w:p>
         </w:tc>
       </w:tr>
     </w:tbl>
@@ -2312,7 +2870,7 @@
       <w:pPr>
         <w:pStyle w:val="Heading2"/>
       </w:pPr>
-      <w:bookmarkStart w:id="9" w:name="_Toc220527486"/>
+      <w:bookmarkStart w:id="9" w:name="_Toc220658390"/>
       <w:r>
         <w:t>3.2 Non-Functional Requirements</w:t>
       </w:r>
@@ -2371,7 +2929,11 @@
           <w:tcPr>
             <w:tcW w:w="7911" w:type="dxa"/>
           </w:tcPr>
-          <w:p/>
+          <w:p>
+            <w:r>
+              <w:t>When the CSV library generates records with the quote-all quoting option, all fields are quoted.</w:t>
+            </w:r>
+          </w:p>
         </w:tc>
       </w:tr>
       <w:tr>
@@ -2392,7 +2954,20 @@
           <w:tcPr>
             <w:tcW w:w="7911" w:type="dxa"/>
           </w:tcPr>
-          <w:p/>
+          <w:p>
+            <w:r>
+              <w:t xml:space="preserve">When the CSV library generates records with the </w:t>
+            </w:r>
+            <w:r>
+              <w:t>quote-nonnumeric</w:t>
+            </w:r>
+            <w:r>
+              <w:t xml:space="preserve"> quoting option</w:t>
+            </w:r>
+            <w:r>
+              <w:t>, all non-numeric fields are quoted.</w:t>
+            </w:r>
+          </w:p>
         </w:tc>
       </w:tr>
       <w:tr>
@@ -2405,7 +2980,6 @@
           </w:tcPr>
           <w:p>
             <w:r>
-              <w:lastRenderedPageBreak/>
               <w:t>NFRQ-3</w:t>
             </w:r>
           </w:p>
@@ -2414,7 +2988,50 @@
           <w:tcPr>
             <w:tcW w:w="7911" w:type="dxa"/>
           </w:tcPr>
-          <w:p/>
+          <w:p>
+            <w:r>
+              <w:t>When the CSV library generates records with the quote-</w:t>
+            </w:r>
+            <w:r>
+              <w:t>none</w:t>
+            </w:r>
+            <w:r>
+              <w:t xml:space="preserve"> quoting option,</w:t>
+            </w:r>
+            <w:r>
+              <w:t xml:space="preserve"> no fields will be quoted. </w:t>
+            </w:r>
+            <w:r>
+              <w:t xml:space="preserve">When the current delimiter, </w:t>
+            </w:r>
+            <w:r>
+              <w:t>quote character</w:t>
+            </w:r>
+            <w:r>
+              <w:t xml:space="preserve">, </w:t>
+            </w:r>
+            <w:r>
+              <w:t>escape character, CRFL</w:t>
+            </w:r>
+            <w:r>
+              <w:t xml:space="preserve"> occurs in output data it is preceded by the current </w:t>
+            </w:r>
+            <w:r>
+              <w:t>escape</w:t>
+            </w:r>
+            <w:r>
+              <w:t xml:space="preserve"> character. If </w:t>
+            </w:r>
+            <w:r>
+              <w:t>the escape character</w:t>
+            </w:r>
+            <w:r>
+              <w:t xml:space="preserve"> is not set, </w:t>
+            </w:r>
+            <w:r>
+              <w:t>an error will be raised.</w:t>
+            </w:r>
+          </w:p>
         </w:tc>
       </w:tr>
       <w:tr>
@@ -2435,7 +3052,20 @@
           <w:tcPr>
             <w:tcW w:w="7911" w:type="dxa"/>
           </w:tcPr>
-          <w:p/>
+          <w:p>
+            <w:r>
+              <w:t>When the CSV library generates records with the quote-</w:t>
+            </w:r>
+            <w:r>
+              <w:t xml:space="preserve">nonempty </w:t>
+            </w:r>
+            <w:r>
+              <w:t>quoting option,</w:t>
+            </w:r>
+            <w:r>
+              <w:t xml:space="preserve"> all non-empty fields will be quoted.</w:t>
+            </w:r>
+          </w:p>
         </w:tc>
       </w:tr>
       <w:tr>
@@ -2448,6 +3078,7 @@
           </w:tcPr>
           <w:p>
             <w:r>
+              <w:lastRenderedPageBreak/>
               <w:t>NFRQ-5</w:t>
             </w:r>
           </w:p>
@@ -2456,7 +3087,20 @@
           <w:tcPr>
             <w:tcW w:w="7911" w:type="dxa"/>
           </w:tcPr>
-          <w:p/>
+          <w:p>
+            <w:r>
+              <w:t xml:space="preserve">When the CSV library generates records with the </w:t>
+            </w:r>
+            <w:r>
+              <w:t xml:space="preserve">quote-strings </w:t>
+            </w:r>
+            <w:r>
+              <w:t>quoting option,</w:t>
+            </w:r>
+            <w:r>
+              <w:t xml:space="preserve"> quotes will be applied similar to the quote-nonnumeric option, except all empty fields will be quoted.</w:t>
+            </w:r>
+          </w:p>
         </w:tc>
       </w:tr>
       <w:tr>
@@ -2477,7 +3121,26 @@
           <w:tcPr>
             <w:tcW w:w="7911" w:type="dxa"/>
           </w:tcPr>
-          <w:p/>
+          <w:p>
+            <w:r>
+              <w:t xml:space="preserve">When the CSV library generates records with the </w:t>
+            </w:r>
+            <w:r>
+              <w:t>quote-</w:t>
+            </w:r>
+            <w:r>
+              <w:t>minimal</w:t>
+            </w:r>
+            <w:r>
+              <w:t xml:space="preserve"> </w:t>
+            </w:r>
+            <w:r>
+              <w:t>quoting option,</w:t>
+            </w:r>
+            <w:r>
+              <w:t xml:space="preserve"> all fields containing CRFL, a delimiter or quote character will be wrapped in quotes.</w:t>
+            </w:r>
+          </w:p>
         </w:tc>
       </w:tr>
       <w:tr>
@@ -2498,7 +3161,11 @@
           <w:tcPr>
             <w:tcW w:w="7911" w:type="dxa"/>
           </w:tcPr>
-          <w:p/>
+          <w:p>
+            <w:r>
+              <w:t>When the CSV library reads CSV files with the strict option set, it will read a CSV file compliant to RFC 4180.</w:t>
+            </w:r>
+          </w:p>
         </w:tc>
       </w:tr>
       <w:tr>
@@ -2522,7 +3189,51 @@
           <w:tcPr>
             <w:tcW w:w="7911" w:type="dxa"/>
           </w:tcPr>
-          <w:p/>
+          <w:p>
+            <w:r>
+              <w:t xml:space="preserve">When the CSV library reads CSV files with the strict option </w:t>
+            </w:r>
+            <w:r>
+              <w:t>un</w:t>
+            </w:r>
+            <w:r>
+              <w:t>set, it will</w:t>
+            </w:r>
+            <w:r>
+              <w:t xml:space="preserve"> ignore quoting rules and concern itself only with delimiters marking the ending of fields.</w:t>
+            </w:r>
+          </w:p>
+        </w:tc>
+      </w:tr>
+      <w:tr>
+        <w:trPr>
+          <w:trHeight w:val="300"/>
+        </w:trPr>
+        <w:tc>
+          <w:tcPr>
+            <w:tcW w:w="1439" w:type="dxa"/>
+          </w:tcPr>
+          <w:p>
+            <w:r>
+              <w:t>NFRQ-</w:t>
+            </w:r>
+            <w:r>
+              <w:t>9</w:t>
+            </w:r>
+          </w:p>
+        </w:tc>
+        <w:tc>
+          <w:tcPr>
+            <w:tcW w:w="7911" w:type="dxa"/>
+          </w:tcPr>
+          <w:p>
+            <w:r>
+              <w:t xml:space="preserve">When the CSV library reads CSV files with the strict option </w:t>
+            </w:r>
+            <w:r>
+              <w:t>set, it will throw an error if a record is non-compliant with RFC 4180.</w:t>
+            </w:r>
+          </w:p>
         </w:tc>
       </w:tr>
     </w:tbl>
@@ -2530,7 +3241,7 @@
       <w:pPr>
         <w:pStyle w:val="Heading2"/>
       </w:pPr>
-      <w:bookmarkStart w:id="10" w:name="_Toc220527487"/>
+      <w:bookmarkStart w:id="10" w:name="_Toc220658391"/>
       <w:r>
         <w:t>3.3 Performance Requirements</w:t>
       </w:r>
@@ -2588,7 +3299,7 @@
       <w:pPr>
         <w:pStyle w:val="Heading2"/>
       </w:pPr>
-      <w:bookmarkStart w:id="11" w:name="_Toc220527488"/>
+      <w:bookmarkStart w:id="11" w:name="_Toc220658392"/>
       <w:r>
         <w:t>3.4 Hardware Requirements</w:t>
       </w:r>
@@ -2609,7 +3320,7 @@
       <w:pPr>
         <w:pStyle w:val="Heading3"/>
       </w:pPr>
-      <w:bookmarkStart w:id="12" w:name="_Toc220527489"/>
+      <w:bookmarkStart w:id="12" w:name="_Toc220658393"/>
       <w:r>
         <w:t xml:space="preserve">3.4.1 </w:t>
       </w:r>
@@ -2941,7 +3652,7 @@
       <w:pPr>
         <w:pStyle w:val="Heading2"/>
       </w:pPr>
-      <w:bookmarkStart w:id="13" w:name="_Toc220527490"/>
+      <w:bookmarkStart w:id="13" w:name="_Toc220658394"/>
       <w:r>
         <w:t>3.5 Error Recovery</w:t>
       </w:r>
@@ -2969,13 +3680,29 @@
           <w:numId w:val="7"/>
         </w:numPr>
       </w:pPr>
+      <w:r>
+        <w:t>If strict mode is set for reading CSV files, an error will be thrown if any field or record is non-compliant with RFC 4180.</w:t>
+      </w:r>
+    </w:p>
+    <w:p>
+      <w:pPr>
+        <w:pStyle w:val="ListParagraph"/>
+        <w:numPr>
+          <w:ilvl w:val="0"/>
+          <w:numId w:val="7"/>
+        </w:numPr>
+      </w:pPr>
+      <w:r>
+        <w:t>If the quote-none quoting option is set for generating CSV files, and no escape character is set, an error will be thrown.</w:t>
+      </w:r>
     </w:p>
     <w:p>
       <w:pPr>
         <w:pStyle w:val="Heading1"/>
       </w:pPr>
-      <w:bookmarkStart w:id="14" w:name="_Toc220527491"/>
-      <w:r>
+      <w:bookmarkStart w:id="14" w:name="_Toc220658395"/>
+      <w:r>
+        <w:lastRenderedPageBreak/>
         <w:t>4. User Interface</w:t>
       </w:r>
       <w:r>
@@ -2983,11 +3710,148 @@
       </w:r>
       <w:bookmarkEnd w:id="14"/>
     </w:p>
+    <w:p>
+      <w:pPr>
+        <w:pStyle w:val="Heading2"/>
+      </w:pPr>
+      <w:bookmarkStart w:id="15" w:name="_Toc220658396"/>
+      <w:r>
+        <w:t>4.1 Reading CSV Files</w:t>
+      </w:r>
+      <w:bookmarkEnd w:id="15"/>
+    </w:p>
+    <w:p>
+      <w:pPr>
+        <w:pStyle w:val="ListParagraph"/>
+        <w:numPr>
+          <w:ilvl w:val="0"/>
+          <w:numId w:val="7"/>
+        </w:numPr>
+      </w:pPr>
+      <w:r>
+        <w:t>The interface for reading CSV files should be designed as follows:</w:t>
+      </w:r>
+    </w:p>
+    <w:p>
+      <w:pPr>
+        <w:pStyle w:val="ListParagraph"/>
+        <w:numPr>
+          <w:ilvl w:val="0"/>
+          <w:numId w:val="7"/>
+        </w:numPr>
+      </w:pPr>
+      <w:r>
+        <w:t xml:space="preserve">The interface for </w:t>
+      </w:r>
+      <w:r>
+        <w:t>writing</w:t>
+      </w:r>
+      <w:r>
+        <w:t xml:space="preserve"> CSV files should be designed as follows:</w:t>
+      </w:r>
+    </w:p>
+    <w:p>
+      <w:pPr>
+        <w:pStyle w:val="Heading1"/>
+      </w:pPr>
+      <w:bookmarkStart w:id="16" w:name="_Toc220658397"/>
+      <w:r>
+        <w:t>5. Appendices</w:t>
+      </w:r>
+      <w:bookmarkEnd w:id="16"/>
+    </w:p>
+    <w:p>
+      <w:pPr>
+        <w:pStyle w:val="Heading2"/>
+      </w:pPr>
+      <w:bookmarkStart w:id="17" w:name="_Toc220658398"/>
+      <w:r>
+        <w:t xml:space="preserve">5.1 Finite-State-Machine </w:t>
+      </w:r>
+      <w:bookmarkEnd w:id="17"/>
+      <w:r>
+        <w:t>for</w:t>
+      </w:r>
+      <w:r>
+        <w:t xml:space="preserve"> Strict Reading</w:t>
+      </w:r>
+    </w:p>
+    <w:p>
+      <w:r>
+        <w:t xml:space="preserve">Below is </w:t>
+      </w:r>
+      <w:proofErr w:type="gramStart"/>
+      <w:r>
+        <w:t>a</w:t>
+      </w:r>
+      <w:proofErr w:type="gramEnd"/>
+      <w:r>
+        <w:t xml:space="preserve"> FSM which </w:t>
+      </w:r>
+      <w:r>
+        <w:t>models how fields can correctly be parsed to maintain compliance with RFC 4180.</w:t>
+      </w:r>
+    </w:p>
+    <w:p>
+      <w:r>
+        <w:rPr>
+          <w:noProof/>
+        </w:rPr>
+        <w:drawing>
+          <wp:inline distT="0" distB="0" distL="0" distR="0" wp14:anchorId="2B39E412" wp14:editId="4825F86F">
+            <wp:extent cx="6845880" cy="4051941"/>
+            <wp:effectExtent l="0" t="0" r="0" b="5715"/>
+            <wp:docPr id="929512098" name="Picture 2"/>
+            <wp:cNvGraphicFramePr>
+              <a:graphicFrameLocks xmlns:a="http://schemas.openxmlformats.org/drawingml/2006/main" noChangeAspect="1"/>
+            </wp:cNvGraphicFramePr>
+            <a:graphic xmlns:a="http://schemas.openxmlformats.org/drawingml/2006/main">
+              <a:graphicData uri="http://schemas.openxmlformats.org/drawingml/2006/picture">
+                <pic:pic xmlns:pic="http://schemas.openxmlformats.org/drawingml/2006/picture">
+                  <pic:nvPicPr>
+                    <pic:cNvPr id="0" name="Picture 1"/>
+                    <pic:cNvPicPr>
+                      <a:picLocks noChangeAspect="1" noChangeArrowheads="1"/>
+                    </pic:cNvPicPr>
+                  </pic:nvPicPr>
+                  <pic:blipFill>
+                    <a:blip r:embed="rId7">
+                      <a:extLst>
+                        <a:ext uri="{28A0092B-C50C-407E-A947-70E740481C1C}">
+                          <a14:useLocalDpi xmlns:a14="http://schemas.microsoft.com/office/drawing/2010/main" val="0"/>
+                        </a:ext>
+                      </a:extLst>
+                    </a:blip>
+                    <a:srcRect/>
+                    <a:stretch>
+                      <a:fillRect/>
+                    </a:stretch>
+                  </pic:blipFill>
+                  <pic:spPr bwMode="auto">
+                    <a:xfrm>
+                      <a:off x="0" y="0"/>
+                      <a:ext cx="6861995" cy="4061479"/>
+                    </a:xfrm>
+                    <a:prstGeom prst="rect">
+                      <a:avLst/>
+                    </a:prstGeom>
+                    <a:noFill/>
+                    <a:ln>
+                      <a:noFill/>
+                    </a:ln>
+                  </pic:spPr>
+                </pic:pic>
+              </a:graphicData>
+            </a:graphic>
+          </wp:inline>
+        </w:drawing>
+      </w:r>
+    </w:p>
     <w:sectPr>
-      <w:headerReference w:type="default" r:id="rId7"/>
-      <w:footerReference w:type="default" r:id="rId8"/>
-      <w:headerReference w:type="first" r:id="rId9"/>
-      <w:footerReference w:type="first" r:id="rId10"/>
+      <w:headerReference w:type="default" r:id="rId8"/>
+      <w:footerReference w:type="default" r:id="rId9"/>
+      <w:headerReference w:type="first" r:id="rId10"/>
+      <w:footerReference w:type="first" r:id="rId11"/>
       <w:pgSz w:w="12240" w:h="15840"/>
       <w:pgMar w:top="1440" w:right="1440" w:bottom="1440" w:left="1440" w:header="720" w:footer="720" w:gutter="0"/>
       <w:cols w:space="720"/>
@@ -3461,21 +4325,6 @@
 </w:hdr>
 </file>
 
-<file path=word/intelligence2.xml><?xml version="1.0" encoding="utf-8"?>
-<int2:intelligence xmlns:int2="http://schemas.microsoft.com/office/intelligence/2020/intelligence" xmlns:oel="http://schemas.microsoft.com/office/2019/extlst">
-  <int2:observations>
-    <int2:textHash int2:hashCode="q2hUEYNxlj2Nbx" int2:id="HLxEmb2f">
-      <int2:state int2:value="Rejected" int2:type="spell"/>
-    </int2:textHash>
-    <int2:textHash int2:hashCode="TBJ/gkwlF6iBl0" int2:id="pOgQGSGL">
-      <int2:state int2:value="Rejected" int2:type="spell"/>
-    </int2:textHash>
-  </int2:observations>
-  <int2:intelligenceSettings/>
-  <int2:onDemandWorkflows/>
-</int2:intelligence>
-</file>
-
 <file path=word/numbering.xml><?xml version="1.0" encoding="utf-8"?>
 <w:numbering xmlns:wpc="http://schemas.microsoft.com/office/word/2010/wordprocessingCanvas" xmlns:cx="http://schemas.microsoft.com/office/drawing/2014/chartex" xmlns:cx1="http://schemas.microsoft.com/office/drawing/2015/9/8/chartex" xmlns:cx2="http://schemas.microsoft.com/office/drawing/2015/10/21/chartex" xmlns:cx3="http://schemas.microsoft.com/office/drawing/2016/5/9/chartex" xmlns:cx4="http://schemas.microsoft.com/office/drawing/2016/5/10/chartex" xmlns:cx5="http://schemas.microsoft.com/office/drawing/2016/5/11/chartex" xmlns:cx6="http://schemas.microsoft.com/office/drawing/2016/5/12/chartex" xmlns:cx7="http://schemas.microsoft.com/office/drawing/2016/5/13/chartex" xmlns:cx8="http://schemas.microsoft.com/office/drawing/2016/5/14/chartex" xmlns:mc="http://schemas.openxmlformats.org/markup-compatibility/2006" xmlns:aink="http://schemas.microsoft.com/office/drawing/2016/ink" xmlns:am3d="http://schemas.microsoft.com/office/drawing/2017/model3d" xmlns:o="urn:schemas-microsoft-com:office:office" xmlns:oel="http://schemas.microsoft.com/office/2019/extlst" xmlns:r="http://schemas.openxmlformats.org/officeDocument/2006/relationships" xmlns:m="http://schemas.openxmlformats.org/officeDocument/2006/math" xmlns:v="urn:schemas-microsoft-com:vml" xmlns:wp14="http://schemas.microsoft.com/office/word/2010/wordprocessingDrawing" xmlns:wp="http://schemas.openxmlformats.org/drawingml/2006/wordprocessingDrawing" xmlns:w10="urn:schemas-microsoft-com:office:word" xmlns:w="http://schemas.openxmlformats.org/wordprocessingml/2006/main" xmlns:w14="http://schemas.microsoft.com/office/word/2010/wordml" xmlns:w15="http://schemas.microsoft.com/office/word/2012/wordml" xmlns:w16cex="http://schemas.microsoft.com/office/word/2018/wordml/cex" xmlns:w16cid="http://schemas.microsoft.com/office/word/2016/wordml/cid" xmlns:w16="http://schemas.microsoft.com/office/word/2018/wordml" xmlns:w16du="http://schemas.microsoft.com/office/word/2023/wordml/word16du" xmlns:w16sdtdh="http://schemas.microsoft.com/office/word/2020/wordml/sdtdatahash" xmlns:w16sdtfl="http://schemas.microsoft.com/office/word/2024/wordml/sdtformatlock" xmlns:w16se="http://schemas.microsoft.com/office/word/2015/wordml/symex" xmlns:wpg="http://schemas.microsoft.com/office/word/2010/wordprocessingGroup" xmlns:wpi="http://schemas.microsoft.com/office/word/2010/wordprocessingInk" xmlns:wne="http://schemas.microsoft.com/office/word/2006/wordml" xmlns:wps="http://schemas.microsoft.com/office/word/2010/wordprocessingShape" mc:Ignorable="w14 w15 w16se w16cid w16 w16cex w16sdtdh w16sdtfl w16du wp14">
   <w:abstractNum w:abstractNumId="0" w15:restartNumberingAfterBreak="0">
@@ -4272,7 +5121,7 @@
   <w:abstractNum w:abstractNumId="7" w15:restartNumberingAfterBreak="0">
     <w:nsid w:val="410F1006"/>
     <w:multiLevelType w:val="hybridMultilevel"/>
-    <w:tmpl w:val="B09E164E"/>
+    <w:tmpl w:val="EEA8395A"/>
     <w:lvl w:ilvl="0" w:tplc="04090001">
       <w:start w:val="1"/>
       <w:numFmt w:val="bullet"/>
@@ -4285,7 +5134,7 @@
         <w:rFonts w:ascii="Symbol" w:hAnsi="Symbol" w:hint="default"/>
       </w:rPr>
     </w:lvl>
-    <w:lvl w:ilvl="1" w:tplc="04090003" w:tentative="1">
+    <w:lvl w:ilvl="1" w:tplc="04090003">
       <w:start w:val="1"/>
       <w:numFmt w:val="bullet"/>
       <w:lvlText w:val="o"/>
@@ -4399,6 +5248,119 @@
       </w:rPr>
     </w:lvl>
     <w:lvl w:ilvl="1" w:tplc="04090003">
+      <w:start w:val="1"/>
+      <w:numFmt w:val="bullet"/>
+      <w:lvlText w:val="o"/>
+      <w:lvlJc w:val="left"/>
+      <w:pPr>
+        <w:ind w:left="1440" w:hanging="360"/>
+      </w:pPr>
+      <w:rPr>
+        <w:rFonts w:ascii="Courier New" w:hAnsi="Courier New" w:cs="Courier New" w:hint="default"/>
+      </w:rPr>
+    </w:lvl>
+    <w:lvl w:ilvl="2" w:tplc="04090005" w:tentative="1">
+      <w:start w:val="1"/>
+      <w:numFmt w:val="bullet"/>
+      <w:lvlText w:val=""/>
+      <w:lvlJc w:val="left"/>
+      <w:pPr>
+        <w:ind w:left="2160" w:hanging="360"/>
+      </w:pPr>
+      <w:rPr>
+        <w:rFonts w:ascii="Wingdings" w:hAnsi="Wingdings" w:hint="default"/>
+      </w:rPr>
+    </w:lvl>
+    <w:lvl w:ilvl="3" w:tplc="04090001" w:tentative="1">
+      <w:start w:val="1"/>
+      <w:numFmt w:val="bullet"/>
+      <w:lvlText w:val=""/>
+      <w:lvlJc w:val="left"/>
+      <w:pPr>
+        <w:ind w:left="2880" w:hanging="360"/>
+      </w:pPr>
+      <w:rPr>
+        <w:rFonts w:ascii="Symbol" w:hAnsi="Symbol" w:hint="default"/>
+      </w:rPr>
+    </w:lvl>
+    <w:lvl w:ilvl="4" w:tplc="04090003" w:tentative="1">
+      <w:start w:val="1"/>
+      <w:numFmt w:val="bullet"/>
+      <w:lvlText w:val="o"/>
+      <w:lvlJc w:val="left"/>
+      <w:pPr>
+        <w:ind w:left="3600" w:hanging="360"/>
+      </w:pPr>
+      <w:rPr>
+        <w:rFonts w:ascii="Courier New" w:hAnsi="Courier New" w:cs="Courier New" w:hint="default"/>
+      </w:rPr>
+    </w:lvl>
+    <w:lvl w:ilvl="5" w:tplc="04090005" w:tentative="1">
+      <w:start w:val="1"/>
+      <w:numFmt w:val="bullet"/>
+      <w:lvlText w:val=""/>
+      <w:lvlJc w:val="left"/>
+      <w:pPr>
+        <w:ind w:left="4320" w:hanging="360"/>
+      </w:pPr>
+      <w:rPr>
+        <w:rFonts w:ascii="Wingdings" w:hAnsi="Wingdings" w:hint="default"/>
+      </w:rPr>
+    </w:lvl>
+    <w:lvl w:ilvl="6" w:tplc="04090001" w:tentative="1">
+      <w:start w:val="1"/>
+      <w:numFmt w:val="bullet"/>
+      <w:lvlText w:val=""/>
+      <w:lvlJc w:val="left"/>
+      <w:pPr>
+        <w:ind w:left="5040" w:hanging="360"/>
+      </w:pPr>
+      <w:rPr>
+        <w:rFonts w:ascii="Symbol" w:hAnsi="Symbol" w:hint="default"/>
+      </w:rPr>
+    </w:lvl>
+    <w:lvl w:ilvl="7" w:tplc="04090003" w:tentative="1">
+      <w:start w:val="1"/>
+      <w:numFmt w:val="bullet"/>
+      <w:lvlText w:val="o"/>
+      <w:lvlJc w:val="left"/>
+      <w:pPr>
+        <w:ind w:left="5760" w:hanging="360"/>
+      </w:pPr>
+      <w:rPr>
+        <w:rFonts w:ascii="Courier New" w:hAnsi="Courier New" w:cs="Courier New" w:hint="default"/>
+      </w:rPr>
+    </w:lvl>
+    <w:lvl w:ilvl="8" w:tplc="04090005" w:tentative="1">
+      <w:start w:val="1"/>
+      <w:numFmt w:val="bullet"/>
+      <w:lvlText w:val=""/>
+      <w:lvlJc w:val="left"/>
+      <w:pPr>
+        <w:ind w:left="6480" w:hanging="360"/>
+      </w:pPr>
+      <w:rPr>
+        <w:rFonts w:ascii="Wingdings" w:hAnsi="Wingdings" w:hint="default"/>
+      </w:rPr>
+    </w:lvl>
+  </w:abstractNum>
+  <w:abstractNum w:abstractNumId="9" w15:restartNumberingAfterBreak="0">
+    <w:nsid w:val="6695379F"/>
+    <w:multiLevelType w:val="hybridMultilevel"/>
+    <w:tmpl w:val="0DE461C0"/>
+    <w:lvl w:ilvl="0" w:tplc="04090001">
+      <w:start w:val="1"/>
+      <w:numFmt w:val="bullet"/>
+      <w:lvlText w:val=""/>
+      <w:lvlJc w:val="left"/>
+      <w:pPr>
+        <w:ind w:left="720" w:hanging="360"/>
+      </w:pPr>
+      <w:rPr>
+        <w:rFonts w:ascii="Symbol" w:hAnsi="Symbol" w:hint="default"/>
+      </w:rPr>
+    </w:lvl>
+    <w:lvl w:ilvl="1" w:tplc="04090003" w:tentative="1">
       <w:start w:val="1"/>
       <w:numFmt w:val="bullet"/>
       <w:lvlText w:val="o"/>
@@ -4521,6 +5483,9 @@
   </w:num>
   <w:num w:numId="9" w16cid:durableId="163978688">
     <w:abstractNumId w:val="0"/>
+  </w:num>
+  <w:num w:numId="10" w16cid:durableId="788013667">
+    <w:abstractNumId w:val="9"/>
   </w:num>
   <w:numIdMacAtCleanup w:val="6"/>
 </w:numbering>
@@ -4994,7 +5959,6 @@
   <w:style w:type="character" w:default="1" w:styleId="DefaultParagraphFont">
     <w:name w:val="Default Paragraph Font"/>
     <w:uiPriority w:val="1"/>
-    <w:semiHidden/>
     <w:unhideWhenUsed/>
   </w:style>
   <w:style w:type="table" w:default="1" w:styleId="TableNormal">
@@ -5146,6 +6110,18 @@
     <w:rsid w:val="7E798F12"/>
     <w:rPr>
       <w:vertAlign w:val="superscript"/>
+    </w:rPr>
+  </w:style>
+  <w:style w:type="character" w:styleId="UnresolvedMention">
+    <w:name w:val="Unresolved Mention"/>
+    <w:basedOn w:val="DefaultParagraphFont"/>
+    <w:uiPriority w:val="99"/>
+    <w:semiHidden/>
+    <w:unhideWhenUsed/>
+    <w:rsid w:val="00B540EF"/>
+    <w:rPr>
+      <w:color w:val="605E5C"/>
+      <w:shd w:val="clear" w:color="auto" w:fill="E1DFDD"/>
     </w:rPr>
   </w:style>
 </w:styles>

</xml_diff>